<commit_message>
Fix alignment and update documentation
</commit_message>
<xml_diff>
--- a/docs/2022 DIG101 - AS91880 Media V2 Extended Documentation (M&E).docx
+++ b/docs/2022 DIG101 - AS91880 Media V2 Extended Documentation (M&E).docx
@@ -1,6 +1,6 @@
 
 <file path=word/document.xml><?xml version="1.0" encoding="utf-8"?>
-<w:document xmlns:wpc="http://schemas.microsoft.com/office/word/2010/wordprocessingCanvas" xmlns:mc="http://schemas.openxmlformats.org/markup-compatibility/2006" xmlns:o="urn:schemas-microsoft-com:office:office" xmlns:r="http://schemas.openxmlformats.org/officeDocument/2006/relationships" xmlns:m="http://schemas.openxmlformats.org/officeDocument/2006/math" xmlns:v="urn:schemas-microsoft-com:vml" xmlns:wp14="http://schemas.microsoft.com/office/word/2010/wordprocessingDrawing" xmlns:wp="http://schemas.openxmlformats.org/drawingml/2006/wordprocessingDrawing" xmlns:w10="urn:schemas-microsoft-com:office:word" xmlns:w="http://schemas.openxmlformats.org/wordprocessingml/2006/main" xmlns:w14="http://schemas.microsoft.com/office/word/2010/wordml" xmlns:wpg="http://schemas.microsoft.com/office/word/2010/wordprocessingGroup" xmlns:wpi="http://schemas.microsoft.com/office/word/2010/wordprocessingInk" xmlns:wne="http://schemas.microsoft.com/office/word/2006/wordml" xmlns:wps="http://schemas.microsoft.com/office/word/2010/wordprocessingShape" mc:Ignorable="w14 wp14">
+<w:document xmlns:wpc="http://schemas.microsoft.com/office/word/2010/wordprocessingCanvas" xmlns:cx="http://schemas.microsoft.com/office/drawing/2014/chartex" xmlns:cx1="http://schemas.microsoft.com/office/drawing/2015/9/8/chartex" xmlns:cx2="http://schemas.microsoft.com/office/drawing/2015/10/21/chartex" xmlns:cx3="http://schemas.microsoft.com/office/drawing/2016/5/9/chartex" xmlns:cx4="http://schemas.microsoft.com/office/drawing/2016/5/10/chartex" xmlns:cx5="http://schemas.microsoft.com/office/drawing/2016/5/11/chartex" xmlns:cx6="http://schemas.microsoft.com/office/drawing/2016/5/12/chartex" xmlns:cx7="http://schemas.microsoft.com/office/drawing/2016/5/13/chartex" xmlns:cx8="http://schemas.microsoft.com/office/drawing/2016/5/14/chartex" xmlns:mc="http://schemas.openxmlformats.org/markup-compatibility/2006" xmlns:aink="http://schemas.microsoft.com/office/drawing/2016/ink" xmlns:am3d="http://schemas.microsoft.com/office/drawing/2017/model3d" xmlns:o="urn:schemas-microsoft-com:office:office" xmlns:r="http://schemas.openxmlformats.org/officeDocument/2006/relationships" xmlns:m="http://schemas.openxmlformats.org/officeDocument/2006/math" xmlns:v="urn:schemas-microsoft-com:vml" xmlns:wp14="http://schemas.microsoft.com/office/word/2010/wordprocessingDrawing" xmlns:wp="http://schemas.openxmlformats.org/drawingml/2006/wordprocessingDrawing" xmlns:w10="urn:schemas-microsoft-com:office:word" xmlns:w="http://schemas.openxmlformats.org/wordprocessingml/2006/main" xmlns:w14="http://schemas.microsoft.com/office/word/2010/wordml" xmlns:w15="http://schemas.microsoft.com/office/word/2012/wordml" xmlns:w16cex="http://schemas.microsoft.com/office/word/2018/wordml/cex" xmlns:w16cid="http://schemas.microsoft.com/office/word/2016/wordml/cid" xmlns:w16="http://schemas.microsoft.com/office/word/2018/wordml" xmlns:w16sdtdh="http://schemas.microsoft.com/office/word/2020/wordml/sdtdatahash" xmlns:w16se="http://schemas.microsoft.com/office/word/2015/wordml/symex" xmlns:wpg="http://schemas.microsoft.com/office/word/2010/wordprocessingGroup" xmlns:wpi="http://schemas.microsoft.com/office/word/2010/wordprocessingInk" xmlns:wne="http://schemas.microsoft.com/office/word/2006/wordml" xmlns:wps="http://schemas.microsoft.com/office/word/2010/wordprocessingShape" mc:Ignorable="w14 w15 w16se w16cid w16 w16cex w16sdtdh wp14">
   <w:body>
     <w:p>
       <w:pPr>
@@ -634,27 +634,7 @@
           <w:sz w:val="26"/>
           <w:szCs w:val="26"/>
         </w:rPr>
-        <w:t xml:space="preserve">Previous </w:t>
-      </w:r>
-      <w:proofErr w:type="gramStart"/>
-      <w:r>
-        <w:rPr>
-          <w:rFonts w:asciiTheme="majorHAnsi" w:eastAsiaTheme="majorEastAsia" w:hAnsiTheme="majorHAnsi" w:cstheme="majorBidi"/>
-          <w:color w:val="2E74B5" w:themeColor="accent1" w:themeShade="BF"/>
-          <w:sz w:val="26"/>
-          <w:szCs w:val="26"/>
-        </w:rPr>
-        <w:t>Testing</w:t>
-      </w:r>
-      <w:proofErr w:type="gramEnd"/>
-      <w:r>
-        <w:rPr>
-          <w:rFonts w:asciiTheme="majorHAnsi" w:eastAsiaTheme="majorEastAsia" w:hAnsiTheme="majorHAnsi" w:cstheme="majorBidi"/>
-          <w:color w:val="2E74B5" w:themeColor="accent1" w:themeShade="BF"/>
-          <w:sz w:val="26"/>
-          <w:szCs w:val="26"/>
-        </w:rPr>
-        <w:t xml:space="preserve"> (your observations)</w:t>
+        <w:t>Previous Testing (your observations)</w:t>
       </w:r>
     </w:p>
     <w:p/>
@@ -807,6 +787,13 @@
                 <w:sz w:val="22"/>
               </w:rPr>
             </w:pPr>
+            <w:r>
+              <w:rPr>
+                <w:rFonts w:asciiTheme="minorHAnsi" w:hAnsiTheme="minorHAnsi"/>
+                <w:sz w:val="22"/>
+              </w:rPr>
+              <w:t>Organise information into lists and/or tables</w:t>
+            </w:r>
           </w:p>
         </w:tc>
         <w:tc>
@@ -820,6 +807,29 @@
                 <w:sz w:val="22"/>
               </w:rPr>
             </w:pPr>
+            <w:r>
+              <w:rPr>
+                <w:rFonts w:asciiTheme="minorHAnsi" w:hAnsiTheme="minorHAnsi"/>
+                <w:sz w:val="22"/>
+              </w:rPr>
+              <w:t>So that it’s actually readable and better for accessibility (</w:t>
+            </w:r>
+            <w:proofErr w:type="gramStart"/>
+            <w:r>
+              <w:rPr>
+                <w:rFonts w:asciiTheme="minorHAnsi" w:hAnsiTheme="minorHAnsi"/>
+                <w:sz w:val="22"/>
+              </w:rPr>
+              <w:t>e.g.</w:t>
+            </w:r>
+            <w:proofErr w:type="gramEnd"/>
+            <w:r>
+              <w:rPr>
+                <w:rFonts w:asciiTheme="minorHAnsi" w:hAnsiTheme="minorHAnsi"/>
+                <w:sz w:val="22"/>
+              </w:rPr>
+              <w:t xml:space="preserve"> screen-readers)</w:t>
+            </w:r>
           </w:p>
         </w:tc>
       </w:tr>
@@ -1034,8 +1044,44 @@
                 <w:b/>
                 <w:sz w:val="22"/>
               </w:rPr>
-              <w:t xml:space="preserve">Person 1 – Name : </w:t>
-            </w:r>
+              <w:t xml:space="preserve">Person 1 – </w:t>
+            </w:r>
+            <w:proofErr w:type="gramStart"/>
+            <w:r>
+              <w:rPr>
+                <w:rFonts w:asciiTheme="minorHAnsi" w:hAnsiTheme="minorHAnsi" w:cstheme="minorHAnsi"/>
+                <w:b/>
+                <w:sz w:val="22"/>
+              </w:rPr>
+              <w:t>Name :</w:t>
+            </w:r>
+            <w:proofErr w:type="gramEnd"/>
+            <w:r>
+              <w:rPr>
+                <w:rFonts w:asciiTheme="minorHAnsi" w:hAnsiTheme="minorHAnsi" w:cstheme="minorHAnsi"/>
+                <w:b/>
+                <w:sz w:val="22"/>
+              </w:rPr>
+              <w:t xml:space="preserve"> </w:t>
+            </w:r>
+            <w:r>
+              <w:rPr>
+                <w:rFonts w:asciiTheme="minorHAnsi" w:hAnsiTheme="minorHAnsi" w:cstheme="minorHAnsi"/>
+                <w:b/>
+                <w:sz w:val="22"/>
+              </w:rPr>
+              <w:t xml:space="preserve">Vincent </w:t>
+            </w:r>
+            <w:proofErr w:type="spellStart"/>
+            <w:r>
+              <w:rPr>
+                <w:rFonts w:asciiTheme="minorHAnsi" w:hAnsiTheme="minorHAnsi" w:cstheme="minorHAnsi"/>
+                <w:b/>
+                <w:sz w:val="22"/>
+              </w:rPr>
+              <w:t>Aydon</w:t>
+            </w:r>
+            <w:proofErr w:type="spellEnd"/>
           </w:p>
         </w:tc>
         <w:tc>
@@ -1057,8 +1103,18 @@
                 <w:b/>
                 <w:sz w:val="22"/>
               </w:rPr>
-              <w:t>Person 2 – Name :</w:t>
-            </w:r>
+              <w:t xml:space="preserve">Person 2 – </w:t>
+            </w:r>
+            <w:proofErr w:type="gramStart"/>
+            <w:r>
+              <w:rPr>
+                <w:rFonts w:asciiTheme="minorHAnsi" w:hAnsiTheme="minorHAnsi" w:cstheme="minorHAnsi"/>
+                <w:b/>
+                <w:sz w:val="22"/>
+              </w:rPr>
+              <w:t>Name :</w:t>
+            </w:r>
+            <w:proofErr w:type="gramEnd"/>
           </w:p>
         </w:tc>
       </w:tr>
@@ -1097,6 +1153,29 @@
                 <w:sz w:val="22"/>
               </w:rPr>
             </w:pPr>
+            <w:r>
+              <w:rPr>
+                <w:rFonts w:asciiTheme="minorHAnsi" w:hAnsiTheme="minorHAnsi"/>
+                <w:sz w:val="22"/>
+              </w:rPr>
+              <w:t xml:space="preserve">Make the images </w:t>
+            </w:r>
+            <w:proofErr w:type="spellStart"/>
+            <w:r>
+              <w:rPr>
+                <w:rFonts w:asciiTheme="minorHAnsi" w:hAnsiTheme="minorHAnsi"/>
+                <w:sz w:val="22"/>
+              </w:rPr>
+              <w:t>fullscreen</w:t>
+            </w:r>
+            <w:proofErr w:type="spellEnd"/>
+            <w:r>
+              <w:rPr>
+                <w:rFonts w:asciiTheme="minorHAnsi" w:hAnsiTheme="minorHAnsi"/>
+                <w:sz w:val="22"/>
+              </w:rPr>
+              <w:t xml:space="preserve"> when you click on them</w:t>
+            </w:r>
           </w:p>
         </w:tc>
         <w:tc>
@@ -1758,7 +1837,7 @@
           <w:color w:val="FF0000"/>
           <w:sz w:val="22"/>
         </w:rPr>
-        <w:t xml:space="preserve">requires you to ADDRESS </w:t>
+        <w:t xml:space="preserve">requires you to ADDRESS a </w:t>
       </w:r>
       <w:proofErr w:type="gramStart"/>
       <w:r>
@@ -1768,19 +1847,28 @@
           <w:color w:val="FF0000"/>
           <w:sz w:val="22"/>
         </w:rPr>
-        <w:t xml:space="preserve">a number </w:t>
-      </w:r>
+        <w:t>number</w:t>
+      </w:r>
+      <w:proofErr w:type="gramEnd"/>
       <w:r>
         <w:rPr>
           <w:rFonts w:asciiTheme="minorHAnsi" w:hAnsiTheme="minorHAnsi" w:cstheme="minorHAnsi"/>
           <w:b/>
           <w:color w:val="FF0000"/>
           <w:sz w:val="22"/>
+        </w:rPr>
+        <w:t xml:space="preserve"> </w:t>
+      </w:r>
+      <w:r>
+        <w:rPr>
+          <w:rFonts w:asciiTheme="minorHAnsi" w:hAnsiTheme="minorHAnsi" w:cstheme="minorHAnsi"/>
+          <w:b/>
+          <w:color w:val="FF0000"/>
+          <w:sz w:val="22"/>
           <w:u w:val="single"/>
         </w:rPr>
         <w:t>relevant implications</w:t>
       </w:r>
-      <w:proofErr w:type="gramEnd"/>
       <w:r>
         <w:rPr>
           <w:rFonts w:asciiTheme="minorHAnsi" w:hAnsiTheme="minorHAnsi" w:cstheme="minorHAnsi"/>
@@ -2273,23 +2361,7 @@
           <w:rFonts w:asciiTheme="minorHAnsi" w:hAnsiTheme="minorHAnsi" w:cstheme="minorHAnsi"/>
           <w:sz w:val="22"/>
         </w:rPr>
-        <w:t xml:space="preserve">.  Create, Predict and </w:t>
-      </w:r>
-      <w:proofErr w:type="gramStart"/>
-      <w:r>
-        <w:rPr>
-          <w:rFonts w:asciiTheme="minorHAnsi" w:hAnsiTheme="minorHAnsi" w:cstheme="minorHAnsi"/>
-          <w:sz w:val="22"/>
-        </w:rPr>
-        <w:t>Apply</w:t>
-      </w:r>
-      <w:proofErr w:type="gramEnd"/>
-      <w:r>
-        <w:rPr>
-          <w:rFonts w:asciiTheme="minorHAnsi" w:hAnsiTheme="minorHAnsi" w:cstheme="minorHAnsi"/>
-          <w:sz w:val="22"/>
-        </w:rPr>
-        <w:t xml:space="preserve"> a range of tests that show your solution works correctly. A real-world test plan will likely have 1000s of test in it, but in this instance we only need a handful for each element you created (20-30 in total). </w:t>
+        <w:t xml:space="preserve">.  Create, Predict and Apply a range of tests that show your solution works correctly. A real-world test plan will likely have 1000s of test in it, but in this instance we only need a handful for each element you created (20-30 in total). </w:t>
       </w:r>
       <w:r>
         <w:rPr>
@@ -4222,8 +4294,6 @@
           <w:sz w:val="28"/>
         </w:rPr>
       </w:pPr>
-      <w:bookmarkStart w:id="1" w:name="_GoBack"/>
-      <w:bookmarkEnd w:id="1"/>
       <w:r>
         <w:rPr>
           <w:rFonts w:asciiTheme="minorHAnsi" w:hAnsiTheme="minorHAnsi" w:cstheme="minorHAnsi"/>
@@ -4278,27 +4348,7 @@
           <w:sz w:val="26"/>
           <w:szCs w:val="26"/>
         </w:rPr>
-        <w:t xml:space="preserve">Previous </w:t>
-      </w:r>
-      <w:proofErr w:type="gramStart"/>
-      <w:r>
-        <w:rPr>
-          <w:rFonts w:asciiTheme="majorHAnsi" w:eastAsiaTheme="majorEastAsia" w:hAnsiTheme="majorHAnsi" w:cstheme="majorBidi"/>
-          <w:color w:val="2E74B5" w:themeColor="accent1" w:themeShade="BF"/>
-          <w:sz w:val="26"/>
-          <w:szCs w:val="26"/>
-        </w:rPr>
-        <w:t>Testing</w:t>
-      </w:r>
-      <w:proofErr w:type="gramEnd"/>
-      <w:r>
-        <w:rPr>
-          <w:rFonts w:asciiTheme="majorHAnsi" w:eastAsiaTheme="majorEastAsia" w:hAnsiTheme="majorHAnsi" w:cstheme="majorBidi"/>
-          <w:color w:val="2E74B5" w:themeColor="accent1" w:themeShade="BF"/>
-          <w:sz w:val="26"/>
-          <w:szCs w:val="26"/>
-        </w:rPr>
-        <w:t xml:space="preserve"> (your observations)</w:t>
+        <w:t>Previous Testing (your observations)</w:t>
       </w:r>
     </w:p>
     <w:p/>
@@ -5753,23 +5803,7 @@
           <w:rFonts w:asciiTheme="minorHAnsi" w:hAnsiTheme="minorHAnsi" w:cstheme="minorHAnsi"/>
           <w:sz w:val="22"/>
         </w:rPr>
-        <w:t xml:space="preserve">.  Create, Predict and </w:t>
-      </w:r>
-      <w:proofErr w:type="gramStart"/>
-      <w:r>
-        <w:rPr>
-          <w:rFonts w:asciiTheme="minorHAnsi" w:hAnsiTheme="minorHAnsi" w:cstheme="minorHAnsi"/>
-          <w:sz w:val="22"/>
-        </w:rPr>
-        <w:t>Apply</w:t>
-      </w:r>
-      <w:proofErr w:type="gramEnd"/>
-      <w:r>
-        <w:rPr>
-          <w:rFonts w:asciiTheme="minorHAnsi" w:hAnsiTheme="minorHAnsi" w:cstheme="minorHAnsi"/>
-          <w:sz w:val="22"/>
-        </w:rPr>
-        <w:t xml:space="preserve"> a range of tests that show your solution works correctly. A real-world test plan will likely have 1000s of test in it, but in this instance we only need a handful for each element you created (20-30 in total). </w:t>
+        <w:t xml:space="preserve">.  Create, Predict and Apply a range of tests that show your solution works correctly. A real-world test plan will likely have 1000s of test in it, but in this instance we only need a handful for each element you created (20-30 in total). </w:t>
       </w:r>
       <w:r>
         <w:rPr>
@@ -7550,7 +7584,7 @@
           <w:sz w:val="22"/>
         </w:rPr>
       </w:pPr>
-      <w:bookmarkStart w:id="2" w:name="_Hlk48810356"/>
+      <w:bookmarkStart w:id="1" w:name="_Hlk48810356"/>
       <w:r>
         <w:rPr>
           <w:rFonts w:asciiTheme="minorHAnsi" w:hAnsiTheme="minorHAnsi" w:cstheme="minorHAnsi"/>
@@ -7559,7 +7593,7 @@
         <w:t xml:space="preserve">Again, if your chosen technology has any form of validation service available (e.g. html validation) demonstrate this in use as well to both show how effective your use has been and to highlight anything you may need to develop further. </w:t>
       </w:r>
     </w:p>
-    <w:bookmarkEnd w:id="2"/>
+    <w:bookmarkEnd w:id="1"/>
     <w:p>
       <w:pPr>
         <w:jc w:val="both"/>
@@ -7673,7 +7707,7 @@
       </w:pPr>
     </w:p>
     <w:sectPr>
-      <w:headerReference w:type="default" r:id="rId9"/>
+      <w:headerReference w:type="default" r:id="rId8"/>
       <w:pgSz w:w="11906" w:h="16838"/>
       <w:pgMar w:top="1134" w:right="1134" w:bottom="1134" w:left="1134" w:header="709" w:footer="709" w:gutter="0"/>
       <w:cols w:space="708"/>
@@ -7684,7 +7718,7 @@
 </file>
 
 <file path=word/endnotes.xml><?xml version="1.0" encoding="utf-8"?>
-<w:endnotes xmlns:wpc="http://schemas.microsoft.com/office/word/2010/wordprocessingCanvas" xmlns:mc="http://schemas.openxmlformats.org/markup-compatibility/2006" xmlns:o="urn:schemas-microsoft-com:office:office" xmlns:r="http://schemas.openxmlformats.org/officeDocument/2006/relationships" xmlns:m="http://schemas.openxmlformats.org/officeDocument/2006/math" xmlns:v="urn:schemas-microsoft-com:vml" xmlns:wp14="http://schemas.microsoft.com/office/word/2010/wordprocessingDrawing" xmlns:wp="http://schemas.openxmlformats.org/drawingml/2006/wordprocessingDrawing" xmlns:w10="urn:schemas-microsoft-com:office:word" xmlns:w="http://schemas.openxmlformats.org/wordprocessingml/2006/main" xmlns:w14="http://schemas.microsoft.com/office/word/2010/wordml" xmlns:wpg="http://schemas.microsoft.com/office/word/2010/wordprocessingGroup" xmlns:wpi="http://schemas.microsoft.com/office/word/2010/wordprocessingInk" xmlns:wne="http://schemas.microsoft.com/office/word/2006/wordml" xmlns:wps="http://schemas.microsoft.com/office/word/2010/wordprocessingShape" mc:Ignorable="w14 wp14">
+<w:endnotes xmlns:wpc="http://schemas.microsoft.com/office/word/2010/wordprocessingCanvas" xmlns:cx="http://schemas.microsoft.com/office/drawing/2014/chartex" xmlns:cx1="http://schemas.microsoft.com/office/drawing/2015/9/8/chartex" xmlns:cx2="http://schemas.microsoft.com/office/drawing/2015/10/21/chartex" xmlns:cx3="http://schemas.microsoft.com/office/drawing/2016/5/9/chartex" xmlns:cx4="http://schemas.microsoft.com/office/drawing/2016/5/10/chartex" xmlns:cx5="http://schemas.microsoft.com/office/drawing/2016/5/11/chartex" xmlns:cx6="http://schemas.microsoft.com/office/drawing/2016/5/12/chartex" xmlns:cx7="http://schemas.microsoft.com/office/drawing/2016/5/13/chartex" xmlns:cx8="http://schemas.microsoft.com/office/drawing/2016/5/14/chartex" xmlns:mc="http://schemas.openxmlformats.org/markup-compatibility/2006" xmlns:aink="http://schemas.microsoft.com/office/drawing/2016/ink" xmlns:am3d="http://schemas.microsoft.com/office/drawing/2017/model3d" xmlns:o="urn:schemas-microsoft-com:office:office" xmlns:r="http://schemas.openxmlformats.org/officeDocument/2006/relationships" xmlns:m="http://schemas.openxmlformats.org/officeDocument/2006/math" xmlns:v="urn:schemas-microsoft-com:vml" xmlns:wp14="http://schemas.microsoft.com/office/word/2010/wordprocessingDrawing" xmlns:wp="http://schemas.openxmlformats.org/drawingml/2006/wordprocessingDrawing" xmlns:w10="urn:schemas-microsoft-com:office:word" xmlns:w="http://schemas.openxmlformats.org/wordprocessingml/2006/main" xmlns:w14="http://schemas.microsoft.com/office/word/2010/wordml" xmlns:w15="http://schemas.microsoft.com/office/word/2012/wordml" xmlns:w16cex="http://schemas.microsoft.com/office/word/2018/wordml/cex" xmlns:w16cid="http://schemas.microsoft.com/office/word/2016/wordml/cid" xmlns:w16="http://schemas.microsoft.com/office/word/2018/wordml" xmlns:w16sdtdh="http://schemas.microsoft.com/office/word/2020/wordml/sdtdatahash" xmlns:w16se="http://schemas.microsoft.com/office/word/2015/wordml/symex" xmlns:wpg="http://schemas.microsoft.com/office/word/2010/wordprocessingGroup" xmlns:wpi="http://schemas.microsoft.com/office/word/2010/wordprocessingInk" xmlns:wne="http://schemas.microsoft.com/office/word/2006/wordml" xmlns:wps="http://schemas.microsoft.com/office/word/2010/wordprocessingShape" mc:Ignorable="w14 w15 w16se w16cid w16 w16cex w16sdtdh wp14">
   <w:endnote w:type="separator" w:id="-1">
     <w:p>
       <w:r>
@@ -7703,7 +7737,7 @@
 </file>
 
 <file path=word/footnotes.xml><?xml version="1.0" encoding="utf-8"?>
-<w:footnotes xmlns:wpc="http://schemas.microsoft.com/office/word/2010/wordprocessingCanvas" xmlns:mc="http://schemas.openxmlformats.org/markup-compatibility/2006" xmlns:o="urn:schemas-microsoft-com:office:office" xmlns:r="http://schemas.openxmlformats.org/officeDocument/2006/relationships" xmlns:m="http://schemas.openxmlformats.org/officeDocument/2006/math" xmlns:v="urn:schemas-microsoft-com:vml" xmlns:wp14="http://schemas.microsoft.com/office/word/2010/wordprocessingDrawing" xmlns:wp="http://schemas.openxmlformats.org/drawingml/2006/wordprocessingDrawing" xmlns:w10="urn:schemas-microsoft-com:office:word" xmlns:w="http://schemas.openxmlformats.org/wordprocessingml/2006/main" xmlns:w14="http://schemas.microsoft.com/office/word/2010/wordml" xmlns:wpg="http://schemas.microsoft.com/office/word/2010/wordprocessingGroup" xmlns:wpi="http://schemas.microsoft.com/office/word/2010/wordprocessingInk" xmlns:wne="http://schemas.microsoft.com/office/word/2006/wordml" xmlns:wps="http://schemas.microsoft.com/office/word/2010/wordprocessingShape" mc:Ignorable="w14 wp14">
+<w:footnotes xmlns:wpc="http://schemas.microsoft.com/office/word/2010/wordprocessingCanvas" xmlns:cx="http://schemas.microsoft.com/office/drawing/2014/chartex" xmlns:cx1="http://schemas.microsoft.com/office/drawing/2015/9/8/chartex" xmlns:cx2="http://schemas.microsoft.com/office/drawing/2015/10/21/chartex" xmlns:cx3="http://schemas.microsoft.com/office/drawing/2016/5/9/chartex" xmlns:cx4="http://schemas.microsoft.com/office/drawing/2016/5/10/chartex" xmlns:cx5="http://schemas.microsoft.com/office/drawing/2016/5/11/chartex" xmlns:cx6="http://schemas.microsoft.com/office/drawing/2016/5/12/chartex" xmlns:cx7="http://schemas.microsoft.com/office/drawing/2016/5/13/chartex" xmlns:cx8="http://schemas.microsoft.com/office/drawing/2016/5/14/chartex" xmlns:mc="http://schemas.openxmlformats.org/markup-compatibility/2006" xmlns:aink="http://schemas.microsoft.com/office/drawing/2016/ink" xmlns:am3d="http://schemas.microsoft.com/office/drawing/2017/model3d" xmlns:o="urn:schemas-microsoft-com:office:office" xmlns:r="http://schemas.openxmlformats.org/officeDocument/2006/relationships" xmlns:m="http://schemas.openxmlformats.org/officeDocument/2006/math" xmlns:v="urn:schemas-microsoft-com:vml" xmlns:wp14="http://schemas.microsoft.com/office/word/2010/wordprocessingDrawing" xmlns:wp="http://schemas.openxmlformats.org/drawingml/2006/wordprocessingDrawing" xmlns:w10="urn:schemas-microsoft-com:office:word" xmlns:w="http://schemas.openxmlformats.org/wordprocessingml/2006/main" xmlns:w14="http://schemas.microsoft.com/office/word/2010/wordml" xmlns:w15="http://schemas.microsoft.com/office/word/2012/wordml" xmlns:w16cex="http://schemas.microsoft.com/office/word/2018/wordml/cex" xmlns:w16cid="http://schemas.microsoft.com/office/word/2016/wordml/cid" xmlns:w16="http://schemas.microsoft.com/office/word/2018/wordml" xmlns:w16sdtdh="http://schemas.microsoft.com/office/word/2020/wordml/sdtdatahash" xmlns:w16se="http://schemas.microsoft.com/office/word/2015/wordml/symex" xmlns:wpg="http://schemas.microsoft.com/office/word/2010/wordprocessingGroup" xmlns:wpi="http://schemas.microsoft.com/office/word/2010/wordprocessingInk" xmlns:wne="http://schemas.microsoft.com/office/word/2006/wordml" xmlns:wps="http://schemas.microsoft.com/office/word/2010/wordprocessingShape" mc:Ignorable="w14 w15 w16se w16cid w16 w16cex w16sdtdh wp14">
   <w:footnote w:type="separator" w:id="-1">
     <w:p>
       <w:r>
@@ -7722,7 +7756,7 @@
 </file>
 
 <file path=word/header1.xml><?xml version="1.0" encoding="utf-8"?>
-<w:hdr xmlns:wpc="http://schemas.microsoft.com/office/word/2010/wordprocessingCanvas" xmlns:mc="http://schemas.openxmlformats.org/markup-compatibility/2006" xmlns:o="urn:schemas-microsoft-com:office:office" xmlns:r="http://schemas.openxmlformats.org/officeDocument/2006/relationships" xmlns:m="http://schemas.openxmlformats.org/officeDocument/2006/math" xmlns:v="urn:schemas-microsoft-com:vml" xmlns:wp14="http://schemas.microsoft.com/office/word/2010/wordprocessingDrawing" xmlns:wp="http://schemas.openxmlformats.org/drawingml/2006/wordprocessingDrawing" xmlns:w10="urn:schemas-microsoft-com:office:word" xmlns:w="http://schemas.openxmlformats.org/wordprocessingml/2006/main" xmlns:w14="http://schemas.microsoft.com/office/word/2010/wordml" xmlns:wpg="http://schemas.microsoft.com/office/word/2010/wordprocessingGroup" xmlns:wpi="http://schemas.microsoft.com/office/word/2010/wordprocessingInk" xmlns:wne="http://schemas.microsoft.com/office/word/2006/wordml" xmlns:wps="http://schemas.microsoft.com/office/word/2010/wordprocessingShape" mc:Ignorable="w14 wp14">
+<w:hdr xmlns:wpc="http://schemas.microsoft.com/office/word/2010/wordprocessingCanvas" xmlns:cx="http://schemas.microsoft.com/office/drawing/2014/chartex" xmlns:cx1="http://schemas.microsoft.com/office/drawing/2015/9/8/chartex" xmlns:cx2="http://schemas.microsoft.com/office/drawing/2015/10/21/chartex" xmlns:cx3="http://schemas.microsoft.com/office/drawing/2016/5/9/chartex" xmlns:cx4="http://schemas.microsoft.com/office/drawing/2016/5/10/chartex" xmlns:cx5="http://schemas.microsoft.com/office/drawing/2016/5/11/chartex" xmlns:cx6="http://schemas.microsoft.com/office/drawing/2016/5/12/chartex" xmlns:cx7="http://schemas.microsoft.com/office/drawing/2016/5/13/chartex" xmlns:cx8="http://schemas.microsoft.com/office/drawing/2016/5/14/chartex" xmlns:mc="http://schemas.openxmlformats.org/markup-compatibility/2006" xmlns:aink="http://schemas.microsoft.com/office/drawing/2016/ink" xmlns:am3d="http://schemas.microsoft.com/office/drawing/2017/model3d" xmlns:o="urn:schemas-microsoft-com:office:office" xmlns:r="http://schemas.openxmlformats.org/officeDocument/2006/relationships" xmlns:m="http://schemas.openxmlformats.org/officeDocument/2006/math" xmlns:v="urn:schemas-microsoft-com:vml" xmlns:wp14="http://schemas.microsoft.com/office/word/2010/wordprocessingDrawing" xmlns:wp="http://schemas.openxmlformats.org/drawingml/2006/wordprocessingDrawing" xmlns:w10="urn:schemas-microsoft-com:office:word" xmlns:w="http://schemas.openxmlformats.org/wordprocessingml/2006/main" xmlns:w14="http://schemas.microsoft.com/office/word/2010/wordml" xmlns:w15="http://schemas.microsoft.com/office/word/2012/wordml" xmlns:w16cex="http://schemas.microsoft.com/office/word/2018/wordml/cex" xmlns:w16cid="http://schemas.microsoft.com/office/word/2016/wordml/cid" xmlns:w16="http://schemas.microsoft.com/office/word/2018/wordml" xmlns:w16sdtdh="http://schemas.microsoft.com/office/word/2020/wordml/sdtdatahash" xmlns:w16se="http://schemas.microsoft.com/office/word/2015/wordml/symex" xmlns:wpg="http://schemas.microsoft.com/office/word/2010/wordprocessingGroup" xmlns:wpi="http://schemas.microsoft.com/office/word/2010/wordprocessingInk" xmlns:wne="http://schemas.microsoft.com/office/word/2006/wordml" xmlns:wps="http://schemas.microsoft.com/office/word/2010/wordprocessingShape" mc:Ignorable="w14 w15 w16se w16cid w16 w16cex w16sdtdh wp14">
   <w:tbl>
     <w:tblPr>
       <w:tblStyle w:val="TableGrid"/>
@@ -8188,8 +8222,8 @@
 </file>
 
 <file path=word/numbering.xml><?xml version="1.0" encoding="utf-8"?>
-<w:numbering xmlns:wpc="http://schemas.microsoft.com/office/word/2010/wordprocessingCanvas" xmlns:mc="http://schemas.openxmlformats.org/markup-compatibility/2006" xmlns:o="urn:schemas-microsoft-com:office:office" xmlns:r="http://schemas.openxmlformats.org/officeDocument/2006/relationships" xmlns:m="http://schemas.openxmlformats.org/officeDocument/2006/math" xmlns:v="urn:schemas-microsoft-com:vml" xmlns:wp14="http://schemas.microsoft.com/office/word/2010/wordprocessingDrawing" xmlns:wp="http://schemas.openxmlformats.org/drawingml/2006/wordprocessingDrawing" xmlns:w10="urn:schemas-microsoft-com:office:word" xmlns:w="http://schemas.openxmlformats.org/wordprocessingml/2006/main" xmlns:w14="http://schemas.microsoft.com/office/word/2010/wordml" xmlns:wpg="http://schemas.microsoft.com/office/word/2010/wordprocessingGroup" xmlns:wpi="http://schemas.microsoft.com/office/word/2010/wordprocessingInk" xmlns:wne="http://schemas.microsoft.com/office/word/2006/wordml" xmlns:wps="http://schemas.microsoft.com/office/word/2010/wordprocessingShape" mc:Ignorable="w14 wp14">
-  <w:abstractNum w:abstractNumId="0">
+<w:numbering xmlns:wpc="http://schemas.microsoft.com/office/word/2010/wordprocessingCanvas" xmlns:cx="http://schemas.microsoft.com/office/drawing/2014/chartex" xmlns:cx1="http://schemas.microsoft.com/office/drawing/2015/9/8/chartex" xmlns:cx2="http://schemas.microsoft.com/office/drawing/2015/10/21/chartex" xmlns:cx3="http://schemas.microsoft.com/office/drawing/2016/5/9/chartex" xmlns:cx4="http://schemas.microsoft.com/office/drawing/2016/5/10/chartex" xmlns:cx5="http://schemas.microsoft.com/office/drawing/2016/5/11/chartex" xmlns:cx6="http://schemas.microsoft.com/office/drawing/2016/5/12/chartex" xmlns:cx7="http://schemas.microsoft.com/office/drawing/2016/5/13/chartex" xmlns:cx8="http://schemas.microsoft.com/office/drawing/2016/5/14/chartex" xmlns:mc="http://schemas.openxmlformats.org/markup-compatibility/2006" xmlns:aink="http://schemas.microsoft.com/office/drawing/2016/ink" xmlns:am3d="http://schemas.microsoft.com/office/drawing/2017/model3d" xmlns:o="urn:schemas-microsoft-com:office:office" xmlns:r="http://schemas.openxmlformats.org/officeDocument/2006/relationships" xmlns:m="http://schemas.openxmlformats.org/officeDocument/2006/math" xmlns:v="urn:schemas-microsoft-com:vml" xmlns:wp14="http://schemas.microsoft.com/office/word/2010/wordprocessingDrawing" xmlns:wp="http://schemas.openxmlformats.org/drawingml/2006/wordprocessingDrawing" xmlns:w10="urn:schemas-microsoft-com:office:word" xmlns:w="http://schemas.openxmlformats.org/wordprocessingml/2006/main" xmlns:w14="http://schemas.microsoft.com/office/word/2010/wordml" xmlns:w15="http://schemas.microsoft.com/office/word/2012/wordml" xmlns:w16cex="http://schemas.microsoft.com/office/word/2018/wordml/cex" xmlns:w16cid="http://schemas.microsoft.com/office/word/2016/wordml/cid" xmlns:w16="http://schemas.microsoft.com/office/word/2018/wordml" xmlns:w16sdtdh="http://schemas.microsoft.com/office/word/2020/wordml/sdtdatahash" xmlns:w16se="http://schemas.microsoft.com/office/word/2015/wordml/symex" xmlns:wpg="http://schemas.microsoft.com/office/word/2010/wordprocessingGroup" xmlns:wpi="http://schemas.microsoft.com/office/word/2010/wordprocessingInk" xmlns:wne="http://schemas.microsoft.com/office/word/2006/wordml" xmlns:wps="http://schemas.microsoft.com/office/word/2010/wordprocessingShape" mc:Ignorable="w14 w15 w16se w16cid w16 w16cex w16sdtdh wp14">
+  <w:abstractNum w:abstractNumId="0" w15:restartNumberingAfterBreak="0">
     <w:nsid w:val="02CB4C32"/>
     <w:multiLevelType w:val="hybridMultilevel"/>
     <w:tmpl w:val="4D02CB04"/>
@@ -8278,7 +8312,7 @@
       </w:pPr>
     </w:lvl>
   </w:abstractNum>
-  <w:abstractNum w:abstractNumId="1">
+  <w:abstractNum w:abstractNumId="1" w15:restartNumberingAfterBreak="0">
     <w:nsid w:val="0A982A30"/>
     <w:multiLevelType w:val="hybridMultilevel"/>
     <w:tmpl w:val="7F44D002"/>
@@ -8391,7 +8425,7 @@
       </w:rPr>
     </w:lvl>
   </w:abstractNum>
-  <w:abstractNum w:abstractNumId="2">
+  <w:abstractNum w:abstractNumId="2" w15:restartNumberingAfterBreak="0">
     <w:nsid w:val="133644EF"/>
     <w:multiLevelType w:val="multilevel"/>
     <w:tmpl w:val="A380F180"/>
@@ -8504,7 +8538,7 @@
       </w:rPr>
     </w:lvl>
   </w:abstractNum>
-  <w:abstractNum w:abstractNumId="3">
+  <w:abstractNum w:abstractNumId="3" w15:restartNumberingAfterBreak="0">
     <w:nsid w:val="28DE0189"/>
     <w:multiLevelType w:val="multilevel"/>
     <w:tmpl w:val="0FEAFE48"/>
@@ -8617,7 +8651,7 @@
       </w:rPr>
     </w:lvl>
   </w:abstractNum>
-  <w:abstractNum w:abstractNumId="4">
+  <w:abstractNum w:abstractNumId="4" w15:restartNumberingAfterBreak="0">
     <w:nsid w:val="296840BD"/>
     <w:multiLevelType w:val="multilevel"/>
     <w:tmpl w:val="92AA2FD0"/>
@@ -8730,7 +8764,7 @@
       </w:rPr>
     </w:lvl>
   </w:abstractNum>
-  <w:abstractNum w:abstractNumId="5">
+  <w:abstractNum w:abstractNumId="5" w15:restartNumberingAfterBreak="0">
     <w:nsid w:val="2AA364DC"/>
     <w:multiLevelType w:val="hybridMultilevel"/>
     <w:tmpl w:val="8A127F0C"/>
@@ -8816,7 +8850,7 @@
       </w:pPr>
     </w:lvl>
   </w:abstractNum>
-  <w:abstractNum w:abstractNumId="6">
+  <w:abstractNum w:abstractNumId="6" w15:restartNumberingAfterBreak="0">
     <w:nsid w:val="36157EC1"/>
     <w:multiLevelType w:val="hybridMultilevel"/>
     <w:tmpl w:val="2F16A7CE"/>
@@ -8902,7 +8936,7 @@
       </w:pPr>
     </w:lvl>
   </w:abstractNum>
-  <w:abstractNum w:abstractNumId="7">
+  <w:abstractNum w:abstractNumId="7" w15:restartNumberingAfterBreak="0">
     <w:nsid w:val="3C58375C"/>
     <w:multiLevelType w:val="hybridMultilevel"/>
     <w:tmpl w:val="2A9CF96C"/>
@@ -9015,7 +9049,7 @@
       </w:rPr>
     </w:lvl>
   </w:abstractNum>
-  <w:abstractNum w:abstractNumId="8">
+  <w:abstractNum w:abstractNumId="8" w15:restartNumberingAfterBreak="0">
     <w:nsid w:val="40BD63B3"/>
     <w:multiLevelType w:val="hybridMultilevel"/>
     <w:tmpl w:val="0DBC23F2"/>
@@ -9128,7 +9162,7 @@
       </w:rPr>
     </w:lvl>
   </w:abstractNum>
-  <w:abstractNum w:abstractNumId="9">
+  <w:abstractNum w:abstractNumId="9" w15:restartNumberingAfterBreak="0">
     <w:nsid w:val="453C4484"/>
     <w:multiLevelType w:val="multilevel"/>
     <w:tmpl w:val="8F764EEA"/>
@@ -9250,7 +9284,7 @@
       </w:rPr>
     </w:lvl>
   </w:abstractNum>
-  <w:abstractNum w:abstractNumId="10">
+  <w:abstractNum w:abstractNumId="10" w15:restartNumberingAfterBreak="0">
     <w:nsid w:val="4D322A92"/>
     <w:multiLevelType w:val="hybridMultilevel"/>
     <w:tmpl w:val="A09044D0"/>
@@ -9363,7 +9397,7 @@
       </w:rPr>
     </w:lvl>
   </w:abstractNum>
-  <w:abstractNum w:abstractNumId="11">
+  <w:abstractNum w:abstractNumId="11" w15:restartNumberingAfterBreak="0">
     <w:nsid w:val="4F083ED3"/>
     <w:multiLevelType w:val="hybridMultilevel"/>
     <w:tmpl w:val="1F2A16A0"/>
@@ -9452,7 +9486,7 @@
       </w:pPr>
     </w:lvl>
   </w:abstractNum>
-  <w:abstractNum w:abstractNumId="12">
+  <w:abstractNum w:abstractNumId="12" w15:restartNumberingAfterBreak="0">
     <w:nsid w:val="61A127AD"/>
     <w:multiLevelType w:val="multilevel"/>
     <w:tmpl w:val="9E800DDE"/>
@@ -9565,7 +9599,7 @@
       </w:rPr>
     </w:lvl>
   </w:abstractNum>
-  <w:abstractNum w:abstractNumId="13">
+  <w:abstractNum w:abstractNumId="13" w15:restartNumberingAfterBreak="0">
     <w:nsid w:val="644B614E"/>
     <w:multiLevelType w:val="hybridMultilevel"/>
     <w:tmpl w:val="ADB45B96"/>
@@ -9678,7 +9712,7 @@
       </w:rPr>
     </w:lvl>
   </w:abstractNum>
-  <w:abstractNum w:abstractNumId="14">
+  <w:abstractNum w:abstractNumId="14" w15:restartNumberingAfterBreak="0">
     <w:nsid w:val="674B63F6"/>
     <w:multiLevelType w:val="hybridMultilevel"/>
     <w:tmpl w:val="251C1D1A"/>
@@ -9791,7 +9825,7 @@
       </w:rPr>
     </w:lvl>
   </w:abstractNum>
-  <w:abstractNum w:abstractNumId="15">
+  <w:abstractNum w:abstractNumId="15" w15:restartNumberingAfterBreak="0">
     <w:nsid w:val="67D51F8C"/>
     <w:multiLevelType w:val="hybridMultilevel"/>
     <w:tmpl w:val="0F98ABF8"/>
@@ -9904,7 +9938,7 @@
       </w:rPr>
     </w:lvl>
   </w:abstractNum>
-  <w:abstractNum w:abstractNumId="16">
+  <w:abstractNum w:abstractNumId="16" w15:restartNumberingAfterBreak="0">
     <w:nsid w:val="68485376"/>
     <w:multiLevelType w:val="hybridMultilevel"/>
     <w:tmpl w:val="38C082B0"/>
@@ -10017,7 +10051,7 @@
       </w:rPr>
     </w:lvl>
   </w:abstractNum>
-  <w:abstractNum w:abstractNumId="17">
+  <w:abstractNum w:abstractNumId="17" w15:restartNumberingAfterBreak="0">
     <w:nsid w:val="6D9D77BF"/>
     <w:multiLevelType w:val="hybridMultilevel"/>
     <w:tmpl w:val="7B4EFF84"/>
@@ -10130,7 +10164,7 @@
       </w:rPr>
     </w:lvl>
   </w:abstractNum>
-  <w:abstractNum w:abstractNumId="18">
+  <w:abstractNum w:abstractNumId="18" w15:restartNumberingAfterBreak="0">
     <w:nsid w:val="79DE1787"/>
     <w:multiLevelType w:val="hybridMultilevel"/>
     <w:tmpl w:val="AB1E2BD0"/>
@@ -10243,7 +10277,7 @@
       </w:rPr>
     </w:lvl>
   </w:abstractNum>
-  <w:abstractNum w:abstractNumId="19">
+  <w:abstractNum w:abstractNumId="19" w15:restartNumberingAfterBreak="0">
     <w:nsid w:val="7C615ADF"/>
     <w:multiLevelType w:val="hybridMultilevel"/>
     <w:tmpl w:val="E684E258"/>
@@ -10356,7 +10390,7 @@
       </w:rPr>
     </w:lvl>
   </w:abstractNum>
-  <w:abstractNum w:abstractNumId="20">
+  <w:abstractNum w:abstractNumId="20" w15:restartNumberingAfterBreak="0">
     <w:nsid w:val="7F77504F"/>
     <w:multiLevelType w:val="hybridMultilevel"/>
     <w:tmpl w:val="4BDCB0FA"/>
@@ -10469,7 +10503,7 @@
       </w:rPr>
     </w:lvl>
   </w:abstractNum>
-  <w:abstractNum w:abstractNumId="21">
+  <w:abstractNum w:abstractNumId="21" w15:restartNumberingAfterBreak="0">
     <w:nsid w:val="7FB46798"/>
     <w:multiLevelType w:val="hybridMultilevel"/>
     <w:tmpl w:val="DEB0B796"/>
@@ -10652,7 +10686,7 @@
 </file>
 
 <file path=word/styles.xml><?xml version="1.0" encoding="utf-8"?>
-<w:styles xmlns:mc="http://schemas.openxmlformats.org/markup-compatibility/2006" xmlns:r="http://schemas.openxmlformats.org/officeDocument/2006/relationships" xmlns:w="http://schemas.openxmlformats.org/wordprocessingml/2006/main" xmlns:w14="http://schemas.microsoft.com/office/word/2010/wordml" mc:Ignorable="w14">
+<w:styles xmlns:mc="http://schemas.openxmlformats.org/markup-compatibility/2006" xmlns:r="http://schemas.openxmlformats.org/officeDocument/2006/relationships" xmlns:w="http://schemas.openxmlformats.org/wordprocessingml/2006/main" xmlns:w14="http://schemas.microsoft.com/office/word/2010/wordml" xmlns:w15="http://schemas.microsoft.com/office/word/2012/wordml" xmlns:w16cex="http://schemas.microsoft.com/office/word/2018/wordml/cex" xmlns:w16cid="http://schemas.microsoft.com/office/word/2016/wordml/cid" xmlns:w16="http://schemas.microsoft.com/office/word/2018/wordml" xmlns:w16sdtdh="http://schemas.microsoft.com/office/word/2020/wordml/sdtdatahash" xmlns:w16se="http://schemas.microsoft.com/office/word/2015/wordml/symex" mc:Ignorable="w14 w15 w16se w16cid w16 w16cex w16sdtdh">
   <w:docDefaults>
     <w:rPrDefault>
       <w:rPr>
@@ -10668,679 +10702,383 @@
       </w:pPr>
     </w:pPrDefault>
   </w:docDefaults>
-  <w:latentStyles w:defLockedState="0" w:defUIPriority="99" w:defSemiHidden="1" w:defUnhideWhenUsed="1" w:defQFormat="0" w:count="267">
-    <w:lsdException w:name="Normal" w:semiHidden="0" w:uiPriority="0" w:unhideWhenUsed="0" w:qFormat="1"/>
-    <w:lsdException w:name="heading 1" w:semiHidden="0" w:uiPriority="9" w:unhideWhenUsed="0" w:qFormat="1"/>
-    <w:lsdException w:name="heading 2" w:uiPriority="9" w:qFormat="1"/>
-    <w:lsdException w:name="heading 3" w:uiPriority="9" w:qFormat="1"/>
-    <w:lsdException w:name="heading 4" w:uiPriority="9" w:qFormat="1"/>
-    <w:lsdException w:name="heading 5" w:uiPriority="9" w:qFormat="1"/>
-    <w:lsdException w:name="heading 6" w:uiPriority="9" w:qFormat="1"/>
-    <w:lsdException w:name="heading 7" w:uiPriority="9" w:qFormat="1"/>
-    <w:lsdException w:name="heading 8" w:uiPriority="9" w:qFormat="1"/>
-    <w:lsdException w:name="heading 9" w:uiPriority="9" w:qFormat="1"/>
-    <w:lsdException w:name="toc 1" w:uiPriority="39"/>
-    <w:lsdException w:name="toc 2" w:uiPriority="39"/>
-    <w:lsdException w:name="toc 3" w:uiPriority="39"/>
-    <w:lsdException w:name="toc 4" w:uiPriority="39"/>
-    <w:lsdException w:name="toc 5" w:uiPriority="39"/>
-    <w:lsdException w:name="toc 6" w:uiPriority="39"/>
-    <w:lsdException w:name="toc 7" w:uiPriority="39"/>
-    <w:lsdException w:name="toc 8" w:uiPriority="39"/>
-    <w:lsdException w:name="toc 9" w:uiPriority="39"/>
-    <w:lsdException w:name="header" w:uiPriority="0"/>
-    <w:lsdException w:name="caption" w:uiPriority="35" w:qFormat="1"/>
-    <w:lsdException w:name="Title" w:semiHidden="0" w:uiPriority="10" w:unhideWhenUsed="0" w:qFormat="1"/>
-    <w:lsdException w:name="Default Paragraph Font" w:uiPriority="1"/>
-    <w:lsdException w:name="Body Text" w:uiPriority="0"/>
-    <w:lsdException w:name="Subtitle" w:semiHidden="0" w:uiPriority="11" w:unhideWhenUsed="0" w:qFormat="1"/>
-    <w:lsdException w:name="Strong" w:semiHidden="0" w:uiPriority="22" w:unhideWhenUsed="0" w:qFormat="1"/>
-    <w:lsdException w:name="Emphasis" w:semiHidden="0" w:uiPriority="20" w:unhideWhenUsed="0" w:qFormat="1"/>
-    <w:lsdException w:name="Table Grid" w:semiHidden="0" w:uiPriority="0" w:unhideWhenUsed="0"/>
-    <w:lsdException w:name="Placeholder Text" w:unhideWhenUsed="0"/>
-    <w:lsdException w:name="No Spacing" w:semiHidden="0" w:uiPriority="1" w:unhideWhenUsed="0" w:qFormat="1"/>
-    <w:lsdException w:name="Light Shading" w:semiHidden="0" w:uiPriority="60" w:unhideWhenUsed="0"/>
-    <w:lsdException w:name="Light List" w:semiHidden="0" w:uiPriority="61" w:unhideWhenUsed="0"/>
-    <w:lsdException w:name="Light Grid" w:semiHidden="0" w:uiPriority="62" w:unhideWhenUsed="0"/>
-    <w:lsdException w:name="Medium Shading 1" w:semiHidden="0" w:uiPriority="63" w:unhideWhenUsed="0"/>
-    <w:lsdException w:name="Medium Shading 2" w:semiHidden="0" w:uiPriority="64" w:unhideWhenUsed="0"/>
-    <w:lsdException w:name="Medium List 1" w:semiHidden="0" w:uiPriority="65" w:unhideWhenUsed="0"/>
-    <w:lsdException w:name="Medium List 2" w:semiHidden="0" w:uiPriority="66" w:unhideWhenUsed="0"/>
-    <w:lsdException w:name="Medium Grid 1" w:semiHidden="0" w:uiPriority="67" w:unhideWhenUsed="0"/>
-    <w:lsdException w:name="Medium Grid 2" w:semiHidden="0" w:uiPriority="68" w:unhideWhenUsed="0"/>
-    <w:lsdException w:name="Medium Grid 3" w:semiHidden="0" w:uiPriority="69" w:unhideWhenUsed="0"/>
-    <w:lsdException w:name="Dark List" w:semiHidden="0" w:uiPriority="70" w:unhideWhenUsed="0"/>
-    <w:lsdException w:name="Colorful Shading" w:semiHidden="0" w:uiPriority="71" w:unhideWhenUsed="0"/>
-    <w:lsdException w:name="Colorful List" w:semiHidden="0" w:uiPriority="72" w:unhideWhenUsed="0"/>
-    <w:lsdException w:name="Colorful Grid" w:semiHidden="0" w:uiPriority="73" w:unhideWhenUsed="0"/>
-    <w:lsdException w:name="Light Shading Accent 1" w:semiHidden="0" w:uiPriority="60" w:unhideWhenUsed="0"/>
-    <w:lsdException w:name="Light List Accent 1" w:semiHidden="0" w:uiPriority="61" w:unhideWhenUsed="0"/>
-    <w:lsdException w:name="Light Grid Accent 1" w:semiHidden="0" w:uiPriority="62" w:unhideWhenUsed="0"/>
-    <w:lsdException w:name="Medium Shading 1 Accent 1" w:semiHidden="0" w:uiPriority="63" w:unhideWhenUsed="0"/>
-    <w:lsdException w:name="Medium Shading 2 Accent 1" w:semiHidden="0" w:uiPriority="64" w:unhideWhenUsed="0"/>
-    <w:lsdException w:name="Medium List 1 Accent 1" w:semiHidden="0" w:uiPriority="65" w:unhideWhenUsed="0"/>
-    <w:lsdException w:name="Revision" w:unhideWhenUsed="0"/>
-    <w:lsdException w:name="List Paragraph" w:semiHidden="0" w:uiPriority="34" w:unhideWhenUsed="0" w:qFormat="1"/>
-    <w:lsdException w:name="Quote" w:semiHidden="0" w:uiPriority="29" w:unhideWhenUsed="0" w:qFormat="1"/>
-    <w:lsdException w:name="Intense Quote" w:semiHidden="0" w:uiPriority="30" w:unhideWhenUsed="0" w:qFormat="1"/>
-    <w:lsdException w:name="Medium List 2 Accent 1" w:semiHidden="0" w:uiPriority="66" w:unhideWhenUsed="0"/>
-    <w:lsdException w:name="Medium Grid 1 Accent 1" w:semiHidden="0" w:uiPriority="67" w:unhideWhenUsed="0"/>
-    <w:lsdException w:name="Medium Grid 2 Accent 1" w:semiHidden="0" w:uiPriority="68" w:unhideWhenUsed="0"/>
-    <w:lsdException w:name="Medium Grid 3 Accent 1" w:semiHidden="0" w:uiPriority="69" w:unhideWhenUsed="0"/>
-    <w:lsdException w:name="Dark List Accent 1" w:semiHidden="0" w:uiPriority="70" w:unhideWhenUsed="0"/>
-    <w:lsdException w:name="Colorful Shading Accent 1" w:semiHidden="0" w:uiPriority="71" w:unhideWhenUsed="0"/>
-    <w:lsdException w:name="Colorful List Accent 1" w:semiHidden="0" w:uiPriority="72" w:unhideWhenUsed="0"/>
-    <w:lsdException w:name="Colorful Grid Accent 1" w:semiHidden="0" w:uiPriority="73" w:unhideWhenUsed="0"/>
-    <w:lsdException w:name="Light Shading Accent 2" w:semiHidden="0" w:uiPriority="60" w:unhideWhenUsed="0"/>
-    <w:lsdException w:name="Light List Accent 2" w:semiHidden="0" w:uiPriority="61" w:unhideWhenUsed="0"/>
-    <w:lsdException w:name="Light Grid Accent 2" w:semiHidden="0" w:uiPriority="62" w:unhideWhenUsed="0"/>
-    <w:lsdException w:name="Medium Shading 1 Accent 2" w:semiHidden="0" w:uiPriority="63" w:unhideWhenUsed="0"/>
-    <w:lsdException w:name="Medium Shading 2 Accent 2" w:semiHidden="0" w:uiPriority="64" w:unhideWhenUsed="0"/>
-    <w:lsdException w:name="Medium List 1 Accent 2" w:semiHidden="0" w:uiPriority="65" w:unhideWhenUsed="0"/>
-    <w:lsdException w:name="Medium List 2 Accent 2" w:semiHidden="0" w:uiPriority="66" w:unhideWhenUsed="0"/>
-    <w:lsdException w:name="Medium Grid 1 Accent 2" w:semiHidden="0" w:uiPriority="67" w:unhideWhenUsed="0"/>
-    <w:lsdException w:name="Medium Grid 2 Accent 2" w:semiHidden="0" w:uiPriority="68" w:unhideWhenUsed="0"/>
-    <w:lsdException w:name="Medium Grid 3 Accent 2" w:semiHidden="0" w:uiPriority="69" w:unhideWhenUsed="0"/>
-    <w:lsdException w:name="Dark List Accent 2" w:semiHidden="0" w:uiPriority="70" w:unhideWhenUsed="0"/>
-    <w:lsdException w:name="Colorful Shading Accent 2" w:semiHidden="0" w:uiPriority="71" w:unhideWhenUsed="0"/>
-    <w:lsdException w:name="Colorful List Accent 2" w:semiHidden="0" w:uiPriority="72" w:unhideWhenUsed="0"/>
-    <w:lsdException w:name="Colorful Grid Accent 2" w:semiHidden="0" w:uiPriority="73" w:unhideWhenUsed="0"/>
-    <w:lsdException w:name="Light Shading Accent 3" w:semiHidden="0" w:uiPriority="60" w:unhideWhenUsed="0"/>
-    <w:lsdException w:name="Light List Accent 3" w:semiHidden="0" w:uiPriority="61" w:unhideWhenUsed="0"/>
-    <w:lsdException w:name="Light Grid Accent 3" w:semiHidden="0" w:uiPriority="62" w:unhideWhenUsed="0"/>
-    <w:lsdException w:name="Medium Shading 1 Accent 3" w:semiHidden="0" w:uiPriority="63" w:unhideWhenUsed="0"/>
-    <w:lsdException w:name="Medium Shading 2 Accent 3" w:semiHidden="0" w:uiPriority="64" w:unhideWhenUsed="0"/>
-    <w:lsdException w:name="Medium List 1 Accent 3" w:semiHidden="0" w:uiPriority="65" w:unhideWhenUsed="0"/>
-    <w:lsdException w:name="Medium List 2 Accent 3" w:semiHidden="0" w:uiPriority="66" w:unhideWhenUsed="0"/>
-    <w:lsdException w:name="Medium Grid 1 Accent 3" w:semiHidden="0" w:uiPriority="67" w:unhideWhenUsed="0"/>
-    <w:lsdException w:name="Medium Grid 2 Accent 3" w:semiHidden="0" w:uiPriority="68" w:unhideWhenUsed="0"/>
-    <w:lsdException w:name="Medium Grid 3 Accent 3" w:semiHidden="0" w:uiPriority="69" w:unhideWhenUsed="0"/>
-    <w:lsdException w:name="Dark List Accent 3" w:semiHidden="0" w:uiPriority="70" w:unhideWhenUsed="0"/>
-    <w:lsdException w:name="Colorful Shading Accent 3" w:semiHidden="0" w:uiPriority="71" w:unhideWhenUsed="0"/>
-    <w:lsdException w:name="Colorful List Accent 3" w:semiHidden="0" w:uiPriority="72" w:unhideWhenUsed="0"/>
-    <w:lsdException w:name="Colorful Grid Accent 3" w:semiHidden="0" w:uiPriority="73" w:unhideWhenUsed="0"/>
-    <w:lsdException w:name="Light Shading Accent 4" w:semiHidden="0" w:uiPriority="60" w:unhideWhenUsed="0"/>
-    <w:lsdException w:name="Light List Accent 4" w:semiHidden="0" w:uiPriority="61" w:unhideWhenUsed="0"/>
-    <w:lsdException w:name="Light Grid Accent 4" w:semiHidden="0" w:uiPriority="62" w:unhideWhenUsed="0"/>
-    <w:lsdException w:name="Medium Shading 1 Accent 4" w:semiHidden="0" w:uiPriority="63" w:unhideWhenUsed="0"/>
-    <w:lsdException w:name="Medium Shading 2 Accent 4" w:semiHidden="0" w:uiPriority="64" w:unhideWhenUsed="0"/>
-    <w:lsdException w:name="Medium List 1 Accent 4" w:semiHidden="0" w:uiPriority="65" w:unhideWhenUsed="0"/>
-    <w:lsdException w:name="Medium List 2 Accent 4" w:semiHidden="0" w:uiPriority="66" w:unhideWhenUsed="0"/>
-    <w:lsdException w:name="Medium Grid 1 Accent 4" w:semiHidden="0" w:uiPriority="67" w:unhideWhenUsed="0"/>
-    <w:lsdException w:name="Medium Grid 2 Accent 4" w:semiHidden="0" w:uiPriority="68" w:unhideWhenUsed="0"/>
-    <w:lsdException w:name="Medium Grid 3 Accent 4" w:semiHidden="0" w:uiPriority="69" w:unhideWhenUsed="0"/>
-    <w:lsdException w:name="Dark List Accent 4" w:semiHidden="0" w:uiPriority="70" w:unhideWhenUsed="0"/>
-    <w:lsdException w:name="Colorful Shading Accent 4" w:semiHidden="0" w:uiPriority="71" w:unhideWhenUsed="0"/>
-    <w:lsdException w:name="Colorful List Accent 4" w:semiHidden="0" w:uiPriority="72" w:unhideWhenUsed="0"/>
-    <w:lsdException w:name="Colorful Grid Accent 4" w:semiHidden="0" w:uiPriority="73" w:unhideWhenUsed="0"/>
-    <w:lsdException w:name="Light Shading Accent 5" w:semiHidden="0" w:uiPriority="60" w:unhideWhenUsed="0"/>
-    <w:lsdException w:name="Light List Accent 5" w:semiHidden="0" w:uiPriority="61" w:unhideWhenUsed="0"/>
-    <w:lsdException w:name="Light Grid Accent 5" w:semiHidden="0" w:uiPriority="62" w:unhideWhenUsed="0"/>
-    <w:lsdException w:name="Medium Shading 1 Accent 5" w:semiHidden="0" w:uiPriority="63" w:unhideWhenUsed="0"/>
-    <w:lsdException w:name="Medium Shading 2 Accent 5" w:semiHidden="0" w:uiPriority="64" w:unhideWhenUsed="0"/>
-    <w:lsdException w:name="Medium List 1 Accent 5" w:semiHidden="0" w:uiPriority="65" w:unhideWhenUsed="0"/>
-    <w:lsdException w:name="Medium List 2 Accent 5" w:semiHidden="0" w:uiPriority="66" w:unhideWhenUsed="0"/>
-    <w:lsdException w:name="Medium Grid 1 Accent 5" w:semiHidden="0" w:uiPriority="67" w:unhideWhenUsed="0"/>
-    <w:lsdException w:name="Medium Grid 2 Accent 5" w:semiHidden="0" w:uiPriority="68" w:unhideWhenUsed="0"/>
-    <w:lsdException w:name="Medium Grid 3 Accent 5" w:semiHidden="0" w:uiPriority="69" w:unhideWhenUsed="0"/>
-    <w:lsdException w:name="Dark List Accent 5" w:semiHidden="0" w:uiPriority="70" w:unhideWhenUsed="0"/>
-    <w:lsdException w:name="Colorful Shading Accent 5" w:semiHidden="0" w:uiPriority="71" w:unhideWhenUsed="0"/>
-    <w:lsdException w:name="Colorful List Accent 5" w:semiHidden="0" w:uiPriority="72" w:unhideWhenUsed="0"/>
-    <w:lsdException w:name="Colorful Grid Accent 5" w:semiHidden="0" w:uiPriority="73" w:unhideWhenUsed="0"/>
-    <w:lsdException w:name="Light Shading Accent 6" w:semiHidden="0" w:uiPriority="60" w:unhideWhenUsed="0"/>
-    <w:lsdException w:name="Light List Accent 6" w:semiHidden="0" w:uiPriority="61" w:unhideWhenUsed="0"/>
-    <w:lsdException w:name="Light Grid Accent 6" w:semiHidden="0" w:uiPriority="62" w:unhideWhenUsed="0"/>
-    <w:lsdException w:name="Medium Shading 1 Accent 6" w:semiHidden="0" w:uiPriority="63" w:unhideWhenUsed="0"/>
-    <w:lsdException w:name="Medium Shading 2 Accent 6" w:semiHidden="0" w:uiPriority="64" w:unhideWhenUsed="0"/>
-    <w:lsdException w:name="Medium List 1 Accent 6" w:semiHidden="0" w:uiPriority="65" w:unhideWhenUsed="0"/>
-    <w:lsdException w:name="Medium List 2 Accent 6" w:semiHidden="0" w:uiPriority="66" w:unhideWhenUsed="0"/>
-    <w:lsdException w:name="Medium Grid 1 Accent 6" w:semiHidden="0" w:uiPriority="67" w:unhideWhenUsed="0"/>
-    <w:lsdException w:name="Medium Grid 2 Accent 6" w:semiHidden="0" w:uiPriority="68" w:unhideWhenUsed="0"/>
-    <w:lsdException w:name="Medium Grid 3 Accent 6" w:semiHidden="0" w:uiPriority="69" w:unhideWhenUsed="0"/>
-    <w:lsdException w:name="Dark List Accent 6" w:semiHidden="0" w:uiPriority="70" w:unhideWhenUsed="0"/>
-    <w:lsdException w:name="Colorful Shading Accent 6" w:semiHidden="0" w:uiPriority="71" w:unhideWhenUsed="0"/>
-    <w:lsdException w:name="Colorful List Accent 6" w:semiHidden="0" w:uiPriority="72" w:unhideWhenUsed="0"/>
-    <w:lsdException w:name="Colorful Grid Accent 6" w:semiHidden="0" w:uiPriority="73" w:unhideWhenUsed="0"/>
-    <w:lsdException w:name="Subtle Emphasis" w:semiHidden="0" w:uiPriority="19" w:unhideWhenUsed="0" w:qFormat="1"/>
-    <w:lsdException w:name="Intense Emphasis" w:semiHidden="0" w:uiPriority="21" w:unhideWhenUsed="0" w:qFormat="1"/>
-    <w:lsdException w:name="Subtle Reference" w:semiHidden="0" w:uiPriority="31" w:unhideWhenUsed="0" w:qFormat="1"/>
-    <w:lsdException w:name="Intense Reference" w:semiHidden="0" w:uiPriority="32" w:unhideWhenUsed="0" w:qFormat="1"/>
-    <w:lsdException w:name="Book Title" w:semiHidden="0" w:uiPriority="33" w:unhideWhenUsed="0" w:qFormat="1"/>
-    <w:lsdException w:name="Bibliography" w:uiPriority="37"/>
-    <w:lsdException w:name="TOC Heading" w:uiPriority="39" w:qFormat="1"/>
-  </w:latentStyles>
-  <w:style w:type="paragraph" w:default="1" w:styleId="Normal">
-    <w:name w:val="Normal"/>
-    <w:qFormat/>
-    <w:rsid w:val="00760F2B"/>
-    <w:pPr>
-      <w:spacing w:after="0" w:line="240" w:lineRule="auto"/>
-    </w:pPr>
-    <w:rPr>
-      <w:rFonts w:ascii="Times New Roman" w:hAnsi="Times New Roman"/>
-      <w:sz w:val="24"/>
-    </w:rPr>
-  </w:style>
-  <w:style w:type="paragraph" w:styleId="Heading1">
-    <w:name w:val="heading 1"/>
-    <w:basedOn w:val="Normal"/>
-    <w:next w:val="Normal"/>
-    <w:link w:val="Heading1Char"/>
-    <w:uiPriority w:val="9"/>
-    <w:qFormat/>
-    <w:rsid w:val="00760F2B"/>
-    <w:pPr>
-      <w:keepNext/>
-      <w:keepLines/>
-      <w:spacing w:before="480"/>
-      <w:outlineLvl w:val="0"/>
-    </w:pPr>
-    <w:rPr>
-      <w:rFonts w:asciiTheme="majorHAnsi" w:eastAsiaTheme="majorEastAsia" w:hAnsiTheme="majorHAnsi" w:cstheme="majorBidi"/>
-      <w:b/>
-      <w:bCs/>
-      <w:color w:val="2E74B5" w:themeColor="accent1" w:themeShade="BF"/>
-      <w:sz w:val="28"/>
-      <w:szCs w:val="28"/>
-    </w:rPr>
-  </w:style>
-  <w:style w:type="paragraph" w:styleId="Heading2">
-    <w:name w:val="heading 2"/>
-    <w:basedOn w:val="Normal"/>
-    <w:next w:val="Normal"/>
-    <w:link w:val="Heading2Char"/>
-    <w:uiPriority w:val="9"/>
-    <w:unhideWhenUsed/>
-    <w:qFormat/>
-    <w:rsid w:val="00FE27C1"/>
-    <w:pPr>
-      <w:keepNext/>
-      <w:keepLines/>
-      <w:spacing w:before="40"/>
-      <w:outlineLvl w:val="1"/>
-    </w:pPr>
-    <w:rPr>
-      <w:rFonts w:asciiTheme="majorHAnsi" w:eastAsiaTheme="majorEastAsia" w:hAnsiTheme="majorHAnsi" w:cstheme="majorBidi"/>
-      <w:color w:val="2E74B5" w:themeColor="accent1" w:themeShade="BF"/>
-      <w:sz w:val="26"/>
-      <w:szCs w:val="26"/>
-    </w:rPr>
-  </w:style>
-  <w:style w:type="paragraph" w:styleId="Heading3">
-    <w:name w:val="heading 3"/>
-    <w:basedOn w:val="Normal"/>
-    <w:next w:val="Normal"/>
-    <w:link w:val="Heading3Char"/>
-    <w:uiPriority w:val="9"/>
-    <w:semiHidden/>
-    <w:unhideWhenUsed/>
-    <w:qFormat/>
-    <w:rsid w:val="00311875"/>
-    <w:pPr>
-      <w:keepNext/>
-      <w:keepLines/>
-      <w:spacing w:before="40"/>
-      <w:outlineLvl w:val="2"/>
-    </w:pPr>
-    <w:rPr>
-      <w:rFonts w:asciiTheme="majorHAnsi" w:eastAsiaTheme="majorEastAsia" w:hAnsiTheme="majorHAnsi" w:cstheme="majorBidi"/>
-      <w:color w:val="1F4D78" w:themeColor="accent1" w:themeShade="7F"/>
-      <w:szCs w:val="24"/>
-    </w:rPr>
-  </w:style>
-  <w:style w:type="character" w:default="1" w:styleId="DefaultParagraphFont">
-    <w:name w:val="Default Paragraph Font"/>
-    <w:uiPriority w:val="1"/>
-    <w:semiHidden/>
-    <w:unhideWhenUsed/>
-  </w:style>
-  <w:style w:type="table" w:default="1" w:styleId="TableNormal">
-    <w:name w:val="Normal Table"/>
-    <w:uiPriority w:val="99"/>
-    <w:semiHidden/>
-    <w:unhideWhenUsed/>
-    <w:tblPr>
-      <w:tblInd w:w="0" w:type="dxa"/>
-      <w:tblCellMar>
-        <w:top w:w="0" w:type="dxa"/>
-        <w:left w:w="108" w:type="dxa"/>
-        <w:bottom w:w="0" w:type="dxa"/>
-        <w:right w:w="108" w:type="dxa"/>
-      </w:tblCellMar>
-    </w:tblPr>
-  </w:style>
-  <w:style w:type="numbering" w:default="1" w:styleId="NoList">
-    <w:name w:val="No List"/>
-    <w:uiPriority w:val="99"/>
-    <w:semiHidden/>
-    <w:unhideWhenUsed/>
-  </w:style>
-  <w:style w:type="paragraph" w:styleId="Header">
-    <w:name w:val="header"/>
-    <w:basedOn w:val="Normal"/>
-    <w:link w:val="HeaderChar"/>
-    <w:unhideWhenUsed/>
-    <w:rsid w:val="00760F2B"/>
-    <w:pPr>
-      <w:tabs>
-        <w:tab w:val="center" w:pos="4513"/>
-        <w:tab w:val="right" w:pos="9026"/>
-      </w:tabs>
-    </w:pPr>
-  </w:style>
-  <w:style w:type="character" w:customStyle="1" w:styleId="HeaderChar">
-    <w:name w:val="Header Char"/>
-    <w:basedOn w:val="DefaultParagraphFont"/>
-    <w:link w:val="Header"/>
-    <w:rsid w:val="00760F2B"/>
-  </w:style>
-  <w:style w:type="paragraph" w:styleId="Footer">
-    <w:name w:val="footer"/>
-    <w:basedOn w:val="Normal"/>
-    <w:link w:val="FooterChar"/>
-    <w:uiPriority w:val="99"/>
-    <w:unhideWhenUsed/>
-    <w:rsid w:val="00760F2B"/>
-    <w:pPr>
-      <w:tabs>
-        <w:tab w:val="center" w:pos="4513"/>
-        <w:tab w:val="right" w:pos="9026"/>
-      </w:tabs>
-    </w:pPr>
-  </w:style>
-  <w:style w:type="character" w:customStyle="1" w:styleId="FooterChar">
-    <w:name w:val="Footer Char"/>
-    <w:basedOn w:val="DefaultParagraphFont"/>
-    <w:link w:val="Footer"/>
-    <w:uiPriority w:val="99"/>
-    <w:rsid w:val="00760F2B"/>
-  </w:style>
-  <w:style w:type="table" w:styleId="TableGrid">
-    <w:name w:val="Table Grid"/>
-    <w:basedOn w:val="TableNormal"/>
-    <w:rsid w:val="00760F2B"/>
-    <w:pPr>
-      <w:spacing w:after="0" w:line="240" w:lineRule="auto"/>
-    </w:pPr>
-    <w:tblPr>
-      <w:tblBorders>
-        <w:top w:val="single" w:sz="4" w:space="0" w:color="000000" w:themeColor="text1"/>
-        <w:left w:val="single" w:sz="4" w:space="0" w:color="000000" w:themeColor="text1"/>
-        <w:bottom w:val="single" w:sz="4" w:space="0" w:color="000000" w:themeColor="text1"/>
-        <w:right w:val="single" w:sz="4" w:space="0" w:color="000000" w:themeColor="text1"/>
-        <w:insideH w:val="single" w:sz="4" w:space="0" w:color="000000" w:themeColor="text1"/>
-        <w:insideV w:val="single" w:sz="4" w:space="0" w:color="000000" w:themeColor="text1"/>
-      </w:tblBorders>
-    </w:tblPr>
-  </w:style>
-  <w:style w:type="character" w:customStyle="1" w:styleId="Heading1Char">
-    <w:name w:val="Heading 1 Char"/>
-    <w:basedOn w:val="DefaultParagraphFont"/>
-    <w:link w:val="Heading1"/>
-    <w:uiPriority w:val="9"/>
-    <w:rsid w:val="00760F2B"/>
-    <w:rPr>
-      <w:rFonts w:asciiTheme="majorHAnsi" w:eastAsiaTheme="majorEastAsia" w:hAnsiTheme="majorHAnsi" w:cstheme="majorBidi"/>
-      <w:b/>
-      <w:bCs/>
-      <w:color w:val="2E74B5" w:themeColor="accent1" w:themeShade="BF"/>
-      <w:sz w:val="28"/>
-      <w:szCs w:val="28"/>
-    </w:rPr>
-  </w:style>
-  <w:style w:type="paragraph" w:styleId="BodyText">
-    <w:name w:val="Body Text"/>
-    <w:basedOn w:val="Normal"/>
-    <w:link w:val="BodyTextChar"/>
-    <w:rsid w:val="00760F2B"/>
-    <w:pPr>
-      <w:jc w:val="both"/>
-    </w:pPr>
-    <w:rPr>
-      <w:rFonts w:eastAsia="Times New Roman" w:cs="Times New Roman"/>
-      <w:sz w:val="22"/>
-      <w:szCs w:val="20"/>
-      <w:lang w:val="en-GB"/>
-    </w:rPr>
-  </w:style>
-  <w:style w:type="character" w:customStyle="1" w:styleId="BodyTextChar">
-    <w:name w:val="Body Text Char"/>
-    <w:basedOn w:val="DefaultParagraphFont"/>
-    <w:link w:val="BodyText"/>
-    <w:rsid w:val="00760F2B"/>
-    <w:rPr>
-      <w:rFonts w:ascii="Times New Roman" w:eastAsia="Times New Roman" w:hAnsi="Times New Roman" w:cs="Times New Roman"/>
-      <w:szCs w:val="20"/>
-      <w:lang w:val="en-GB"/>
-    </w:rPr>
-  </w:style>
-  <w:style w:type="paragraph" w:customStyle="1" w:styleId="Normal1">
-    <w:name w:val="Normal1"/>
-    <w:rsid w:val="006E66C1"/>
-    <w:pPr>
-      <w:widowControl w:val="0"/>
-      <w:spacing w:before="120" w:after="0" w:line="240" w:lineRule="auto"/>
-    </w:pPr>
-    <w:rPr>
-      <w:rFonts w:ascii="Arial Mäori" w:eastAsia="Arial Mäori" w:hAnsi="Arial Mäori" w:cs="Arial Mäori"/>
-      <w:color w:val="000000"/>
-      <w:sz w:val="24"/>
-      <w:szCs w:val="24"/>
-      <w:lang w:eastAsia="en-NZ"/>
-    </w:rPr>
-  </w:style>
-  <w:style w:type="paragraph" w:styleId="ListParagraph">
-    <w:name w:val="List Paragraph"/>
-    <w:basedOn w:val="Normal"/>
-    <w:uiPriority w:val="34"/>
-    <w:qFormat/>
-    <w:rsid w:val="006E66C1"/>
-    <w:pPr>
-      <w:ind w:left="720"/>
-      <w:contextualSpacing/>
-    </w:pPr>
-  </w:style>
-  <w:style w:type="character" w:customStyle="1" w:styleId="Heading3Char">
-    <w:name w:val="Heading 3 Char"/>
-    <w:basedOn w:val="DefaultParagraphFont"/>
-    <w:link w:val="Heading3"/>
-    <w:uiPriority w:val="9"/>
-    <w:semiHidden/>
-    <w:rsid w:val="00311875"/>
-    <w:rPr>
-      <w:rFonts w:asciiTheme="majorHAnsi" w:eastAsiaTheme="majorEastAsia" w:hAnsiTheme="majorHAnsi" w:cstheme="majorBidi"/>
-      <w:color w:val="1F4D78" w:themeColor="accent1" w:themeShade="7F"/>
-      <w:sz w:val="24"/>
-      <w:szCs w:val="24"/>
-    </w:rPr>
-  </w:style>
-  <w:style w:type="paragraph" w:styleId="NoSpacing">
-    <w:name w:val="No Spacing"/>
-    <w:link w:val="NoSpacingChar"/>
-    <w:uiPriority w:val="1"/>
-    <w:qFormat/>
-    <w:rsid w:val="00FE27C1"/>
-    <w:pPr>
-      <w:spacing w:after="0" w:line="240" w:lineRule="auto"/>
-    </w:pPr>
-    <w:rPr>
-      <w:rFonts w:ascii="Times New Roman" w:hAnsi="Times New Roman"/>
-      <w:sz w:val="24"/>
-    </w:rPr>
-  </w:style>
-  <w:style w:type="character" w:customStyle="1" w:styleId="Heading2Char">
-    <w:name w:val="Heading 2 Char"/>
-    <w:basedOn w:val="DefaultParagraphFont"/>
-    <w:link w:val="Heading2"/>
-    <w:uiPriority w:val="9"/>
-    <w:rsid w:val="00FE27C1"/>
-    <w:rPr>
-      <w:rFonts w:asciiTheme="majorHAnsi" w:eastAsiaTheme="majorEastAsia" w:hAnsiTheme="majorHAnsi" w:cstheme="majorBidi"/>
-      <w:color w:val="2E74B5" w:themeColor="accent1" w:themeShade="BF"/>
-      <w:sz w:val="26"/>
-      <w:szCs w:val="26"/>
-    </w:rPr>
-  </w:style>
-  <w:style w:type="character" w:customStyle="1" w:styleId="NoSpacingChar">
-    <w:name w:val="No Spacing Char"/>
-    <w:basedOn w:val="DefaultParagraphFont"/>
-    <w:link w:val="NoSpacing"/>
-    <w:uiPriority w:val="1"/>
-    <w:rsid w:val="00033348"/>
-    <w:rPr>
-      <w:rFonts w:ascii="Times New Roman" w:hAnsi="Times New Roman"/>
-      <w:sz w:val="24"/>
-    </w:rPr>
-  </w:style>
-  <w:style w:type="character" w:styleId="Hyperlink">
-    <w:name w:val="Hyperlink"/>
-    <w:basedOn w:val="DefaultParagraphFont"/>
-    <w:uiPriority w:val="99"/>
-    <w:unhideWhenUsed/>
-    <w:rsid w:val="00844A52"/>
-    <w:rPr>
-      <w:color w:val="0563C1" w:themeColor="hyperlink"/>
-      <w:u w:val="single"/>
-    </w:rPr>
-  </w:style>
-  <w:style w:type="character" w:customStyle="1" w:styleId="UnresolvedMention1">
-    <w:name w:val="Unresolved Mention1"/>
-    <w:basedOn w:val="DefaultParagraphFont"/>
-    <w:uiPriority w:val="99"/>
-    <w:semiHidden/>
-    <w:unhideWhenUsed/>
-    <w:rsid w:val="00981354"/>
-    <w:rPr>
-      <w:color w:val="605E5C"/>
-      <w:shd w:val="clear" w:color="auto" w:fill="E1DFDD"/>
-    </w:rPr>
-  </w:style>
-  <w:style w:type="table" w:customStyle="1" w:styleId="TableGrid1">
-    <w:name w:val="Table Grid1"/>
-    <w:basedOn w:val="TableNormal"/>
-    <w:next w:val="TableGrid"/>
-    <w:uiPriority w:val="59"/>
-    <w:rsid w:val="00EB2DD3"/>
-    <w:pPr>
-      <w:spacing w:after="0" w:line="240" w:lineRule="auto"/>
-    </w:pPr>
-    <w:tblPr>
-      <w:tblBorders>
-        <w:top w:val="single" w:sz="4" w:space="0" w:color="000000" w:themeColor="text1"/>
-        <w:left w:val="single" w:sz="4" w:space="0" w:color="000000" w:themeColor="text1"/>
-        <w:bottom w:val="single" w:sz="4" w:space="0" w:color="000000" w:themeColor="text1"/>
-        <w:right w:val="single" w:sz="4" w:space="0" w:color="000000" w:themeColor="text1"/>
-        <w:insideH w:val="single" w:sz="4" w:space="0" w:color="000000" w:themeColor="text1"/>
-        <w:insideV w:val="single" w:sz="4" w:space="0" w:color="000000" w:themeColor="text1"/>
-      </w:tblBorders>
-    </w:tblPr>
-  </w:style>
-  <w:style w:type="paragraph" w:styleId="BalloonText">
-    <w:name w:val="Balloon Text"/>
-    <w:basedOn w:val="Normal"/>
-    <w:link w:val="BalloonTextChar"/>
-    <w:uiPriority w:val="99"/>
-    <w:semiHidden/>
-    <w:unhideWhenUsed/>
-    <w:rsid w:val="00790EAD"/>
-    <w:rPr>
-      <w:rFonts w:ascii="Tahoma" w:hAnsi="Tahoma" w:cs="Tahoma"/>
-      <w:sz w:val="16"/>
-      <w:szCs w:val="16"/>
-    </w:rPr>
-  </w:style>
-  <w:style w:type="character" w:customStyle="1" w:styleId="BalloonTextChar">
-    <w:name w:val="Balloon Text Char"/>
-    <w:basedOn w:val="DefaultParagraphFont"/>
-    <w:link w:val="BalloonText"/>
-    <w:uiPriority w:val="99"/>
-    <w:semiHidden/>
-    <w:rsid w:val="00790EAD"/>
-    <w:rPr>
-      <w:rFonts w:ascii="Tahoma" w:hAnsi="Tahoma" w:cs="Tahoma"/>
-      <w:sz w:val="16"/>
-      <w:szCs w:val="16"/>
-    </w:rPr>
-  </w:style>
-  <w:style w:type="table" w:customStyle="1" w:styleId="TableGrid2">
-    <w:name w:val="Table Grid2"/>
-    <w:basedOn w:val="TableNormal"/>
-    <w:next w:val="TableGrid"/>
-    <w:rsid w:val="00AC4136"/>
-    <w:pPr>
-      <w:spacing w:after="0" w:line="240" w:lineRule="auto"/>
-    </w:pPr>
-    <w:tblPr>
-      <w:tblBorders>
-        <w:top w:val="single" w:sz="4" w:space="0" w:color="000000" w:themeColor="text1"/>
-        <w:left w:val="single" w:sz="4" w:space="0" w:color="000000" w:themeColor="text1"/>
-        <w:bottom w:val="single" w:sz="4" w:space="0" w:color="000000" w:themeColor="text1"/>
-        <w:right w:val="single" w:sz="4" w:space="0" w:color="000000" w:themeColor="text1"/>
-        <w:insideH w:val="single" w:sz="4" w:space="0" w:color="000000" w:themeColor="text1"/>
-        <w:insideV w:val="single" w:sz="4" w:space="0" w:color="000000" w:themeColor="text1"/>
-      </w:tblBorders>
-    </w:tblPr>
-  </w:style>
-</w:styles>
-</file>
-
-<file path=word/stylesWithEffects.xml><?xml version="1.0" encoding="utf-8"?>
-<w:styles xmlns:wpc="http://schemas.microsoft.com/office/word/2010/wordprocessingCanvas" xmlns:mc="http://schemas.openxmlformats.org/markup-compatibility/2006" xmlns:o="urn:schemas-microsoft-com:office:office" xmlns:r="http://schemas.openxmlformats.org/officeDocument/2006/relationships" xmlns:m="http://schemas.openxmlformats.org/officeDocument/2006/math" xmlns:v="urn:schemas-microsoft-com:vml" xmlns:wp14="http://schemas.microsoft.com/office/word/2010/wordprocessingDrawing" xmlns:wp="http://schemas.openxmlformats.org/drawingml/2006/wordprocessingDrawing" xmlns:w10="urn:schemas-microsoft-com:office:word" xmlns:w="http://schemas.openxmlformats.org/wordprocessingml/2006/main" xmlns:w14="http://schemas.microsoft.com/office/word/2010/wordml" xmlns:wpg="http://schemas.microsoft.com/office/word/2010/wordprocessingGroup" xmlns:wpi="http://schemas.microsoft.com/office/word/2010/wordprocessingInk" xmlns:wne="http://schemas.microsoft.com/office/word/2006/wordml" xmlns:wps="http://schemas.microsoft.com/office/word/2010/wordprocessingShape" mc:Ignorable="w14 wp14">
-  <w:docDefaults>
-    <w:rPrDefault>
-      <w:rPr>
-        <w:rFonts w:asciiTheme="minorHAnsi" w:eastAsiaTheme="minorHAnsi" w:hAnsiTheme="minorHAnsi" w:cstheme="minorBidi"/>
-        <w:sz w:val="22"/>
-        <w:szCs w:val="22"/>
-        <w:lang w:val="en-NZ" w:eastAsia="en-US" w:bidi="ar-SA"/>
-      </w:rPr>
-    </w:rPrDefault>
-    <w:pPrDefault>
-      <w:pPr>
-        <w:spacing w:after="160" w:line="259" w:lineRule="auto"/>
-      </w:pPr>
-    </w:pPrDefault>
-  </w:docDefaults>
-  <w:latentStyles w:defLockedState="0" w:defUIPriority="99" w:defSemiHidden="1" w:defUnhideWhenUsed="1" w:defQFormat="0" w:count="267">
-    <w:lsdException w:name="Normal" w:semiHidden="0" w:uiPriority="0" w:unhideWhenUsed="0" w:qFormat="1"/>
-    <w:lsdException w:name="heading 1" w:semiHidden="0" w:uiPriority="9" w:unhideWhenUsed="0" w:qFormat="1"/>
-    <w:lsdException w:name="heading 2" w:uiPriority="9" w:qFormat="1"/>
-    <w:lsdException w:name="heading 3" w:uiPriority="9" w:qFormat="1"/>
-    <w:lsdException w:name="heading 4" w:uiPriority="9" w:qFormat="1"/>
-    <w:lsdException w:name="heading 5" w:uiPriority="9" w:qFormat="1"/>
-    <w:lsdException w:name="heading 6" w:uiPriority="9" w:qFormat="1"/>
-    <w:lsdException w:name="heading 7" w:uiPriority="9" w:qFormat="1"/>
-    <w:lsdException w:name="heading 8" w:uiPriority="9" w:qFormat="1"/>
-    <w:lsdException w:name="heading 9" w:uiPriority="9" w:qFormat="1"/>
-    <w:lsdException w:name="toc 1" w:uiPriority="39"/>
-    <w:lsdException w:name="toc 2" w:uiPriority="39"/>
-    <w:lsdException w:name="toc 3" w:uiPriority="39"/>
-    <w:lsdException w:name="toc 4" w:uiPriority="39"/>
-    <w:lsdException w:name="toc 5" w:uiPriority="39"/>
-    <w:lsdException w:name="toc 6" w:uiPriority="39"/>
-    <w:lsdException w:name="toc 7" w:uiPriority="39"/>
-    <w:lsdException w:name="toc 8" w:uiPriority="39"/>
-    <w:lsdException w:name="toc 9" w:uiPriority="39"/>
-    <w:lsdException w:name="header" w:uiPriority="0"/>
-    <w:lsdException w:name="caption" w:uiPriority="35" w:qFormat="1"/>
-    <w:lsdException w:name="Title" w:semiHidden="0" w:uiPriority="10" w:unhideWhenUsed="0" w:qFormat="1"/>
-    <w:lsdException w:name="Default Paragraph Font" w:uiPriority="1"/>
-    <w:lsdException w:name="Body Text" w:uiPriority="0"/>
-    <w:lsdException w:name="Subtitle" w:semiHidden="0" w:uiPriority="11" w:unhideWhenUsed="0" w:qFormat="1"/>
-    <w:lsdException w:name="Strong" w:semiHidden="0" w:uiPriority="22" w:unhideWhenUsed="0" w:qFormat="1"/>
-    <w:lsdException w:name="Emphasis" w:semiHidden="0" w:uiPriority="20" w:unhideWhenUsed="0" w:qFormat="1"/>
-    <w:lsdException w:name="Table Grid" w:semiHidden="0" w:uiPriority="0" w:unhideWhenUsed="0"/>
-    <w:lsdException w:name="Placeholder Text" w:unhideWhenUsed="0"/>
-    <w:lsdException w:name="No Spacing" w:semiHidden="0" w:uiPriority="1" w:unhideWhenUsed="0" w:qFormat="1"/>
-    <w:lsdException w:name="Light Shading" w:semiHidden="0" w:uiPriority="60" w:unhideWhenUsed="0"/>
-    <w:lsdException w:name="Light List" w:semiHidden="0" w:uiPriority="61" w:unhideWhenUsed="0"/>
-    <w:lsdException w:name="Light Grid" w:semiHidden="0" w:uiPriority="62" w:unhideWhenUsed="0"/>
-    <w:lsdException w:name="Medium Shading 1" w:semiHidden="0" w:uiPriority="63" w:unhideWhenUsed="0"/>
-    <w:lsdException w:name="Medium Shading 2" w:semiHidden="0" w:uiPriority="64" w:unhideWhenUsed="0"/>
-    <w:lsdException w:name="Medium List 1" w:semiHidden="0" w:uiPriority="65" w:unhideWhenUsed="0"/>
-    <w:lsdException w:name="Medium List 2" w:semiHidden="0" w:uiPriority="66" w:unhideWhenUsed="0"/>
-    <w:lsdException w:name="Medium Grid 1" w:semiHidden="0" w:uiPriority="67" w:unhideWhenUsed="0"/>
-    <w:lsdException w:name="Medium Grid 2" w:semiHidden="0" w:uiPriority="68" w:unhideWhenUsed="0"/>
-    <w:lsdException w:name="Medium Grid 3" w:semiHidden="0" w:uiPriority="69" w:unhideWhenUsed="0"/>
-    <w:lsdException w:name="Dark List" w:semiHidden="0" w:uiPriority="70" w:unhideWhenUsed="0"/>
-    <w:lsdException w:name="Colorful Shading" w:semiHidden="0" w:uiPriority="71" w:unhideWhenUsed="0"/>
-    <w:lsdException w:name="Colorful List" w:semiHidden="0" w:uiPriority="72" w:unhideWhenUsed="0"/>
-    <w:lsdException w:name="Colorful Grid" w:semiHidden="0" w:uiPriority="73" w:unhideWhenUsed="0"/>
-    <w:lsdException w:name="Light Shading Accent 1" w:semiHidden="0" w:uiPriority="60" w:unhideWhenUsed="0"/>
-    <w:lsdException w:name="Light List Accent 1" w:semiHidden="0" w:uiPriority="61" w:unhideWhenUsed="0"/>
-    <w:lsdException w:name="Light Grid Accent 1" w:semiHidden="0" w:uiPriority="62" w:unhideWhenUsed="0"/>
-    <w:lsdException w:name="Medium Shading 1 Accent 1" w:semiHidden="0" w:uiPriority="63" w:unhideWhenUsed="0"/>
-    <w:lsdException w:name="Medium Shading 2 Accent 1" w:semiHidden="0" w:uiPriority="64" w:unhideWhenUsed="0"/>
-    <w:lsdException w:name="Medium List 1 Accent 1" w:semiHidden="0" w:uiPriority="65" w:unhideWhenUsed="0"/>
-    <w:lsdException w:name="Revision" w:unhideWhenUsed="0"/>
-    <w:lsdException w:name="List Paragraph" w:semiHidden="0" w:uiPriority="34" w:unhideWhenUsed="0" w:qFormat="1"/>
-    <w:lsdException w:name="Quote" w:semiHidden="0" w:uiPriority="29" w:unhideWhenUsed="0" w:qFormat="1"/>
-    <w:lsdException w:name="Intense Quote" w:semiHidden="0" w:uiPriority="30" w:unhideWhenUsed="0" w:qFormat="1"/>
-    <w:lsdException w:name="Medium List 2 Accent 1" w:semiHidden="0" w:uiPriority="66" w:unhideWhenUsed="0"/>
-    <w:lsdException w:name="Medium Grid 1 Accent 1" w:semiHidden="0" w:uiPriority="67" w:unhideWhenUsed="0"/>
-    <w:lsdException w:name="Medium Grid 2 Accent 1" w:semiHidden="0" w:uiPriority="68" w:unhideWhenUsed="0"/>
-    <w:lsdException w:name="Medium Grid 3 Accent 1" w:semiHidden="0" w:uiPriority="69" w:unhideWhenUsed="0"/>
-    <w:lsdException w:name="Dark List Accent 1" w:semiHidden="0" w:uiPriority="70" w:unhideWhenUsed="0"/>
-    <w:lsdException w:name="Colorful Shading Accent 1" w:semiHidden="0" w:uiPriority="71" w:unhideWhenUsed="0"/>
-    <w:lsdException w:name="Colorful List Accent 1" w:semiHidden="0" w:uiPriority="72" w:unhideWhenUsed="0"/>
-    <w:lsdException w:name="Colorful Grid Accent 1" w:semiHidden="0" w:uiPriority="73" w:unhideWhenUsed="0"/>
-    <w:lsdException w:name="Light Shading Accent 2" w:semiHidden="0" w:uiPriority="60" w:unhideWhenUsed="0"/>
-    <w:lsdException w:name="Light List Accent 2" w:semiHidden="0" w:uiPriority="61" w:unhideWhenUsed="0"/>
-    <w:lsdException w:name="Light Grid Accent 2" w:semiHidden="0" w:uiPriority="62" w:unhideWhenUsed="0"/>
-    <w:lsdException w:name="Medium Shading 1 Accent 2" w:semiHidden="0" w:uiPriority="63" w:unhideWhenUsed="0"/>
-    <w:lsdException w:name="Medium Shading 2 Accent 2" w:semiHidden="0" w:uiPriority="64" w:unhideWhenUsed="0"/>
-    <w:lsdException w:name="Medium List 1 Accent 2" w:semiHidden="0" w:uiPriority="65" w:unhideWhenUsed="0"/>
-    <w:lsdException w:name="Medium List 2 Accent 2" w:semiHidden="0" w:uiPriority="66" w:unhideWhenUsed="0"/>
-    <w:lsdException w:name="Medium Grid 1 Accent 2" w:semiHidden="0" w:uiPriority="67" w:unhideWhenUsed="0"/>
-    <w:lsdException w:name="Medium Grid 2 Accent 2" w:semiHidden="0" w:uiPriority="68" w:unhideWhenUsed="0"/>
-    <w:lsdException w:name="Medium Grid 3 Accent 2" w:semiHidden="0" w:uiPriority="69" w:unhideWhenUsed="0"/>
-    <w:lsdException w:name="Dark List Accent 2" w:semiHidden="0" w:uiPriority="70" w:unhideWhenUsed="0"/>
-    <w:lsdException w:name="Colorful Shading Accent 2" w:semiHidden="0" w:uiPriority="71" w:unhideWhenUsed="0"/>
-    <w:lsdException w:name="Colorful List Accent 2" w:semiHidden="0" w:uiPriority="72" w:unhideWhenUsed="0"/>
-    <w:lsdException w:name="Colorful Grid Accent 2" w:semiHidden="0" w:uiPriority="73" w:unhideWhenUsed="0"/>
-    <w:lsdException w:name="Light Shading Accent 3" w:semiHidden="0" w:uiPriority="60" w:unhideWhenUsed="0"/>
-    <w:lsdException w:name="Light List Accent 3" w:semiHidden="0" w:uiPriority="61" w:unhideWhenUsed="0"/>
-    <w:lsdException w:name="Light Grid Accent 3" w:semiHidden="0" w:uiPriority="62" w:unhideWhenUsed="0"/>
-    <w:lsdException w:name="Medium Shading 1 Accent 3" w:semiHidden="0" w:uiPriority="63" w:unhideWhenUsed="0"/>
-    <w:lsdException w:name="Medium Shading 2 Accent 3" w:semiHidden="0" w:uiPriority="64" w:unhideWhenUsed="0"/>
-    <w:lsdException w:name="Medium List 1 Accent 3" w:semiHidden="0" w:uiPriority="65" w:unhideWhenUsed="0"/>
-    <w:lsdException w:name="Medium List 2 Accent 3" w:semiHidden="0" w:uiPriority="66" w:unhideWhenUsed="0"/>
-    <w:lsdException w:name="Medium Grid 1 Accent 3" w:semiHidden="0" w:uiPriority="67" w:unhideWhenUsed="0"/>
-    <w:lsdException w:name="Medium Grid 2 Accent 3" w:semiHidden="0" w:uiPriority="68" w:unhideWhenUsed="0"/>
-    <w:lsdException w:name="Medium Grid 3 Accent 3" w:semiHidden="0" w:uiPriority="69" w:unhideWhenUsed="0"/>
-    <w:lsdException w:name="Dark List Accent 3" w:semiHidden="0" w:uiPriority="70" w:unhideWhenUsed="0"/>
-    <w:lsdException w:name="Colorful Shading Accent 3" w:semiHidden="0" w:uiPriority="71" w:unhideWhenUsed="0"/>
-    <w:lsdException w:name="Colorful List Accent 3" w:semiHidden="0" w:uiPriority="72" w:unhideWhenUsed="0"/>
-    <w:lsdException w:name="Colorful Grid Accent 3" w:semiHidden="0" w:uiPriority="73" w:unhideWhenUsed="0"/>
-    <w:lsdException w:name="Light Shading Accent 4" w:semiHidden="0" w:uiPriority="60" w:unhideWhenUsed="0"/>
-    <w:lsdException w:name="Light List Accent 4" w:semiHidden="0" w:uiPriority="61" w:unhideWhenUsed="0"/>
-    <w:lsdException w:name="Light Grid Accent 4" w:semiHidden="0" w:uiPriority="62" w:unhideWhenUsed="0"/>
-    <w:lsdException w:name="Medium Shading 1 Accent 4" w:semiHidden="0" w:uiPriority="63" w:unhideWhenUsed="0"/>
-    <w:lsdException w:name="Medium Shading 2 Accent 4" w:semiHidden="0" w:uiPriority="64" w:unhideWhenUsed="0"/>
-    <w:lsdException w:name="Medium List 1 Accent 4" w:semiHidden="0" w:uiPriority="65" w:unhideWhenUsed="0"/>
-    <w:lsdException w:name="Medium List 2 Accent 4" w:semiHidden="0" w:uiPriority="66" w:unhideWhenUsed="0"/>
-    <w:lsdException w:name="Medium Grid 1 Accent 4" w:semiHidden="0" w:uiPriority="67" w:unhideWhenUsed="0"/>
-    <w:lsdException w:name="Medium Grid 2 Accent 4" w:semiHidden="0" w:uiPriority="68" w:unhideWhenUsed="0"/>
-    <w:lsdException w:name="Medium Grid 3 Accent 4" w:semiHidden="0" w:uiPriority="69" w:unhideWhenUsed="0"/>
-    <w:lsdException w:name="Dark List Accent 4" w:semiHidden="0" w:uiPriority="70" w:unhideWhenUsed="0"/>
-    <w:lsdException w:name="Colorful Shading Accent 4" w:semiHidden="0" w:uiPriority="71" w:unhideWhenUsed="0"/>
-    <w:lsdException w:name="Colorful List Accent 4" w:semiHidden="0" w:uiPriority="72" w:unhideWhenUsed="0"/>
-    <w:lsdException w:name="Colorful Grid Accent 4" w:semiHidden="0" w:uiPriority="73" w:unhideWhenUsed="0"/>
-    <w:lsdException w:name="Light Shading Accent 5" w:semiHidden="0" w:uiPriority="60" w:unhideWhenUsed="0"/>
-    <w:lsdException w:name="Light List Accent 5" w:semiHidden="0" w:uiPriority="61" w:unhideWhenUsed="0"/>
-    <w:lsdException w:name="Light Grid Accent 5" w:semiHidden="0" w:uiPriority="62" w:unhideWhenUsed="0"/>
-    <w:lsdException w:name="Medium Shading 1 Accent 5" w:semiHidden="0" w:uiPriority="63" w:unhideWhenUsed="0"/>
-    <w:lsdException w:name="Medium Shading 2 Accent 5" w:semiHidden="0" w:uiPriority="64" w:unhideWhenUsed="0"/>
-    <w:lsdException w:name="Medium List 1 Accent 5" w:semiHidden="0" w:uiPriority="65" w:unhideWhenUsed="0"/>
-    <w:lsdException w:name="Medium List 2 Accent 5" w:semiHidden="0" w:uiPriority="66" w:unhideWhenUsed="0"/>
-    <w:lsdException w:name="Medium Grid 1 Accent 5" w:semiHidden="0" w:uiPriority="67" w:unhideWhenUsed="0"/>
-    <w:lsdException w:name="Medium Grid 2 Accent 5" w:semiHidden="0" w:uiPriority="68" w:unhideWhenUsed="0"/>
-    <w:lsdException w:name="Medium Grid 3 Accent 5" w:semiHidden="0" w:uiPriority="69" w:unhideWhenUsed="0"/>
-    <w:lsdException w:name="Dark List Accent 5" w:semiHidden="0" w:uiPriority="70" w:unhideWhenUsed="0"/>
-    <w:lsdException w:name="Colorful Shading Accent 5" w:semiHidden="0" w:uiPriority="71" w:unhideWhenUsed="0"/>
-    <w:lsdException w:name="Colorful List Accent 5" w:semiHidden="0" w:uiPriority="72" w:unhideWhenUsed="0"/>
-    <w:lsdException w:name="Colorful Grid Accent 5" w:semiHidden="0" w:uiPriority="73" w:unhideWhenUsed="0"/>
-    <w:lsdException w:name="Light Shading Accent 6" w:semiHidden="0" w:uiPriority="60" w:unhideWhenUsed="0"/>
-    <w:lsdException w:name="Light List Accent 6" w:semiHidden="0" w:uiPriority="61" w:unhideWhenUsed="0"/>
-    <w:lsdException w:name="Light Grid Accent 6" w:semiHidden="0" w:uiPriority="62" w:unhideWhenUsed="0"/>
-    <w:lsdException w:name="Medium Shading 1 Accent 6" w:semiHidden="0" w:uiPriority="63" w:unhideWhenUsed="0"/>
-    <w:lsdException w:name="Medium Shading 2 Accent 6" w:semiHidden="0" w:uiPriority="64" w:unhideWhenUsed="0"/>
-    <w:lsdException w:name="Medium List 1 Accent 6" w:semiHidden="0" w:uiPriority="65" w:unhideWhenUsed="0"/>
-    <w:lsdException w:name="Medium List 2 Accent 6" w:semiHidden="0" w:uiPriority="66" w:unhideWhenUsed="0"/>
-    <w:lsdException w:name="Medium Grid 1 Accent 6" w:semiHidden="0" w:uiPriority="67" w:unhideWhenUsed="0"/>
-    <w:lsdException w:name="Medium Grid 2 Accent 6" w:semiHidden="0" w:uiPriority="68" w:unhideWhenUsed="0"/>
-    <w:lsdException w:name="Medium Grid 3 Accent 6" w:semiHidden="0" w:uiPriority="69" w:unhideWhenUsed="0"/>
-    <w:lsdException w:name="Dark List Accent 6" w:semiHidden="0" w:uiPriority="70" w:unhideWhenUsed="0"/>
-    <w:lsdException w:name="Colorful Shading Accent 6" w:semiHidden="0" w:uiPriority="71" w:unhideWhenUsed="0"/>
-    <w:lsdException w:name="Colorful List Accent 6" w:semiHidden="0" w:uiPriority="72" w:unhideWhenUsed="0"/>
-    <w:lsdException w:name="Colorful Grid Accent 6" w:semiHidden="0" w:uiPriority="73" w:unhideWhenUsed="0"/>
-    <w:lsdException w:name="Subtle Emphasis" w:semiHidden="0" w:uiPriority="19" w:unhideWhenUsed="0" w:qFormat="1"/>
-    <w:lsdException w:name="Intense Emphasis" w:semiHidden="0" w:uiPriority="21" w:unhideWhenUsed="0" w:qFormat="1"/>
-    <w:lsdException w:name="Subtle Reference" w:semiHidden="0" w:uiPriority="31" w:unhideWhenUsed="0" w:qFormat="1"/>
-    <w:lsdException w:name="Intense Reference" w:semiHidden="0" w:uiPriority="32" w:unhideWhenUsed="0" w:qFormat="1"/>
-    <w:lsdException w:name="Book Title" w:semiHidden="0" w:uiPriority="33" w:unhideWhenUsed="0" w:qFormat="1"/>
-    <w:lsdException w:name="Bibliography" w:uiPriority="37"/>
-    <w:lsdException w:name="TOC Heading" w:uiPriority="39" w:qFormat="1"/>
+  <w:latentStyles w:defLockedState="0" w:defUIPriority="99" w:defSemiHidden="0" w:defUnhideWhenUsed="0" w:defQFormat="0" w:count="376">
+    <w:lsdException w:name="Normal" w:uiPriority="0" w:qFormat="1"/>
+    <w:lsdException w:name="heading 1" w:uiPriority="9" w:qFormat="1"/>
+    <w:lsdException w:name="heading 2" w:semiHidden="1" w:uiPriority="9" w:unhideWhenUsed="1" w:qFormat="1"/>
+    <w:lsdException w:name="heading 3" w:semiHidden="1" w:uiPriority="9" w:unhideWhenUsed="1" w:qFormat="1"/>
+    <w:lsdException w:name="heading 4" w:semiHidden="1" w:uiPriority="9" w:unhideWhenUsed="1" w:qFormat="1"/>
+    <w:lsdException w:name="heading 5" w:semiHidden="1" w:uiPriority="9" w:unhideWhenUsed="1" w:qFormat="1"/>
+    <w:lsdException w:name="heading 6" w:semiHidden="1" w:uiPriority="9" w:unhideWhenUsed="1" w:qFormat="1"/>
+    <w:lsdException w:name="heading 7" w:semiHidden="1" w:uiPriority="9" w:unhideWhenUsed="1" w:qFormat="1"/>
+    <w:lsdException w:name="heading 8" w:semiHidden="1" w:uiPriority="9" w:unhideWhenUsed="1" w:qFormat="1"/>
+    <w:lsdException w:name="heading 9" w:semiHidden="1" w:uiPriority="9" w:unhideWhenUsed="1" w:qFormat="1"/>
+    <w:lsdException w:name="index 1" w:semiHidden="1" w:unhideWhenUsed="1"/>
+    <w:lsdException w:name="index 2" w:semiHidden="1" w:unhideWhenUsed="1"/>
+    <w:lsdException w:name="index 3" w:semiHidden="1" w:unhideWhenUsed="1"/>
+    <w:lsdException w:name="index 4" w:semiHidden="1" w:unhideWhenUsed="1"/>
+    <w:lsdException w:name="index 5" w:semiHidden="1" w:unhideWhenUsed="1"/>
+    <w:lsdException w:name="index 6" w:semiHidden="1" w:unhideWhenUsed="1"/>
+    <w:lsdException w:name="index 7" w:semiHidden="1" w:unhideWhenUsed="1"/>
+    <w:lsdException w:name="index 8" w:semiHidden="1" w:unhideWhenUsed="1"/>
+    <w:lsdException w:name="index 9" w:semiHidden="1" w:unhideWhenUsed="1"/>
+    <w:lsdException w:name="toc 1" w:semiHidden="1" w:uiPriority="39" w:unhideWhenUsed="1"/>
+    <w:lsdException w:name="toc 2" w:semiHidden="1" w:uiPriority="39" w:unhideWhenUsed="1"/>
+    <w:lsdException w:name="toc 3" w:semiHidden="1" w:uiPriority="39" w:unhideWhenUsed="1"/>
+    <w:lsdException w:name="toc 4" w:semiHidden="1" w:uiPriority="39" w:unhideWhenUsed="1"/>
+    <w:lsdException w:name="toc 5" w:semiHidden="1" w:uiPriority="39" w:unhideWhenUsed="1"/>
+    <w:lsdException w:name="toc 6" w:semiHidden="1" w:uiPriority="39" w:unhideWhenUsed="1"/>
+    <w:lsdException w:name="toc 7" w:semiHidden="1" w:uiPriority="39" w:unhideWhenUsed="1"/>
+    <w:lsdException w:name="toc 8" w:semiHidden="1" w:uiPriority="39" w:unhideWhenUsed="1"/>
+    <w:lsdException w:name="toc 9" w:semiHidden="1" w:uiPriority="39" w:unhideWhenUsed="1"/>
+    <w:lsdException w:name="Normal Indent" w:semiHidden="1" w:unhideWhenUsed="1"/>
+    <w:lsdException w:name="footnote text" w:semiHidden="1" w:unhideWhenUsed="1"/>
+    <w:lsdException w:name="annotation text" w:semiHidden="1" w:unhideWhenUsed="1"/>
+    <w:lsdException w:name="header" w:semiHidden="1" w:uiPriority="0" w:unhideWhenUsed="1"/>
+    <w:lsdException w:name="footer" w:semiHidden="1" w:unhideWhenUsed="1"/>
+    <w:lsdException w:name="index heading" w:semiHidden="1" w:unhideWhenUsed="1"/>
+    <w:lsdException w:name="caption" w:semiHidden="1" w:uiPriority="35" w:unhideWhenUsed="1" w:qFormat="1"/>
+    <w:lsdException w:name="table of figures" w:semiHidden="1" w:unhideWhenUsed="1"/>
+    <w:lsdException w:name="envelope address" w:semiHidden="1" w:unhideWhenUsed="1"/>
+    <w:lsdException w:name="envelope return" w:semiHidden="1" w:unhideWhenUsed="1"/>
+    <w:lsdException w:name="footnote reference" w:semiHidden="1" w:unhideWhenUsed="1"/>
+    <w:lsdException w:name="annotation reference" w:semiHidden="1" w:unhideWhenUsed="1"/>
+    <w:lsdException w:name="line number" w:semiHidden="1" w:unhideWhenUsed="1"/>
+    <w:lsdException w:name="page number" w:semiHidden="1" w:unhideWhenUsed="1"/>
+    <w:lsdException w:name="endnote reference" w:semiHidden="1" w:unhideWhenUsed="1"/>
+    <w:lsdException w:name="endnote text" w:semiHidden="1" w:unhideWhenUsed="1"/>
+    <w:lsdException w:name="table of authorities" w:semiHidden="1" w:unhideWhenUsed="1"/>
+    <w:lsdException w:name="macro" w:semiHidden="1" w:unhideWhenUsed="1"/>
+    <w:lsdException w:name="toa heading" w:semiHidden="1" w:unhideWhenUsed="1"/>
+    <w:lsdException w:name="List" w:semiHidden="1" w:unhideWhenUsed="1"/>
+    <w:lsdException w:name="List Bullet" w:semiHidden="1" w:unhideWhenUsed="1"/>
+    <w:lsdException w:name="List Number" w:semiHidden="1" w:unhideWhenUsed="1"/>
+    <w:lsdException w:name="List 2" w:semiHidden="1" w:unhideWhenUsed="1"/>
+    <w:lsdException w:name="List 3" w:semiHidden="1" w:unhideWhenUsed="1"/>
+    <w:lsdException w:name="List 4" w:semiHidden="1" w:unhideWhenUsed="1"/>
+    <w:lsdException w:name="List 5" w:semiHidden="1" w:unhideWhenUsed="1"/>
+    <w:lsdException w:name="List Bullet 2" w:semiHidden="1" w:unhideWhenUsed="1"/>
+    <w:lsdException w:name="List Bullet 3" w:semiHidden="1" w:unhideWhenUsed="1"/>
+    <w:lsdException w:name="List Bullet 4" w:semiHidden="1" w:unhideWhenUsed="1"/>
+    <w:lsdException w:name="List Bullet 5" w:semiHidden="1" w:unhideWhenUsed="1"/>
+    <w:lsdException w:name="List Number 2" w:semiHidden="1" w:unhideWhenUsed="1"/>
+    <w:lsdException w:name="List Number 3" w:semiHidden="1" w:unhideWhenUsed="1"/>
+    <w:lsdException w:name="List Number 4" w:semiHidden="1" w:unhideWhenUsed="1"/>
+    <w:lsdException w:name="List Number 5" w:semiHidden="1" w:unhideWhenUsed="1"/>
+    <w:lsdException w:name="Title" w:uiPriority="10" w:qFormat="1"/>
+    <w:lsdException w:name="Closing" w:semiHidden="1" w:unhideWhenUsed="1"/>
+    <w:lsdException w:name="Signature" w:semiHidden="1" w:unhideWhenUsed="1"/>
+    <w:lsdException w:name="Default Paragraph Font" w:semiHidden="1" w:uiPriority="1" w:unhideWhenUsed="1"/>
+    <w:lsdException w:name="Body Text" w:semiHidden="1" w:uiPriority="0" w:unhideWhenUsed="1"/>
+    <w:lsdException w:name="Body Text Indent" w:semiHidden="1" w:unhideWhenUsed="1"/>
+    <w:lsdException w:name="List Continue" w:semiHidden="1" w:unhideWhenUsed="1"/>
+    <w:lsdException w:name="List Continue 2" w:semiHidden="1" w:unhideWhenUsed="1"/>
+    <w:lsdException w:name="List Continue 3" w:semiHidden="1" w:unhideWhenUsed="1"/>
+    <w:lsdException w:name="List Continue 4" w:semiHidden="1" w:unhideWhenUsed="1"/>
+    <w:lsdException w:name="List Continue 5" w:semiHidden="1" w:unhideWhenUsed="1"/>
+    <w:lsdException w:name="Message Header" w:semiHidden="1" w:unhideWhenUsed="1"/>
+    <w:lsdException w:name="Subtitle" w:uiPriority="11" w:qFormat="1"/>
+    <w:lsdException w:name="Salutation" w:semiHidden="1" w:unhideWhenUsed="1"/>
+    <w:lsdException w:name="Date" w:semiHidden="1" w:unhideWhenUsed="1"/>
+    <w:lsdException w:name="Body Text First Indent" w:semiHidden="1" w:unhideWhenUsed="1"/>
+    <w:lsdException w:name="Body Text First Indent 2" w:semiHidden="1" w:unhideWhenUsed="1"/>
+    <w:lsdException w:name="Note Heading" w:semiHidden="1" w:unhideWhenUsed="1"/>
+    <w:lsdException w:name="Body Text 2" w:semiHidden="1" w:unhideWhenUsed="1"/>
+    <w:lsdException w:name="Body Text 3" w:semiHidden="1" w:unhideWhenUsed="1"/>
+    <w:lsdException w:name="Body Text Indent 2" w:semiHidden="1" w:unhideWhenUsed="1"/>
+    <w:lsdException w:name="Body Text Indent 3" w:semiHidden="1" w:unhideWhenUsed="1"/>
+    <w:lsdException w:name="Block Text" w:semiHidden="1" w:unhideWhenUsed="1"/>
+    <w:lsdException w:name="Hyperlink" w:semiHidden="1" w:unhideWhenUsed="1"/>
+    <w:lsdException w:name="FollowedHyperlink" w:semiHidden="1" w:unhideWhenUsed="1"/>
+    <w:lsdException w:name="Strong" w:uiPriority="22" w:qFormat="1"/>
+    <w:lsdException w:name="Emphasis" w:uiPriority="20" w:qFormat="1"/>
+    <w:lsdException w:name="Document Map" w:semiHidden="1" w:unhideWhenUsed="1"/>
+    <w:lsdException w:name="Plain Text" w:semiHidden="1" w:unhideWhenUsed="1"/>
+    <w:lsdException w:name="E-mail Signature" w:semiHidden="1" w:unhideWhenUsed="1"/>
+    <w:lsdException w:name="HTML Top of Form" w:semiHidden="1" w:unhideWhenUsed="1"/>
+    <w:lsdException w:name="HTML Bottom of Form" w:semiHidden="1" w:unhideWhenUsed="1"/>
+    <w:lsdException w:name="Normal (Web)" w:semiHidden="1" w:unhideWhenUsed="1"/>
+    <w:lsdException w:name="HTML Acronym" w:semiHidden="1" w:unhideWhenUsed="1"/>
+    <w:lsdException w:name="HTML Address" w:semiHidden="1" w:unhideWhenUsed="1"/>
+    <w:lsdException w:name="HTML Cite" w:semiHidden="1" w:unhideWhenUsed="1"/>
+    <w:lsdException w:name="HTML Code" w:semiHidden="1" w:unhideWhenUsed="1"/>
+    <w:lsdException w:name="HTML Definition" w:semiHidden="1" w:unhideWhenUsed="1"/>
+    <w:lsdException w:name="HTML Keyboard" w:semiHidden="1" w:unhideWhenUsed="1"/>
+    <w:lsdException w:name="HTML Preformatted" w:semiHidden="1" w:unhideWhenUsed="1"/>
+    <w:lsdException w:name="HTML Sample" w:semiHidden="1" w:unhideWhenUsed="1"/>
+    <w:lsdException w:name="HTML Typewriter" w:semiHidden="1" w:unhideWhenUsed="1"/>
+    <w:lsdException w:name="HTML Variable" w:semiHidden="1" w:unhideWhenUsed="1"/>
+    <w:lsdException w:name="Normal Table" w:semiHidden="1" w:unhideWhenUsed="1"/>
+    <w:lsdException w:name="annotation subject" w:semiHidden="1" w:unhideWhenUsed="1"/>
+    <w:lsdException w:name="No List" w:semiHidden="1" w:unhideWhenUsed="1"/>
+    <w:lsdException w:name="Outline List 1" w:semiHidden="1" w:unhideWhenUsed="1"/>
+    <w:lsdException w:name="Outline List 2" w:semiHidden="1" w:unhideWhenUsed="1"/>
+    <w:lsdException w:name="Outline List 3" w:semiHidden="1" w:unhideWhenUsed="1"/>
+    <w:lsdException w:name="Table Simple 1" w:semiHidden="1" w:unhideWhenUsed="1"/>
+    <w:lsdException w:name="Table Simple 2" w:semiHidden="1" w:unhideWhenUsed="1"/>
+    <w:lsdException w:name="Table Simple 3" w:semiHidden="1" w:unhideWhenUsed="1"/>
+    <w:lsdException w:name="Table Classic 1" w:semiHidden="1" w:unhideWhenUsed="1"/>
+    <w:lsdException w:name="Table Classic 2" w:semiHidden="1" w:unhideWhenUsed="1"/>
+    <w:lsdException w:name="Table Classic 3" w:semiHidden="1" w:unhideWhenUsed="1"/>
+    <w:lsdException w:name="Table Classic 4" w:semiHidden="1" w:unhideWhenUsed="1"/>
+    <w:lsdException w:name="Table Colorful 1" w:semiHidden="1" w:unhideWhenUsed="1"/>
+    <w:lsdException w:name="Table Colorful 2" w:semiHidden="1" w:unhideWhenUsed="1"/>
+    <w:lsdException w:name="Table Colorful 3" w:semiHidden="1" w:unhideWhenUsed="1"/>
+    <w:lsdException w:name="Table Columns 1" w:semiHidden="1" w:unhideWhenUsed="1"/>
+    <w:lsdException w:name="Table Columns 2" w:semiHidden="1" w:unhideWhenUsed="1"/>
+    <w:lsdException w:name="Table Columns 3" w:semiHidden="1" w:unhideWhenUsed="1"/>
+    <w:lsdException w:name="Table Columns 4" w:semiHidden="1" w:unhideWhenUsed="1"/>
+    <w:lsdException w:name="Table Columns 5" w:semiHidden="1" w:unhideWhenUsed="1"/>
+    <w:lsdException w:name="Table Grid 1" w:semiHidden="1" w:unhideWhenUsed="1"/>
+    <w:lsdException w:name="Table Grid 2" w:semiHidden="1" w:unhideWhenUsed="1"/>
+    <w:lsdException w:name="Table Grid 3" w:semiHidden="1" w:unhideWhenUsed="1"/>
+    <w:lsdException w:name="Table Grid 4" w:semiHidden="1" w:unhideWhenUsed="1"/>
+    <w:lsdException w:name="Table Grid 5" w:semiHidden="1" w:unhideWhenUsed="1"/>
+    <w:lsdException w:name="Table Grid 6" w:semiHidden="1" w:unhideWhenUsed="1"/>
+    <w:lsdException w:name="Table Grid 7" w:semiHidden="1" w:unhideWhenUsed="1"/>
+    <w:lsdException w:name="Table Grid 8" w:semiHidden="1" w:unhideWhenUsed="1"/>
+    <w:lsdException w:name="Table List 1" w:semiHidden="1" w:unhideWhenUsed="1"/>
+    <w:lsdException w:name="Table List 2" w:semiHidden="1" w:unhideWhenUsed="1"/>
+    <w:lsdException w:name="Table List 3" w:semiHidden="1" w:unhideWhenUsed="1"/>
+    <w:lsdException w:name="Table List 4" w:semiHidden="1" w:unhideWhenUsed="1"/>
+    <w:lsdException w:name="Table List 5" w:semiHidden="1" w:unhideWhenUsed="1"/>
+    <w:lsdException w:name="Table List 6" w:semiHidden="1" w:unhideWhenUsed="1"/>
+    <w:lsdException w:name="Table List 7" w:semiHidden="1" w:unhideWhenUsed="1"/>
+    <w:lsdException w:name="Table List 8" w:semiHidden="1" w:unhideWhenUsed="1"/>
+    <w:lsdException w:name="Table 3D effects 1" w:semiHidden="1" w:unhideWhenUsed="1"/>
+    <w:lsdException w:name="Table 3D effects 2" w:semiHidden="1" w:unhideWhenUsed="1"/>
+    <w:lsdException w:name="Table 3D effects 3" w:semiHidden="1" w:unhideWhenUsed="1"/>
+    <w:lsdException w:name="Table Contemporary" w:semiHidden="1" w:unhideWhenUsed="1"/>
+    <w:lsdException w:name="Table Elegant" w:semiHidden="1" w:unhideWhenUsed="1"/>
+    <w:lsdException w:name="Table Professional" w:semiHidden="1" w:unhideWhenUsed="1"/>
+    <w:lsdException w:name="Table Subtle 1" w:semiHidden="1" w:unhideWhenUsed="1"/>
+    <w:lsdException w:name="Table Subtle 2" w:semiHidden="1" w:unhideWhenUsed="1"/>
+    <w:lsdException w:name="Table Web 1" w:semiHidden="1" w:unhideWhenUsed="1"/>
+    <w:lsdException w:name="Table Web 2" w:semiHidden="1" w:unhideWhenUsed="1"/>
+    <w:lsdException w:name="Table Web 3" w:semiHidden="1" w:unhideWhenUsed="1"/>
+    <w:lsdException w:name="Balloon Text" w:semiHidden="1" w:unhideWhenUsed="1"/>
+    <w:lsdException w:name="Table Grid" w:semiHidden="1" w:uiPriority="0" w:unhideWhenUsed="1"/>
+    <w:lsdException w:name="Table Theme" w:semiHidden="1" w:unhideWhenUsed="1"/>
+    <w:lsdException w:name="Placeholder Text" w:semiHidden="1"/>
+    <w:lsdException w:name="No Spacing" w:uiPriority="1" w:qFormat="1"/>
+    <w:lsdException w:name="Light Shading" w:uiPriority="60"/>
+    <w:lsdException w:name="Light List" w:uiPriority="61"/>
+    <w:lsdException w:name="Light Grid" w:uiPriority="62"/>
+    <w:lsdException w:name="Medium Shading 1" w:uiPriority="63"/>
+    <w:lsdException w:name="Medium Shading 2" w:uiPriority="64"/>
+    <w:lsdException w:name="Medium List 1" w:uiPriority="65"/>
+    <w:lsdException w:name="Medium List 2" w:uiPriority="66"/>
+    <w:lsdException w:name="Medium Grid 1" w:uiPriority="67"/>
+    <w:lsdException w:name="Medium Grid 2" w:uiPriority="68"/>
+    <w:lsdException w:name="Medium Grid 3" w:uiPriority="69"/>
+    <w:lsdException w:name="Dark List" w:uiPriority="70"/>
+    <w:lsdException w:name="Colorful Shading" w:uiPriority="71"/>
+    <w:lsdException w:name="Colorful List" w:uiPriority="72"/>
+    <w:lsdException w:name="Colorful Grid" w:uiPriority="73"/>
+    <w:lsdException w:name="Light Shading Accent 1" w:uiPriority="60"/>
+    <w:lsdException w:name="Light List Accent 1" w:uiPriority="61"/>
+    <w:lsdException w:name="Light Grid Accent 1" w:uiPriority="62"/>
+    <w:lsdException w:name="Medium Shading 1 Accent 1" w:uiPriority="63"/>
+    <w:lsdException w:name="Medium Shading 2 Accent 1" w:uiPriority="64"/>
+    <w:lsdException w:name="Medium List 1 Accent 1" w:uiPriority="65"/>
+    <w:lsdException w:name="Revision" w:semiHidden="1"/>
+    <w:lsdException w:name="List Paragraph" w:uiPriority="34" w:qFormat="1"/>
+    <w:lsdException w:name="Quote" w:uiPriority="29" w:qFormat="1"/>
+    <w:lsdException w:name="Intense Quote" w:uiPriority="30" w:qFormat="1"/>
+    <w:lsdException w:name="Medium List 2 Accent 1" w:uiPriority="66"/>
+    <w:lsdException w:name="Medium Grid 1 Accent 1" w:uiPriority="67"/>
+    <w:lsdException w:name="Medium Grid 2 Accent 1" w:uiPriority="68"/>
+    <w:lsdException w:name="Medium Grid 3 Accent 1" w:uiPriority="69"/>
+    <w:lsdException w:name="Dark List Accent 1" w:uiPriority="70"/>
+    <w:lsdException w:name="Colorful Shading Accent 1" w:uiPriority="71"/>
+    <w:lsdException w:name="Colorful List Accent 1" w:uiPriority="72"/>
+    <w:lsdException w:name="Colorful Grid Accent 1" w:uiPriority="73"/>
+    <w:lsdException w:name="Light Shading Accent 2" w:uiPriority="60"/>
+    <w:lsdException w:name="Light List Accent 2" w:uiPriority="61"/>
+    <w:lsdException w:name="Light Grid Accent 2" w:uiPriority="62"/>
+    <w:lsdException w:name="Medium Shading 1 Accent 2" w:uiPriority="63"/>
+    <w:lsdException w:name="Medium Shading 2 Accent 2" w:uiPriority="64"/>
+    <w:lsdException w:name="Medium List 1 Accent 2" w:uiPriority="65"/>
+    <w:lsdException w:name="Medium List 2 Accent 2" w:uiPriority="66"/>
+    <w:lsdException w:name="Medium Grid 1 Accent 2" w:uiPriority="67"/>
+    <w:lsdException w:name="Medium Grid 2 Accent 2" w:uiPriority="68"/>
+    <w:lsdException w:name="Medium Grid 3 Accent 2" w:uiPriority="69"/>
+    <w:lsdException w:name="Dark List Accent 2" w:uiPriority="70"/>
+    <w:lsdException w:name="Colorful Shading Accent 2" w:uiPriority="71"/>
+    <w:lsdException w:name="Colorful List Accent 2" w:uiPriority="72"/>
+    <w:lsdException w:name="Colorful Grid Accent 2" w:uiPriority="73"/>
+    <w:lsdException w:name="Light Shading Accent 3" w:uiPriority="60"/>
+    <w:lsdException w:name="Light List Accent 3" w:uiPriority="61"/>
+    <w:lsdException w:name="Light Grid Accent 3" w:uiPriority="62"/>
+    <w:lsdException w:name="Medium Shading 1 Accent 3" w:uiPriority="63"/>
+    <w:lsdException w:name="Medium Shading 2 Accent 3" w:uiPriority="64"/>
+    <w:lsdException w:name="Medium List 1 Accent 3" w:uiPriority="65"/>
+    <w:lsdException w:name="Medium List 2 Accent 3" w:uiPriority="66"/>
+    <w:lsdException w:name="Medium Grid 1 Accent 3" w:uiPriority="67"/>
+    <w:lsdException w:name="Medium Grid 2 Accent 3" w:uiPriority="68"/>
+    <w:lsdException w:name="Medium Grid 3 Accent 3" w:uiPriority="69"/>
+    <w:lsdException w:name="Dark List Accent 3" w:uiPriority="70"/>
+    <w:lsdException w:name="Colorful Shading Accent 3" w:uiPriority="71"/>
+    <w:lsdException w:name="Colorful List Accent 3" w:uiPriority="72"/>
+    <w:lsdException w:name="Colorful Grid Accent 3" w:uiPriority="73"/>
+    <w:lsdException w:name="Light Shading Accent 4" w:uiPriority="60"/>
+    <w:lsdException w:name="Light List Accent 4" w:uiPriority="61"/>
+    <w:lsdException w:name="Light Grid Accent 4" w:uiPriority="62"/>
+    <w:lsdException w:name="Medium Shading 1 Accent 4" w:uiPriority="63"/>
+    <w:lsdException w:name="Medium Shading 2 Accent 4" w:uiPriority="64"/>
+    <w:lsdException w:name="Medium List 1 Accent 4" w:uiPriority="65"/>
+    <w:lsdException w:name="Medium List 2 Accent 4" w:uiPriority="66"/>
+    <w:lsdException w:name="Medium Grid 1 Accent 4" w:uiPriority="67"/>
+    <w:lsdException w:name="Medium Grid 2 Accent 4" w:uiPriority="68"/>
+    <w:lsdException w:name="Medium Grid 3 Accent 4" w:uiPriority="69"/>
+    <w:lsdException w:name="Dark List Accent 4" w:uiPriority="70"/>
+    <w:lsdException w:name="Colorful Shading Accent 4" w:uiPriority="71"/>
+    <w:lsdException w:name="Colorful List Accent 4" w:uiPriority="72"/>
+    <w:lsdException w:name="Colorful Grid Accent 4" w:uiPriority="73"/>
+    <w:lsdException w:name="Light Shading Accent 5" w:uiPriority="60"/>
+    <w:lsdException w:name="Light List Accent 5" w:uiPriority="61"/>
+    <w:lsdException w:name="Light Grid Accent 5" w:uiPriority="62"/>
+    <w:lsdException w:name="Medium Shading 1 Accent 5" w:uiPriority="63"/>
+    <w:lsdException w:name="Medium Shading 2 Accent 5" w:uiPriority="64"/>
+    <w:lsdException w:name="Medium List 1 Accent 5" w:uiPriority="65"/>
+    <w:lsdException w:name="Medium List 2 Accent 5" w:uiPriority="66"/>
+    <w:lsdException w:name="Medium Grid 1 Accent 5" w:uiPriority="67"/>
+    <w:lsdException w:name="Medium Grid 2 Accent 5" w:uiPriority="68"/>
+    <w:lsdException w:name="Medium Grid 3 Accent 5" w:uiPriority="69"/>
+    <w:lsdException w:name="Dark List Accent 5" w:uiPriority="70"/>
+    <w:lsdException w:name="Colorful Shading Accent 5" w:uiPriority="71"/>
+    <w:lsdException w:name="Colorful List Accent 5" w:uiPriority="72"/>
+    <w:lsdException w:name="Colorful Grid Accent 5" w:uiPriority="73"/>
+    <w:lsdException w:name="Light Shading Accent 6" w:uiPriority="60"/>
+    <w:lsdException w:name="Light List Accent 6" w:uiPriority="61"/>
+    <w:lsdException w:name="Light Grid Accent 6" w:uiPriority="62"/>
+    <w:lsdException w:name="Medium Shading 1 Accent 6" w:uiPriority="63"/>
+    <w:lsdException w:name="Medium Shading 2 Accent 6" w:uiPriority="64"/>
+    <w:lsdException w:name="Medium List 1 Accent 6" w:uiPriority="65"/>
+    <w:lsdException w:name="Medium List 2 Accent 6" w:uiPriority="66"/>
+    <w:lsdException w:name="Medium Grid 1 Accent 6" w:uiPriority="67"/>
+    <w:lsdException w:name="Medium Grid 2 Accent 6" w:uiPriority="68"/>
+    <w:lsdException w:name="Medium Grid 3 Accent 6" w:uiPriority="69"/>
+    <w:lsdException w:name="Dark List Accent 6" w:uiPriority="70"/>
+    <w:lsdException w:name="Colorful Shading Accent 6" w:uiPriority="71"/>
+    <w:lsdException w:name="Colorful List Accent 6" w:uiPriority="72"/>
+    <w:lsdException w:name="Colorful Grid Accent 6" w:uiPriority="73"/>
+    <w:lsdException w:name="Subtle Emphasis" w:uiPriority="19" w:qFormat="1"/>
+    <w:lsdException w:name="Intense Emphasis" w:uiPriority="21" w:qFormat="1"/>
+    <w:lsdException w:name="Subtle Reference" w:uiPriority="31" w:qFormat="1"/>
+    <w:lsdException w:name="Intense Reference" w:uiPriority="32" w:qFormat="1"/>
+    <w:lsdException w:name="Book Title" w:uiPriority="33" w:qFormat="1"/>
+    <w:lsdException w:name="Bibliography" w:semiHidden="1" w:uiPriority="37" w:unhideWhenUsed="1"/>
+    <w:lsdException w:name="TOC Heading" w:semiHidden="1" w:uiPriority="39" w:unhideWhenUsed="1" w:qFormat="1"/>
+    <w:lsdException w:name="Plain Table 1" w:uiPriority="41"/>
+    <w:lsdException w:name="Plain Table 2" w:uiPriority="42"/>
+    <w:lsdException w:name="Plain Table 3" w:uiPriority="43"/>
+    <w:lsdException w:name="Plain Table 4" w:uiPriority="44"/>
+    <w:lsdException w:name="Plain Table 5" w:uiPriority="45"/>
+    <w:lsdException w:name="Grid Table Light" w:uiPriority="40"/>
+    <w:lsdException w:name="Grid Table 1 Light" w:uiPriority="46"/>
+    <w:lsdException w:name="Grid Table 2" w:uiPriority="47"/>
+    <w:lsdException w:name="Grid Table 3" w:uiPriority="48"/>
+    <w:lsdException w:name="Grid Table 4" w:uiPriority="49"/>
+    <w:lsdException w:name="Grid Table 5 Dark" w:uiPriority="50"/>
+    <w:lsdException w:name="Grid Table 6 Colorful" w:uiPriority="51"/>
+    <w:lsdException w:name="Grid Table 7 Colorful" w:uiPriority="52"/>
+    <w:lsdException w:name="Grid Table 1 Light Accent 1" w:uiPriority="46"/>
+    <w:lsdException w:name="Grid Table 2 Accent 1" w:uiPriority="47"/>
+    <w:lsdException w:name="Grid Table 3 Accent 1" w:uiPriority="48"/>
+    <w:lsdException w:name="Grid Table 4 Accent 1" w:uiPriority="49"/>
+    <w:lsdException w:name="Grid Table 5 Dark Accent 1" w:uiPriority="50"/>
+    <w:lsdException w:name="Grid Table 6 Colorful Accent 1" w:uiPriority="51"/>
+    <w:lsdException w:name="Grid Table 7 Colorful Accent 1" w:uiPriority="52"/>
+    <w:lsdException w:name="Grid Table 1 Light Accent 2" w:uiPriority="46"/>
+    <w:lsdException w:name="Grid Table 2 Accent 2" w:uiPriority="47"/>
+    <w:lsdException w:name="Grid Table 3 Accent 2" w:uiPriority="48"/>
+    <w:lsdException w:name="Grid Table 4 Accent 2" w:uiPriority="49"/>
+    <w:lsdException w:name="Grid Table 5 Dark Accent 2" w:uiPriority="50"/>
+    <w:lsdException w:name="Grid Table 6 Colorful Accent 2" w:uiPriority="51"/>
+    <w:lsdException w:name="Grid Table 7 Colorful Accent 2" w:uiPriority="52"/>
+    <w:lsdException w:name="Grid Table 1 Light Accent 3" w:uiPriority="46"/>
+    <w:lsdException w:name="Grid Table 2 Accent 3" w:uiPriority="47"/>
+    <w:lsdException w:name="Grid Table 3 Accent 3" w:uiPriority="48"/>
+    <w:lsdException w:name="Grid Table 4 Accent 3" w:uiPriority="49"/>
+    <w:lsdException w:name="Grid Table 5 Dark Accent 3" w:uiPriority="50"/>
+    <w:lsdException w:name="Grid Table 6 Colorful Accent 3" w:uiPriority="51"/>
+    <w:lsdException w:name="Grid Table 7 Colorful Accent 3" w:uiPriority="52"/>
+    <w:lsdException w:name="Grid Table 1 Light Accent 4" w:uiPriority="46"/>
+    <w:lsdException w:name="Grid Table 2 Accent 4" w:uiPriority="47"/>
+    <w:lsdException w:name="Grid Table 3 Accent 4" w:uiPriority="48"/>
+    <w:lsdException w:name="Grid Table 4 Accent 4" w:uiPriority="49"/>
+    <w:lsdException w:name="Grid Table 5 Dark Accent 4" w:uiPriority="50"/>
+    <w:lsdException w:name="Grid Table 6 Colorful Accent 4" w:uiPriority="51"/>
+    <w:lsdException w:name="Grid Table 7 Colorful Accent 4" w:uiPriority="52"/>
+    <w:lsdException w:name="Grid Table 1 Light Accent 5" w:uiPriority="46"/>
+    <w:lsdException w:name="Grid Table 2 Accent 5" w:uiPriority="47"/>
+    <w:lsdException w:name="Grid Table 3 Accent 5" w:uiPriority="48"/>
+    <w:lsdException w:name="Grid Table 4 Accent 5" w:uiPriority="49"/>
+    <w:lsdException w:name="Grid Table 5 Dark Accent 5" w:uiPriority="50"/>
+    <w:lsdException w:name="Grid Table 6 Colorful Accent 5" w:uiPriority="51"/>
+    <w:lsdException w:name="Grid Table 7 Colorful Accent 5" w:uiPriority="52"/>
+    <w:lsdException w:name="Grid Table 1 Light Accent 6" w:uiPriority="46"/>
+    <w:lsdException w:name="Grid Table 2 Accent 6" w:uiPriority="47"/>
+    <w:lsdException w:name="Grid Table 3 Accent 6" w:uiPriority="48"/>
+    <w:lsdException w:name="Grid Table 4 Accent 6" w:uiPriority="49"/>
+    <w:lsdException w:name="Grid Table 5 Dark Accent 6" w:uiPriority="50"/>
+    <w:lsdException w:name="Grid Table 6 Colorful Accent 6" w:uiPriority="51"/>
+    <w:lsdException w:name="Grid Table 7 Colorful Accent 6" w:uiPriority="52"/>
+    <w:lsdException w:name="List Table 1 Light" w:uiPriority="46"/>
+    <w:lsdException w:name="List Table 2" w:uiPriority="47"/>
+    <w:lsdException w:name="List Table 3" w:uiPriority="48"/>
+    <w:lsdException w:name="List Table 4" w:uiPriority="49"/>
+    <w:lsdException w:name="List Table 5 Dark" w:uiPriority="50"/>
+    <w:lsdException w:name="List Table 6 Colorful" w:uiPriority="51"/>
+    <w:lsdException w:name="List Table 7 Colorful" w:uiPriority="52"/>
+    <w:lsdException w:name="List Table 1 Light Accent 1" w:uiPriority="46"/>
+    <w:lsdException w:name="List Table 2 Accent 1" w:uiPriority="47"/>
+    <w:lsdException w:name="List Table 3 Accent 1" w:uiPriority="48"/>
+    <w:lsdException w:name="List Table 4 Accent 1" w:uiPriority="49"/>
+    <w:lsdException w:name="List Table 5 Dark Accent 1" w:uiPriority="50"/>
+    <w:lsdException w:name="List Table 6 Colorful Accent 1" w:uiPriority="51"/>
+    <w:lsdException w:name="List Table 7 Colorful Accent 1" w:uiPriority="52"/>
+    <w:lsdException w:name="List Table 1 Light Accent 2" w:uiPriority="46"/>
+    <w:lsdException w:name="List Table 2 Accent 2" w:uiPriority="47"/>
+    <w:lsdException w:name="List Table 3 Accent 2" w:uiPriority="48"/>
+    <w:lsdException w:name="List Table 4 Accent 2" w:uiPriority="49"/>
+    <w:lsdException w:name="List Table 5 Dark Accent 2" w:uiPriority="50"/>
+    <w:lsdException w:name="List Table 6 Colorful Accent 2" w:uiPriority="51"/>
+    <w:lsdException w:name="List Table 7 Colorful Accent 2" w:uiPriority="52"/>
+    <w:lsdException w:name="List Table 1 Light Accent 3" w:uiPriority="46"/>
+    <w:lsdException w:name="List Table 2 Accent 3" w:uiPriority="47"/>
+    <w:lsdException w:name="List Table 3 Accent 3" w:uiPriority="48"/>
+    <w:lsdException w:name="List Table 4 Accent 3" w:uiPriority="49"/>
+    <w:lsdException w:name="List Table 5 Dark Accent 3" w:uiPriority="50"/>
+    <w:lsdException w:name="List Table 6 Colorful Accent 3" w:uiPriority="51"/>
+    <w:lsdException w:name="List Table 7 Colorful Accent 3" w:uiPriority="52"/>
+    <w:lsdException w:name="List Table 1 Light Accent 4" w:uiPriority="46"/>
+    <w:lsdException w:name="List Table 2 Accent 4" w:uiPriority="47"/>
+    <w:lsdException w:name="List Table 3 Accent 4" w:uiPriority="48"/>
+    <w:lsdException w:name="List Table 4 Accent 4" w:uiPriority="49"/>
+    <w:lsdException w:name="List Table 5 Dark Accent 4" w:uiPriority="50"/>
+    <w:lsdException w:name="List Table 6 Colorful Accent 4" w:uiPriority="51"/>
+    <w:lsdException w:name="List Table 7 Colorful Accent 4" w:uiPriority="52"/>
+    <w:lsdException w:name="List Table 1 Light Accent 5" w:uiPriority="46"/>
+    <w:lsdException w:name="List Table 2 Accent 5" w:uiPriority="47"/>
+    <w:lsdException w:name="List Table 3 Accent 5" w:uiPriority="48"/>
+    <w:lsdException w:name="List Table 4 Accent 5" w:uiPriority="49"/>
+    <w:lsdException w:name="List Table 5 Dark Accent 5" w:uiPriority="50"/>
+    <w:lsdException w:name="List Table 6 Colorful Accent 5" w:uiPriority="51"/>
+    <w:lsdException w:name="List Table 7 Colorful Accent 5" w:uiPriority="52"/>
+    <w:lsdException w:name="List Table 1 Light Accent 6" w:uiPriority="46"/>
+    <w:lsdException w:name="List Table 2 Accent 6" w:uiPriority="47"/>
+    <w:lsdException w:name="List Table 3 Accent 6" w:uiPriority="48"/>
+    <w:lsdException w:name="List Table 4 Accent 6" w:uiPriority="49"/>
+    <w:lsdException w:name="List Table 5 Dark Accent 6" w:uiPriority="50"/>
+    <w:lsdException w:name="List Table 6 Colorful Accent 6" w:uiPriority="51"/>
+    <w:lsdException w:name="List Table 7 Colorful Accent 6" w:uiPriority="52"/>
+    <w:lsdException w:name="Mention" w:semiHidden="1" w:unhideWhenUsed="1"/>
+    <w:lsdException w:name="Smart Hyperlink" w:semiHidden="1" w:unhideWhenUsed="1"/>
+    <w:lsdException w:name="Hashtag" w:semiHidden="1" w:unhideWhenUsed="1"/>
+    <w:lsdException w:name="Unresolved Mention" w:semiHidden="1" w:unhideWhenUsed="1"/>
+    <w:lsdException w:name="Smart Link" w:semiHidden="1" w:unhideWhenUsed="1"/>
   </w:latentStyles>
   <w:style w:type="paragraph" w:default="1" w:styleId="Normal">
     <w:name w:val="Normal"/>
@@ -11972,7 +11710,7 @@
   <a:extraClrSchemeLst/>
   <a:extLst>
     <a:ext uri="{05A4C25C-085E-4340-85A3-A5531E510DB2}">
-      <thm15:themeFamily xmlns="" xmlns:thm15="http://schemas.microsoft.com/office/thememl/2012/main" name="Office Theme" id="{62F939B6-93AF-4DB8-9C6B-D6C7DFDC589F}" vid="{4A3C46E8-61CC-4603-A589-7422A47A8E4A}"/>
+      <thm15:themeFamily xmlns:thm15="http://schemas.microsoft.com/office/thememl/2012/main" name="Office Theme" id="{62F939B6-93AF-4DB8-9C6B-D6C7DFDC589F}" vid="{4A3C46E8-61CC-4603-A589-7422A47A8E4A}"/>
     </a:ext>
   </a:extLst>
 </a:theme>

</xml_diff>

<commit_message>
Modify pages content to better fit the theme and update docs
</commit_message>
<xml_diff>
--- a/docs/2022 DIG101 - AS91880 Media V2 Extended Documentation (M&E).docx
+++ b/docs/2022 DIG101 - AS91880 Media V2 Extended Documentation (M&E).docx
@@ -1,6 +1,6 @@
 
 <file path=word/document.xml><?xml version="1.0" encoding="utf-8"?>
-<w:document xmlns:wpc="http://schemas.microsoft.com/office/word/2010/wordprocessingCanvas" xmlns:cx="http://schemas.microsoft.com/office/drawing/2014/chartex" xmlns:cx1="http://schemas.microsoft.com/office/drawing/2015/9/8/chartex" xmlns:cx2="http://schemas.microsoft.com/office/drawing/2015/10/21/chartex" xmlns:cx3="http://schemas.microsoft.com/office/drawing/2016/5/9/chartex" xmlns:cx4="http://schemas.microsoft.com/office/drawing/2016/5/10/chartex" xmlns:cx5="http://schemas.microsoft.com/office/drawing/2016/5/11/chartex" xmlns:cx6="http://schemas.microsoft.com/office/drawing/2016/5/12/chartex" xmlns:cx7="http://schemas.microsoft.com/office/drawing/2016/5/13/chartex" xmlns:cx8="http://schemas.microsoft.com/office/drawing/2016/5/14/chartex" xmlns:mc="http://schemas.openxmlformats.org/markup-compatibility/2006" xmlns:aink="http://schemas.microsoft.com/office/drawing/2016/ink" xmlns:am3d="http://schemas.microsoft.com/office/drawing/2017/model3d" xmlns:o="urn:schemas-microsoft-com:office:office" xmlns:r="http://schemas.openxmlformats.org/officeDocument/2006/relationships" xmlns:m="http://schemas.openxmlformats.org/officeDocument/2006/math" xmlns:v="urn:schemas-microsoft-com:vml" xmlns:wp14="http://schemas.microsoft.com/office/word/2010/wordprocessingDrawing" xmlns:wp="http://schemas.openxmlformats.org/drawingml/2006/wordprocessingDrawing" xmlns:w10="urn:schemas-microsoft-com:office:word" xmlns:w="http://schemas.openxmlformats.org/wordprocessingml/2006/main" xmlns:w14="http://schemas.microsoft.com/office/word/2010/wordml" xmlns:w15="http://schemas.microsoft.com/office/word/2012/wordml" xmlns:w16cex="http://schemas.microsoft.com/office/word/2018/wordml/cex" xmlns:w16cid="http://schemas.microsoft.com/office/word/2016/wordml/cid" xmlns:w16="http://schemas.microsoft.com/office/word/2018/wordml" xmlns:w16sdtdh="http://schemas.microsoft.com/office/word/2020/wordml/sdtdatahash" xmlns:w16se="http://schemas.microsoft.com/office/word/2015/wordml/symex" xmlns:wpg="http://schemas.microsoft.com/office/word/2010/wordprocessingGroup" xmlns:wpi="http://schemas.microsoft.com/office/word/2010/wordprocessingInk" xmlns:wne="http://schemas.microsoft.com/office/word/2006/wordml" xmlns:wps="http://schemas.microsoft.com/office/word/2010/wordprocessingShape" mc:Ignorable="w14 w15 w16se w16cid w16 w16cex w16sdtdh wp14">
+<w:document xmlns:wpc="http://schemas.microsoft.com/office/word/2010/wordprocessingCanvas" xmlns:cx="http://schemas.microsoft.com/office/drawing/2014/chartex" xmlns:cx1="http://schemas.microsoft.com/office/drawing/2015/9/8/chartex" xmlns:cx2="http://schemas.microsoft.com/office/drawing/2015/10/21/chartex" xmlns:cx3="http://schemas.microsoft.com/office/drawing/2016/5/9/chartex" xmlns:cx4="http://schemas.microsoft.com/office/drawing/2016/5/10/chartex" xmlns:cx5="http://schemas.microsoft.com/office/drawing/2016/5/11/chartex" xmlns:cx6="http://schemas.microsoft.com/office/drawing/2016/5/12/chartex" xmlns:cx7="http://schemas.microsoft.com/office/drawing/2016/5/13/chartex" xmlns:cx8="http://schemas.microsoft.com/office/drawing/2016/5/14/chartex" xmlns:mc="http://schemas.openxmlformats.org/markup-compatibility/2006" xmlns:aink="http://schemas.microsoft.com/office/drawing/2016/ink" xmlns:am3d="http://schemas.microsoft.com/office/drawing/2017/model3d" xmlns:o="urn:schemas-microsoft-com:office:office" xmlns:oel="http://schemas.microsoft.com/office/2019/extlst" xmlns:r="http://schemas.openxmlformats.org/officeDocument/2006/relationships" xmlns:m="http://schemas.openxmlformats.org/officeDocument/2006/math" xmlns:v="urn:schemas-microsoft-com:vml" xmlns:wp14="http://schemas.microsoft.com/office/word/2010/wordprocessingDrawing" xmlns:wp="http://schemas.openxmlformats.org/drawingml/2006/wordprocessingDrawing" xmlns:w10="urn:schemas-microsoft-com:office:word" xmlns:w="http://schemas.openxmlformats.org/wordprocessingml/2006/main" xmlns:w14="http://schemas.microsoft.com/office/word/2010/wordml" xmlns:w15="http://schemas.microsoft.com/office/word/2012/wordml" xmlns:w16cex="http://schemas.microsoft.com/office/word/2018/wordml/cex" xmlns:w16cid="http://schemas.microsoft.com/office/word/2016/wordml/cid" xmlns:w16="http://schemas.microsoft.com/office/word/2018/wordml" xmlns:w16sdtdh="http://schemas.microsoft.com/office/word/2020/wordml/sdtdatahash" xmlns:w16se="http://schemas.microsoft.com/office/word/2015/wordml/symex" xmlns:wpg="http://schemas.microsoft.com/office/word/2010/wordprocessingGroup" xmlns:wpi="http://schemas.microsoft.com/office/word/2010/wordprocessingInk" xmlns:wne="http://schemas.microsoft.com/office/word/2006/wordml" xmlns:wps="http://schemas.microsoft.com/office/word/2010/wordprocessingShape" mc:Ignorable="w14 w15 w16se w16cid w16 w16cex w16sdtdh wp14">
   <w:body>
     <w:p>
       <w:pPr>
@@ -796,7 +796,21 @@
                 <w:rFonts w:asciiTheme="minorHAnsi" w:hAnsiTheme="minorHAnsi"/>
                 <w:sz w:val="22"/>
               </w:rPr>
-              <w:t>So that it’s actually readable and better for accessibility (e.g. screen-readers)</w:t>
+              <w:t>So that it’s actually readable and better for accessibility (</w:t>
+            </w:r>
+            <w:r>
+              <w:rPr>
+                <w:rFonts w:asciiTheme="minorHAnsi" w:hAnsiTheme="minorHAnsi"/>
+                <w:sz w:val="22"/>
+              </w:rPr>
+              <w:t>e.g.,</w:t>
+            </w:r>
+            <w:r>
+              <w:rPr>
+                <w:rFonts w:asciiTheme="minorHAnsi" w:hAnsiTheme="minorHAnsi"/>
+                <w:sz w:val="22"/>
+              </w:rPr>
+              <w:t xml:space="preserve"> screen-readers)</w:t>
             </w:r>
           </w:p>
         </w:tc>
@@ -901,6 +915,13 @@
                 <w:sz w:val="22"/>
               </w:rPr>
             </w:pPr>
+            <w:r>
+              <w:rPr>
+                <w:rFonts w:asciiTheme="minorHAnsi" w:hAnsiTheme="minorHAnsi"/>
+                <w:sz w:val="22"/>
+              </w:rPr>
+              <w:t>Change main article to better fit the page aesthetic</w:t>
+            </w:r>
           </w:p>
         </w:tc>
         <w:tc>
@@ -914,6 +935,34 @@
                 <w:sz w:val="22"/>
               </w:rPr>
             </w:pPr>
+            <w:r>
+              <w:rPr>
+                <w:rFonts w:asciiTheme="minorHAnsi" w:hAnsiTheme="minorHAnsi"/>
+                <w:sz w:val="22"/>
+              </w:rPr>
+              <w:t>In V1</w:t>
+            </w:r>
+            <w:r>
+              <w:rPr>
+                <w:rFonts w:asciiTheme="minorHAnsi" w:hAnsiTheme="minorHAnsi"/>
+                <w:sz w:val="22"/>
+              </w:rPr>
+              <w:t xml:space="preserve"> it looks really out-of-place and </w:t>
+            </w:r>
+            <w:r>
+              <w:rPr>
+                <w:rFonts w:asciiTheme="minorHAnsi" w:hAnsiTheme="minorHAnsi"/>
+                <w:sz w:val="22"/>
+              </w:rPr>
+              <w:t>kind of</w:t>
+            </w:r>
+            <w:r>
+              <w:rPr>
+                <w:rFonts w:asciiTheme="minorHAnsi" w:hAnsiTheme="minorHAnsi"/>
+                <w:sz w:val="22"/>
+              </w:rPr>
+              <w:t xml:space="preserve"> weird</w:t>
+            </w:r>
           </w:p>
         </w:tc>
       </w:tr>
@@ -1026,7 +1075,23 @@
                 <w:b/>
                 <w:sz w:val="22"/>
               </w:rPr>
-              <w:t xml:space="preserve">Person 1 – Name : </w:t>
+              <w:t xml:space="preserve">Person 1 – </w:t>
+            </w:r>
+            <w:r>
+              <w:rPr>
+                <w:rFonts w:asciiTheme="minorHAnsi" w:hAnsiTheme="minorHAnsi" w:cstheme="minorHAnsi"/>
+                <w:b/>
+                <w:sz w:val="22"/>
+              </w:rPr>
+              <w:t>Name:</w:t>
+            </w:r>
+            <w:r>
+              <w:rPr>
+                <w:rFonts w:asciiTheme="minorHAnsi" w:hAnsiTheme="minorHAnsi" w:cstheme="minorHAnsi"/>
+                <w:b/>
+                <w:sz w:val="22"/>
+              </w:rPr>
+              <w:t xml:space="preserve"> </w:t>
             </w:r>
             <w:r>
               <w:rPr>
@@ -1057,7 +1122,15 @@
                 <w:b/>
                 <w:sz w:val="22"/>
               </w:rPr>
-              <w:t>Person 2 – Name :</w:t>
+              <w:t xml:space="preserve">Person 2 – </w:t>
+            </w:r>
+            <w:r>
+              <w:rPr>
+                <w:rFonts w:asciiTheme="minorHAnsi" w:hAnsiTheme="minorHAnsi" w:cstheme="minorHAnsi"/>
+                <w:b/>
+                <w:sz w:val="22"/>
+              </w:rPr>
+              <w:t>Name:</w:t>
             </w:r>
             <w:r>
               <w:rPr>
@@ -1110,7 +1183,21 @@
                 <w:rFonts w:asciiTheme="minorHAnsi" w:hAnsiTheme="minorHAnsi"/>
                 <w:sz w:val="22"/>
               </w:rPr>
-              <w:t>Make the images fullscreen when you click on them</w:t>
+              <w:t xml:space="preserve">Make the images </w:t>
+            </w:r>
+            <w:r>
+              <w:rPr>
+                <w:rFonts w:asciiTheme="minorHAnsi" w:hAnsiTheme="minorHAnsi"/>
+                <w:sz w:val="22"/>
+              </w:rPr>
+              <w:t>Fullscreen</w:t>
+            </w:r>
+            <w:r>
+              <w:rPr>
+                <w:rFonts w:asciiTheme="minorHAnsi" w:hAnsiTheme="minorHAnsi"/>
+                <w:sz w:val="22"/>
+              </w:rPr>
+              <w:t xml:space="preserve"> when you click on them</w:t>
             </w:r>
           </w:p>
         </w:tc>
@@ -1235,6 +1322,13 @@
                 <w:sz w:val="22"/>
               </w:rPr>
             </w:pPr>
+            <w:r>
+              <w:rPr>
+                <w:rFonts w:asciiTheme="minorHAnsi" w:hAnsiTheme="minorHAnsi"/>
+                <w:sz w:val="22"/>
+              </w:rPr>
+              <w:t>Make the email links clickable</w:t>
+            </w:r>
           </w:p>
         </w:tc>
         <w:tc>
@@ -1248,6 +1342,13 @@
                 <w:sz w:val="22"/>
               </w:rPr>
             </w:pPr>
+            <w:r>
+              <w:rPr>
+                <w:rFonts w:asciiTheme="minorHAnsi" w:hAnsiTheme="minorHAnsi"/>
+                <w:sz w:val="22"/>
+              </w:rPr>
+              <w:t>Make the main content look more in-line with the page titles</w:t>
+            </w:r>
           </w:p>
         </w:tc>
       </w:tr>
@@ -1755,7 +1856,21 @@
                 <w:rFonts w:asciiTheme="minorHAnsi" w:hAnsiTheme="minorHAnsi"/>
                 <w:sz w:val="22"/>
               </w:rPr>
-              <w:t>Make the images fullscreen when you click on them</w:t>
+              <w:t xml:space="preserve">Make the images </w:t>
+            </w:r>
+            <w:r>
+              <w:rPr>
+                <w:rFonts w:asciiTheme="minorHAnsi" w:hAnsiTheme="minorHAnsi"/>
+                <w:sz w:val="22"/>
+              </w:rPr>
+              <w:t>Fullscreen</w:t>
+            </w:r>
+            <w:r>
+              <w:rPr>
+                <w:rFonts w:asciiTheme="minorHAnsi" w:hAnsiTheme="minorHAnsi"/>
+                <w:sz w:val="22"/>
+              </w:rPr>
+              <w:t xml:space="preserve"> when you click on them</w:t>
             </w:r>
           </w:p>
           <w:p>
@@ -1790,7 +1905,21 @@
                 <w:rFonts w:asciiTheme="minorHAnsi" w:hAnsiTheme="minorHAnsi"/>
                 <w:sz w:val="22"/>
               </w:rPr>
-              <w:t>It looks kinda wack but it works and makes it easier to look at the images close-up</w:t>
+              <w:t xml:space="preserve">It looks </w:t>
+            </w:r>
+            <w:r>
+              <w:rPr>
+                <w:rFonts w:asciiTheme="minorHAnsi" w:hAnsiTheme="minorHAnsi"/>
+                <w:sz w:val="22"/>
+              </w:rPr>
+              <w:t>kind wacky,</w:t>
+            </w:r>
+            <w:r>
+              <w:rPr>
+                <w:rFonts w:asciiTheme="minorHAnsi" w:hAnsiTheme="minorHAnsi"/>
+                <w:sz w:val="22"/>
+              </w:rPr>
+              <w:t xml:space="preserve"> but it works and makes it easier to look at the images close-up</w:t>
             </w:r>
           </w:p>
         </w:tc>
@@ -1830,6 +1959,20 @@
                 <w:sz w:val="22"/>
               </w:rPr>
             </w:pPr>
+            <w:r>
+              <w:rPr>
+                <w:rFonts w:asciiTheme="minorHAnsi" w:hAnsiTheme="minorHAnsi"/>
+                <w:sz w:val="22"/>
+              </w:rPr>
+              <w:t>Make the email links clickable</w:t>
+            </w:r>
+            <w:r>
+              <w:rPr>
+                <w:rFonts w:asciiTheme="minorHAnsi" w:hAnsiTheme="minorHAnsi"/>
+                <w:sz w:val="22"/>
+              </w:rPr>
+              <w:t>. I added an anchor element and styled it to be different from the surrounding text. It is italic and an underline appears when you hover over it</w:t>
+            </w:r>
           </w:p>
         </w:tc>
         <w:tc>
@@ -1843,6 +1986,13 @@
                 <w:sz w:val="22"/>
               </w:rPr>
             </w:pPr>
+            <w:r>
+              <w:rPr>
+                <w:rFonts w:asciiTheme="minorHAnsi" w:hAnsiTheme="minorHAnsi"/>
+                <w:sz w:val="22"/>
+              </w:rPr>
+              <w:t>This makes it easier to contact people by allowing the user to directly open a new email to them. Visual cues are used to hint to the user that there might be something there.</w:t>
+            </w:r>
           </w:p>
         </w:tc>
       </w:tr>
@@ -1937,7 +2087,25 @@
           <w:color w:val="FF0000"/>
           <w:sz w:val="22"/>
         </w:rPr>
-        <w:t xml:space="preserve">requires you to ADDRESS a number </w:t>
+        <w:t xml:space="preserve">requires you to ADDRESS a </w:t>
+      </w:r>
+      <w:r>
+        <w:rPr>
+          <w:rFonts w:asciiTheme="minorHAnsi" w:hAnsiTheme="minorHAnsi" w:cstheme="minorHAnsi"/>
+          <w:b/>
+          <w:color w:val="FF0000"/>
+          <w:sz w:val="22"/>
+        </w:rPr>
+        <w:t>number of</w:t>
+      </w:r>
+      <w:r>
+        <w:rPr>
+          <w:rFonts w:asciiTheme="minorHAnsi" w:hAnsiTheme="minorHAnsi" w:cstheme="minorHAnsi"/>
+          <w:b/>
+          <w:color w:val="FF0000"/>
+          <w:sz w:val="22"/>
+        </w:rPr>
+        <w:t xml:space="preserve"> </w:t>
       </w:r>
       <w:r>
         <w:rPr>
@@ -2160,6 +2328,13 @@
                 <w:sz w:val="22"/>
               </w:rPr>
             </w:pPr>
+            <w:r>
+              <w:rPr>
+                <w:rFonts w:asciiTheme="minorHAnsi" w:hAnsiTheme="minorHAnsi" w:cstheme="minorHAnsi"/>
+                <w:sz w:val="22"/>
+              </w:rPr>
+              <w:t xml:space="preserve">Aesthetic relates to how the site looks and is organised. The page needs to be aesthetically pleasing so not to scare away the user with its ugliness and needs to be well spaced out so that the user isn’t overloaded with information. It needs to be considered to make the page fit for use, otherwise users would struggle to use the website to find the necessary information. </w:t>
+            </w:r>
           </w:p>
         </w:tc>
         <w:tc>
@@ -2173,6 +2348,64 @@
                 <w:sz w:val="22"/>
               </w:rPr>
             </w:pPr>
+            <w:r>
+              <w:rPr>
+                <w:rFonts w:asciiTheme="minorHAnsi" w:hAnsiTheme="minorHAnsi" w:cstheme="minorHAnsi"/>
+                <w:sz w:val="22"/>
+              </w:rPr>
+              <w:t>I have made many design choices intended to make each page as visually appealing as possible, without being s</w:t>
+            </w:r>
+            <w:r>
+              <w:rPr>
+                <w:rFonts w:asciiTheme="minorHAnsi" w:hAnsiTheme="minorHAnsi" w:cstheme="minorHAnsi"/>
+                <w:sz w:val="22"/>
+              </w:rPr>
+              <w:t>o over-the-top as to make the page unusable. I have chosen a colo</w:t>
+            </w:r>
+            <w:r>
+              <w:rPr>
+                <w:rFonts w:asciiTheme="minorHAnsi" w:hAnsiTheme="minorHAnsi" w:cstheme="minorHAnsi"/>
+                <w:sz w:val="22"/>
+              </w:rPr>
+              <w:t>u</w:t>
+            </w:r>
+            <w:r>
+              <w:rPr>
+                <w:rFonts w:asciiTheme="minorHAnsi" w:hAnsiTheme="minorHAnsi" w:cstheme="minorHAnsi"/>
+                <w:sz w:val="22"/>
+              </w:rPr>
+              <w:t xml:space="preserve">r </w:t>
+            </w:r>
+            <w:r>
+              <w:rPr>
+                <w:rFonts w:asciiTheme="minorHAnsi" w:hAnsiTheme="minorHAnsi" w:cstheme="minorHAnsi"/>
+                <w:sz w:val="22"/>
+              </w:rPr>
+              <w:t>theme that is well-contrasted and suits the school colour theme</w:t>
+            </w:r>
+            <w:r>
+              <w:rPr>
+                <w:rFonts w:asciiTheme="minorHAnsi" w:hAnsiTheme="minorHAnsi" w:cstheme="minorHAnsi"/>
+                <w:sz w:val="22"/>
+              </w:rPr>
+              <w:t>, and have given plenty of padding where it is needed (</w:t>
+            </w:r>
+            <w:r>
+              <w:rPr>
+                <w:rFonts w:asciiTheme="minorHAnsi" w:hAnsiTheme="minorHAnsi" w:cstheme="minorHAnsi"/>
+                <w:i/>
+                <w:iCs/>
+                <w:sz w:val="22"/>
+              </w:rPr>
+              <w:t>breathing space</w:t>
+            </w:r>
+            <w:r>
+              <w:rPr>
+                <w:rFonts w:asciiTheme="minorHAnsi" w:hAnsiTheme="minorHAnsi" w:cstheme="minorHAnsi"/>
+                <w:sz w:val="22"/>
+              </w:rPr>
+              <w:t>)</w:t>
+            </w:r>
           </w:p>
         </w:tc>
       </w:tr>
@@ -2197,7 +2430,7 @@
                 <w:rFonts w:asciiTheme="minorHAnsi" w:hAnsiTheme="minorHAnsi" w:cstheme="minorHAnsi"/>
                 <w:sz w:val="22"/>
               </w:rPr>
-              <w:t>Social</w:t>
+              <w:t>Functionality</w:t>
             </w:r>
           </w:p>
         </w:tc>
@@ -2212,6 +2445,13 @@
                 <w:sz w:val="22"/>
               </w:rPr>
             </w:pPr>
+            <w:r>
+              <w:rPr>
+                <w:rFonts w:asciiTheme="minorHAnsi" w:hAnsiTheme="minorHAnsi" w:cstheme="minorHAnsi"/>
+                <w:sz w:val="22"/>
+              </w:rPr>
+              <w:t>The page needs to function properly, allowing the user to perform any actions they may want to do. For example, if they want to contact some email address, it should be as simple as clicking on a mailto: link. Things as simple as this should be made easy-to-perform. The page needs to cover all the information the user needs or wants to know, and this should be organised in a neat, intuitive manner.</w:t>
+            </w:r>
           </w:p>
         </w:tc>
         <w:tc>
@@ -2225,6 +2465,50 @@
                 <w:sz w:val="22"/>
               </w:rPr>
             </w:pPr>
+            <w:r>
+              <w:rPr>
+                <w:rFonts w:asciiTheme="minorHAnsi" w:hAnsiTheme="minorHAnsi" w:cstheme="minorHAnsi"/>
+                <w:sz w:val="22"/>
+              </w:rPr>
+              <w:t xml:space="preserve">I have made sure that the user can always do what they want, when and where they want it. For example, </w:t>
+            </w:r>
+            <w:r>
+              <w:rPr>
+                <w:rFonts w:asciiTheme="minorHAnsi" w:hAnsiTheme="minorHAnsi" w:cstheme="minorHAnsi"/>
+                <w:sz w:val="22"/>
+              </w:rPr>
+              <w:t xml:space="preserve">email addresses are mailto: links so that the user can easily contact </w:t>
+            </w:r>
+            <w:r>
+              <w:rPr>
+                <w:rFonts w:asciiTheme="minorHAnsi" w:hAnsiTheme="minorHAnsi" w:cstheme="minorHAnsi"/>
+                <w:sz w:val="22"/>
+              </w:rPr>
+              <w:t xml:space="preserve">people in their preferred email provider. Links between pages are provided when a page is mentioned, </w:t>
+            </w:r>
+            <w:r>
+              <w:rPr>
+                <w:rFonts w:asciiTheme="minorHAnsi" w:hAnsiTheme="minorHAnsi" w:cstheme="minorHAnsi"/>
+                <w:sz w:val="22"/>
+              </w:rPr>
+              <w:t xml:space="preserve">e.g. a link to the </w:t>
+            </w:r>
+            <w:proofErr w:type="spellStart"/>
+            <w:r>
+              <w:rPr>
+                <w:rFonts w:asciiTheme="minorHAnsi" w:hAnsiTheme="minorHAnsi" w:cstheme="minorHAnsi"/>
+                <w:sz w:val="22"/>
+              </w:rPr>
+              <w:t>LoL</w:t>
+            </w:r>
+            <w:proofErr w:type="spellEnd"/>
+            <w:r>
+              <w:rPr>
+                <w:rFonts w:asciiTheme="minorHAnsi" w:hAnsiTheme="minorHAnsi" w:cstheme="minorHAnsi"/>
+                <w:sz w:val="22"/>
+              </w:rPr>
+              <w:t xml:space="preserve"> page is provided in the Dates &amp; times table for ease of access.</w:t>
+            </w:r>
           </w:p>
         </w:tc>
       </w:tr>
@@ -2271,6 +2555,13 @@
                 <w:sz w:val="22"/>
               </w:rPr>
             </w:pPr>
+            <w:r>
+              <w:rPr>
+                <w:rFonts w:asciiTheme="minorHAnsi" w:hAnsiTheme="minorHAnsi" w:cstheme="minorHAnsi"/>
+                <w:sz w:val="22"/>
+              </w:rPr>
+              <w:t>The site should be easy to update in the future if new games/pages want to be added. Therefore, the site needs to be flexible. Instead of forcing the developer to go through each navbar in every different site, for example, a more flexible script could be used to automate this. This is needed to make the site simple to update in the future.</w:t>
+            </w:r>
           </w:p>
         </w:tc>
         <w:tc>
@@ -2284,6 +2575,36 @@
                 <w:sz w:val="22"/>
               </w:rPr>
             </w:pPr>
+            <w:r>
+              <w:rPr>
+                <w:rFonts w:asciiTheme="minorHAnsi" w:hAnsiTheme="minorHAnsi" w:cstheme="minorHAnsi"/>
+                <w:sz w:val="22"/>
+              </w:rPr>
+              <w:t xml:space="preserve">I have used dynamic scripts for things that might change often, allowing for updates to the page to be done quickly, with ease. For example, the navbar on each page is dynamically populated. Additionally, the </w:t>
+            </w:r>
+            <w:r>
+              <w:rPr>
+                <w:rFonts w:asciiTheme="minorHAnsi" w:hAnsiTheme="minorHAnsi" w:cstheme="minorHAnsi"/>
+                <w:sz w:val="22"/>
+              </w:rPr>
+              <w:t xml:space="preserve">email links always appear with the same email as the content of the link, so all links with class=email have their </w:t>
+            </w:r>
+            <w:proofErr w:type="spellStart"/>
+            <w:r>
+              <w:rPr>
+                <w:rFonts w:asciiTheme="minorHAnsi" w:hAnsiTheme="minorHAnsi" w:cstheme="minorHAnsi"/>
+                <w:sz w:val="22"/>
+              </w:rPr>
+              <w:t>href</w:t>
+            </w:r>
+            <w:proofErr w:type="spellEnd"/>
+            <w:r>
+              <w:rPr>
+                <w:rFonts w:asciiTheme="minorHAnsi" w:hAnsiTheme="minorHAnsi" w:cstheme="minorHAnsi"/>
+                <w:sz w:val="22"/>
+              </w:rPr>
+              <w:t xml:space="preserve"> dynamically set. This makes the code easier and cleaner to work with.</w:t>
+            </w:r>
           </w:p>
         </w:tc>
       </w:tr>
@@ -2307,6 +2628,7 @@
               <w:rPr>
                 <w:rFonts w:asciiTheme="minorHAnsi" w:eastAsia="Arial" w:hAnsiTheme="minorHAnsi" w:cstheme="minorHAnsi"/>
               </w:rPr>
+              <w:lastRenderedPageBreak/>
               <w:t>Health and safety</w:t>
             </w:r>
           </w:p>
@@ -2322,14 +2644,13 @@
                 <w:sz w:val="22"/>
               </w:rPr>
             </w:pPr>
-          </w:p>
-          <w:p>
-            <w:pPr>
-              <w:rPr>
-                <w:rFonts w:asciiTheme="minorHAnsi" w:hAnsiTheme="minorHAnsi" w:cstheme="minorHAnsi"/>
-                <w:sz w:val="22"/>
-              </w:rPr>
-            </w:pPr>
+            <w:r>
+              <w:rPr>
+                <w:rFonts w:asciiTheme="minorHAnsi" w:hAnsiTheme="minorHAnsi" w:cstheme="minorHAnsi"/>
+                <w:sz w:val="22"/>
+              </w:rPr>
+              <w:t>This relates to not dying while making the website. Electricity is very good for DYING so it is best not to have any water near computers as water is conductive of electricity. This is important as if DEAD you cannot make website. I need to consider it so I don’t DIE and become unable to make the website.</w:t>
+            </w:r>
           </w:p>
         </w:tc>
         <w:tc>
@@ -2343,6 +2664,34 @@
                 <w:sz w:val="22"/>
               </w:rPr>
             </w:pPr>
+            <w:r>
+              <w:rPr>
+                <w:rFonts w:asciiTheme="minorHAnsi" w:hAnsiTheme="minorHAnsi" w:cstheme="minorHAnsi"/>
+                <w:sz w:val="22"/>
+              </w:rPr>
+              <w:t xml:space="preserve">I have been cautious around potential dangers. For example, at the time of writing, I have a glass of water beside me (don’t want to dehydrate myself), </w:t>
+            </w:r>
+            <w:r>
+              <w:rPr>
+                <w:rFonts w:asciiTheme="minorHAnsi" w:hAnsiTheme="minorHAnsi" w:cstheme="minorHAnsi"/>
+                <w:sz w:val="22"/>
+              </w:rPr>
+              <w:t xml:space="preserve">but I have been careful to put it somewhere where I can’t easily knock it over. I also have my entire website backed up on GitHub so that should I lose my computer I would still have all my data. (I would be a </w:t>
+            </w:r>
+            <w:r>
+              <w:rPr>
+                <w:rFonts w:asciiTheme="minorHAnsi" w:hAnsiTheme="minorHAnsi" w:cstheme="minorHAnsi"/>
+                <w:sz w:val="22"/>
+              </w:rPr>
+              <w:t>H&amp;S hazard if I lost all my progress</w:t>
+            </w:r>
+            <w:r>
+              <w:rPr>
+                <w:rFonts w:asciiTheme="minorHAnsi" w:hAnsiTheme="minorHAnsi" w:cstheme="minorHAnsi"/>
+                <w:sz w:val="22"/>
+              </w:rPr>
+              <w:t>)</w:t>
+            </w:r>
           </w:p>
         </w:tc>
       </w:tr>
@@ -2441,7 +2790,21 @@
           <w:rFonts w:asciiTheme="minorHAnsi" w:hAnsiTheme="minorHAnsi" w:cstheme="minorHAnsi"/>
           <w:sz w:val="22"/>
         </w:rPr>
-        <w:t xml:space="preserve">.  Create, Predict and Apply a range of tests that show your solution works correctly. A real-world test plan will likely have 1000s of test in it, but in this instance we only need a handful for each element you created (20-30 in total). </w:t>
+        <w:t xml:space="preserve">.  Create, Predict and Apply a range of tests that show your solution works correctly. A real-world test plan will likely have 1000s of test in it, but in this </w:t>
+      </w:r>
+      <w:r>
+        <w:rPr>
+          <w:rFonts w:asciiTheme="minorHAnsi" w:hAnsiTheme="minorHAnsi" w:cstheme="minorHAnsi"/>
+          <w:sz w:val="22"/>
+        </w:rPr>
+        <w:t>instance,</w:t>
+      </w:r>
+      <w:r>
+        <w:rPr>
+          <w:rFonts w:asciiTheme="minorHAnsi" w:hAnsiTheme="minorHAnsi" w:cstheme="minorHAnsi"/>
+          <w:sz w:val="22"/>
+        </w:rPr>
+        <w:t xml:space="preserve"> we only need a handful for each element you created (20-30 in total). </w:t>
       </w:r>
       <w:r>
         <w:rPr>
@@ -4245,7 +4608,39 @@
           <w:rFonts w:asciiTheme="minorHAnsi" w:hAnsiTheme="minorHAnsi" w:cstheme="minorHAnsi"/>
           <w:sz w:val="22"/>
         </w:rPr>
-        <w:t>Take your time and give the viewer of this video and opportunity to fully see your database in action. Save your video recording in a suitable file format (e.g. wmv or mp4 – NOT an ispring file)</w:t>
+        <w:t xml:space="preserve">Take your time and give the viewer of this video and opportunity to fully see your database in action. Save your video recording in a suitable file format (e.g. </w:t>
+      </w:r>
+      <w:proofErr w:type="spellStart"/>
+      <w:r>
+        <w:rPr>
+          <w:rFonts w:asciiTheme="minorHAnsi" w:hAnsiTheme="minorHAnsi" w:cstheme="minorHAnsi"/>
+          <w:sz w:val="22"/>
+        </w:rPr>
+        <w:t>wmv</w:t>
+      </w:r>
+      <w:proofErr w:type="spellEnd"/>
+      <w:r>
+        <w:rPr>
+          <w:rFonts w:asciiTheme="minorHAnsi" w:hAnsiTheme="minorHAnsi" w:cstheme="minorHAnsi"/>
+          <w:sz w:val="22"/>
+        </w:rPr>
+        <w:t xml:space="preserve"> or mp4 – NOT an </w:t>
+      </w:r>
+      <w:proofErr w:type="spellStart"/>
+      <w:r>
+        <w:rPr>
+          <w:rFonts w:asciiTheme="minorHAnsi" w:hAnsiTheme="minorHAnsi" w:cstheme="minorHAnsi"/>
+          <w:sz w:val="22"/>
+        </w:rPr>
+        <w:t>ispring</w:t>
+      </w:r>
+      <w:proofErr w:type="spellEnd"/>
+      <w:r>
+        <w:rPr>
+          <w:rFonts w:asciiTheme="minorHAnsi" w:hAnsiTheme="minorHAnsi" w:cstheme="minorHAnsi"/>
+          <w:sz w:val="22"/>
+        </w:rPr>
+        <w:t xml:space="preserve"> file)</w:t>
       </w:r>
     </w:p>
     <w:p/>
@@ -7632,7 +8027,39 @@
           <w:rFonts w:asciiTheme="minorHAnsi" w:hAnsiTheme="minorHAnsi" w:cstheme="minorHAnsi"/>
           <w:sz w:val="22"/>
         </w:rPr>
-        <w:t>Take your time and give the viewer of this video and opportunity to fully see your database in action. Save your video recording in a suitable file format (e.g. wmv or mp4 – NOT an ispring file)</w:t>
+        <w:t xml:space="preserve">Take your time and give the viewer of this video and opportunity to fully see your database in action. Save your video recording in a suitable file format (e.g. </w:t>
+      </w:r>
+      <w:proofErr w:type="spellStart"/>
+      <w:r>
+        <w:rPr>
+          <w:rFonts w:asciiTheme="minorHAnsi" w:hAnsiTheme="minorHAnsi" w:cstheme="minorHAnsi"/>
+          <w:sz w:val="22"/>
+        </w:rPr>
+        <w:t>wmv</w:t>
+      </w:r>
+      <w:proofErr w:type="spellEnd"/>
+      <w:r>
+        <w:rPr>
+          <w:rFonts w:asciiTheme="minorHAnsi" w:hAnsiTheme="minorHAnsi" w:cstheme="minorHAnsi"/>
+          <w:sz w:val="22"/>
+        </w:rPr>
+        <w:t xml:space="preserve"> or mp4 – NOT an </w:t>
+      </w:r>
+      <w:proofErr w:type="spellStart"/>
+      <w:r>
+        <w:rPr>
+          <w:rFonts w:asciiTheme="minorHAnsi" w:hAnsiTheme="minorHAnsi" w:cstheme="minorHAnsi"/>
+          <w:sz w:val="22"/>
+        </w:rPr>
+        <w:t>ispring</w:t>
+      </w:r>
+      <w:proofErr w:type="spellEnd"/>
+      <w:r>
+        <w:rPr>
+          <w:rFonts w:asciiTheme="minorHAnsi" w:hAnsiTheme="minorHAnsi" w:cstheme="minorHAnsi"/>
+          <w:sz w:val="22"/>
+        </w:rPr>
+        <w:t xml:space="preserve"> file)</w:t>
       </w:r>
     </w:p>
     <w:p/>
@@ -7702,7 +8129,7 @@
 </file>
 
 <file path=word/endnotes.xml><?xml version="1.0" encoding="utf-8"?>
-<w:endnotes xmlns:wpc="http://schemas.microsoft.com/office/word/2010/wordprocessingCanvas" xmlns:cx="http://schemas.microsoft.com/office/drawing/2014/chartex" xmlns:cx1="http://schemas.microsoft.com/office/drawing/2015/9/8/chartex" xmlns:cx2="http://schemas.microsoft.com/office/drawing/2015/10/21/chartex" xmlns:cx3="http://schemas.microsoft.com/office/drawing/2016/5/9/chartex" xmlns:cx4="http://schemas.microsoft.com/office/drawing/2016/5/10/chartex" xmlns:cx5="http://schemas.microsoft.com/office/drawing/2016/5/11/chartex" xmlns:cx6="http://schemas.microsoft.com/office/drawing/2016/5/12/chartex" xmlns:cx7="http://schemas.microsoft.com/office/drawing/2016/5/13/chartex" xmlns:cx8="http://schemas.microsoft.com/office/drawing/2016/5/14/chartex" xmlns:mc="http://schemas.openxmlformats.org/markup-compatibility/2006" xmlns:aink="http://schemas.microsoft.com/office/drawing/2016/ink" xmlns:am3d="http://schemas.microsoft.com/office/drawing/2017/model3d" xmlns:o="urn:schemas-microsoft-com:office:office" xmlns:r="http://schemas.openxmlformats.org/officeDocument/2006/relationships" xmlns:m="http://schemas.openxmlformats.org/officeDocument/2006/math" xmlns:v="urn:schemas-microsoft-com:vml" xmlns:wp14="http://schemas.microsoft.com/office/word/2010/wordprocessingDrawing" xmlns:wp="http://schemas.openxmlformats.org/drawingml/2006/wordprocessingDrawing" xmlns:w10="urn:schemas-microsoft-com:office:word" xmlns:w="http://schemas.openxmlformats.org/wordprocessingml/2006/main" xmlns:w14="http://schemas.microsoft.com/office/word/2010/wordml" xmlns:w15="http://schemas.microsoft.com/office/word/2012/wordml" xmlns:w16cex="http://schemas.microsoft.com/office/word/2018/wordml/cex" xmlns:w16cid="http://schemas.microsoft.com/office/word/2016/wordml/cid" xmlns:w16="http://schemas.microsoft.com/office/word/2018/wordml" xmlns:w16sdtdh="http://schemas.microsoft.com/office/word/2020/wordml/sdtdatahash" xmlns:w16se="http://schemas.microsoft.com/office/word/2015/wordml/symex" xmlns:wpg="http://schemas.microsoft.com/office/word/2010/wordprocessingGroup" xmlns:wpi="http://schemas.microsoft.com/office/word/2010/wordprocessingInk" xmlns:wne="http://schemas.microsoft.com/office/word/2006/wordml" xmlns:wps="http://schemas.microsoft.com/office/word/2010/wordprocessingShape" mc:Ignorable="w14 w15 w16se w16cid w16 w16cex w16sdtdh wp14">
+<w:endnotes xmlns:wpc="http://schemas.microsoft.com/office/word/2010/wordprocessingCanvas" xmlns:cx="http://schemas.microsoft.com/office/drawing/2014/chartex" xmlns:cx1="http://schemas.microsoft.com/office/drawing/2015/9/8/chartex" xmlns:cx2="http://schemas.microsoft.com/office/drawing/2015/10/21/chartex" xmlns:cx3="http://schemas.microsoft.com/office/drawing/2016/5/9/chartex" xmlns:cx4="http://schemas.microsoft.com/office/drawing/2016/5/10/chartex" xmlns:cx5="http://schemas.microsoft.com/office/drawing/2016/5/11/chartex" xmlns:cx6="http://schemas.microsoft.com/office/drawing/2016/5/12/chartex" xmlns:cx7="http://schemas.microsoft.com/office/drawing/2016/5/13/chartex" xmlns:cx8="http://schemas.microsoft.com/office/drawing/2016/5/14/chartex" xmlns:mc="http://schemas.openxmlformats.org/markup-compatibility/2006" xmlns:aink="http://schemas.microsoft.com/office/drawing/2016/ink" xmlns:am3d="http://schemas.microsoft.com/office/drawing/2017/model3d" xmlns:o="urn:schemas-microsoft-com:office:office" xmlns:oel="http://schemas.microsoft.com/office/2019/extlst" xmlns:r="http://schemas.openxmlformats.org/officeDocument/2006/relationships" xmlns:m="http://schemas.openxmlformats.org/officeDocument/2006/math" xmlns:v="urn:schemas-microsoft-com:vml" xmlns:wp14="http://schemas.microsoft.com/office/word/2010/wordprocessingDrawing" xmlns:wp="http://schemas.openxmlformats.org/drawingml/2006/wordprocessingDrawing" xmlns:w10="urn:schemas-microsoft-com:office:word" xmlns:w="http://schemas.openxmlformats.org/wordprocessingml/2006/main" xmlns:w14="http://schemas.microsoft.com/office/word/2010/wordml" xmlns:w15="http://schemas.microsoft.com/office/word/2012/wordml" xmlns:w16cex="http://schemas.microsoft.com/office/word/2018/wordml/cex" xmlns:w16cid="http://schemas.microsoft.com/office/word/2016/wordml/cid" xmlns:w16="http://schemas.microsoft.com/office/word/2018/wordml" xmlns:w16sdtdh="http://schemas.microsoft.com/office/word/2020/wordml/sdtdatahash" xmlns:w16se="http://schemas.microsoft.com/office/word/2015/wordml/symex" xmlns:wpg="http://schemas.microsoft.com/office/word/2010/wordprocessingGroup" xmlns:wpi="http://schemas.microsoft.com/office/word/2010/wordprocessingInk" xmlns:wne="http://schemas.microsoft.com/office/word/2006/wordml" xmlns:wps="http://schemas.microsoft.com/office/word/2010/wordprocessingShape" mc:Ignorable="w14 w15 w16se w16cid w16 w16cex w16sdtdh wp14">
   <w:endnote w:type="separator" w:id="-1">
     <w:p>
       <w:r>
@@ -7721,7 +8148,7 @@
 </file>
 
 <file path=word/footnotes.xml><?xml version="1.0" encoding="utf-8"?>
-<w:footnotes xmlns:wpc="http://schemas.microsoft.com/office/word/2010/wordprocessingCanvas" xmlns:cx="http://schemas.microsoft.com/office/drawing/2014/chartex" xmlns:cx1="http://schemas.microsoft.com/office/drawing/2015/9/8/chartex" xmlns:cx2="http://schemas.microsoft.com/office/drawing/2015/10/21/chartex" xmlns:cx3="http://schemas.microsoft.com/office/drawing/2016/5/9/chartex" xmlns:cx4="http://schemas.microsoft.com/office/drawing/2016/5/10/chartex" xmlns:cx5="http://schemas.microsoft.com/office/drawing/2016/5/11/chartex" xmlns:cx6="http://schemas.microsoft.com/office/drawing/2016/5/12/chartex" xmlns:cx7="http://schemas.microsoft.com/office/drawing/2016/5/13/chartex" xmlns:cx8="http://schemas.microsoft.com/office/drawing/2016/5/14/chartex" xmlns:mc="http://schemas.openxmlformats.org/markup-compatibility/2006" xmlns:aink="http://schemas.microsoft.com/office/drawing/2016/ink" xmlns:am3d="http://schemas.microsoft.com/office/drawing/2017/model3d" xmlns:o="urn:schemas-microsoft-com:office:office" xmlns:r="http://schemas.openxmlformats.org/officeDocument/2006/relationships" xmlns:m="http://schemas.openxmlformats.org/officeDocument/2006/math" xmlns:v="urn:schemas-microsoft-com:vml" xmlns:wp14="http://schemas.microsoft.com/office/word/2010/wordprocessingDrawing" xmlns:wp="http://schemas.openxmlformats.org/drawingml/2006/wordprocessingDrawing" xmlns:w10="urn:schemas-microsoft-com:office:word" xmlns:w="http://schemas.openxmlformats.org/wordprocessingml/2006/main" xmlns:w14="http://schemas.microsoft.com/office/word/2010/wordml" xmlns:w15="http://schemas.microsoft.com/office/word/2012/wordml" xmlns:w16cex="http://schemas.microsoft.com/office/word/2018/wordml/cex" xmlns:w16cid="http://schemas.microsoft.com/office/word/2016/wordml/cid" xmlns:w16="http://schemas.microsoft.com/office/word/2018/wordml" xmlns:w16sdtdh="http://schemas.microsoft.com/office/word/2020/wordml/sdtdatahash" xmlns:w16se="http://schemas.microsoft.com/office/word/2015/wordml/symex" xmlns:wpg="http://schemas.microsoft.com/office/word/2010/wordprocessingGroup" xmlns:wpi="http://schemas.microsoft.com/office/word/2010/wordprocessingInk" xmlns:wne="http://schemas.microsoft.com/office/word/2006/wordml" xmlns:wps="http://schemas.microsoft.com/office/word/2010/wordprocessingShape" mc:Ignorable="w14 w15 w16se w16cid w16 w16cex w16sdtdh wp14">
+<w:footnotes xmlns:wpc="http://schemas.microsoft.com/office/word/2010/wordprocessingCanvas" xmlns:cx="http://schemas.microsoft.com/office/drawing/2014/chartex" xmlns:cx1="http://schemas.microsoft.com/office/drawing/2015/9/8/chartex" xmlns:cx2="http://schemas.microsoft.com/office/drawing/2015/10/21/chartex" xmlns:cx3="http://schemas.microsoft.com/office/drawing/2016/5/9/chartex" xmlns:cx4="http://schemas.microsoft.com/office/drawing/2016/5/10/chartex" xmlns:cx5="http://schemas.microsoft.com/office/drawing/2016/5/11/chartex" xmlns:cx6="http://schemas.microsoft.com/office/drawing/2016/5/12/chartex" xmlns:cx7="http://schemas.microsoft.com/office/drawing/2016/5/13/chartex" xmlns:cx8="http://schemas.microsoft.com/office/drawing/2016/5/14/chartex" xmlns:mc="http://schemas.openxmlformats.org/markup-compatibility/2006" xmlns:aink="http://schemas.microsoft.com/office/drawing/2016/ink" xmlns:am3d="http://schemas.microsoft.com/office/drawing/2017/model3d" xmlns:o="urn:schemas-microsoft-com:office:office" xmlns:oel="http://schemas.microsoft.com/office/2019/extlst" xmlns:r="http://schemas.openxmlformats.org/officeDocument/2006/relationships" xmlns:m="http://schemas.openxmlformats.org/officeDocument/2006/math" xmlns:v="urn:schemas-microsoft-com:vml" xmlns:wp14="http://schemas.microsoft.com/office/word/2010/wordprocessingDrawing" xmlns:wp="http://schemas.openxmlformats.org/drawingml/2006/wordprocessingDrawing" xmlns:w10="urn:schemas-microsoft-com:office:word" xmlns:w="http://schemas.openxmlformats.org/wordprocessingml/2006/main" xmlns:w14="http://schemas.microsoft.com/office/word/2010/wordml" xmlns:w15="http://schemas.microsoft.com/office/word/2012/wordml" xmlns:w16cex="http://schemas.microsoft.com/office/word/2018/wordml/cex" xmlns:w16cid="http://schemas.microsoft.com/office/word/2016/wordml/cid" xmlns:w16="http://schemas.microsoft.com/office/word/2018/wordml" xmlns:w16sdtdh="http://schemas.microsoft.com/office/word/2020/wordml/sdtdatahash" xmlns:w16se="http://schemas.microsoft.com/office/word/2015/wordml/symex" xmlns:wpg="http://schemas.microsoft.com/office/word/2010/wordprocessingGroup" xmlns:wpi="http://schemas.microsoft.com/office/word/2010/wordprocessingInk" xmlns:wne="http://schemas.microsoft.com/office/word/2006/wordml" xmlns:wps="http://schemas.microsoft.com/office/word/2010/wordprocessingShape" mc:Ignorable="w14 w15 w16se w16cid w16 w16cex w16sdtdh wp14">
   <w:footnote w:type="separator" w:id="-1">
     <w:p>
       <w:r>
@@ -7740,7 +8167,7 @@
 </file>
 
 <file path=word/header1.xml><?xml version="1.0" encoding="utf-8"?>
-<w:hdr xmlns:wpc="http://schemas.microsoft.com/office/word/2010/wordprocessingCanvas" xmlns:cx="http://schemas.microsoft.com/office/drawing/2014/chartex" xmlns:cx1="http://schemas.microsoft.com/office/drawing/2015/9/8/chartex" xmlns:cx2="http://schemas.microsoft.com/office/drawing/2015/10/21/chartex" xmlns:cx3="http://schemas.microsoft.com/office/drawing/2016/5/9/chartex" xmlns:cx4="http://schemas.microsoft.com/office/drawing/2016/5/10/chartex" xmlns:cx5="http://schemas.microsoft.com/office/drawing/2016/5/11/chartex" xmlns:cx6="http://schemas.microsoft.com/office/drawing/2016/5/12/chartex" xmlns:cx7="http://schemas.microsoft.com/office/drawing/2016/5/13/chartex" xmlns:cx8="http://schemas.microsoft.com/office/drawing/2016/5/14/chartex" xmlns:mc="http://schemas.openxmlformats.org/markup-compatibility/2006" xmlns:aink="http://schemas.microsoft.com/office/drawing/2016/ink" xmlns:am3d="http://schemas.microsoft.com/office/drawing/2017/model3d" xmlns:o="urn:schemas-microsoft-com:office:office" xmlns:r="http://schemas.openxmlformats.org/officeDocument/2006/relationships" xmlns:m="http://schemas.openxmlformats.org/officeDocument/2006/math" xmlns:v="urn:schemas-microsoft-com:vml" xmlns:wp14="http://schemas.microsoft.com/office/word/2010/wordprocessingDrawing" xmlns:wp="http://schemas.openxmlformats.org/drawingml/2006/wordprocessingDrawing" xmlns:w10="urn:schemas-microsoft-com:office:word" xmlns:w="http://schemas.openxmlformats.org/wordprocessingml/2006/main" xmlns:w14="http://schemas.microsoft.com/office/word/2010/wordml" xmlns:w15="http://schemas.microsoft.com/office/word/2012/wordml" xmlns:w16cex="http://schemas.microsoft.com/office/word/2018/wordml/cex" xmlns:w16cid="http://schemas.microsoft.com/office/word/2016/wordml/cid" xmlns:w16="http://schemas.microsoft.com/office/word/2018/wordml" xmlns:w16sdtdh="http://schemas.microsoft.com/office/word/2020/wordml/sdtdatahash" xmlns:w16se="http://schemas.microsoft.com/office/word/2015/wordml/symex" xmlns:wpg="http://schemas.microsoft.com/office/word/2010/wordprocessingGroup" xmlns:wpi="http://schemas.microsoft.com/office/word/2010/wordprocessingInk" xmlns:wne="http://schemas.microsoft.com/office/word/2006/wordml" xmlns:wps="http://schemas.microsoft.com/office/word/2010/wordprocessingShape" mc:Ignorable="w14 w15 w16se w16cid w16 w16cex w16sdtdh wp14">
+<w:hdr xmlns:wpc="http://schemas.microsoft.com/office/word/2010/wordprocessingCanvas" xmlns:cx="http://schemas.microsoft.com/office/drawing/2014/chartex" xmlns:cx1="http://schemas.microsoft.com/office/drawing/2015/9/8/chartex" xmlns:cx2="http://schemas.microsoft.com/office/drawing/2015/10/21/chartex" xmlns:cx3="http://schemas.microsoft.com/office/drawing/2016/5/9/chartex" xmlns:cx4="http://schemas.microsoft.com/office/drawing/2016/5/10/chartex" xmlns:cx5="http://schemas.microsoft.com/office/drawing/2016/5/11/chartex" xmlns:cx6="http://schemas.microsoft.com/office/drawing/2016/5/12/chartex" xmlns:cx7="http://schemas.microsoft.com/office/drawing/2016/5/13/chartex" xmlns:cx8="http://schemas.microsoft.com/office/drawing/2016/5/14/chartex" xmlns:mc="http://schemas.openxmlformats.org/markup-compatibility/2006" xmlns:aink="http://schemas.microsoft.com/office/drawing/2016/ink" xmlns:am3d="http://schemas.microsoft.com/office/drawing/2017/model3d" xmlns:o="urn:schemas-microsoft-com:office:office" xmlns:oel="http://schemas.microsoft.com/office/2019/extlst" xmlns:r="http://schemas.openxmlformats.org/officeDocument/2006/relationships" xmlns:m="http://schemas.openxmlformats.org/officeDocument/2006/math" xmlns:v="urn:schemas-microsoft-com:vml" xmlns:wp14="http://schemas.microsoft.com/office/word/2010/wordprocessingDrawing" xmlns:wp="http://schemas.openxmlformats.org/drawingml/2006/wordprocessingDrawing" xmlns:w10="urn:schemas-microsoft-com:office:word" xmlns:w="http://schemas.openxmlformats.org/wordprocessingml/2006/main" xmlns:w14="http://schemas.microsoft.com/office/word/2010/wordml" xmlns:w15="http://schemas.microsoft.com/office/word/2012/wordml" xmlns:w16cex="http://schemas.microsoft.com/office/word/2018/wordml/cex" xmlns:w16cid="http://schemas.microsoft.com/office/word/2016/wordml/cid" xmlns:w16="http://schemas.microsoft.com/office/word/2018/wordml" xmlns:w16sdtdh="http://schemas.microsoft.com/office/word/2020/wordml/sdtdatahash" xmlns:w16se="http://schemas.microsoft.com/office/word/2015/wordml/symex" xmlns:wpg="http://schemas.microsoft.com/office/word/2010/wordprocessingGroup" xmlns:wpi="http://schemas.microsoft.com/office/word/2010/wordprocessingInk" xmlns:wne="http://schemas.microsoft.com/office/word/2006/wordml" xmlns:wps="http://schemas.microsoft.com/office/word/2010/wordprocessingShape" mc:Ignorable="w14 w15 w16se w16cid w16 w16cex w16sdtdh wp14">
   <w:tbl>
     <w:tblPr>
       <w:tblStyle w:val="TableGrid"/>
@@ -8124,6 +8551,13 @@
               <w:lang w:val="en-GB"/>
             </w:rPr>
           </w:pPr>
+          <w:r>
+            <w:rPr>
+              <w:rFonts w:asciiTheme="minorHAnsi" w:hAnsiTheme="minorHAnsi" w:cstheme="minorHAnsi"/>
+              <w:lang w:val="en-GB"/>
+            </w:rPr>
+            <w:t>Callum Hynes</w:t>
+          </w:r>
         </w:p>
       </w:tc>
       <w:tc>
@@ -8206,7 +8640,7 @@
 </file>
 
 <file path=word/numbering.xml><?xml version="1.0" encoding="utf-8"?>
-<w:numbering xmlns:wpc="http://schemas.microsoft.com/office/word/2010/wordprocessingCanvas" xmlns:cx="http://schemas.microsoft.com/office/drawing/2014/chartex" xmlns:cx1="http://schemas.microsoft.com/office/drawing/2015/9/8/chartex" xmlns:cx2="http://schemas.microsoft.com/office/drawing/2015/10/21/chartex" xmlns:cx3="http://schemas.microsoft.com/office/drawing/2016/5/9/chartex" xmlns:cx4="http://schemas.microsoft.com/office/drawing/2016/5/10/chartex" xmlns:cx5="http://schemas.microsoft.com/office/drawing/2016/5/11/chartex" xmlns:cx6="http://schemas.microsoft.com/office/drawing/2016/5/12/chartex" xmlns:cx7="http://schemas.microsoft.com/office/drawing/2016/5/13/chartex" xmlns:cx8="http://schemas.microsoft.com/office/drawing/2016/5/14/chartex" xmlns:mc="http://schemas.openxmlformats.org/markup-compatibility/2006" xmlns:aink="http://schemas.microsoft.com/office/drawing/2016/ink" xmlns:am3d="http://schemas.microsoft.com/office/drawing/2017/model3d" xmlns:o="urn:schemas-microsoft-com:office:office" xmlns:r="http://schemas.openxmlformats.org/officeDocument/2006/relationships" xmlns:m="http://schemas.openxmlformats.org/officeDocument/2006/math" xmlns:v="urn:schemas-microsoft-com:vml" xmlns:wp14="http://schemas.microsoft.com/office/word/2010/wordprocessingDrawing" xmlns:wp="http://schemas.openxmlformats.org/drawingml/2006/wordprocessingDrawing" xmlns:w10="urn:schemas-microsoft-com:office:word" xmlns:w="http://schemas.openxmlformats.org/wordprocessingml/2006/main" xmlns:w14="http://schemas.microsoft.com/office/word/2010/wordml" xmlns:w15="http://schemas.microsoft.com/office/word/2012/wordml" xmlns:w16cex="http://schemas.microsoft.com/office/word/2018/wordml/cex" xmlns:w16cid="http://schemas.microsoft.com/office/word/2016/wordml/cid" xmlns:w16="http://schemas.microsoft.com/office/word/2018/wordml" xmlns:w16sdtdh="http://schemas.microsoft.com/office/word/2020/wordml/sdtdatahash" xmlns:w16se="http://schemas.microsoft.com/office/word/2015/wordml/symex" xmlns:wpg="http://schemas.microsoft.com/office/word/2010/wordprocessingGroup" xmlns:wpi="http://schemas.microsoft.com/office/word/2010/wordprocessingInk" xmlns:wne="http://schemas.microsoft.com/office/word/2006/wordml" xmlns:wps="http://schemas.microsoft.com/office/word/2010/wordprocessingShape" mc:Ignorable="w14 w15 w16se w16cid w16 w16cex w16sdtdh wp14">
+<w:numbering xmlns:wpc="http://schemas.microsoft.com/office/word/2010/wordprocessingCanvas" xmlns:cx="http://schemas.microsoft.com/office/drawing/2014/chartex" xmlns:cx1="http://schemas.microsoft.com/office/drawing/2015/9/8/chartex" xmlns:cx2="http://schemas.microsoft.com/office/drawing/2015/10/21/chartex" xmlns:cx3="http://schemas.microsoft.com/office/drawing/2016/5/9/chartex" xmlns:cx4="http://schemas.microsoft.com/office/drawing/2016/5/10/chartex" xmlns:cx5="http://schemas.microsoft.com/office/drawing/2016/5/11/chartex" xmlns:cx6="http://schemas.microsoft.com/office/drawing/2016/5/12/chartex" xmlns:cx7="http://schemas.microsoft.com/office/drawing/2016/5/13/chartex" xmlns:cx8="http://schemas.microsoft.com/office/drawing/2016/5/14/chartex" xmlns:mc="http://schemas.openxmlformats.org/markup-compatibility/2006" xmlns:aink="http://schemas.microsoft.com/office/drawing/2016/ink" xmlns:am3d="http://schemas.microsoft.com/office/drawing/2017/model3d" xmlns:o="urn:schemas-microsoft-com:office:office" xmlns:oel="http://schemas.microsoft.com/office/2019/extlst" xmlns:r="http://schemas.openxmlformats.org/officeDocument/2006/relationships" xmlns:m="http://schemas.openxmlformats.org/officeDocument/2006/math" xmlns:v="urn:schemas-microsoft-com:vml" xmlns:wp14="http://schemas.microsoft.com/office/word/2010/wordprocessingDrawing" xmlns:wp="http://schemas.openxmlformats.org/drawingml/2006/wordprocessingDrawing" xmlns:w10="urn:schemas-microsoft-com:office:word" xmlns:w="http://schemas.openxmlformats.org/wordprocessingml/2006/main" xmlns:w14="http://schemas.microsoft.com/office/word/2010/wordml" xmlns:w15="http://schemas.microsoft.com/office/word/2012/wordml" xmlns:w16cex="http://schemas.microsoft.com/office/word/2018/wordml/cex" xmlns:w16cid="http://schemas.microsoft.com/office/word/2016/wordml/cid" xmlns:w16="http://schemas.microsoft.com/office/word/2018/wordml" xmlns:w16sdtdh="http://schemas.microsoft.com/office/word/2020/wordml/sdtdatahash" xmlns:w16se="http://schemas.microsoft.com/office/word/2015/wordml/symex" xmlns:wpg="http://schemas.microsoft.com/office/word/2010/wordprocessingGroup" xmlns:wpi="http://schemas.microsoft.com/office/word/2010/wordprocessingInk" xmlns:wne="http://schemas.microsoft.com/office/word/2006/wordml" xmlns:wps="http://schemas.microsoft.com/office/word/2010/wordprocessingShape" mc:Ignorable="w14 w15 w16se w16cid w16 w16cex w16sdtdh wp14">
   <w:abstractNum w:abstractNumId="0" w15:restartNumberingAfterBreak="0">
     <w:nsid w:val="02CB4C32"/>
     <w:multiLevelType w:val="hybridMultilevel"/>
@@ -10600,70 +11034,70 @@
       </w:rPr>
     </w:lvl>
   </w:abstractNum>
-  <w:num w:numId="1">
+  <w:num w:numId="1" w16cid:durableId="1142424652">
     <w:abstractNumId w:val="9"/>
   </w:num>
-  <w:num w:numId="2">
+  <w:num w:numId="2" w16cid:durableId="2107918572">
     <w:abstractNumId w:val="16"/>
   </w:num>
-  <w:num w:numId="3">
+  <w:num w:numId="3" w16cid:durableId="596131490">
     <w:abstractNumId w:val="20"/>
   </w:num>
-  <w:num w:numId="4">
+  <w:num w:numId="4" w16cid:durableId="1954440105">
     <w:abstractNumId w:val="21"/>
   </w:num>
-  <w:num w:numId="5">
+  <w:num w:numId="5" w16cid:durableId="253826200">
     <w:abstractNumId w:val="10"/>
   </w:num>
-  <w:num w:numId="6">
+  <w:num w:numId="6" w16cid:durableId="2024896826">
     <w:abstractNumId w:val="14"/>
   </w:num>
-  <w:num w:numId="7">
+  <w:num w:numId="7" w16cid:durableId="2125348851">
     <w:abstractNumId w:val="13"/>
   </w:num>
-  <w:num w:numId="8">
+  <w:num w:numId="8" w16cid:durableId="567568460">
     <w:abstractNumId w:val="8"/>
   </w:num>
-  <w:num w:numId="9">
+  <w:num w:numId="9" w16cid:durableId="490172926">
     <w:abstractNumId w:val="5"/>
   </w:num>
-  <w:num w:numId="10">
+  <w:num w:numId="10" w16cid:durableId="587613917">
     <w:abstractNumId w:val="1"/>
   </w:num>
-  <w:num w:numId="11">
+  <w:num w:numId="11" w16cid:durableId="504056135">
     <w:abstractNumId w:val="15"/>
   </w:num>
-  <w:num w:numId="12">
+  <w:num w:numId="12" w16cid:durableId="1857964268">
     <w:abstractNumId w:val="19"/>
   </w:num>
-  <w:num w:numId="13">
+  <w:num w:numId="13" w16cid:durableId="288634299">
     <w:abstractNumId w:val="17"/>
   </w:num>
-  <w:num w:numId="14">
+  <w:num w:numId="14" w16cid:durableId="1731152076">
     <w:abstractNumId w:val="6"/>
   </w:num>
-  <w:num w:numId="15">
+  <w:num w:numId="15" w16cid:durableId="1324510648">
     <w:abstractNumId w:val="18"/>
   </w:num>
-  <w:num w:numId="16">
+  <w:num w:numId="16" w16cid:durableId="74712982">
     <w:abstractNumId w:val="11"/>
   </w:num>
-  <w:num w:numId="17">
+  <w:num w:numId="17" w16cid:durableId="1761825604">
     <w:abstractNumId w:val="0"/>
   </w:num>
-  <w:num w:numId="18">
+  <w:num w:numId="18" w16cid:durableId="1571384887">
     <w:abstractNumId w:val="2"/>
   </w:num>
-  <w:num w:numId="19">
+  <w:num w:numId="19" w16cid:durableId="664823412">
     <w:abstractNumId w:val="7"/>
   </w:num>
-  <w:num w:numId="20">
+  <w:num w:numId="20" w16cid:durableId="545143527">
     <w:abstractNumId w:val="4"/>
   </w:num>
-  <w:num w:numId="21">
+  <w:num w:numId="21" w16cid:durableId="672226578">
     <w:abstractNumId w:val="3"/>
   </w:num>
-  <w:num w:numId="22">
+  <w:num w:numId="22" w16cid:durableId="652416862">
     <w:abstractNumId w:val="12"/>
   </w:num>
 </w:numbering>

</xml_diff>

<commit_message>
Add contact page and update documentation
</commit_message>
<xml_diff>
--- a/docs/2022 DIG101 - AS91880 Media V2 Extended Documentation (M&E).docx
+++ b/docs/2022 DIG101 - AS91880 Media V2 Extended Documentation (M&E).docx
@@ -1,6 +1,6 @@
 
 <file path=word/document.xml><?xml version="1.0" encoding="utf-8"?>
-<w:document xmlns:wpc="http://schemas.microsoft.com/office/word/2010/wordprocessingCanvas" xmlns:cx="http://schemas.microsoft.com/office/drawing/2014/chartex" xmlns:cx1="http://schemas.microsoft.com/office/drawing/2015/9/8/chartex" xmlns:cx2="http://schemas.microsoft.com/office/drawing/2015/10/21/chartex" xmlns:cx3="http://schemas.microsoft.com/office/drawing/2016/5/9/chartex" xmlns:cx4="http://schemas.microsoft.com/office/drawing/2016/5/10/chartex" xmlns:cx5="http://schemas.microsoft.com/office/drawing/2016/5/11/chartex" xmlns:cx6="http://schemas.microsoft.com/office/drawing/2016/5/12/chartex" xmlns:cx7="http://schemas.microsoft.com/office/drawing/2016/5/13/chartex" xmlns:cx8="http://schemas.microsoft.com/office/drawing/2016/5/14/chartex" xmlns:mc="http://schemas.openxmlformats.org/markup-compatibility/2006" xmlns:aink="http://schemas.microsoft.com/office/drawing/2016/ink" xmlns:am3d="http://schemas.microsoft.com/office/drawing/2017/model3d" xmlns:o="urn:schemas-microsoft-com:office:office" xmlns:r="http://schemas.openxmlformats.org/officeDocument/2006/relationships" xmlns:m="http://schemas.openxmlformats.org/officeDocument/2006/math" xmlns:v="urn:schemas-microsoft-com:vml" xmlns:wp14="http://schemas.microsoft.com/office/word/2010/wordprocessingDrawing" xmlns:wp="http://schemas.openxmlformats.org/drawingml/2006/wordprocessingDrawing" xmlns:w10="urn:schemas-microsoft-com:office:word" xmlns:w="http://schemas.openxmlformats.org/wordprocessingml/2006/main" xmlns:w14="http://schemas.microsoft.com/office/word/2010/wordml" xmlns:w15="http://schemas.microsoft.com/office/word/2012/wordml" xmlns:w16cex="http://schemas.microsoft.com/office/word/2018/wordml/cex" xmlns:w16cid="http://schemas.microsoft.com/office/word/2016/wordml/cid" xmlns:w16="http://schemas.microsoft.com/office/word/2018/wordml" xmlns:w16sdtdh="http://schemas.microsoft.com/office/word/2020/wordml/sdtdatahash" xmlns:w16se="http://schemas.microsoft.com/office/word/2015/wordml/symex" xmlns:wpg="http://schemas.microsoft.com/office/word/2010/wordprocessingGroup" xmlns:wpi="http://schemas.microsoft.com/office/word/2010/wordprocessingInk" xmlns:wne="http://schemas.microsoft.com/office/word/2006/wordml" xmlns:wps="http://schemas.microsoft.com/office/word/2010/wordprocessingShape" mc:Ignorable="w14 w15 w16se w16cid w16 w16cex w16sdtdh wp14">
+<w:document xmlns:wpc="http://schemas.microsoft.com/office/word/2010/wordprocessingCanvas" xmlns:cx="http://schemas.microsoft.com/office/drawing/2014/chartex" xmlns:cx1="http://schemas.microsoft.com/office/drawing/2015/9/8/chartex" xmlns:cx2="http://schemas.microsoft.com/office/drawing/2015/10/21/chartex" xmlns:cx3="http://schemas.microsoft.com/office/drawing/2016/5/9/chartex" xmlns:cx4="http://schemas.microsoft.com/office/drawing/2016/5/10/chartex" xmlns:cx5="http://schemas.microsoft.com/office/drawing/2016/5/11/chartex" xmlns:cx6="http://schemas.microsoft.com/office/drawing/2016/5/12/chartex" xmlns:cx7="http://schemas.microsoft.com/office/drawing/2016/5/13/chartex" xmlns:cx8="http://schemas.microsoft.com/office/drawing/2016/5/14/chartex" xmlns:mc="http://schemas.openxmlformats.org/markup-compatibility/2006" xmlns:aink="http://schemas.microsoft.com/office/drawing/2016/ink" xmlns:am3d="http://schemas.microsoft.com/office/drawing/2017/model3d" xmlns:o="urn:schemas-microsoft-com:office:office" xmlns:oel="http://schemas.microsoft.com/office/2019/extlst" xmlns:r="http://schemas.openxmlformats.org/officeDocument/2006/relationships" xmlns:m="http://schemas.openxmlformats.org/officeDocument/2006/math" xmlns:v="urn:schemas-microsoft-com:vml" xmlns:wp14="http://schemas.microsoft.com/office/word/2010/wordprocessingDrawing" xmlns:wp="http://schemas.openxmlformats.org/drawingml/2006/wordprocessingDrawing" xmlns:w10="urn:schemas-microsoft-com:office:word" xmlns:w="http://schemas.openxmlformats.org/wordprocessingml/2006/main" xmlns:w14="http://schemas.microsoft.com/office/word/2010/wordml" xmlns:w15="http://schemas.microsoft.com/office/word/2012/wordml" xmlns:w16cex="http://schemas.microsoft.com/office/word/2018/wordml/cex" xmlns:w16cid="http://schemas.microsoft.com/office/word/2016/wordml/cid" xmlns:w16="http://schemas.microsoft.com/office/word/2018/wordml" xmlns:w16sdtdh="http://schemas.microsoft.com/office/word/2020/wordml/sdtdatahash" xmlns:w16se="http://schemas.microsoft.com/office/word/2015/wordml/symex" xmlns:wpg="http://schemas.microsoft.com/office/word/2010/wordprocessingGroup" xmlns:wpi="http://schemas.microsoft.com/office/word/2010/wordprocessingInk" xmlns:wne="http://schemas.microsoft.com/office/word/2006/wordml" xmlns:wps="http://schemas.microsoft.com/office/word/2010/wordprocessingShape" mc:Ignorable="w14 w15 w16se w16cid w16 w16cex w16sdtdh wp14">
   <w:body>
     <w:p>
       <w:pPr>
@@ -2484,23 +2484,7 @@
                 <w:rFonts w:asciiTheme="minorHAnsi" w:hAnsiTheme="minorHAnsi" w:cstheme="minorHAnsi"/>
                 <w:sz w:val="22"/>
               </w:rPr>
-              <w:t xml:space="preserve">e.g. a link to the </w:t>
-            </w:r>
-            <w:proofErr w:type="spellStart"/>
-            <w:r>
-              <w:rPr>
-                <w:rFonts w:asciiTheme="minorHAnsi" w:hAnsiTheme="minorHAnsi" w:cstheme="minorHAnsi"/>
-                <w:sz w:val="22"/>
-              </w:rPr>
-              <w:t>LoL</w:t>
-            </w:r>
-            <w:proofErr w:type="spellEnd"/>
-            <w:r>
-              <w:rPr>
-                <w:rFonts w:asciiTheme="minorHAnsi" w:hAnsiTheme="minorHAnsi" w:cstheme="minorHAnsi"/>
-                <w:sz w:val="22"/>
-              </w:rPr>
-              <w:t xml:space="preserve"> page is provided in the Dates &amp; times table for ease of access.</w:t>
+              <w:t>e.g. a link to the LoL page is provided in the Dates &amp; times table for ease of access.</w:t>
             </w:r>
           </w:p>
         </w:tc>
@@ -2580,23 +2564,7 @@
                 <w:rFonts w:asciiTheme="minorHAnsi" w:hAnsiTheme="minorHAnsi" w:cstheme="minorHAnsi"/>
                 <w:sz w:val="22"/>
               </w:rPr>
-              <w:t xml:space="preserve">email links always appear with the same email as the content of the link, so all links with class=email have their </w:t>
-            </w:r>
-            <w:proofErr w:type="spellStart"/>
-            <w:r>
-              <w:rPr>
-                <w:rFonts w:asciiTheme="minorHAnsi" w:hAnsiTheme="minorHAnsi" w:cstheme="minorHAnsi"/>
-                <w:sz w:val="22"/>
-              </w:rPr>
-              <w:t>href</w:t>
-            </w:r>
-            <w:proofErr w:type="spellEnd"/>
-            <w:r>
-              <w:rPr>
-                <w:rFonts w:asciiTheme="minorHAnsi" w:hAnsiTheme="minorHAnsi" w:cstheme="minorHAnsi"/>
-                <w:sz w:val="22"/>
-              </w:rPr>
-              <w:t xml:space="preserve"> dynamically set. This makes the code easier and cleaner to work with.</w:t>
+              <w:t>email links always appear with the same email as the content of the link, so all links with class=email have their href dynamically set. This makes the code easier and cleaner to work with.</w:t>
             </w:r>
           </w:p>
         </w:tc>
@@ -4024,25 +3992,7 @@
                 <w:sz w:val="22"/>
                 <w:lang w:val="en-US"/>
               </w:rPr>
-              <w:t xml:space="preserve">Clicking on an image in the content (found on Minecraft, </w:t>
-            </w:r>
-            <w:proofErr w:type="spellStart"/>
-            <w:r>
-              <w:rPr>
-                <w:rFonts w:asciiTheme="minorHAnsi" w:hAnsiTheme="minorHAnsi" w:cstheme="minorHAnsi"/>
-                <w:sz w:val="22"/>
-                <w:lang w:val="en-US"/>
-              </w:rPr>
-              <w:t>LoL</w:t>
-            </w:r>
-            <w:proofErr w:type="spellEnd"/>
-            <w:r>
-              <w:rPr>
-                <w:rFonts w:asciiTheme="minorHAnsi" w:hAnsiTheme="minorHAnsi" w:cstheme="minorHAnsi"/>
-                <w:sz w:val="22"/>
-                <w:lang w:val="en-US"/>
-              </w:rPr>
-              <w:t xml:space="preserve"> and RL)</w:t>
+              <w:t>Clicking on an image in the content (found on Minecraft, LoL and RL)</w:t>
             </w:r>
           </w:p>
         </w:tc>
@@ -4066,25 +4016,7 @@
                 <w:sz w:val="22"/>
                 <w:lang w:val="en-US"/>
               </w:rPr>
-              <w:t xml:space="preserve">Should </w:t>
-            </w:r>
-            <w:proofErr w:type="spellStart"/>
-            <w:r>
-              <w:rPr>
-                <w:rFonts w:asciiTheme="minorHAnsi" w:hAnsiTheme="minorHAnsi" w:cstheme="minorHAnsi"/>
-                <w:sz w:val="22"/>
-                <w:lang w:val="en-US"/>
-              </w:rPr>
-              <w:t>fullscreen</w:t>
-            </w:r>
-            <w:proofErr w:type="spellEnd"/>
-            <w:r>
-              <w:rPr>
-                <w:rFonts w:asciiTheme="minorHAnsi" w:hAnsiTheme="minorHAnsi" w:cstheme="minorHAnsi"/>
-                <w:sz w:val="22"/>
-                <w:lang w:val="en-US"/>
-              </w:rPr>
-              <w:t xml:space="preserve"> the image</w:t>
+              <w:t>Should fullscreen the image</w:t>
             </w:r>
           </w:p>
         </w:tc>
@@ -4181,25 +4113,7 @@
                 <w:sz w:val="22"/>
                 <w:lang w:val="en-US"/>
               </w:rPr>
-              <w:t>All email links (</w:t>
-            </w:r>
-            <w:proofErr w:type="spellStart"/>
-            <w:r>
-              <w:rPr>
-                <w:rFonts w:asciiTheme="minorHAnsi" w:hAnsiTheme="minorHAnsi" w:cstheme="minorHAnsi"/>
-                <w:sz w:val="22"/>
-                <w:lang w:val="en-US"/>
-              </w:rPr>
-              <w:t>a.email</w:t>
-            </w:r>
-            <w:proofErr w:type="spellEnd"/>
-            <w:r>
-              <w:rPr>
-                <w:rFonts w:asciiTheme="minorHAnsi" w:hAnsiTheme="minorHAnsi" w:cstheme="minorHAnsi"/>
-                <w:sz w:val="22"/>
-                <w:lang w:val="en-US"/>
-              </w:rPr>
-              <w:t>)</w:t>
+              <w:t>All email links (a.email)</w:t>
             </w:r>
           </w:p>
         </w:tc>
@@ -5112,39 +5026,7 @@
           <w:rFonts w:asciiTheme="minorHAnsi" w:hAnsiTheme="minorHAnsi" w:cstheme="minorHAnsi"/>
           <w:sz w:val="22"/>
         </w:rPr>
-        <w:t xml:space="preserve">Take your time and give the viewer of this video and opportunity to fully see your database in action. Save your video recording in a suitable file format (e.g. </w:t>
-      </w:r>
-      <w:proofErr w:type="spellStart"/>
-      <w:r>
-        <w:rPr>
-          <w:rFonts w:asciiTheme="minorHAnsi" w:hAnsiTheme="minorHAnsi" w:cstheme="minorHAnsi"/>
-          <w:sz w:val="22"/>
-        </w:rPr>
-        <w:t>wmv</w:t>
-      </w:r>
-      <w:proofErr w:type="spellEnd"/>
-      <w:r>
-        <w:rPr>
-          <w:rFonts w:asciiTheme="minorHAnsi" w:hAnsiTheme="minorHAnsi" w:cstheme="minorHAnsi"/>
-          <w:sz w:val="22"/>
-        </w:rPr>
-        <w:t xml:space="preserve"> or mp4 – NOT an </w:t>
-      </w:r>
-      <w:proofErr w:type="spellStart"/>
-      <w:r>
-        <w:rPr>
-          <w:rFonts w:asciiTheme="minorHAnsi" w:hAnsiTheme="minorHAnsi" w:cstheme="minorHAnsi"/>
-          <w:sz w:val="22"/>
-        </w:rPr>
-        <w:t>ispring</w:t>
-      </w:r>
-      <w:proofErr w:type="spellEnd"/>
-      <w:r>
-        <w:rPr>
-          <w:rFonts w:asciiTheme="minorHAnsi" w:hAnsiTheme="minorHAnsi" w:cstheme="minorHAnsi"/>
-          <w:sz w:val="22"/>
-        </w:rPr>
-        <w:t xml:space="preserve"> file)</w:t>
+        <w:t>Take your time and give the viewer of this video and opportunity to fully see your database in action. Save your video recording in a suitable file format (e.g. wmv or mp4 – NOT an ispring file)</w:t>
       </w:r>
     </w:p>
     <w:p/>
@@ -5480,7 +5362,21 @@
                 <w:rFonts w:asciiTheme="minorHAnsi" w:hAnsiTheme="minorHAnsi"/>
                 <w:sz w:val="22"/>
               </w:rPr>
-              <w:t>So that mobile users can read all of the information</w:t>
+              <w:t xml:space="preserve">So that mobile users can read </w:t>
+            </w:r>
+            <w:r>
+              <w:rPr>
+                <w:rFonts w:asciiTheme="minorHAnsi" w:hAnsiTheme="minorHAnsi"/>
+                <w:sz w:val="22"/>
+              </w:rPr>
+              <w:t>all</w:t>
+            </w:r>
+            <w:r>
+              <w:rPr>
+                <w:rFonts w:asciiTheme="minorHAnsi" w:hAnsiTheme="minorHAnsi"/>
+                <w:sz w:val="22"/>
+              </w:rPr>
+              <w:t xml:space="preserve"> the information</w:t>
             </w:r>
           </w:p>
         </w:tc>
@@ -5870,6 +5766,27 @@
                 <w:sz w:val="22"/>
               </w:rPr>
             </w:pPr>
+            <w:r>
+              <w:rPr>
+                <w:rFonts w:asciiTheme="minorHAnsi" w:hAnsiTheme="minorHAnsi"/>
+                <w:sz w:val="22"/>
+              </w:rPr>
+              <w:t>Organise the specific game pages with head</w:t>
+            </w:r>
+            <w:r>
+              <w:rPr>
+                <w:rFonts w:asciiTheme="minorHAnsi" w:hAnsiTheme="minorHAnsi"/>
+                <w:sz w:val="22"/>
+              </w:rPr>
+              <w:t>ings</w:t>
+            </w:r>
+            <w:r>
+              <w:rPr>
+                <w:rFonts w:asciiTheme="minorHAnsi" w:hAnsiTheme="minorHAnsi"/>
+                <w:sz w:val="22"/>
+              </w:rPr>
+              <w:t xml:space="preserve"> and add more information to them</w:t>
+            </w:r>
           </w:p>
         </w:tc>
         <w:tc>
@@ -6351,7 +6268,14 @@
                 <w:rFonts w:asciiTheme="minorHAnsi" w:hAnsiTheme="minorHAnsi"/>
                 <w:sz w:val="22"/>
               </w:rPr>
-              <w:t>…</w:t>
+              <w:t>This page now provides a good amount of information should the user want to contact anyone. This is better as I did not really have any plan for the “coming soon” page and the</w:t>
+            </w:r>
+            <w:r>
+              <w:rPr>
+                <w:rFonts w:asciiTheme="minorHAnsi" w:hAnsiTheme="minorHAnsi"/>
+                <w:sz w:val="22"/>
+              </w:rPr>
+              <w:t xml:space="preserve"> contact page is the first place people will look if they want to make any inquiries, so it should be easily accessible. This plays into the functionality of the page.</w:t>
             </w:r>
           </w:p>
         </w:tc>
@@ -6416,7 +6340,21 @@
                 <w:rFonts w:asciiTheme="minorHAnsi" w:hAnsiTheme="minorHAnsi"/>
                 <w:sz w:val="22"/>
               </w:rPr>
-              <w:t>I also added a inset box-s</w:t>
+              <w:t xml:space="preserve">I also added </w:t>
+            </w:r>
+            <w:r>
+              <w:rPr>
+                <w:rFonts w:asciiTheme="minorHAnsi" w:hAnsiTheme="minorHAnsi"/>
+                <w:sz w:val="22"/>
+              </w:rPr>
+              <w:t>an</w:t>
+            </w:r>
+            <w:r>
+              <w:rPr>
+                <w:rFonts w:asciiTheme="minorHAnsi" w:hAnsiTheme="minorHAnsi"/>
+                <w:sz w:val="22"/>
+              </w:rPr>
+              <w:t xml:space="preserve"> inset box-s</w:t>
             </w:r>
             <w:r>
               <w:rPr>
@@ -6445,6 +6383,13 @@
                 <w:sz w:val="22"/>
               </w:rPr>
               <w:t>e</w:t>
+            </w:r>
+            <w:r>
+              <w:rPr>
+                <w:rFonts w:asciiTheme="minorHAnsi" w:hAnsiTheme="minorHAnsi"/>
+                <w:sz w:val="22"/>
+              </w:rPr>
+              <w:t>. This is better as the user can now see all of the necessary information.</w:t>
             </w:r>
           </w:p>
         </w:tc>
@@ -8717,39 +8662,7 @@
           <w:rFonts w:asciiTheme="minorHAnsi" w:hAnsiTheme="minorHAnsi" w:cstheme="minorHAnsi"/>
           <w:sz w:val="22"/>
         </w:rPr>
-        <w:t xml:space="preserve">Take your time and give the viewer of this video and opportunity to fully see your database in action. Save your video recording in a suitable file format (e.g. </w:t>
-      </w:r>
-      <w:proofErr w:type="spellStart"/>
-      <w:r>
-        <w:rPr>
-          <w:rFonts w:asciiTheme="minorHAnsi" w:hAnsiTheme="minorHAnsi" w:cstheme="minorHAnsi"/>
-          <w:sz w:val="22"/>
-        </w:rPr>
-        <w:t>wmv</w:t>
-      </w:r>
-      <w:proofErr w:type="spellEnd"/>
-      <w:r>
-        <w:rPr>
-          <w:rFonts w:asciiTheme="minorHAnsi" w:hAnsiTheme="minorHAnsi" w:cstheme="minorHAnsi"/>
-          <w:sz w:val="22"/>
-        </w:rPr>
-        <w:t xml:space="preserve"> or mp4 – NOT an </w:t>
-      </w:r>
-      <w:proofErr w:type="spellStart"/>
-      <w:r>
-        <w:rPr>
-          <w:rFonts w:asciiTheme="minorHAnsi" w:hAnsiTheme="minorHAnsi" w:cstheme="minorHAnsi"/>
-          <w:sz w:val="22"/>
-        </w:rPr>
-        <w:t>ispring</w:t>
-      </w:r>
-      <w:proofErr w:type="spellEnd"/>
-      <w:r>
-        <w:rPr>
-          <w:rFonts w:asciiTheme="minorHAnsi" w:hAnsiTheme="minorHAnsi" w:cstheme="minorHAnsi"/>
-          <w:sz w:val="22"/>
-        </w:rPr>
-        <w:t xml:space="preserve"> file)</w:t>
+        <w:t>Take your time and give the viewer of this video and opportunity to fully see your database in action. Save your video recording in a suitable file format (e.g. wmv or mp4 – NOT an ispring file)</w:t>
       </w:r>
     </w:p>
     <w:p/>
@@ -8819,7 +8732,7 @@
 </file>
 
 <file path=word/endnotes.xml><?xml version="1.0" encoding="utf-8"?>
-<w:endnotes xmlns:wpc="http://schemas.microsoft.com/office/word/2010/wordprocessingCanvas" xmlns:cx="http://schemas.microsoft.com/office/drawing/2014/chartex" xmlns:cx1="http://schemas.microsoft.com/office/drawing/2015/9/8/chartex" xmlns:cx2="http://schemas.microsoft.com/office/drawing/2015/10/21/chartex" xmlns:cx3="http://schemas.microsoft.com/office/drawing/2016/5/9/chartex" xmlns:cx4="http://schemas.microsoft.com/office/drawing/2016/5/10/chartex" xmlns:cx5="http://schemas.microsoft.com/office/drawing/2016/5/11/chartex" xmlns:cx6="http://schemas.microsoft.com/office/drawing/2016/5/12/chartex" xmlns:cx7="http://schemas.microsoft.com/office/drawing/2016/5/13/chartex" xmlns:cx8="http://schemas.microsoft.com/office/drawing/2016/5/14/chartex" xmlns:mc="http://schemas.openxmlformats.org/markup-compatibility/2006" xmlns:aink="http://schemas.microsoft.com/office/drawing/2016/ink" xmlns:am3d="http://schemas.microsoft.com/office/drawing/2017/model3d" xmlns:o="urn:schemas-microsoft-com:office:office" xmlns:r="http://schemas.openxmlformats.org/officeDocument/2006/relationships" xmlns:m="http://schemas.openxmlformats.org/officeDocument/2006/math" xmlns:v="urn:schemas-microsoft-com:vml" xmlns:wp14="http://schemas.microsoft.com/office/word/2010/wordprocessingDrawing" xmlns:wp="http://schemas.openxmlformats.org/drawingml/2006/wordprocessingDrawing" xmlns:w10="urn:schemas-microsoft-com:office:word" xmlns:w="http://schemas.openxmlformats.org/wordprocessingml/2006/main" xmlns:w14="http://schemas.microsoft.com/office/word/2010/wordml" xmlns:w15="http://schemas.microsoft.com/office/word/2012/wordml" xmlns:w16cex="http://schemas.microsoft.com/office/word/2018/wordml/cex" xmlns:w16cid="http://schemas.microsoft.com/office/word/2016/wordml/cid" xmlns:w16="http://schemas.microsoft.com/office/word/2018/wordml" xmlns:w16sdtdh="http://schemas.microsoft.com/office/word/2020/wordml/sdtdatahash" xmlns:w16se="http://schemas.microsoft.com/office/word/2015/wordml/symex" xmlns:wpg="http://schemas.microsoft.com/office/word/2010/wordprocessingGroup" xmlns:wpi="http://schemas.microsoft.com/office/word/2010/wordprocessingInk" xmlns:wne="http://schemas.microsoft.com/office/word/2006/wordml" xmlns:wps="http://schemas.microsoft.com/office/word/2010/wordprocessingShape" mc:Ignorable="w14 w15 w16se w16cid w16 w16cex w16sdtdh wp14">
+<w:endnotes xmlns:wpc="http://schemas.microsoft.com/office/word/2010/wordprocessingCanvas" xmlns:cx="http://schemas.microsoft.com/office/drawing/2014/chartex" xmlns:cx1="http://schemas.microsoft.com/office/drawing/2015/9/8/chartex" xmlns:cx2="http://schemas.microsoft.com/office/drawing/2015/10/21/chartex" xmlns:cx3="http://schemas.microsoft.com/office/drawing/2016/5/9/chartex" xmlns:cx4="http://schemas.microsoft.com/office/drawing/2016/5/10/chartex" xmlns:cx5="http://schemas.microsoft.com/office/drawing/2016/5/11/chartex" xmlns:cx6="http://schemas.microsoft.com/office/drawing/2016/5/12/chartex" xmlns:cx7="http://schemas.microsoft.com/office/drawing/2016/5/13/chartex" xmlns:cx8="http://schemas.microsoft.com/office/drawing/2016/5/14/chartex" xmlns:mc="http://schemas.openxmlformats.org/markup-compatibility/2006" xmlns:aink="http://schemas.microsoft.com/office/drawing/2016/ink" xmlns:am3d="http://schemas.microsoft.com/office/drawing/2017/model3d" xmlns:o="urn:schemas-microsoft-com:office:office" xmlns:oel="http://schemas.microsoft.com/office/2019/extlst" xmlns:r="http://schemas.openxmlformats.org/officeDocument/2006/relationships" xmlns:m="http://schemas.openxmlformats.org/officeDocument/2006/math" xmlns:v="urn:schemas-microsoft-com:vml" xmlns:wp14="http://schemas.microsoft.com/office/word/2010/wordprocessingDrawing" xmlns:wp="http://schemas.openxmlformats.org/drawingml/2006/wordprocessingDrawing" xmlns:w10="urn:schemas-microsoft-com:office:word" xmlns:w="http://schemas.openxmlformats.org/wordprocessingml/2006/main" xmlns:w14="http://schemas.microsoft.com/office/word/2010/wordml" xmlns:w15="http://schemas.microsoft.com/office/word/2012/wordml" xmlns:w16cex="http://schemas.microsoft.com/office/word/2018/wordml/cex" xmlns:w16cid="http://schemas.microsoft.com/office/word/2016/wordml/cid" xmlns:w16="http://schemas.microsoft.com/office/word/2018/wordml" xmlns:w16sdtdh="http://schemas.microsoft.com/office/word/2020/wordml/sdtdatahash" xmlns:w16se="http://schemas.microsoft.com/office/word/2015/wordml/symex" xmlns:wpg="http://schemas.microsoft.com/office/word/2010/wordprocessingGroup" xmlns:wpi="http://schemas.microsoft.com/office/word/2010/wordprocessingInk" xmlns:wne="http://schemas.microsoft.com/office/word/2006/wordml" xmlns:wps="http://schemas.microsoft.com/office/word/2010/wordprocessingShape" mc:Ignorable="w14 w15 w16se w16cid w16 w16cex w16sdtdh wp14">
   <w:endnote w:type="separator" w:id="-1">
     <w:p>
       <w:r>
@@ -8838,7 +8751,7 @@
 </file>
 
 <file path=word/footnotes.xml><?xml version="1.0" encoding="utf-8"?>
-<w:footnotes xmlns:wpc="http://schemas.microsoft.com/office/word/2010/wordprocessingCanvas" xmlns:cx="http://schemas.microsoft.com/office/drawing/2014/chartex" xmlns:cx1="http://schemas.microsoft.com/office/drawing/2015/9/8/chartex" xmlns:cx2="http://schemas.microsoft.com/office/drawing/2015/10/21/chartex" xmlns:cx3="http://schemas.microsoft.com/office/drawing/2016/5/9/chartex" xmlns:cx4="http://schemas.microsoft.com/office/drawing/2016/5/10/chartex" xmlns:cx5="http://schemas.microsoft.com/office/drawing/2016/5/11/chartex" xmlns:cx6="http://schemas.microsoft.com/office/drawing/2016/5/12/chartex" xmlns:cx7="http://schemas.microsoft.com/office/drawing/2016/5/13/chartex" xmlns:cx8="http://schemas.microsoft.com/office/drawing/2016/5/14/chartex" xmlns:mc="http://schemas.openxmlformats.org/markup-compatibility/2006" xmlns:aink="http://schemas.microsoft.com/office/drawing/2016/ink" xmlns:am3d="http://schemas.microsoft.com/office/drawing/2017/model3d" xmlns:o="urn:schemas-microsoft-com:office:office" xmlns:r="http://schemas.openxmlformats.org/officeDocument/2006/relationships" xmlns:m="http://schemas.openxmlformats.org/officeDocument/2006/math" xmlns:v="urn:schemas-microsoft-com:vml" xmlns:wp14="http://schemas.microsoft.com/office/word/2010/wordprocessingDrawing" xmlns:wp="http://schemas.openxmlformats.org/drawingml/2006/wordprocessingDrawing" xmlns:w10="urn:schemas-microsoft-com:office:word" xmlns:w="http://schemas.openxmlformats.org/wordprocessingml/2006/main" xmlns:w14="http://schemas.microsoft.com/office/word/2010/wordml" xmlns:w15="http://schemas.microsoft.com/office/word/2012/wordml" xmlns:w16cex="http://schemas.microsoft.com/office/word/2018/wordml/cex" xmlns:w16cid="http://schemas.microsoft.com/office/word/2016/wordml/cid" xmlns:w16="http://schemas.microsoft.com/office/word/2018/wordml" xmlns:w16sdtdh="http://schemas.microsoft.com/office/word/2020/wordml/sdtdatahash" xmlns:w16se="http://schemas.microsoft.com/office/word/2015/wordml/symex" xmlns:wpg="http://schemas.microsoft.com/office/word/2010/wordprocessingGroup" xmlns:wpi="http://schemas.microsoft.com/office/word/2010/wordprocessingInk" xmlns:wne="http://schemas.microsoft.com/office/word/2006/wordml" xmlns:wps="http://schemas.microsoft.com/office/word/2010/wordprocessingShape" mc:Ignorable="w14 w15 w16se w16cid w16 w16cex w16sdtdh wp14">
+<w:footnotes xmlns:wpc="http://schemas.microsoft.com/office/word/2010/wordprocessingCanvas" xmlns:cx="http://schemas.microsoft.com/office/drawing/2014/chartex" xmlns:cx1="http://schemas.microsoft.com/office/drawing/2015/9/8/chartex" xmlns:cx2="http://schemas.microsoft.com/office/drawing/2015/10/21/chartex" xmlns:cx3="http://schemas.microsoft.com/office/drawing/2016/5/9/chartex" xmlns:cx4="http://schemas.microsoft.com/office/drawing/2016/5/10/chartex" xmlns:cx5="http://schemas.microsoft.com/office/drawing/2016/5/11/chartex" xmlns:cx6="http://schemas.microsoft.com/office/drawing/2016/5/12/chartex" xmlns:cx7="http://schemas.microsoft.com/office/drawing/2016/5/13/chartex" xmlns:cx8="http://schemas.microsoft.com/office/drawing/2016/5/14/chartex" xmlns:mc="http://schemas.openxmlformats.org/markup-compatibility/2006" xmlns:aink="http://schemas.microsoft.com/office/drawing/2016/ink" xmlns:am3d="http://schemas.microsoft.com/office/drawing/2017/model3d" xmlns:o="urn:schemas-microsoft-com:office:office" xmlns:oel="http://schemas.microsoft.com/office/2019/extlst" xmlns:r="http://schemas.openxmlformats.org/officeDocument/2006/relationships" xmlns:m="http://schemas.openxmlformats.org/officeDocument/2006/math" xmlns:v="urn:schemas-microsoft-com:vml" xmlns:wp14="http://schemas.microsoft.com/office/word/2010/wordprocessingDrawing" xmlns:wp="http://schemas.openxmlformats.org/drawingml/2006/wordprocessingDrawing" xmlns:w10="urn:schemas-microsoft-com:office:word" xmlns:w="http://schemas.openxmlformats.org/wordprocessingml/2006/main" xmlns:w14="http://schemas.microsoft.com/office/word/2010/wordml" xmlns:w15="http://schemas.microsoft.com/office/word/2012/wordml" xmlns:w16cex="http://schemas.microsoft.com/office/word/2018/wordml/cex" xmlns:w16cid="http://schemas.microsoft.com/office/word/2016/wordml/cid" xmlns:w16="http://schemas.microsoft.com/office/word/2018/wordml" xmlns:w16sdtdh="http://schemas.microsoft.com/office/word/2020/wordml/sdtdatahash" xmlns:w16se="http://schemas.microsoft.com/office/word/2015/wordml/symex" xmlns:wpg="http://schemas.microsoft.com/office/word/2010/wordprocessingGroup" xmlns:wpi="http://schemas.microsoft.com/office/word/2010/wordprocessingInk" xmlns:wne="http://schemas.microsoft.com/office/word/2006/wordml" xmlns:wps="http://schemas.microsoft.com/office/word/2010/wordprocessingShape" mc:Ignorable="w14 w15 w16se w16cid w16 w16cex w16sdtdh wp14">
   <w:footnote w:type="separator" w:id="-1">
     <w:p>
       <w:r>
@@ -8857,7 +8770,7 @@
 </file>
 
 <file path=word/header1.xml><?xml version="1.0" encoding="utf-8"?>
-<w:hdr xmlns:wpc="http://schemas.microsoft.com/office/word/2010/wordprocessingCanvas" xmlns:cx="http://schemas.microsoft.com/office/drawing/2014/chartex" xmlns:cx1="http://schemas.microsoft.com/office/drawing/2015/9/8/chartex" xmlns:cx2="http://schemas.microsoft.com/office/drawing/2015/10/21/chartex" xmlns:cx3="http://schemas.microsoft.com/office/drawing/2016/5/9/chartex" xmlns:cx4="http://schemas.microsoft.com/office/drawing/2016/5/10/chartex" xmlns:cx5="http://schemas.microsoft.com/office/drawing/2016/5/11/chartex" xmlns:cx6="http://schemas.microsoft.com/office/drawing/2016/5/12/chartex" xmlns:cx7="http://schemas.microsoft.com/office/drawing/2016/5/13/chartex" xmlns:cx8="http://schemas.microsoft.com/office/drawing/2016/5/14/chartex" xmlns:mc="http://schemas.openxmlformats.org/markup-compatibility/2006" xmlns:aink="http://schemas.microsoft.com/office/drawing/2016/ink" xmlns:am3d="http://schemas.microsoft.com/office/drawing/2017/model3d" xmlns:o="urn:schemas-microsoft-com:office:office" xmlns:r="http://schemas.openxmlformats.org/officeDocument/2006/relationships" xmlns:m="http://schemas.openxmlformats.org/officeDocument/2006/math" xmlns:v="urn:schemas-microsoft-com:vml" xmlns:wp14="http://schemas.microsoft.com/office/word/2010/wordprocessingDrawing" xmlns:wp="http://schemas.openxmlformats.org/drawingml/2006/wordprocessingDrawing" xmlns:w10="urn:schemas-microsoft-com:office:word" xmlns:w="http://schemas.openxmlformats.org/wordprocessingml/2006/main" xmlns:w14="http://schemas.microsoft.com/office/word/2010/wordml" xmlns:w15="http://schemas.microsoft.com/office/word/2012/wordml" xmlns:w16cex="http://schemas.microsoft.com/office/word/2018/wordml/cex" xmlns:w16cid="http://schemas.microsoft.com/office/word/2016/wordml/cid" xmlns:w16="http://schemas.microsoft.com/office/word/2018/wordml" xmlns:w16sdtdh="http://schemas.microsoft.com/office/word/2020/wordml/sdtdatahash" xmlns:w16se="http://schemas.microsoft.com/office/word/2015/wordml/symex" xmlns:wpg="http://schemas.microsoft.com/office/word/2010/wordprocessingGroup" xmlns:wpi="http://schemas.microsoft.com/office/word/2010/wordprocessingInk" xmlns:wne="http://schemas.microsoft.com/office/word/2006/wordml" xmlns:wps="http://schemas.microsoft.com/office/word/2010/wordprocessingShape" mc:Ignorable="w14 w15 w16se w16cid w16 w16cex w16sdtdh wp14">
+<w:hdr xmlns:wpc="http://schemas.microsoft.com/office/word/2010/wordprocessingCanvas" xmlns:cx="http://schemas.microsoft.com/office/drawing/2014/chartex" xmlns:cx1="http://schemas.microsoft.com/office/drawing/2015/9/8/chartex" xmlns:cx2="http://schemas.microsoft.com/office/drawing/2015/10/21/chartex" xmlns:cx3="http://schemas.microsoft.com/office/drawing/2016/5/9/chartex" xmlns:cx4="http://schemas.microsoft.com/office/drawing/2016/5/10/chartex" xmlns:cx5="http://schemas.microsoft.com/office/drawing/2016/5/11/chartex" xmlns:cx6="http://schemas.microsoft.com/office/drawing/2016/5/12/chartex" xmlns:cx7="http://schemas.microsoft.com/office/drawing/2016/5/13/chartex" xmlns:cx8="http://schemas.microsoft.com/office/drawing/2016/5/14/chartex" xmlns:mc="http://schemas.openxmlformats.org/markup-compatibility/2006" xmlns:aink="http://schemas.microsoft.com/office/drawing/2016/ink" xmlns:am3d="http://schemas.microsoft.com/office/drawing/2017/model3d" xmlns:o="urn:schemas-microsoft-com:office:office" xmlns:oel="http://schemas.microsoft.com/office/2019/extlst" xmlns:r="http://schemas.openxmlformats.org/officeDocument/2006/relationships" xmlns:m="http://schemas.openxmlformats.org/officeDocument/2006/math" xmlns:v="urn:schemas-microsoft-com:vml" xmlns:wp14="http://schemas.microsoft.com/office/word/2010/wordprocessingDrawing" xmlns:wp="http://schemas.openxmlformats.org/drawingml/2006/wordprocessingDrawing" xmlns:w10="urn:schemas-microsoft-com:office:word" xmlns:w="http://schemas.openxmlformats.org/wordprocessingml/2006/main" xmlns:w14="http://schemas.microsoft.com/office/word/2010/wordml" xmlns:w15="http://schemas.microsoft.com/office/word/2012/wordml" xmlns:w16cex="http://schemas.microsoft.com/office/word/2018/wordml/cex" xmlns:w16cid="http://schemas.microsoft.com/office/word/2016/wordml/cid" xmlns:w16="http://schemas.microsoft.com/office/word/2018/wordml" xmlns:w16sdtdh="http://schemas.microsoft.com/office/word/2020/wordml/sdtdatahash" xmlns:w16se="http://schemas.microsoft.com/office/word/2015/wordml/symex" xmlns:wpg="http://schemas.microsoft.com/office/word/2010/wordprocessingGroup" xmlns:wpi="http://schemas.microsoft.com/office/word/2010/wordprocessingInk" xmlns:wne="http://schemas.microsoft.com/office/word/2006/wordml" xmlns:wps="http://schemas.microsoft.com/office/word/2010/wordprocessingShape" mc:Ignorable="w14 w15 w16se w16cid w16 w16cex w16sdtdh wp14">
   <w:tbl>
     <w:tblPr>
       <w:tblStyle w:val="TableGrid"/>
@@ -9330,7 +9243,7 @@
 </file>
 
 <file path=word/numbering.xml><?xml version="1.0" encoding="utf-8"?>
-<w:numbering xmlns:wpc="http://schemas.microsoft.com/office/word/2010/wordprocessingCanvas" xmlns:cx="http://schemas.microsoft.com/office/drawing/2014/chartex" xmlns:cx1="http://schemas.microsoft.com/office/drawing/2015/9/8/chartex" xmlns:cx2="http://schemas.microsoft.com/office/drawing/2015/10/21/chartex" xmlns:cx3="http://schemas.microsoft.com/office/drawing/2016/5/9/chartex" xmlns:cx4="http://schemas.microsoft.com/office/drawing/2016/5/10/chartex" xmlns:cx5="http://schemas.microsoft.com/office/drawing/2016/5/11/chartex" xmlns:cx6="http://schemas.microsoft.com/office/drawing/2016/5/12/chartex" xmlns:cx7="http://schemas.microsoft.com/office/drawing/2016/5/13/chartex" xmlns:cx8="http://schemas.microsoft.com/office/drawing/2016/5/14/chartex" xmlns:mc="http://schemas.openxmlformats.org/markup-compatibility/2006" xmlns:aink="http://schemas.microsoft.com/office/drawing/2016/ink" xmlns:am3d="http://schemas.microsoft.com/office/drawing/2017/model3d" xmlns:o="urn:schemas-microsoft-com:office:office" xmlns:r="http://schemas.openxmlformats.org/officeDocument/2006/relationships" xmlns:m="http://schemas.openxmlformats.org/officeDocument/2006/math" xmlns:v="urn:schemas-microsoft-com:vml" xmlns:wp14="http://schemas.microsoft.com/office/word/2010/wordprocessingDrawing" xmlns:wp="http://schemas.openxmlformats.org/drawingml/2006/wordprocessingDrawing" xmlns:w10="urn:schemas-microsoft-com:office:word" xmlns:w="http://schemas.openxmlformats.org/wordprocessingml/2006/main" xmlns:w14="http://schemas.microsoft.com/office/word/2010/wordml" xmlns:w15="http://schemas.microsoft.com/office/word/2012/wordml" xmlns:w16cex="http://schemas.microsoft.com/office/word/2018/wordml/cex" xmlns:w16cid="http://schemas.microsoft.com/office/word/2016/wordml/cid" xmlns:w16="http://schemas.microsoft.com/office/word/2018/wordml" xmlns:w16sdtdh="http://schemas.microsoft.com/office/word/2020/wordml/sdtdatahash" xmlns:w16se="http://schemas.microsoft.com/office/word/2015/wordml/symex" xmlns:wpg="http://schemas.microsoft.com/office/word/2010/wordprocessingGroup" xmlns:wpi="http://schemas.microsoft.com/office/word/2010/wordprocessingInk" xmlns:wne="http://schemas.microsoft.com/office/word/2006/wordml" xmlns:wps="http://schemas.microsoft.com/office/word/2010/wordprocessingShape" mc:Ignorable="w14 w15 w16se w16cid w16 w16cex w16sdtdh wp14">
+<w:numbering xmlns:wpc="http://schemas.microsoft.com/office/word/2010/wordprocessingCanvas" xmlns:cx="http://schemas.microsoft.com/office/drawing/2014/chartex" xmlns:cx1="http://schemas.microsoft.com/office/drawing/2015/9/8/chartex" xmlns:cx2="http://schemas.microsoft.com/office/drawing/2015/10/21/chartex" xmlns:cx3="http://schemas.microsoft.com/office/drawing/2016/5/9/chartex" xmlns:cx4="http://schemas.microsoft.com/office/drawing/2016/5/10/chartex" xmlns:cx5="http://schemas.microsoft.com/office/drawing/2016/5/11/chartex" xmlns:cx6="http://schemas.microsoft.com/office/drawing/2016/5/12/chartex" xmlns:cx7="http://schemas.microsoft.com/office/drawing/2016/5/13/chartex" xmlns:cx8="http://schemas.microsoft.com/office/drawing/2016/5/14/chartex" xmlns:mc="http://schemas.openxmlformats.org/markup-compatibility/2006" xmlns:aink="http://schemas.microsoft.com/office/drawing/2016/ink" xmlns:am3d="http://schemas.microsoft.com/office/drawing/2017/model3d" xmlns:o="urn:schemas-microsoft-com:office:office" xmlns:oel="http://schemas.microsoft.com/office/2019/extlst" xmlns:r="http://schemas.openxmlformats.org/officeDocument/2006/relationships" xmlns:m="http://schemas.openxmlformats.org/officeDocument/2006/math" xmlns:v="urn:schemas-microsoft-com:vml" xmlns:wp14="http://schemas.microsoft.com/office/word/2010/wordprocessingDrawing" xmlns:wp="http://schemas.openxmlformats.org/drawingml/2006/wordprocessingDrawing" xmlns:w10="urn:schemas-microsoft-com:office:word" xmlns:w="http://schemas.openxmlformats.org/wordprocessingml/2006/main" xmlns:w14="http://schemas.microsoft.com/office/word/2010/wordml" xmlns:w15="http://schemas.microsoft.com/office/word/2012/wordml" xmlns:w16cex="http://schemas.microsoft.com/office/word/2018/wordml/cex" xmlns:w16cid="http://schemas.microsoft.com/office/word/2016/wordml/cid" xmlns:w16="http://schemas.microsoft.com/office/word/2018/wordml" xmlns:w16sdtdh="http://schemas.microsoft.com/office/word/2020/wordml/sdtdatahash" xmlns:w16se="http://schemas.microsoft.com/office/word/2015/wordml/symex" xmlns:wpg="http://schemas.microsoft.com/office/word/2010/wordprocessingGroup" xmlns:wpi="http://schemas.microsoft.com/office/word/2010/wordprocessingInk" xmlns:wne="http://schemas.microsoft.com/office/word/2006/wordml" xmlns:wps="http://schemas.microsoft.com/office/word/2010/wordprocessingShape" mc:Ignorable="w14 w15 w16se w16cid w16 w16cex w16sdtdh wp14">
   <w:abstractNum w:abstractNumId="0" w15:restartNumberingAfterBreak="0">
     <w:nsid w:val="02CB4C32"/>
     <w:multiLevelType w:val="hybridMultilevel"/>
@@ -11724,70 +11637,70 @@
       </w:rPr>
     </w:lvl>
   </w:abstractNum>
-  <w:num w:numId="1">
+  <w:num w:numId="1" w16cid:durableId="1618566301">
     <w:abstractNumId w:val="9"/>
   </w:num>
-  <w:num w:numId="2">
+  <w:num w:numId="2" w16cid:durableId="554775148">
     <w:abstractNumId w:val="16"/>
   </w:num>
-  <w:num w:numId="3">
+  <w:num w:numId="3" w16cid:durableId="1103186824">
     <w:abstractNumId w:val="20"/>
   </w:num>
-  <w:num w:numId="4">
+  <w:num w:numId="4" w16cid:durableId="1926450439">
     <w:abstractNumId w:val="21"/>
   </w:num>
-  <w:num w:numId="5">
+  <w:num w:numId="5" w16cid:durableId="1289241720">
     <w:abstractNumId w:val="10"/>
   </w:num>
-  <w:num w:numId="6">
+  <w:num w:numId="6" w16cid:durableId="1283347110">
     <w:abstractNumId w:val="14"/>
   </w:num>
-  <w:num w:numId="7">
+  <w:num w:numId="7" w16cid:durableId="1006514760">
     <w:abstractNumId w:val="13"/>
   </w:num>
-  <w:num w:numId="8">
+  <w:num w:numId="8" w16cid:durableId="648630832">
     <w:abstractNumId w:val="8"/>
   </w:num>
-  <w:num w:numId="9">
+  <w:num w:numId="9" w16cid:durableId="349188880">
     <w:abstractNumId w:val="5"/>
   </w:num>
-  <w:num w:numId="10">
+  <w:num w:numId="10" w16cid:durableId="663237996">
     <w:abstractNumId w:val="1"/>
   </w:num>
-  <w:num w:numId="11">
+  <w:num w:numId="11" w16cid:durableId="1385369092">
     <w:abstractNumId w:val="15"/>
   </w:num>
-  <w:num w:numId="12">
+  <w:num w:numId="12" w16cid:durableId="2050061814">
     <w:abstractNumId w:val="19"/>
   </w:num>
-  <w:num w:numId="13">
+  <w:num w:numId="13" w16cid:durableId="1807501051">
     <w:abstractNumId w:val="17"/>
   </w:num>
-  <w:num w:numId="14">
+  <w:num w:numId="14" w16cid:durableId="1275942824">
     <w:abstractNumId w:val="6"/>
   </w:num>
-  <w:num w:numId="15">
+  <w:num w:numId="15" w16cid:durableId="297420716">
     <w:abstractNumId w:val="18"/>
   </w:num>
-  <w:num w:numId="16">
+  <w:num w:numId="16" w16cid:durableId="1734084244">
     <w:abstractNumId w:val="11"/>
   </w:num>
-  <w:num w:numId="17">
+  <w:num w:numId="17" w16cid:durableId="1560938320">
     <w:abstractNumId w:val="0"/>
   </w:num>
-  <w:num w:numId="18">
+  <w:num w:numId="18" w16cid:durableId="903831770">
     <w:abstractNumId w:val="2"/>
   </w:num>
-  <w:num w:numId="19">
+  <w:num w:numId="19" w16cid:durableId="794252978">
     <w:abstractNumId w:val="7"/>
   </w:num>
-  <w:num w:numId="20">
+  <w:num w:numId="20" w16cid:durableId="212235188">
     <w:abstractNumId w:val="4"/>
   </w:num>
-  <w:num w:numId="21">
+  <w:num w:numId="21" w16cid:durableId="1262100993">
     <w:abstractNumId w:val="3"/>
   </w:num>
-  <w:num w:numId="22">
+  <w:num w:numId="22" w16cid:durableId="1174877903">
     <w:abstractNumId w:val="12"/>
   </w:num>
 </w:numbering>

</xml_diff>

<commit_message>
Finish V3 and update documentation
</commit_message>
<xml_diff>
--- a/docs/2022 DIG101 - AS91880 Media V2 Extended Documentation (M&E).docx
+++ b/docs/2022 DIG101 - AS91880 Media V2 Extended Documentation (M&E).docx
@@ -40,7 +40,23 @@
           <w:rFonts w:asciiTheme="minorHAnsi" w:hAnsiTheme="minorHAnsi" w:cstheme="minorHAnsi"/>
           <w:lang w:val="en-GB"/>
         </w:rPr>
-        <w:t xml:space="preserve">o complete all of the evidence you will need to meet the </w:t>
+        <w:t xml:space="preserve">o complete </w:t>
+      </w:r>
+      <w:proofErr w:type="gramStart"/>
+      <w:r>
+        <w:rPr>
+          <w:rFonts w:asciiTheme="minorHAnsi" w:hAnsiTheme="minorHAnsi" w:cstheme="minorHAnsi"/>
+          <w:lang w:val="en-GB"/>
+        </w:rPr>
+        <w:t>all of</w:t>
+      </w:r>
+      <w:proofErr w:type="gramEnd"/>
+      <w:r>
+        <w:rPr>
+          <w:rFonts w:asciiTheme="minorHAnsi" w:hAnsiTheme="minorHAnsi" w:cstheme="minorHAnsi"/>
+          <w:lang w:val="en-GB"/>
+        </w:rPr>
+        <w:t xml:space="preserve"> the evidence you will need to meet the </w:t>
       </w:r>
       <w:r>
         <w:rPr>
@@ -650,7 +666,23 @@
           <w:rFonts w:asciiTheme="minorHAnsi" w:hAnsiTheme="minorHAnsi"/>
           <w:sz w:val="22"/>
         </w:rPr>
-        <w:t>The video testing from stage 1 will have highlighted areas of the solution that could be developed further. Use the table below to identify at least 3 of these possible changes that will consider making. (you can add more rows if you think you need them).</w:t>
+        <w:t>The video testing from stage 1 will have highlighted areas of the solution that could be developed further. Use the table below to identify at least 3 of these possible changes that will consider making. (</w:t>
+      </w:r>
+      <w:proofErr w:type="gramStart"/>
+      <w:r>
+        <w:rPr>
+          <w:rFonts w:asciiTheme="minorHAnsi" w:hAnsiTheme="minorHAnsi"/>
+          <w:sz w:val="22"/>
+        </w:rPr>
+        <w:t>you</w:t>
+      </w:r>
+      <w:proofErr w:type="gramEnd"/>
+      <w:r>
+        <w:rPr>
+          <w:rFonts w:asciiTheme="minorHAnsi" w:hAnsiTheme="minorHAnsi"/>
+          <w:sz w:val="22"/>
+        </w:rPr>
+        <w:t xml:space="preserve"> can add more rows if you think you need them).</w:t>
       </w:r>
     </w:p>
     <w:p/>
@@ -796,7 +828,23 @@
                 <w:rFonts w:asciiTheme="minorHAnsi" w:hAnsiTheme="minorHAnsi"/>
                 <w:sz w:val="22"/>
               </w:rPr>
-              <w:t>So that it’s actually readable and better for accessibility (</w:t>
+              <w:t xml:space="preserve">So that it’s </w:t>
+            </w:r>
+            <w:proofErr w:type="gramStart"/>
+            <w:r>
+              <w:rPr>
+                <w:rFonts w:asciiTheme="minorHAnsi" w:hAnsiTheme="minorHAnsi"/>
+                <w:sz w:val="22"/>
+              </w:rPr>
+              <w:t>actually readable</w:t>
+            </w:r>
+            <w:proofErr w:type="gramEnd"/>
+            <w:r>
+              <w:rPr>
+                <w:rFonts w:asciiTheme="minorHAnsi" w:hAnsiTheme="minorHAnsi"/>
+                <w:sz w:val="22"/>
+              </w:rPr>
+              <w:t xml:space="preserve"> and better for accessibility (</w:t>
             </w:r>
             <w:r>
               <w:rPr>
@@ -947,7 +995,23 @@
                 <w:rFonts w:asciiTheme="minorHAnsi" w:hAnsiTheme="minorHAnsi"/>
                 <w:sz w:val="22"/>
               </w:rPr>
-              <w:t xml:space="preserve"> it looks really out-of-place and </w:t>
+              <w:t xml:space="preserve"> it looks </w:t>
+            </w:r>
+            <w:proofErr w:type="gramStart"/>
+            <w:r>
+              <w:rPr>
+                <w:rFonts w:asciiTheme="minorHAnsi" w:hAnsiTheme="minorHAnsi"/>
+                <w:sz w:val="22"/>
+              </w:rPr>
+              <w:t>really out-of-place</w:t>
+            </w:r>
+            <w:proofErr w:type="gramEnd"/>
+            <w:r>
+              <w:rPr>
+                <w:rFonts w:asciiTheme="minorHAnsi" w:hAnsiTheme="minorHAnsi"/>
+                <w:sz w:val="22"/>
+              </w:rPr>
+              <w:t xml:space="preserve"> and </w:t>
             </w:r>
             <w:r>
               <w:rPr>
@@ -1099,8 +1163,18 @@
                 <w:b/>
                 <w:sz w:val="22"/>
               </w:rPr>
-              <w:t>Vincent Aydon</w:t>
-            </w:r>
+              <w:t xml:space="preserve">Vincent </w:t>
+            </w:r>
+            <w:proofErr w:type="spellStart"/>
+            <w:r>
+              <w:rPr>
+                <w:rFonts w:asciiTheme="minorHAnsi" w:hAnsiTheme="minorHAnsi" w:cstheme="minorHAnsi"/>
+                <w:b/>
+                <w:sz w:val="22"/>
+              </w:rPr>
+              <w:t>Aydon</w:t>
+            </w:r>
+            <w:proofErr w:type="spellEnd"/>
           </w:p>
         </w:tc>
         <w:tc>
@@ -1508,7 +1582,23 @@
           <w:rFonts w:asciiTheme="minorHAnsi" w:hAnsiTheme="minorHAnsi"/>
           <w:sz w:val="22"/>
         </w:rPr>
-        <w:t xml:space="preserve"> (you can add more rows if you think you need them).</w:t>
+        <w:t xml:space="preserve"> (</w:t>
+      </w:r>
+      <w:proofErr w:type="gramStart"/>
+      <w:r>
+        <w:rPr>
+          <w:rFonts w:asciiTheme="minorHAnsi" w:hAnsiTheme="minorHAnsi"/>
+          <w:sz w:val="22"/>
+        </w:rPr>
+        <w:t>you</w:t>
+      </w:r>
+      <w:proofErr w:type="gramEnd"/>
+      <w:r>
+        <w:rPr>
+          <w:rFonts w:asciiTheme="minorHAnsi" w:hAnsiTheme="minorHAnsi"/>
+          <w:sz w:val="22"/>
+        </w:rPr>
+        <w:t xml:space="preserve"> can add more rows if you think you need them).</w:t>
       </w:r>
     </w:p>
     <w:p>
@@ -1725,6 +1815,7 @@
               </w:rPr>
               <w:t xml:space="preserve">: </w:t>
             </w:r>
+            <w:proofErr w:type="gramStart"/>
             <w:r>
               <w:rPr>
                 <w:rFonts w:ascii="Consolas" w:eastAsia="Times New Roman" w:hAnsi="Consolas" w:cs="Times New Roman"/>
@@ -1745,6 +1836,7 @@
               </w:rPr>
               <w:t>(</w:t>
             </w:r>
+            <w:proofErr w:type="gramEnd"/>
             <w:r>
               <w:rPr>
                 <w:rFonts w:ascii="Consolas" w:eastAsia="Times New Roman" w:hAnsi="Consolas" w:cs="Times New Roman"/>
@@ -1885,7 +1977,32 @@
                 <w:rFonts w:asciiTheme="minorHAnsi" w:hAnsiTheme="minorHAnsi"/>
                 <w:sz w:val="22"/>
               </w:rPr>
-              <w:t>Add a class (.fullscreen) which styles the image to be big and on top of everything. Use JS to toggle this class</w:t>
+              <w:t xml:space="preserve">Add a class </w:t>
+            </w:r>
+            <w:proofErr w:type="gramStart"/>
+            <w:r>
+              <w:rPr>
+                <w:rFonts w:asciiTheme="minorHAnsi" w:hAnsiTheme="minorHAnsi"/>
+                <w:sz w:val="22"/>
+              </w:rPr>
+              <w:t>(.</w:t>
+            </w:r>
+            <w:proofErr w:type="spellStart"/>
+            <w:r>
+              <w:rPr>
+                <w:rFonts w:asciiTheme="minorHAnsi" w:hAnsiTheme="minorHAnsi"/>
+                <w:sz w:val="22"/>
+              </w:rPr>
+              <w:t>fullscreen</w:t>
+            </w:r>
+            <w:proofErr w:type="spellEnd"/>
+            <w:proofErr w:type="gramEnd"/>
+            <w:r>
+              <w:rPr>
+                <w:rFonts w:asciiTheme="minorHAnsi" w:hAnsiTheme="minorHAnsi"/>
+                <w:sz w:val="22"/>
+              </w:rPr>
+              <w:t>) which styles the image to be big and on top of everything. Use JS to toggle this class</w:t>
             </w:r>
           </w:p>
         </w:tc>
@@ -2080,8 +2197,9 @@
           <w:color w:val="FF0000"/>
           <w:sz w:val="22"/>
         </w:rPr>
-        <w:t xml:space="preserve">requires you to ADDRESS a </w:t>
-      </w:r>
+        <w:t xml:space="preserve">requires you to ADDRESS </w:t>
+      </w:r>
+      <w:proofErr w:type="gramStart"/>
       <w:r>
         <w:rPr>
           <w:rFonts w:asciiTheme="minorHAnsi" w:hAnsiTheme="minorHAnsi" w:cstheme="minorHAnsi"/>
@@ -2089,8 +2207,18 @@
           <w:color w:val="FF0000"/>
           <w:sz w:val="22"/>
         </w:rPr>
+        <w:t xml:space="preserve">a </w:t>
+      </w:r>
+      <w:r>
+        <w:rPr>
+          <w:rFonts w:asciiTheme="minorHAnsi" w:hAnsiTheme="minorHAnsi" w:cstheme="minorHAnsi"/>
+          <w:b/>
+          <w:color w:val="FF0000"/>
+          <w:sz w:val="22"/>
+        </w:rPr>
         <w:t>number of</w:t>
       </w:r>
+      <w:proofErr w:type="gramEnd"/>
       <w:r>
         <w:rPr>
           <w:rFonts w:asciiTheme="minorHAnsi" w:hAnsiTheme="minorHAnsi" w:cstheme="minorHAnsi"/>
@@ -2479,12 +2607,37 @@
               </w:rPr>
               <w:t xml:space="preserve">people in their preferred email provider. Links between pages are provided when a page is mentioned, </w:t>
             </w:r>
-            <w:r>
-              <w:rPr>
-                <w:rFonts w:asciiTheme="minorHAnsi" w:hAnsiTheme="minorHAnsi" w:cstheme="minorHAnsi"/>
-                <w:sz w:val="22"/>
-              </w:rPr>
-              <w:t>e.g. a link to the LoL page is provided in the Dates &amp; times table for ease of access.</w:t>
+            <w:proofErr w:type="gramStart"/>
+            <w:r>
+              <w:rPr>
+                <w:rFonts w:asciiTheme="minorHAnsi" w:hAnsiTheme="minorHAnsi" w:cstheme="minorHAnsi"/>
+                <w:sz w:val="22"/>
+              </w:rPr>
+              <w:t>e.g.</w:t>
+            </w:r>
+            <w:proofErr w:type="gramEnd"/>
+            <w:r>
+              <w:rPr>
+                <w:rFonts w:asciiTheme="minorHAnsi" w:hAnsiTheme="minorHAnsi" w:cstheme="minorHAnsi"/>
+                <w:sz w:val="22"/>
+              </w:rPr>
+              <w:t xml:space="preserve"> a link to the </w:t>
+            </w:r>
+            <w:proofErr w:type="spellStart"/>
+            <w:r>
+              <w:rPr>
+                <w:rFonts w:asciiTheme="minorHAnsi" w:hAnsiTheme="minorHAnsi" w:cstheme="minorHAnsi"/>
+                <w:sz w:val="22"/>
+              </w:rPr>
+              <w:t>LoL</w:t>
+            </w:r>
+            <w:proofErr w:type="spellEnd"/>
+            <w:r>
+              <w:rPr>
+                <w:rFonts w:asciiTheme="minorHAnsi" w:hAnsiTheme="minorHAnsi" w:cstheme="minorHAnsi"/>
+                <w:sz w:val="22"/>
+              </w:rPr>
+              <w:t xml:space="preserve"> page is provided in the Dates &amp; times table for ease of access.</w:t>
             </w:r>
           </w:p>
         </w:tc>
@@ -2564,7 +2717,23 @@
                 <w:rFonts w:asciiTheme="minorHAnsi" w:hAnsiTheme="minorHAnsi" w:cstheme="minorHAnsi"/>
                 <w:sz w:val="22"/>
               </w:rPr>
-              <w:t>email links always appear with the same email as the content of the link, so all links with class=email have their href dynamically set. This makes the code easier and cleaner to work with.</w:t>
+              <w:t xml:space="preserve">email links always appear with the same email as the content of the link, so all links with class=email have their </w:t>
+            </w:r>
+            <w:proofErr w:type="spellStart"/>
+            <w:r>
+              <w:rPr>
+                <w:rFonts w:asciiTheme="minorHAnsi" w:hAnsiTheme="minorHAnsi" w:cstheme="minorHAnsi"/>
+                <w:sz w:val="22"/>
+              </w:rPr>
+              <w:t>href</w:t>
+            </w:r>
+            <w:proofErr w:type="spellEnd"/>
+            <w:r>
+              <w:rPr>
+                <w:rFonts w:asciiTheme="minorHAnsi" w:hAnsiTheme="minorHAnsi" w:cstheme="minorHAnsi"/>
+                <w:sz w:val="22"/>
+              </w:rPr>
+              <w:t xml:space="preserve"> dynamically set. This makes the code easier and cleaner to work with.</w:t>
             </w:r>
           </w:p>
         </w:tc>
@@ -2610,7 +2779,23 @@
                 <w:rFonts w:asciiTheme="minorHAnsi" w:hAnsiTheme="minorHAnsi" w:cstheme="minorHAnsi"/>
                 <w:sz w:val="22"/>
               </w:rPr>
-              <w:t>This relates to not dying while making the website. Electricity is very good for DYING so it is best not to have any water near computers as water is conductive of electricity. This is important as if DEAD you cannot make website. I need to consider it so I don’t DIE and become unable to make the website.</w:t>
+              <w:t xml:space="preserve">This relates to not dying while making the website. Electricity is very good for DYING so it is best not to have any water near computers as water is conductive of electricity. This is important as if DEAD you cannot make website. I need to consider </w:t>
+            </w:r>
+            <w:proofErr w:type="gramStart"/>
+            <w:r>
+              <w:rPr>
+                <w:rFonts w:asciiTheme="minorHAnsi" w:hAnsiTheme="minorHAnsi" w:cstheme="minorHAnsi"/>
+                <w:sz w:val="22"/>
+              </w:rPr>
+              <w:t>it</w:t>
+            </w:r>
+            <w:proofErr w:type="gramEnd"/>
+            <w:r>
+              <w:rPr>
+                <w:rFonts w:asciiTheme="minorHAnsi" w:hAnsiTheme="minorHAnsi" w:cstheme="minorHAnsi"/>
+                <w:sz w:val="22"/>
+              </w:rPr>
+              <w:t xml:space="preserve"> so I don’t DIE and become unable to make the website.</w:t>
             </w:r>
           </w:p>
         </w:tc>
@@ -3466,7 +3651,25 @@
                 <w:sz w:val="22"/>
                 <w:lang w:val="en-US"/>
               </w:rPr>
-              <w:t>Go to a page that appears later in the navbar (e.g. rocket league) in a mobile-size screen</w:t>
+              <w:t>Go to a page that appears later in the navbar (</w:t>
+            </w:r>
+            <w:proofErr w:type="gramStart"/>
+            <w:r>
+              <w:rPr>
+                <w:rFonts w:asciiTheme="minorHAnsi" w:hAnsiTheme="minorHAnsi" w:cstheme="minorHAnsi"/>
+                <w:sz w:val="22"/>
+                <w:lang w:val="en-US"/>
+              </w:rPr>
+              <w:t>e.g.</w:t>
+            </w:r>
+            <w:proofErr w:type="gramEnd"/>
+            <w:r>
+              <w:rPr>
+                <w:rFonts w:asciiTheme="minorHAnsi" w:hAnsiTheme="minorHAnsi" w:cstheme="minorHAnsi"/>
+                <w:sz w:val="22"/>
+                <w:lang w:val="en-US"/>
+              </w:rPr>
+              <w:t xml:space="preserve"> rocket league) in a mobile-size screen</w:t>
             </w:r>
           </w:p>
         </w:tc>
@@ -3992,7 +4195,25 @@
                 <w:sz w:val="22"/>
                 <w:lang w:val="en-US"/>
               </w:rPr>
-              <w:t>Clicking on an image in the content (found on Minecraft, LoL and RL)</w:t>
+              <w:t xml:space="preserve">Clicking on an image in the content (found on Minecraft, </w:t>
+            </w:r>
+            <w:proofErr w:type="spellStart"/>
+            <w:r>
+              <w:rPr>
+                <w:rFonts w:asciiTheme="minorHAnsi" w:hAnsiTheme="minorHAnsi" w:cstheme="minorHAnsi"/>
+                <w:sz w:val="22"/>
+                <w:lang w:val="en-US"/>
+              </w:rPr>
+              <w:t>LoL</w:t>
+            </w:r>
+            <w:proofErr w:type="spellEnd"/>
+            <w:r>
+              <w:rPr>
+                <w:rFonts w:asciiTheme="minorHAnsi" w:hAnsiTheme="minorHAnsi" w:cstheme="minorHAnsi"/>
+                <w:sz w:val="22"/>
+                <w:lang w:val="en-US"/>
+              </w:rPr>
+              <w:t xml:space="preserve"> and RL)</w:t>
             </w:r>
           </w:p>
         </w:tc>
@@ -4113,7 +4334,27 @@
                 <w:sz w:val="22"/>
                 <w:lang w:val="en-US"/>
               </w:rPr>
-              <w:t>All email links (a.email)</w:t>
+              <w:t>All email links (</w:t>
+            </w:r>
+            <w:proofErr w:type="spellStart"/>
+            <w:proofErr w:type="gramStart"/>
+            <w:r>
+              <w:rPr>
+                <w:rFonts w:asciiTheme="minorHAnsi" w:hAnsiTheme="minorHAnsi" w:cstheme="minorHAnsi"/>
+                <w:sz w:val="22"/>
+                <w:lang w:val="en-US"/>
+              </w:rPr>
+              <w:t>a.email</w:t>
+            </w:r>
+            <w:proofErr w:type="spellEnd"/>
+            <w:proofErr w:type="gramEnd"/>
+            <w:r>
+              <w:rPr>
+                <w:rFonts w:asciiTheme="minorHAnsi" w:hAnsiTheme="minorHAnsi" w:cstheme="minorHAnsi"/>
+                <w:sz w:val="22"/>
+                <w:lang w:val="en-US"/>
+              </w:rPr>
+              <w:t>)</w:t>
             </w:r>
           </w:p>
         </w:tc>
@@ -4971,7 +5212,23 @@
           <w:rFonts w:asciiTheme="minorHAnsi" w:hAnsiTheme="minorHAnsi" w:cstheme="minorHAnsi"/>
           <w:sz w:val="22"/>
         </w:rPr>
-        <w:t xml:space="preserve">Again, if your chosen technology has any form of validation service available (e.g. html validation) </w:t>
+        <w:t>Again, if your chosen technology has any form of validation service available (</w:t>
+      </w:r>
+      <w:proofErr w:type="gramStart"/>
+      <w:r>
+        <w:rPr>
+          <w:rFonts w:asciiTheme="minorHAnsi" w:hAnsiTheme="minorHAnsi" w:cstheme="minorHAnsi"/>
+          <w:sz w:val="22"/>
+        </w:rPr>
+        <w:t>e.g.</w:t>
+      </w:r>
+      <w:proofErr w:type="gramEnd"/>
+      <w:r>
+        <w:rPr>
+          <w:rFonts w:asciiTheme="minorHAnsi" w:hAnsiTheme="minorHAnsi" w:cstheme="minorHAnsi"/>
+          <w:sz w:val="22"/>
+        </w:rPr>
+        <w:t xml:space="preserve"> html validation) </w:t>
       </w:r>
       <w:bookmarkStart w:id="0" w:name="_Hlk48810114"/>
       <w:r>
@@ -5026,7 +5283,55 @@
           <w:rFonts w:asciiTheme="minorHAnsi" w:hAnsiTheme="minorHAnsi" w:cstheme="minorHAnsi"/>
           <w:sz w:val="22"/>
         </w:rPr>
-        <w:t>Take your time and give the viewer of this video and opportunity to fully see your database in action. Save your video recording in a suitable file format (e.g. wmv or mp4 – NOT an ispring file)</w:t>
+        <w:t>Take your time and give the viewer of this video and opportunity to fully see your database in action. Save your video recording in a suitable file format (</w:t>
+      </w:r>
+      <w:proofErr w:type="gramStart"/>
+      <w:r>
+        <w:rPr>
+          <w:rFonts w:asciiTheme="minorHAnsi" w:hAnsiTheme="minorHAnsi" w:cstheme="minorHAnsi"/>
+          <w:sz w:val="22"/>
+        </w:rPr>
+        <w:t>e.g.</w:t>
+      </w:r>
+      <w:proofErr w:type="gramEnd"/>
+      <w:r>
+        <w:rPr>
+          <w:rFonts w:asciiTheme="minorHAnsi" w:hAnsiTheme="minorHAnsi" w:cstheme="minorHAnsi"/>
+          <w:sz w:val="22"/>
+        </w:rPr>
+        <w:t xml:space="preserve"> </w:t>
+      </w:r>
+      <w:proofErr w:type="spellStart"/>
+      <w:r>
+        <w:rPr>
+          <w:rFonts w:asciiTheme="minorHAnsi" w:hAnsiTheme="minorHAnsi" w:cstheme="minorHAnsi"/>
+          <w:sz w:val="22"/>
+        </w:rPr>
+        <w:t>wmv</w:t>
+      </w:r>
+      <w:proofErr w:type="spellEnd"/>
+      <w:r>
+        <w:rPr>
+          <w:rFonts w:asciiTheme="minorHAnsi" w:hAnsiTheme="minorHAnsi" w:cstheme="minorHAnsi"/>
+          <w:sz w:val="22"/>
+        </w:rPr>
+        <w:t xml:space="preserve"> or mp4 – NOT an </w:t>
+      </w:r>
+      <w:proofErr w:type="spellStart"/>
+      <w:r>
+        <w:rPr>
+          <w:rFonts w:asciiTheme="minorHAnsi" w:hAnsiTheme="minorHAnsi" w:cstheme="minorHAnsi"/>
+          <w:sz w:val="22"/>
+        </w:rPr>
+        <w:t>ispring</w:t>
+      </w:r>
+      <w:proofErr w:type="spellEnd"/>
+      <w:r>
+        <w:rPr>
+          <w:rFonts w:asciiTheme="minorHAnsi" w:hAnsiTheme="minorHAnsi" w:cstheme="minorHAnsi"/>
+          <w:sz w:val="22"/>
+        </w:rPr>
+        <w:t xml:space="preserve"> file)</w:t>
       </w:r>
     </w:p>
     <w:p/>
@@ -5216,7 +5521,23 @@
           <w:rFonts w:asciiTheme="minorHAnsi" w:hAnsiTheme="minorHAnsi"/>
           <w:sz w:val="22"/>
         </w:rPr>
-        <w:t xml:space="preserve"> will have highlighted areas of the solution that could be developed further. Use the table below to identify at least 3 of these possible changes that will consider making. (you can add more rows if you think you need them).</w:t>
+        <w:t xml:space="preserve"> will have highlighted areas of the solution that could be developed further. Use the table below to identify at least 3 of these possible changes that will consider making. (</w:t>
+      </w:r>
+      <w:proofErr w:type="gramStart"/>
+      <w:r>
+        <w:rPr>
+          <w:rFonts w:asciiTheme="minorHAnsi" w:hAnsiTheme="minorHAnsi"/>
+          <w:sz w:val="22"/>
+        </w:rPr>
+        <w:t>you</w:t>
+      </w:r>
+      <w:proofErr w:type="gramEnd"/>
+      <w:r>
+        <w:rPr>
+          <w:rFonts w:asciiTheme="minorHAnsi" w:hAnsiTheme="minorHAnsi"/>
+          <w:sz w:val="22"/>
+        </w:rPr>
+        <w:t xml:space="preserve"> can add more rows if you think you need them).</w:t>
       </w:r>
     </w:p>
     <w:p/>
@@ -5416,6 +5737,48 @@
                 <w:sz w:val="22"/>
               </w:rPr>
             </w:pPr>
+            <w:r>
+              <w:rPr>
+                <w:rFonts w:asciiTheme="minorHAnsi" w:hAnsiTheme="minorHAnsi"/>
+                <w:sz w:val="22"/>
+              </w:rPr>
+              <w:t xml:space="preserve">Make sure the table </w:t>
+            </w:r>
+            <w:r>
+              <w:rPr>
+                <w:rFonts w:asciiTheme="minorHAnsi" w:hAnsiTheme="minorHAnsi"/>
+                <w:sz w:val="22"/>
+              </w:rPr>
+              <w:t xml:space="preserve">somehow hints to the user that it can be scrolled (potentially use </w:t>
+            </w:r>
+            <w:r>
+              <w:rPr>
+                <w:rFonts w:asciiTheme="minorHAnsi" w:hAnsiTheme="minorHAnsi"/>
+                <w:sz w:val="22"/>
+              </w:rPr>
+              <w:t>already implemented</w:t>
+            </w:r>
+            <w:r>
+              <w:rPr>
+                <w:rFonts w:asciiTheme="minorHAnsi" w:hAnsiTheme="minorHAnsi"/>
+                <w:sz w:val="22"/>
+              </w:rPr>
+              <w:t xml:space="preserve"> </w:t>
+            </w:r>
+            <w:r>
+              <w:rPr>
+                <w:rFonts w:asciiTheme="minorHAnsi" w:hAnsiTheme="minorHAnsi"/>
+                <w:sz w:val="22"/>
+              </w:rPr>
+              <w:t>scroll hints</w:t>
+            </w:r>
+            <w:r>
+              <w:rPr>
+                <w:rFonts w:asciiTheme="minorHAnsi" w:hAnsiTheme="minorHAnsi"/>
+                <w:sz w:val="22"/>
+              </w:rPr>
+              <w:t>)</w:t>
+            </w:r>
           </w:p>
         </w:tc>
         <w:tc>
@@ -5429,6 +5792,29 @@
                 <w:sz w:val="22"/>
               </w:rPr>
             </w:pPr>
+            <w:r>
+              <w:rPr>
+                <w:rFonts w:asciiTheme="minorHAnsi" w:hAnsiTheme="minorHAnsi"/>
+                <w:sz w:val="22"/>
+              </w:rPr>
+              <w:t xml:space="preserve">To make it obvious to the user that more information is </w:t>
+            </w:r>
+            <w:proofErr w:type="gramStart"/>
+            <w:r>
+              <w:rPr>
+                <w:rFonts w:asciiTheme="minorHAnsi" w:hAnsiTheme="minorHAnsi"/>
+                <w:sz w:val="22"/>
+              </w:rPr>
+              <w:t>available</w:t>
+            </w:r>
+            <w:proofErr w:type="gramEnd"/>
+            <w:r>
+              <w:rPr>
+                <w:rFonts w:asciiTheme="minorHAnsi" w:hAnsiTheme="minorHAnsi"/>
+                <w:sz w:val="22"/>
+              </w:rPr>
+              <w:t xml:space="preserve"> so they don’t miss anything</w:t>
+            </w:r>
           </w:p>
         </w:tc>
       </w:tr>
@@ -5467,6 +5853,22 @@
                 <w:sz w:val="22"/>
               </w:rPr>
             </w:pPr>
+            <w:r>
+              <w:rPr>
+                <w:rFonts w:asciiTheme="minorHAnsi" w:hAnsiTheme="minorHAnsi"/>
+                <w:sz w:val="22"/>
+              </w:rPr>
+              <w:t xml:space="preserve">Better organise the other pages as the main page is the only well-organised one </w:t>
+            </w:r>
+            <w:proofErr w:type="gramStart"/>
+            <w:r>
+              <w:rPr>
+                <w:rFonts w:asciiTheme="minorHAnsi" w:hAnsiTheme="minorHAnsi"/>
+                <w:sz w:val="22"/>
+              </w:rPr>
+              <w:t>at the moment</w:t>
+            </w:r>
+            <w:proofErr w:type="gramEnd"/>
           </w:p>
         </w:tc>
         <w:tc>
@@ -5480,6 +5882,13 @@
                 <w:sz w:val="22"/>
               </w:rPr>
             </w:pPr>
+            <w:r>
+              <w:rPr>
+                <w:rFonts w:asciiTheme="minorHAnsi" w:hAnsiTheme="minorHAnsi"/>
+                <w:sz w:val="22"/>
+              </w:rPr>
+              <w:t>This would make the page much more visually appealing and make it easier to find the relevant information</w:t>
+            </w:r>
           </w:p>
         </w:tc>
       </w:tr>
@@ -5614,8 +6023,18 @@
                 <w:b/>
                 <w:sz w:val="22"/>
               </w:rPr>
-              <w:t>Vincent Aydon</w:t>
-            </w:r>
+              <w:t xml:space="preserve">Vincent </w:t>
+            </w:r>
+            <w:proofErr w:type="spellStart"/>
+            <w:r>
+              <w:rPr>
+                <w:rFonts w:asciiTheme="minorHAnsi" w:hAnsiTheme="minorHAnsi" w:cstheme="minorHAnsi"/>
+                <w:b/>
+                <w:sz w:val="22"/>
+              </w:rPr>
+              <w:t>Aydon</w:t>
+            </w:r>
+            <w:proofErr w:type="spellEnd"/>
           </w:p>
         </w:tc>
         <w:tc>
@@ -5800,6 +6219,20 @@
                 <w:sz w:val="22"/>
               </w:rPr>
             </w:pPr>
+            <w:r>
+              <w:rPr>
+                <w:rFonts w:asciiTheme="minorHAnsi" w:hAnsiTheme="minorHAnsi"/>
+                <w:sz w:val="22"/>
+              </w:rPr>
+              <w:t xml:space="preserve">Make the image opening animation </w:t>
+            </w:r>
+            <w:r>
+              <w:rPr>
+                <w:rFonts w:asciiTheme="minorHAnsi" w:hAnsiTheme="minorHAnsi"/>
+                <w:sz w:val="22"/>
+              </w:rPr>
+              <w:t>smoother</w:t>
+            </w:r>
           </w:p>
         </w:tc>
       </w:tr>
@@ -5838,6 +6271,13 @@
                 <w:sz w:val="22"/>
               </w:rPr>
             </w:pPr>
+            <w:r>
+              <w:rPr>
+                <w:rFonts w:asciiTheme="minorHAnsi" w:hAnsiTheme="minorHAnsi"/>
+                <w:sz w:val="22"/>
+              </w:rPr>
+              <w:t>Make the tables not half disappear on phone screens</w:t>
+            </w:r>
           </w:p>
         </w:tc>
         <w:tc>
@@ -5851,6 +6291,20 @@
                 <w:sz w:val="22"/>
               </w:rPr>
             </w:pPr>
+            <w:r>
+              <w:rPr>
+                <w:rFonts w:asciiTheme="minorHAnsi" w:hAnsiTheme="minorHAnsi"/>
+                <w:sz w:val="22"/>
+              </w:rPr>
+              <w:t xml:space="preserve">Add </w:t>
+            </w:r>
+            <w:r>
+              <w:rPr>
+                <w:rFonts w:asciiTheme="minorHAnsi" w:hAnsiTheme="minorHAnsi"/>
+                <w:sz w:val="22"/>
+              </w:rPr>
+              <w:t>anchors to the headings so that specific sections of each page can be easily linked to</w:t>
+            </w:r>
           </w:p>
         </w:tc>
       </w:tr>
@@ -6020,7 +6474,23 @@
           <w:rFonts w:asciiTheme="minorHAnsi" w:hAnsiTheme="minorHAnsi"/>
           <w:sz w:val="22"/>
         </w:rPr>
-        <w:t xml:space="preserve"> (you can add more rows if you think you need them).</w:t>
+        <w:t xml:space="preserve"> (</w:t>
+      </w:r>
+      <w:proofErr w:type="gramStart"/>
+      <w:r>
+        <w:rPr>
+          <w:rFonts w:asciiTheme="minorHAnsi" w:hAnsiTheme="minorHAnsi"/>
+          <w:sz w:val="22"/>
+        </w:rPr>
+        <w:t>you</w:t>
+      </w:r>
+      <w:proofErr w:type="gramEnd"/>
+      <w:r>
+        <w:rPr>
+          <w:rFonts w:asciiTheme="minorHAnsi" w:hAnsiTheme="minorHAnsi"/>
+          <w:sz w:val="22"/>
+        </w:rPr>
+        <w:t xml:space="preserve"> can add more rows if you think you need them).</w:t>
       </w:r>
     </w:p>
     <w:p>
@@ -6389,7 +6859,21 @@
                 <w:rFonts w:asciiTheme="minorHAnsi" w:hAnsiTheme="minorHAnsi"/>
                 <w:sz w:val="22"/>
               </w:rPr>
-              <w:t>. This is better as the user can now see all of the necessary information.</w:t>
+              <w:t xml:space="preserve">. This is better as the user can now see </w:t>
+            </w:r>
+            <w:r>
+              <w:rPr>
+                <w:rFonts w:asciiTheme="minorHAnsi" w:hAnsiTheme="minorHAnsi"/>
+                <w:sz w:val="22"/>
+              </w:rPr>
+              <w:t>all</w:t>
+            </w:r>
+            <w:r>
+              <w:rPr>
+                <w:rFonts w:asciiTheme="minorHAnsi" w:hAnsiTheme="minorHAnsi"/>
+                <w:sz w:val="22"/>
+              </w:rPr>
+              <w:t xml:space="preserve"> the necessary information.</w:t>
             </w:r>
           </w:p>
         </w:tc>
@@ -6429,6 +6913,50 @@
                 <w:sz w:val="22"/>
               </w:rPr>
             </w:pPr>
+            <w:r>
+              <w:rPr>
+                <w:rFonts w:asciiTheme="minorHAnsi" w:hAnsiTheme="minorHAnsi"/>
+                <w:sz w:val="22"/>
+              </w:rPr>
+              <w:t>Make the image opening animation smoother</w:t>
+            </w:r>
+            <w:r>
+              <w:rPr>
+                <w:rFonts w:asciiTheme="minorHAnsi" w:hAnsiTheme="minorHAnsi"/>
+                <w:sz w:val="22"/>
+              </w:rPr>
+              <w:t xml:space="preserve">. I replaced the </w:t>
+            </w:r>
+            <w:r>
+              <w:rPr>
+                <w:rFonts w:asciiTheme="minorHAnsi" w:hAnsiTheme="minorHAnsi"/>
+                <w:sz w:val="22"/>
+              </w:rPr>
+              <w:t xml:space="preserve">previous animation, which was a janky sliding animation, with a simpler opacity animation. This also fixed a bug where the </w:t>
+            </w:r>
+            <w:proofErr w:type="gramStart"/>
+            <w:r>
+              <w:rPr>
+                <w:rFonts w:asciiTheme="minorHAnsi" w:hAnsiTheme="minorHAnsi"/>
+                <w:sz w:val="22"/>
+              </w:rPr>
+              <w:t>full-screening</w:t>
+            </w:r>
+            <w:proofErr w:type="gramEnd"/>
+            <w:r>
+              <w:rPr>
+                <w:rFonts w:asciiTheme="minorHAnsi" w:hAnsiTheme="minorHAnsi"/>
+                <w:sz w:val="22"/>
+              </w:rPr>
+              <w:t xml:space="preserve"> of the image would force reflow the entire document</w:t>
+            </w:r>
+            <w:r>
+              <w:rPr>
+                <w:rFonts w:asciiTheme="minorHAnsi" w:hAnsiTheme="minorHAnsi"/>
+                <w:sz w:val="22"/>
+              </w:rPr>
+              <w:t xml:space="preserve"> which looks weird as all the text would move around.</w:t>
+            </w:r>
           </w:p>
         </w:tc>
         <w:tc>
@@ -6442,6 +6970,122 @@
                 <w:sz w:val="22"/>
               </w:rPr>
             </w:pPr>
+            <w:r>
+              <w:rPr>
+                <w:rFonts w:asciiTheme="minorHAnsi" w:hAnsiTheme="minorHAnsi"/>
+                <w:sz w:val="22"/>
+              </w:rPr>
+              <w:t xml:space="preserve">This makes </w:t>
+            </w:r>
+            <w:proofErr w:type="gramStart"/>
+            <w:r>
+              <w:rPr>
+                <w:rFonts w:asciiTheme="minorHAnsi" w:hAnsiTheme="minorHAnsi"/>
+                <w:sz w:val="22"/>
+              </w:rPr>
+              <w:t>full-screening</w:t>
+            </w:r>
+            <w:proofErr w:type="gramEnd"/>
+            <w:r>
+              <w:rPr>
+                <w:rFonts w:asciiTheme="minorHAnsi" w:hAnsiTheme="minorHAnsi"/>
+                <w:sz w:val="22"/>
+              </w:rPr>
+              <w:t xml:space="preserve"> the images much nicer and less intrusive to the rest of the page.</w:t>
+            </w:r>
+          </w:p>
+        </w:tc>
+      </w:tr>
+      <w:tr>
+        <w:trPr>
+          <w:trHeight w:val="1116"/>
+        </w:trPr>
+        <w:tc>
+          <w:tcPr>
+            <w:tcW w:w="562" w:type="dxa"/>
+          </w:tcPr>
+          <w:p>
+            <w:pPr>
+              <w:rPr>
+                <w:rFonts w:asciiTheme="minorHAnsi" w:hAnsiTheme="minorHAnsi"/>
+                <w:sz w:val="22"/>
+              </w:rPr>
+            </w:pPr>
+            <w:r>
+              <w:rPr>
+                <w:rFonts w:asciiTheme="minorHAnsi" w:hAnsiTheme="minorHAnsi"/>
+                <w:sz w:val="22"/>
+              </w:rPr>
+              <w:t>4</w:t>
+            </w:r>
+          </w:p>
+        </w:tc>
+        <w:tc>
+          <w:tcPr>
+            <w:tcW w:w="4395" w:type="dxa"/>
+          </w:tcPr>
+          <w:p>
+            <w:pPr>
+              <w:rPr>
+                <w:rFonts w:asciiTheme="minorHAnsi" w:hAnsiTheme="minorHAnsi"/>
+                <w:sz w:val="22"/>
+              </w:rPr>
+            </w:pPr>
+            <w:r>
+              <w:rPr>
+                <w:rFonts w:asciiTheme="minorHAnsi" w:hAnsiTheme="minorHAnsi"/>
+                <w:sz w:val="22"/>
+              </w:rPr>
+              <w:t>Add anchors to the headings so that specific sections of each page can be easily linked to</w:t>
+            </w:r>
+            <w:r>
+              <w:rPr>
+                <w:rFonts w:asciiTheme="minorHAnsi" w:hAnsiTheme="minorHAnsi"/>
+                <w:sz w:val="22"/>
+              </w:rPr>
+              <w:t>. The page will scroll to the selected anchor on load</w:t>
+            </w:r>
+          </w:p>
+        </w:tc>
+        <w:tc>
+          <w:tcPr>
+            <w:tcW w:w="4671" w:type="dxa"/>
+          </w:tcPr>
+          <w:p>
+            <w:pPr>
+              <w:rPr>
+                <w:rFonts w:asciiTheme="minorHAnsi" w:hAnsiTheme="minorHAnsi"/>
+                <w:sz w:val="22"/>
+              </w:rPr>
+            </w:pPr>
+            <w:r>
+              <w:rPr>
+                <w:rFonts w:asciiTheme="minorHAnsi" w:hAnsiTheme="minorHAnsi"/>
+                <w:sz w:val="22"/>
+              </w:rPr>
+              <w:t xml:space="preserve">This makes it easy to </w:t>
+            </w:r>
+            <w:r>
+              <w:rPr>
+                <w:rFonts w:asciiTheme="minorHAnsi" w:hAnsiTheme="minorHAnsi"/>
+                <w:sz w:val="22"/>
+              </w:rPr>
+              <w:t>direct a user to a specific part of a page (if they want to reference something or send a friend some specific info</w:t>
+            </w:r>
+            <w:r>
+              <w:rPr>
+                <w:rFonts w:asciiTheme="minorHAnsi" w:hAnsiTheme="minorHAnsi"/>
+                <w:sz w:val="22"/>
+              </w:rPr>
+              <w:t>, for example</w:t>
+            </w:r>
+            <w:r>
+              <w:rPr>
+                <w:rFonts w:asciiTheme="minorHAnsi" w:hAnsiTheme="minorHAnsi"/>
+                <w:sz w:val="22"/>
+              </w:rPr>
+              <w:t>)</w:t>
+            </w:r>
           </w:p>
         </w:tc>
       </w:tr>
@@ -6543,7 +7187,21 @@
         <w:rPr>
           <w:rFonts w:asciiTheme="minorHAnsi" w:hAnsiTheme="minorHAnsi"/>
         </w:rPr>
-        <w:t>It is quite possible that your explanations will be large in size as an effective use likely means that a number of areas have been affected, and you will need to identify these.</w:t>
+        <w:t xml:space="preserve">It is quite possible that your explanations will be </w:t>
+      </w:r>
+      <w:proofErr w:type="gramStart"/>
+      <w:r>
+        <w:rPr>
+          <w:rFonts w:asciiTheme="minorHAnsi" w:hAnsiTheme="minorHAnsi"/>
+        </w:rPr>
+        <w:t>large in size</w:t>
+      </w:r>
+      <w:proofErr w:type="gramEnd"/>
+      <w:r>
+        <w:rPr>
+          <w:rFonts w:asciiTheme="minorHAnsi" w:hAnsiTheme="minorHAnsi"/>
+        </w:rPr>
+        <w:t xml:space="preserve"> as an effective use likely means that a number of areas have been affected, and you will need to identify these.</w:t>
       </w:r>
     </w:p>
     <w:p>
@@ -6560,8 +7218,8 @@
         <w:tblLook w:val="04A0" w:firstRow="1" w:lastRow="0" w:firstColumn="1" w:lastColumn="0" w:noHBand="0" w:noVBand="1"/>
       </w:tblPr>
       <w:tblGrid>
-        <w:gridCol w:w="2547"/>
-        <w:gridCol w:w="7081"/>
+        <w:gridCol w:w="1418"/>
+        <w:gridCol w:w="8436"/>
       </w:tblGrid>
       <w:tr>
         <w:tc>
@@ -6610,6 +7268,7 @@
           </w:tcPr>
           <w:p>
             <w:pPr>
+              <w:ind w:left="5760" w:hanging="5760"/>
               <w:rPr>
                 <w:rFonts w:asciiTheme="minorHAnsi" w:hAnsiTheme="minorHAnsi"/>
                 <w:i/>
@@ -6622,7 +7281,7 @@
                 <w:i/>
                 <w:sz w:val="20"/>
               </w:rPr>
-              <w:t>e.g. Contrast</w:t>
+              <w:t>Contrast</w:t>
             </w:r>
           </w:p>
         </w:tc>
@@ -6644,7 +7303,294 @@
                 <w:i/>
                 <w:sz w:val="20"/>
               </w:rPr>
-              <w:t>This can be seen in …. The screen shot shows that ….</w:t>
+              <w:t xml:space="preserve">This can be seen </w:t>
+            </w:r>
+            <w:r>
+              <w:rPr>
+                <w:rFonts w:asciiTheme="minorHAnsi" w:hAnsiTheme="minorHAnsi"/>
+                <w:i/>
+                <w:sz w:val="20"/>
+              </w:rPr>
+              <w:t>throughout the page, for example:</w:t>
+            </w:r>
+          </w:p>
+          <w:p>
+            <w:pPr>
+              <w:rPr>
+                <w:rFonts w:asciiTheme="minorHAnsi" w:hAnsiTheme="minorHAnsi"/>
+                <w:i/>
+                <w:sz w:val="20"/>
+              </w:rPr>
+            </w:pPr>
+            <w:r>
+              <w:rPr>
+                <w:rFonts w:asciiTheme="minorHAnsi" w:hAnsiTheme="minorHAnsi"/>
+                <w:i/>
+                <w:sz w:val="20"/>
+              </w:rPr>
+              <w:drawing>
+                <wp:inline distT="0" distB="0" distL="0" distR="0" wp14:anchorId="7239CFE7" wp14:editId="378FC5D4">
+                  <wp:extent cx="1866078" cy="390525"/>
+                  <wp:effectExtent l="0" t="0" r="1270" b="0"/>
+                  <wp:docPr id="2" name="Picture 2"/>
+                  <wp:cNvGraphicFramePr>
+                    <a:graphicFrameLocks xmlns:a="http://schemas.openxmlformats.org/drawingml/2006/main" noChangeAspect="1"/>
+                  </wp:cNvGraphicFramePr>
+                  <a:graphic xmlns:a="http://schemas.openxmlformats.org/drawingml/2006/main">
+                    <a:graphicData uri="http://schemas.openxmlformats.org/drawingml/2006/picture">
+                      <pic:pic xmlns:pic="http://schemas.openxmlformats.org/drawingml/2006/picture">
+                        <pic:nvPicPr>
+                          <pic:cNvPr id="1" name=""/>
+                          <pic:cNvPicPr/>
+                        </pic:nvPicPr>
+                        <pic:blipFill>
+                          <a:blip r:embed="rId9"/>
+                          <a:stretch>
+                            <a:fillRect/>
+                          </a:stretch>
+                        </pic:blipFill>
+                        <pic:spPr>
+                          <a:xfrm>
+                            <a:off x="0" y="0"/>
+                            <a:ext cx="1869400" cy="391220"/>
+                          </a:xfrm>
+                          <a:prstGeom prst="rect">
+                            <a:avLst/>
+                          </a:prstGeom>
+                        </pic:spPr>
+                      </pic:pic>
+                    </a:graphicData>
+                  </a:graphic>
+                </wp:inline>
+              </w:drawing>
+            </w:r>
+          </w:p>
+          <w:p>
+            <w:pPr>
+              <w:rPr>
+                <w:rFonts w:asciiTheme="minorHAnsi" w:hAnsiTheme="minorHAnsi"/>
+                <w:i/>
+                <w:sz w:val="20"/>
+              </w:rPr>
+            </w:pPr>
+            <w:r>
+              <w:rPr>
+                <w:rFonts w:asciiTheme="minorHAnsi" w:hAnsiTheme="minorHAnsi"/>
+                <w:i/>
+                <w:sz w:val="20"/>
+              </w:rPr>
+              <w:t>The title is very bright so it can</w:t>
+            </w:r>
+            <w:r>
+              <w:rPr>
+                <w:rFonts w:asciiTheme="minorHAnsi" w:hAnsiTheme="minorHAnsi"/>
+                <w:i/>
+                <w:sz w:val="20"/>
+              </w:rPr>
+              <w:t xml:space="preserve"> always</w:t>
+            </w:r>
+            <w:r>
+              <w:rPr>
+                <w:rFonts w:asciiTheme="minorHAnsi" w:hAnsiTheme="minorHAnsi"/>
+                <w:i/>
+                <w:sz w:val="20"/>
+              </w:rPr>
+              <w:t xml:space="preserve"> be easily seen against the image background</w:t>
+            </w:r>
+          </w:p>
+          <w:p>
+            <w:pPr>
+              <w:rPr>
+                <w:rFonts w:asciiTheme="minorHAnsi" w:hAnsiTheme="minorHAnsi"/>
+                <w:i/>
+                <w:sz w:val="20"/>
+              </w:rPr>
+            </w:pPr>
+            <w:r>
+              <w:rPr>
+                <w:rFonts w:asciiTheme="minorHAnsi" w:hAnsiTheme="minorHAnsi"/>
+                <w:i/>
+                <w:sz w:val="20"/>
+              </w:rPr>
+              <w:drawing>
+                <wp:inline distT="0" distB="0" distL="0" distR="0" wp14:anchorId="065E95CA" wp14:editId="6E20282A">
+                  <wp:extent cx="2967355" cy="710589"/>
+                  <wp:effectExtent l="0" t="0" r="4445" b="0"/>
+                  <wp:docPr id="3" name="Picture 3"/>
+                  <wp:cNvGraphicFramePr>
+                    <a:graphicFrameLocks xmlns:a="http://schemas.openxmlformats.org/drawingml/2006/main" noChangeAspect="1"/>
+                  </wp:cNvGraphicFramePr>
+                  <a:graphic xmlns:a="http://schemas.openxmlformats.org/drawingml/2006/main">
+                    <a:graphicData uri="http://schemas.openxmlformats.org/drawingml/2006/picture">
+                      <pic:pic xmlns:pic="http://schemas.openxmlformats.org/drawingml/2006/picture">
+                        <pic:nvPicPr>
+                          <pic:cNvPr id="1" name=""/>
+                          <pic:cNvPicPr/>
+                        </pic:nvPicPr>
+                        <pic:blipFill>
+                          <a:blip r:embed="rId10"/>
+                          <a:stretch>
+                            <a:fillRect/>
+                          </a:stretch>
+                        </pic:blipFill>
+                        <pic:spPr>
+                          <a:xfrm>
+                            <a:off x="0" y="0"/>
+                            <a:ext cx="2985508" cy="714936"/>
+                          </a:xfrm>
+                          <a:prstGeom prst="rect">
+                            <a:avLst/>
+                          </a:prstGeom>
+                        </pic:spPr>
+                      </pic:pic>
+                    </a:graphicData>
+                  </a:graphic>
+                </wp:inline>
+              </w:drawing>
+            </w:r>
+          </w:p>
+          <w:p>
+            <w:pPr>
+              <w:rPr>
+                <w:rFonts w:asciiTheme="minorHAnsi" w:hAnsiTheme="minorHAnsi"/>
+                <w:i/>
+                <w:sz w:val="20"/>
+              </w:rPr>
+            </w:pPr>
+            <w:r>
+              <w:rPr>
+                <w:rFonts w:asciiTheme="minorHAnsi" w:hAnsiTheme="minorHAnsi"/>
+                <w:i/>
+                <w:sz w:val="20"/>
+              </w:rPr>
+              <w:t>The text is white against a dark background to make it easier to read</w:t>
+            </w:r>
+          </w:p>
+          <w:p>
+            <w:pPr>
+              <w:rPr>
+                <w:rFonts w:asciiTheme="minorHAnsi" w:hAnsiTheme="minorHAnsi"/>
+                <w:i/>
+                <w:sz w:val="20"/>
+              </w:rPr>
+            </w:pPr>
+            <w:r>
+              <w:rPr>
+                <w:rFonts w:asciiTheme="minorHAnsi" w:hAnsiTheme="minorHAnsi"/>
+                <w:i/>
+                <w:sz w:val="20"/>
+              </w:rPr>
+              <w:drawing>
+                <wp:inline distT="0" distB="0" distL="0" distR="0" wp14:anchorId="0187C6C9" wp14:editId="50E1CECE">
+                  <wp:extent cx="381053" cy="2600688"/>
+                  <wp:effectExtent l="0" t="0" r="0" b="9525"/>
+                  <wp:docPr id="5" name="Picture 5"/>
+                  <wp:cNvGraphicFramePr>
+                    <a:graphicFrameLocks xmlns:a="http://schemas.openxmlformats.org/drawingml/2006/main" noChangeAspect="1"/>
+                  </wp:cNvGraphicFramePr>
+                  <a:graphic xmlns:a="http://schemas.openxmlformats.org/drawingml/2006/main">
+                    <a:graphicData uri="http://schemas.openxmlformats.org/drawingml/2006/picture">
+                      <pic:pic xmlns:pic="http://schemas.openxmlformats.org/drawingml/2006/picture">
+                        <pic:nvPicPr>
+                          <pic:cNvPr id="1" name=""/>
+                          <pic:cNvPicPr/>
+                        </pic:nvPicPr>
+                        <pic:blipFill>
+                          <a:blip r:embed="rId11"/>
+                          <a:stretch>
+                            <a:fillRect/>
+                          </a:stretch>
+                        </pic:blipFill>
+                        <pic:spPr>
+                          <a:xfrm>
+                            <a:off x="0" y="0"/>
+                            <a:ext cx="381053" cy="2600688"/>
+                          </a:xfrm>
+                          <a:prstGeom prst="rect">
+                            <a:avLst/>
+                          </a:prstGeom>
+                        </pic:spPr>
+                      </pic:pic>
+                    </a:graphicData>
+                  </a:graphic>
+                </wp:inline>
+              </w:drawing>
+            </w:r>
+            <w:r>
+              <w:rPr>
+                <w:rFonts w:asciiTheme="minorHAnsi" w:hAnsiTheme="minorHAnsi"/>
+                <w:i/>
+                <w:sz w:val="20"/>
+              </w:rPr>
+              <w:t>The scrollbar is a grey that can be seen against most surfaces of the site</w:t>
+            </w:r>
+          </w:p>
+          <w:p>
+            <w:pPr>
+              <w:rPr>
+                <w:rFonts w:asciiTheme="minorHAnsi" w:hAnsiTheme="minorHAnsi"/>
+                <w:i/>
+                <w:sz w:val="20"/>
+              </w:rPr>
+            </w:pPr>
+            <w:r>
+              <w:rPr>
+                <w:rFonts w:asciiTheme="minorHAnsi" w:hAnsiTheme="minorHAnsi"/>
+                <w:i/>
+                <w:sz w:val="20"/>
+              </w:rPr>
+              <w:drawing>
+                <wp:inline distT="0" distB="0" distL="0" distR="0" wp14:anchorId="24B870D7" wp14:editId="0C519C0D">
+                  <wp:extent cx="3862705" cy="1249227"/>
+                  <wp:effectExtent l="0" t="0" r="4445" b="8255"/>
+                  <wp:docPr id="6" name="Picture 6"/>
+                  <wp:cNvGraphicFramePr>
+                    <a:graphicFrameLocks xmlns:a="http://schemas.openxmlformats.org/drawingml/2006/main" noChangeAspect="1"/>
+                  </wp:cNvGraphicFramePr>
+                  <a:graphic xmlns:a="http://schemas.openxmlformats.org/drawingml/2006/main">
+                    <a:graphicData uri="http://schemas.openxmlformats.org/drawingml/2006/picture">
+                      <pic:pic xmlns:pic="http://schemas.openxmlformats.org/drawingml/2006/picture">
+                        <pic:nvPicPr>
+                          <pic:cNvPr id="1" name=""/>
+                          <pic:cNvPicPr/>
+                        </pic:nvPicPr>
+                        <pic:blipFill>
+                          <a:blip r:embed="rId12"/>
+                          <a:stretch>
+                            <a:fillRect/>
+                          </a:stretch>
+                        </pic:blipFill>
+                        <pic:spPr>
+                          <a:xfrm>
+                            <a:off x="0" y="0"/>
+                            <a:ext cx="3866967" cy="1250605"/>
+                          </a:xfrm>
+                          <a:prstGeom prst="rect">
+                            <a:avLst/>
+                          </a:prstGeom>
+                        </pic:spPr>
+                      </pic:pic>
+                    </a:graphicData>
+                  </a:graphic>
+                </wp:inline>
+              </w:drawing>
+            </w:r>
+          </w:p>
+          <w:p>
+            <w:pPr>
+              <w:rPr>
+                <w:rFonts w:asciiTheme="minorHAnsi" w:hAnsiTheme="minorHAnsi"/>
+                <w:i/>
+                <w:sz w:val="20"/>
+              </w:rPr>
+            </w:pPr>
+            <w:r>
+              <w:rPr>
+                <w:rFonts w:asciiTheme="minorHAnsi" w:hAnsiTheme="minorHAnsi"/>
+                <w:i/>
+                <w:sz w:val="20"/>
+              </w:rPr>
+              <w:t>The surrounding area is darkened to focus the image</w:t>
             </w:r>
           </w:p>
         </w:tc>
@@ -6663,6 +7609,13 @@
                 <w:rFonts w:asciiTheme="minorHAnsi" w:hAnsiTheme="minorHAnsi"/>
               </w:rPr>
             </w:pPr>
+            <w:r>
+              <w:rPr>
+                <w:rFonts w:asciiTheme="minorHAnsi" w:hAnsiTheme="minorHAnsi"/>
+              </w:rPr>
+              <w:lastRenderedPageBreak/>
+              <w:t>Repetition</w:t>
+            </w:r>
           </w:p>
         </w:tc>
         <w:tc>
@@ -6672,9 +7625,214 @@
           <w:p>
             <w:pPr>
               <w:rPr>
-                <w:rFonts w:asciiTheme="minorHAnsi" w:hAnsiTheme="minorHAnsi"/>
-              </w:rPr>
-            </w:pPr>
+                <w:noProof/>
+              </w:rPr>
+            </w:pPr>
+            <w:r>
+              <w:rPr>
+                <w:rFonts w:asciiTheme="minorHAnsi" w:hAnsiTheme="minorHAnsi"/>
+              </w:rPr>
+              <w:drawing>
+                <wp:inline distT="0" distB="0" distL="0" distR="0" wp14:anchorId="0A2505EB" wp14:editId="08F2328B">
+                  <wp:extent cx="1815512" cy="718820"/>
+                  <wp:effectExtent l="0" t="0" r="0" b="5080"/>
+                  <wp:docPr id="7" name="Picture 7"/>
+                  <wp:cNvGraphicFramePr>
+                    <a:graphicFrameLocks xmlns:a="http://schemas.openxmlformats.org/drawingml/2006/main" noChangeAspect="1"/>
+                  </wp:cNvGraphicFramePr>
+                  <a:graphic xmlns:a="http://schemas.openxmlformats.org/drawingml/2006/main">
+                    <a:graphicData uri="http://schemas.openxmlformats.org/drawingml/2006/picture">
+                      <pic:pic xmlns:pic="http://schemas.openxmlformats.org/drawingml/2006/picture">
+                        <pic:nvPicPr>
+                          <pic:cNvPr id="1" name=""/>
+                          <pic:cNvPicPr/>
+                        </pic:nvPicPr>
+                        <pic:blipFill>
+                          <a:blip r:embed="rId13"/>
+                          <a:stretch>
+                            <a:fillRect/>
+                          </a:stretch>
+                        </pic:blipFill>
+                        <pic:spPr>
+                          <a:xfrm>
+                            <a:off x="0" y="0"/>
+                            <a:ext cx="1841131" cy="728963"/>
+                          </a:xfrm>
+                          <a:prstGeom prst="rect">
+                            <a:avLst/>
+                          </a:prstGeom>
+                        </pic:spPr>
+                      </pic:pic>
+                    </a:graphicData>
+                  </a:graphic>
+                </wp:inline>
+              </w:drawing>
+            </w:r>
+            <w:r>
+              <w:rPr>
+                <w:noProof/>
+              </w:rPr>
+              <w:t xml:space="preserve"> </w:t>
+            </w:r>
+            <w:r>
+              <w:rPr>
+                <w:rFonts w:asciiTheme="minorHAnsi" w:hAnsiTheme="minorHAnsi"/>
+              </w:rPr>
+              <w:drawing>
+                <wp:inline distT="0" distB="0" distL="0" distR="0" wp14:anchorId="7F6310BA" wp14:editId="012C4DD6">
+                  <wp:extent cx="2376805" cy="611587"/>
+                  <wp:effectExtent l="0" t="0" r="4445" b="0"/>
+                  <wp:docPr id="8" name="Picture 8"/>
+                  <wp:cNvGraphicFramePr>
+                    <a:graphicFrameLocks xmlns:a="http://schemas.openxmlformats.org/drawingml/2006/main" noChangeAspect="1"/>
+                  </wp:cNvGraphicFramePr>
+                  <a:graphic xmlns:a="http://schemas.openxmlformats.org/drawingml/2006/main">
+                    <a:graphicData uri="http://schemas.openxmlformats.org/drawingml/2006/picture">
+                      <pic:pic xmlns:pic="http://schemas.openxmlformats.org/drawingml/2006/picture">
+                        <pic:nvPicPr>
+                          <pic:cNvPr id="1" name=""/>
+                          <pic:cNvPicPr/>
+                        </pic:nvPicPr>
+                        <pic:blipFill>
+                          <a:blip r:embed="rId14"/>
+                          <a:stretch>
+                            <a:fillRect/>
+                          </a:stretch>
+                        </pic:blipFill>
+                        <pic:spPr>
+                          <a:xfrm>
+                            <a:off x="0" y="0"/>
+                            <a:ext cx="2449100" cy="630189"/>
+                          </a:xfrm>
+                          <a:prstGeom prst="rect">
+                            <a:avLst/>
+                          </a:prstGeom>
+                        </pic:spPr>
+                      </pic:pic>
+                    </a:graphicData>
+                  </a:graphic>
+                </wp:inline>
+              </w:drawing>
+            </w:r>
+          </w:p>
+          <w:p>
+            <w:pPr>
+              <w:rPr>
+                <w:noProof/>
+              </w:rPr>
+            </w:pPr>
+            <w:r>
+              <w:rPr>
+                <w:noProof/>
+              </w:rPr>
+              <w:t>Similar styles are used throughout the page for consistency and to maintain an aesthetic look</w:t>
+            </w:r>
+          </w:p>
+          <w:p>
+            <w:pPr>
+              <w:rPr>
+                <w:noProof/>
+              </w:rPr>
+            </w:pPr>
+            <w:r>
+              <w:rPr>
+                <w:rFonts w:asciiTheme="minorHAnsi" w:hAnsiTheme="minorHAnsi"/>
+              </w:rPr>
+              <w:drawing>
+                <wp:inline distT="0" distB="0" distL="0" distR="0" wp14:anchorId="45BE21ED" wp14:editId="25608638">
+                  <wp:extent cx="1304925" cy="605981"/>
+                  <wp:effectExtent l="0" t="0" r="0" b="3810"/>
+                  <wp:docPr id="9" name="Picture 9"/>
+                  <wp:cNvGraphicFramePr>
+                    <a:graphicFrameLocks xmlns:a="http://schemas.openxmlformats.org/drawingml/2006/main" noChangeAspect="1"/>
+                  </wp:cNvGraphicFramePr>
+                  <a:graphic xmlns:a="http://schemas.openxmlformats.org/drawingml/2006/main">
+                    <a:graphicData uri="http://schemas.openxmlformats.org/drawingml/2006/picture">
+                      <pic:pic xmlns:pic="http://schemas.openxmlformats.org/drawingml/2006/picture">
+                        <pic:nvPicPr>
+                          <pic:cNvPr id="1" name=""/>
+                          <pic:cNvPicPr/>
+                        </pic:nvPicPr>
+                        <pic:blipFill>
+                          <a:blip r:embed="rId15"/>
+                          <a:stretch>
+                            <a:fillRect/>
+                          </a:stretch>
+                        </pic:blipFill>
+                        <pic:spPr>
+                          <a:xfrm>
+                            <a:off x="0" y="0"/>
+                            <a:ext cx="1314685" cy="610513"/>
+                          </a:xfrm>
+                          <a:prstGeom prst="rect">
+                            <a:avLst/>
+                          </a:prstGeom>
+                        </pic:spPr>
+                      </pic:pic>
+                    </a:graphicData>
+                  </a:graphic>
+                </wp:inline>
+              </w:drawing>
+            </w:r>
+            <w:r>
+              <w:rPr>
+                <w:noProof/>
+              </w:rPr>
+              <w:t xml:space="preserve"> </w:t>
+            </w:r>
+            <w:r>
+              <w:rPr>
+                <w:noProof/>
+              </w:rPr>
+              <w:drawing>
+                <wp:inline distT="0" distB="0" distL="0" distR="0" wp14:anchorId="0B9AAECB" wp14:editId="18C207F8">
+                  <wp:extent cx="2786380" cy="564908"/>
+                  <wp:effectExtent l="0" t="0" r="0" b="6985"/>
+                  <wp:docPr id="11" name="Picture 11"/>
+                  <wp:cNvGraphicFramePr>
+                    <a:graphicFrameLocks xmlns:a="http://schemas.openxmlformats.org/drawingml/2006/main" noChangeAspect="1"/>
+                  </wp:cNvGraphicFramePr>
+                  <a:graphic xmlns:a="http://schemas.openxmlformats.org/drawingml/2006/main">
+                    <a:graphicData uri="http://schemas.openxmlformats.org/drawingml/2006/picture">
+                      <pic:pic xmlns:pic="http://schemas.openxmlformats.org/drawingml/2006/picture">
+                        <pic:nvPicPr>
+                          <pic:cNvPr id="1" name=""/>
+                          <pic:cNvPicPr/>
+                        </pic:nvPicPr>
+                        <pic:blipFill>
+                          <a:blip r:embed="rId16"/>
+                          <a:stretch>
+                            <a:fillRect/>
+                          </a:stretch>
+                        </pic:blipFill>
+                        <pic:spPr>
+                          <a:xfrm>
+                            <a:off x="0" y="0"/>
+                            <a:ext cx="2831050" cy="573964"/>
+                          </a:xfrm>
+                          <a:prstGeom prst="rect">
+                            <a:avLst/>
+                          </a:prstGeom>
+                        </pic:spPr>
+                      </pic:pic>
+                    </a:graphicData>
+                  </a:graphic>
+                </wp:inline>
+              </w:drawing>
+            </w:r>
+          </w:p>
+          <w:p>
+            <w:pPr>
+              <w:rPr>
+                <w:rFonts w:asciiTheme="minorHAnsi" w:hAnsiTheme="minorHAnsi"/>
+              </w:rPr>
+            </w:pPr>
+            <w:r>
+              <w:t xml:space="preserve">This consistency means the user is never confused about what is happening on the page and can always tell what a specific </w:t>
+            </w:r>
+            <w:r>
+              <w:t>style element means</w:t>
+            </w:r>
           </w:p>
         </w:tc>
       </w:tr>
@@ -6692,6 +7850,12 @@
                 <w:rFonts w:asciiTheme="minorHAnsi" w:hAnsiTheme="minorHAnsi"/>
               </w:rPr>
             </w:pPr>
+            <w:r>
+              <w:rPr>
+                <w:rFonts w:asciiTheme="minorHAnsi" w:hAnsiTheme="minorHAnsi"/>
+              </w:rPr>
+              <w:t>Alignment</w:t>
+            </w:r>
           </w:p>
         </w:tc>
         <w:tc>
@@ -6704,6 +7868,166 @@
                 <w:rFonts w:asciiTheme="minorHAnsi" w:hAnsiTheme="minorHAnsi"/>
               </w:rPr>
             </w:pPr>
+            <w:r>
+              <w:rPr>
+                <w:rFonts w:asciiTheme="minorHAnsi" w:hAnsiTheme="minorHAnsi"/>
+              </w:rPr>
+              <w:drawing>
+                <wp:inline distT="0" distB="0" distL="0" distR="0" wp14:anchorId="7CF60D59" wp14:editId="066B14B5">
+                  <wp:extent cx="857370" cy="4991797"/>
+                  <wp:effectExtent l="0" t="0" r="0" b="0"/>
+                  <wp:docPr id="12" name="Picture 12"/>
+                  <wp:cNvGraphicFramePr>
+                    <a:graphicFrameLocks xmlns:a="http://schemas.openxmlformats.org/drawingml/2006/main" noChangeAspect="1"/>
+                  </wp:cNvGraphicFramePr>
+                  <a:graphic xmlns:a="http://schemas.openxmlformats.org/drawingml/2006/main">
+                    <a:graphicData uri="http://schemas.openxmlformats.org/drawingml/2006/picture">
+                      <pic:pic xmlns:pic="http://schemas.openxmlformats.org/drawingml/2006/picture">
+                        <pic:nvPicPr>
+                          <pic:cNvPr id="1" name=""/>
+                          <pic:cNvPicPr/>
+                        </pic:nvPicPr>
+                        <pic:blipFill>
+                          <a:blip r:embed="rId17"/>
+                          <a:stretch>
+                            <a:fillRect/>
+                          </a:stretch>
+                        </pic:blipFill>
+                        <pic:spPr>
+                          <a:xfrm>
+                            <a:off x="0" y="0"/>
+                            <a:ext cx="857370" cy="4991797"/>
+                          </a:xfrm>
+                          <a:prstGeom prst="rect">
+                            <a:avLst/>
+                          </a:prstGeom>
+                        </pic:spPr>
+                      </pic:pic>
+                    </a:graphicData>
+                  </a:graphic>
+                </wp:inline>
+              </w:drawing>
+            </w:r>
+          </w:p>
+          <w:p>
+            <w:pPr>
+              <w:rPr>
+                <w:rFonts w:asciiTheme="minorHAnsi" w:hAnsiTheme="minorHAnsi"/>
+              </w:rPr>
+            </w:pPr>
+            <w:r>
+              <w:rPr>
+                <w:rFonts w:asciiTheme="minorHAnsi" w:hAnsiTheme="minorHAnsi"/>
+              </w:rPr>
+              <w:t>All page elements are consistently aligned, and small amounts of indentation are used to hint when one element is a sub-set of another, for example it is easy to see that the headers</w:t>
+            </w:r>
+            <w:r>
+              <w:rPr>
+                <w:rFonts w:asciiTheme="minorHAnsi" w:hAnsiTheme="minorHAnsi"/>
+              </w:rPr>
+              <w:t xml:space="preserve"> </w:t>
+            </w:r>
+            <w:r>
+              <w:rPr>
+                <w:rFonts w:asciiTheme="minorHAnsi" w:hAnsiTheme="minorHAnsi"/>
+                <w:i/>
+                <w:iCs/>
+              </w:rPr>
+              <w:t>contain</w:t>
+            </w:r>
+            <w:r>
+              <w:rPr>
+                <w:rFonts w:asciiTheme="minorHAnsi" w:hAnsiTheme="minorHAnsi"/>
+                <w:i/>
+                <w:iCs/>
+              </w:rPr>
+              <w:t xml:space="preserve"> and encapsulate</w:t>
+            </w:r>
+            <w:r>
+              <w:rPr>
+                <w:rFonts w:asciiTheme="minorHAnsi" w:hAnsiTheme="minorHAnsi"/>
+              </w:rPr>
+              <w:t xml:space="preserve"> the text/tables/lists within them, and the indentation kind of re</w:t>
+            </w:r>
+            <w:r>
+              <w:rPr>
+                <w:rFonts w:asciiTheme="minorHAnsi" w:hAnsiTheme="minorHAnsi"/>
+              </w:rPr>
+              <w:t>i</w:t>
+            </w:r>
+            <w:r>
+              <w:rPr>
+                <w:rFonts w:asciiTheme="minorHAnsi" w:hAnsiTheme="minorHAnsi"/>
+              </w:rPr>
+              <w:t>nforces that idea.</w:t>
+            </w:r>
+          </w:p>
+          <w:p>
+            <w:pPr>
+              <w:rPr>
+                <w:rFonts w:asciiTheme="minorHAnsi" w:hAnsiTheme="minorHAnsi"/>
+              </w:rPr>
+            </w:pPr>
+            <w:r>
+              <w:rPr>
+                <w:rFonts w:asciiTheme="minorHAnsi" w:hAnsiTheme="minorHAnsi"/>
+              </w:rPr>
+              <w:lastRenderedPageBreak/>
+              <w:drawing>
+                <wp:inline distT="0" distB="0" distL="0" distR="0" wp14:anchorId="442C9F57" wp14:editId="0B3DDD41">
+                  <wp:extent cx="5110480" cy="1518085"/>
+                  <wp:effectExtent l="0" t="0" r="0" b="6350"/>
+                  <wp:docPr id="13" name="Picture 13"/>
+                  <wp:cNvGraphicFramePr>
+                    <a:graphicFrameLocks xmlns:a="http://schemas.openxmlformats.org/drawingml/2006/main" noChangeAspect="1"/>
+                  </wp:cNvGraphicFramePr>
+                  <a:graphic xmlns:a="http://schemas.openxmlformats.org/drawingml/2006/main">
+                    <a:graphicData uri="http://schemas.openxmlformats.org/drawingml/2006/picture">
+                      <pic:pic xmlns:pic="http://schemas.openxmlformats.org/drawingml/2006/picture">
+                        <pic:nvPicPr>
+                          <pic:cNvPr id="1" name=""/>
+                          <pic:cNvPicPr/>
+                        </pic:nvPicPr>
+                        <pic:blipFill>
+                          <a:blip r:embed="rId18"/>
+                          <a:stretch>
+                            <a:fillRect/>
+                          </a:stretch>
+                        </pic:blipFill>
+                        <pic:spPr>
+                          <a:xfrm>
+                            <a:off x="0" y="0"/>
+                            <a:ext cx="5116332" cy="1519823"/>
+                          </a:xfrm>
+                          <a:prstGeom prst="rect">
+                            <a:avLst/>
+                          </a:prstGeom>
+                        </pic:spPr>
+                      </pic:pic>
+                    </a:graphicData>
+                  </a:graphic>
+                </wp:inline>
+              </w:drawing>
+            </w:r>
+          </w:p>
+          <w:p>
+            <w:pPr>
+              <w:rPr>
+                <w:rFonts w:asciiTheme="minorHAnsi" w:hAnsiTheme="minorHAnsi"/>
+              </w:rPr>
+            </w:pPr>
+            <w:r>
+              <w:rPr>
+                <w:rFonts w:asciiTheme="minorHAnsi" w:hAnsiTheme="minorHAnsi"/>
+              </w:rPr>
+              <w:t xml:space="preserve">The entire page mis also placed at the centre of the screen as this is where the user’s attention is most likely to be </w:t>
+            </w:r>
+            <w:r>
+              <w:rPr>
+                <w:rFonts w:asciiTheme="minorHAnsi" w:hAnsiTheme="minorHAnsi"/>
+              </w:rPr>
+              <w:t>focused upon.</w:t>
+            </w:r>
           </w:p>
         </w:tc>
       </w:tr>
@@ -6721,6 +8045,13 @@
                 <w:rFonts w:asciiTheme="minorHAnsi" w:hAnsiTheme="minorHAnsi"/>
               </w:rPr>
             </w:pPr>
+            <w:r>
+              <w:rPr>
+                <w:rFonts w:asciiTheme="minorHAnsi" w:hAnsiTheme="minorHAnsi"/>
+              </w:rPr>
+              <w:lastRenderedPageBreak/>
+              <w:t>Proximity</w:t>
+            </w:r>
           </w:p>
         </w:tc>
         <w:tc>
@@ -6733,6 +8064,224 @@
                 <w:rFonts w:asciiTheme="minorHAnsi" w:hAnsiTheme="minorHAnsi"/>
               </w:rPr>
             </w:pPr>
+            <w:r>
+              <w:rPr>
+                <w:rFonts w:asciiTheme="minorHAnsi" w:hAnsiTheme="minorHAnsi"/>
+              </w:rPr>
+              <w:drawing>
+                <wp:inline distT="0" distB="0" distL="0" distR="0" wp14:anchorId="35C0BFC9" wp14:editId="1FE0A628">
+                  <wp:extent cx="1990725" cy="1375120"/>
+                  <wp:effectExtent l="0" t="0" r="0" b="0"/>
+                  <wp:docPr id="14" name="Picture 14"/>
+                  <wp:cNvGraphicFramePr>
+                    <a:graphicFrameLocks xmlns:a="http://schemas.openxmlformats.org/drawingml/2006/main" noChangeAspect="1"/>
+                  </wp:cNvGraphicFramePr>
+                  <a:graphic xmlns:a="http://schemas.openxmlformats.org/drawingml/2006/main">
+                    <a:graphicData uri="http://schemas.openxmlformats.org/drawingml/2006/picture">
+                      <pic:pic xmlns:pic="http://schemas.openxmlformats.org/drawingml/2006/picture">
+                        <pic:nvPicPr>
+                          <pic:cNvPr id="1" name=""/>
+                          <pic:cNvPicPr/>
+                        </pic:nvPicPr>
+                        <pic:blipFill>
+                          <a:blip r:embed="rId19"/>
+                          <a:stretch>
+                            <a:fillRect/>
+                          </a:stretch>
+                        </pic:blipFill>
+                        <pic:spPr>
+                          <a:xfrm>
+                            <a:off x="0" y="0"/>
+                            <a:ext cx="1998298" cy="1380351"/>
+                          </a:xfrm>
+                          <a:prstGeom prst="rect">
+                            <a:avLst/>
+                          </a:prstGeom>
+                        </pic:spPr>
+                      </pic:pic>
+                    </a:graphicData>
+                  </a:graphic>
+                </wp:inline>
+              </w:drawing>
+            </w:r>
+          </w:p>
+          <w:p>
+            <w:pPr>
+              <w:rPr>
+                <w:rFonts w:asciiTheme="minorHAnsi" w:hAnsiTheme="minorHAnsi"/>
+              </w:rPr>
+            </w:pPr>
+            <w:r>
+              <w:rPr>
+                <w:rFonts w:asciiTheme="minorHAnsi" w:hAnsiTheme="minorHAnsi"/>
+              </w:rPr>
+              <w:t>There is space between each separate element as this gives “breathing space”, making the page look less cramped. I have also chosen to put more space between the heading and the end of the previous paragraph</w:t>
+            </w:r>
+            <w:r>
+              <w:rPr>
+                <w:rFonts w:asciiTheme="minorHAnsi" w:hAnsiTheme="minorHAnsi"/>
+              </w:rPr>
+              <w:t xml:space="preserve"> than the heading and the next paragraph. This implies that the heading is more connected to the following paragraph, which it is.</w:t>
+            </w:r>
+          </w:p>
+          <w:p>
+            <w:pPr>
+              <w:rPr>
+                <w:rFonts w:asciiTheme="minorHAnsi" w:hAnsiTheme="minorHAnsi"/>
+              </w:rPr>
+            </w:pPr>
+            <w:r>
+              <w:rPr>
+                <w:rFonts w:asciiTheme="minorHAnsi" w:hAnsiTheme="minorHAnsi"/>
+              </w:rPr>
+              <w:drawing>
+                <wp:inline distT="0" distB="0" distL="0" distR="0" wp14:anchorId="747AAD01" wp14:editId="4DC2FD6C">
+                  <wp:extent cx="5215255" cy="1308954"/>
+                  <wp:effectExtent l="0" t="0" r="4445" b="5715"/>
+                  <wp:docPr id="15" name="Picture 15"/>
+                  <wp:cNvGraphicFramePr>
+                    <a:graphicFrameLocks xmlns:a="http://schemas.openxmlformats.org/drawingml/2006/main" noChangeAspect="1"/>
+                  </wp:cNvGraphicFramePr>
+                  <a:graphic xmlns:a="http://schemas.openxmlformats.org/drawingml/2006/main">
+                    <a:graphicData uri="http://schemas.openxmlformats.org/drawingml/2006/picture">
+                      <pic:pic xmlns:pic="http://schemas.openxmlformats.org/drawingml/2006/picture">
+                        <pic:nvPicPr>
+                          <pic:cNvPr id="1" name=""/>
+                          <pic:cNvPicPr/>
+                        </pic:nvPicPr>
+                        <pic:blipFill>
+                          <a:blip r:embed="rId20"/>
+                          <a:stretch>
+                            <a:fillRect/>
+                          </a:stretch>
+                        </pic:blipFill>
+                        <pic:spPr>
+                          <a:xfrm>
+                            <a:off x="0" y="0"/>
+                            <a:ext cx="5220013" cy="1310148"/>
+                          </a:xfrm>
+                          <a:prstGeom prst="rect">
+                            <a:avLst/>
+                          </a:prstGeom>
+                        </pic:spPr>
+                      </pic:pic>
+                    </a:graphicData>
+                  </a:graphic>
+                </wp:inline>
+              </w:drawing>
+            </w:r>
+          </w:p>
+          <w:p>
+            <w:pPr>
+              <w:rPr>
+                <w:rFonts w:asciiTheme="minorHAnsi" w:hAnsiTheme="minorHAnsi"/>
+              </w:rPr>
+            </w:pPr>
+            <w:r>
+              <w:rPr>
+                <w:rFonts w:asciiTheme="minorHAnsi" w:hAnsiTheme="minorHAnsi"/>
+              </w:rPr>
+              <w:t xml:space="preserve">Tables have also been given plenty of “breathing space” in each cell, as this makes the table more aesthetically </w:t>
+            </w:r>
+            <w:r>
+              <w:rPr>
+                <w:rFonts w:asciiTheme="minorHAnsi" w:hAnsiTheme="minorHAnsi"/>
+              </w:rPr>
+              <w:t>pleasing and much less confusing to look at.</w:t>
+            </w:r>
+          </w:p>
+          <w:p>
+            <w:pPr>
+              <w:rPr>
+                <w:rFonts w:asciiTheme="minorHAnsi" w:hAnsiTheme="minorHAnsi"/>
+              </w:rPr>
+            </w:pPr>
+            <w:r>
+              <w:rPr>
+                <w:rFonts w:asciiTheme="minorHAnsi" w:hAnsiTheme="minorHAnsi"/>
+              </w:rPr>
+              <w:lastRenderedPageBreak/>
+              <w:drawing>
+                <wp:inline distT="0" distB="0" distL="0" distR="0" wp14:anchorId="2C58AB14" wp14:editId="1DF8094F">
+                  <wp:extent cx="3367405" cy="2558571"/>
+                  <wp:effectExtent l="0" t="0" r="4445" b="0"/>
+                  <wp:docPr id="16" name="Picture 16"/>
+                  <wp:cNvGraphicFramePr>
+                    <a:graphicFrameLocks xmlns:a="http://schemas.openxmlformats.org/drawingml/2006/main" noChangeAspect="1"/>
+                  </wp:cNvGraphicFramePr>
+                  <a:graphic xmlns:a="http://schemas.openxmlformats.org/drawingml/2006/main">
+                    <a:graphicData uri="http://schemas.openxmlformats.org/drawingml/2006/picture">
+                      <pic:pic xmlns:pic="http://schemas.openxmlformats.org/drawingml/2006/picture">
+                        <pic:nvPicPr>
+                          <pic:cNvPr id="1" name=""/>
+                          <pic:cNvPicPr/>
+                        </pic:nvPicPr>
+                        <pic:blipFill>
+                          <a:blip r:embed="rId21"/>
+                          <a:stretch>
+                            <a:fillRect/>
+                          </a:stretch>
+                        </pic:blipFill>
+                        <pic:spPr>
+                          <a:xfrm>
+                            <a:off x="0" y="0"/>
+                            <a:ext cx="3374295" cy="2563806"/>
+                          </a:xfrm>
+                          <a:prstGeom prst="rect">
+                            <a:avLst/>
+                          </a:prstGeom>
+                        </pic:spPr>
+                      </pic:pic>
+                    </a:graphicData>
+                  </a:graphic>
+                </wp:inline>
+              </w:drawing>
+            </w:r>
+          </w:p>
+          <w:p>
+            <w:pPr>
+              <w:rPr>
+                <w:rFonts w:asciiTheme="minorHAnsi" w:hAnsiTheme="minorHAnsi"/>
+              </w:rPr>
+            </w:pPr>
+            <w:r>
+              <w:rPr>
+                <w:rFonts w:asciiTheme="minorHAnsi" w:hAnsiTheme="minorHAnsi"/>
+              </w:rPr>
+              <w:t xml:space="preserve">The entire content container also has plenty of padding around the outside edge to </w:t>
+            </w:r>
+            <w:r>
+              <w:rPr>
+                <w:rFonts w:asciiTheme="minorHAnsi" w:hAnsiTheme="minorHAnsi"/>
+              </w:rPr>
+              <w:t xml:space="preserve">make a well-defined edge and keep the content nicely inside. </w:t>
+            </w:r>
+            <w:r>
+              <w:rPr>
+                <w:rFonts w:asciiTheme="minorHAnsi" w:hAnsiTheme="minorHAnsi"/>
+              </w:rPr>
+              <w:t xml:space="preserve">Should the content get too close to the edge of the box, the page would look </w:t>
+            </w:r>
+            <w:proofErr w:type="gramStart"/>
+            <w:r>
+              <w:rPr>
+                <w:rFonts w:asciiTheme="minorHAnsi" w:hAnsiTheme="minorHAnsi"/>
+              </w:rPr>
+              <w:t>cramped</w:t>
+            </w:r>
+            <w:proofErr w:type="gramEnd"/>
+            <w:r>
+              <w:rPr>
+                <w:rFonts w:asciiTheme="minorHAnsi" w:hAnsiTheme="minorHAnsi"/>
+              </w:rPr>
+              <w:t xml:space="preserve"> and</w:t>
+            </w:r>
+            <w:r>
+              <w:rPr>
+                <w:rFonts w:asciiTheme="minorHAnsi" w:hAnsiTheme="minorHAnsi"/>
+              </w:rPr>
+              <w:t xml:space="preserve"> the edge would distract the user from the text.</w:t>
+            </w:r>
           </w:p>
         </w:tc>
       </w:tr>
@@ -6750,6 +8299,7 @@
         </w:rPr>
       </w:pPr>
       <w:r>
+        <w:lastRenderedPageBreak/>
         <w:br w:type="page"/>
       </w:r>
     </w:p>
@@ -6849,7 +8399,23 @@
           <w:rFonts w:asciiTheme="minorHAnsi" w:hAnsiTheme="minorHAnsi" w:cstheme="minorHAnsi"/>
           <w:sz w:val="22"/>
         </w:rPr>
-        <w:t xml:space="preserve">.  Create, Predict and Apply a range of tests that show your solution works correctly. A real-world test plan will likely have 1000s of test in it, but in this instance we only need a handful for each element you created (20-30 in total). </w:t>
+        <w:t xml:space="preserve">.  Create, Predict and Apply a range of tests that show your solution works correctly. A real-world test plan will likely have 1000s of test in it, but in this </w:t>
+      </w:r>
+      <w:proofErr w:type="gramStart"/>
+      <w:r>
+        <w:rPr>
+          <w:rFonts w:asciiTheme="minorHAnsi" w:hAnsiTheme="minorHAnsi" w:cstheme="minorHAnsi"/>
+          <w:sz w:val="22"/>
+        </w:rPr>
+        <w:t>instance</w:t>
+      </w:r>
+      <w:proofErr w:type="gramEnd"/>
+      <w:r>
+        <w:rPr>
+          <w:rFonts w:asciiTheme="minorHAnsi" w:hAnsiTheme="minorHAnsi" w:cstheme="minorHAnsi"/>
+          <w:sz w:val="22"/>
+        </w:rPr>
+        <w:t xml:space="preserve"> we only need a handful for each element you created (20-30 in total). </w:t>
       </w:r>
       <w:r>
         <w:rPr>
@@ -7043,6 +8609,14 @@
                 <w:lang w:val="en-US"/>
               </w:rPr>
             </w:pPr>
+            <w:r>
+              <w:rPr>
+                <w:rFonts w:asciiTheme="minorHAnsi" w:hAnsiTheme="minorHAnsi" w:cstheme="minorHAnsi"/>
+                <w:sz w:val="22"/>
+                <w:lang w:val="en-US"/>
+              </w:rPr>
+              <w:t>Anchor links</w:t>
+            </w:r>
           </w:p>
         </w:tc>
         <w:tc>
@@ -7059,6 +8633,14 @@
                 <w:lang w:val="en-US"/>
               </w:rPr>
             </w:pPr>
+            <w:r>
+              <w:rPr>
+                <w:rFonts w:asciiTheme="minorHAnsi" w:hAnsiTheme="minorHAnsi" w:cstheme="minorHAnsi"/>
+                <w:sz w:val="22"/>
+                <w:lang w:val="en-US"/>
+              </w:rPr>
+              <w:t>A section link should appear next to each section header (&lt;h2&gt;)</w:t>
+            </w:r>
           </w:p>
         </w:tc>
         <w:tc>
@@ -7075,6 +8657,14 @@
                 <w:lang w:val="en-US"/>
               </w:rPr>
             </w:pPr>
+            <w:r>
+              <w:rPr>
+                <w:rFonts w:asciiTheme="minorHAnsi" w:hAnsiTheme="minorHAnsi" w:cstheme="minorHAnsi"/>
+                <w:sz w:val="22"/>
+                <w:lang w:val="en-US"/>
+              </w:rPr>
+              <w:t>&lt;-</w:t>
+            </w:r>
           </w:p>
         </w:tc>
         <w:tc>
@@ -7090,6 +8680,14 @@
                 <w:lang w:val="en-US"/>
               </w:rPr>
             </w:pPr>
+            <w:r>
+              <w:rPr>
+                <w:rFonts w:asciiTheme="minorHAnsi" w:hAnsiTheme="minorHAnsi" w:cstheme="minorHAnsi"/>
+                <w:sz w:val="22"/>
+                <w:lang w:val="en-US"/>
+              </w:rPr>
+              <w:t>Pass</w:t>
+            </w:r>
           </w:p>
         </w:tc>
       </w:tr>
@@ -7132,6 +8730,14 @@
                 <w:lang w:val="en-US"/>
               </w:rPr>
             </w:pPr>
+            <w:r>
+              <w:rPr>
+                <w:rFonts w:asciiTheme="minorHAnsi" w:hAnsiTheme="minorHAnsi" w:cstheme="minorHAnsi"/>
+                <w:sz w:val="22"/>
+                <w:lang w:val="en-US"/>
+              </w:rPr>
+              <w:t>Resize window (looking at table)</w:t>
+            </w:r>
           </w:p>
         </w:tc>
         <w:tc>
@@ -7148,6 +8754,32 @@
                 <w:lang w:val="en-US"/>
               </w:rPr>
             </w:pPr>
+            <w:r>
+              <w:rPr>
+                <w:rFonts w:asciiTheme="minorHAnsi" w:hAnsiTheme="minorHAnsi" w:cstheme="minorHAnsi"/>
+                <w:sz w:val="22"/>
+                <w:lang w:val="en-US"/>
+              </w:rPr>
+              <w:t xml:space="preserve">Scrollbar should appear to scroll table and scroll </w:t>
+            </w:r>
+            <w:proofErr w:type="gramStart"/>
+            <w:r>
+              <w:rPr>
+                <w:rFonts w:asciiTheme="minorHAnsi" w:hAnsiTheme="minorHAnsi" w:cstheme="minorHAnsi"/>
+                <w:sz w:val="22"/>
+                <w:lang w:val="en-US"/>
+              </w:rPr>
+              <w:t>hints(</w:t>
+            </w:r>
+            <w:proofErr w:type="gramEnd"/>
+            <w:r>
+              <w:rPr>
+                <w:rFonts w:asciiTheme="minorHAnsi" w:hAnsiTheme="minorHAnsi" w:cstheme="minorHAnsi"/>
+                <w:sz w:val="22"/>
+                <w:lang w:val="en-US"/>
+              </w:rPr>
+              <w:t>box shadow) should appear</w:t>
+            </w:r>
           </w:p>
         </w:tc>
         <w:tc>
@@ -7164,6 +8796,14 @@
                 <w:lang w:val="en-US"/>
               </w:rPr>
             </w:pPr>
+            <w:r>
+              <w:rPr>
+                <w:rFonts w:asciiTheme="minorHAnsi" w:hAnsiTheme="minorHAnsi" w:cstheme="minorHAnsi"/>
+                <w:sz w:val="22"/>
+                <w:lang w:val="en-US"/>
+              </w:rPr>
+              <w:t>&lt;-</w:t>
+            </w:r>
           </w:p>
         </w:tc>
         <w:tc>
@@ -7179,6 +8819,14 @@
                 <w:lang w:val="en-US"/>
               </w:rPr>
             </w:pPr>
+            <w:r>
+              <w:rPr>
+                <w:rFonts w:asciiTheme="minorHAnsi" w:hAnsiTheme="minorHAnsi" w:cstheme="minorHAnsi"/>
+                <w:sz w:val="22"/>
+                <w:lang w:val="en-US"/>
+              </w:rPr>
+              <w:t>Pass</w:t>
+            </w:r>
           </w:p>
         </w:tc>
       </w:tr>
@@ -7221,6 +8869,14 @@
                 <w:lang w:val="en-US"/>
               </w:rPr>
             </w:pPr>
+            <w:r>
+              <w:rPr>
+                <w:rFonts w:asciiTheme="minorHAnsi" w:hAnsiTheme="minorHAnsi" w:cstheme="minorHAnsi"/>
+                <w:sz w:val="22"/>
+                <w:lang w:val="en-US"/>
+              </w:rPr>
+              <w:t>Clicking on an anchor link (next to h2)</w:t>
+            </w:r>
           </w:p>
         </w:tc>
         <w:tc>
@@ -7237,6 +8893,14 @@
                 <w:lang w:val="en-US"/>
               </w:rPr>
             </w:pPr>
+            <w:r>
+              <w:rPr>
+                <w:rFonts w:asciiTheme="minorHAnsi" w:hAnsiTheme="minorHAnsi" w:cstheme="minorHAnsi"/>
+                <w:sz w:val="22"/>
+                <w:lang w:val="en-US"/>
+              </w:rPr>
+              <w:t>Should scroll to that section</w:t>
+            </w:r>
           </w:p>
         </w:tc>
         <w:tc>
@@ -7253,6 +8917,14 @@
                 <w:lang w:val="en-US"/>
               </w:rPr>
             </w:pPr>
+            <w:r>
+              <w:rPr>
+                <w:rFonts w:asciiTheme="minorHAnsi" w:hAnsiTheme="minorHAnsi" w:cstheme="minorHAnsi"/>
+                <w:sz w:val="22"/>
+                <w:lang w:val="en-US"/>
+              </w:rPr>
+              <w:t>&lt;-</w:t>
+            </w:r>
           </w:p>
         </w:tc>
         <w:tc>
@@ -7268,6 +8940,14 @@
                 <w:lang w:val="en-US"/>
               </w:rPr>
             </w:pPr>
+            <w:r>
+              <w:rPr>
+                <w:rFonts w:asciiTheme="minorHAnsi" w:hAnsiTheme="minorHAnsi" w:cstheme="minorHAnsi"/>
+                <w:sz w:val="22"/>
+                <w:lang w:val="en-US"/>
+              </w:rPr>
+              <w:t>Pass</w:t>
+            </w:r>
           </w:p>
         </w:tc>
       </w:tr>
@@ -7310,6 +8990,14 @@
                 <w:lang w:val="en-US"/>
               </w:rPr>
             </w:pPr>
+            <w:r>
+              <w:rPr>
+                <w:rFonts w:asciiTheme="minorHAnsi" w:hAnsiTheme="minorHAnsi" w:cstheme="minorHAnsi"/>
+                <w:sz w:val="22"/>
+                <w:lang w:val="en-US"/>
+              </w:rPr>
+              <w:t>Opening anchor link in new tab</w:t>
+            </w:r>
           </w:p>
         </w:tc>
         <w:tc>
@@ -7326,6 +9014,14 @@
                 <w:lang w:val="en-US"/>
               </w:rPr>
             </w:pPr>
+            <w:r>
+              <w:rPr>
+                <w:rFonts w:asciiTheme="minorHAnsi" w:hAnsiTheme="minorHAnsi" w:cstheme="minorHAnsi"/>
+                <w:sz w:val="22"/>
+                <w:lang w:val="en-US"/>
+              </w:rPr>
+              <w:t>Should scroll to the specified section</w:t>
+            </w:r>
           </w:p>
         </w:tc>
         <w:tc>
@@ -7342,6 +9038,14 @@
                 <w:lang w:val="en-US"/>
               </w:rPr>
             </w:pPr>
+            <w:r>
+              <w:rPr>
+                <w:rFonts w:asciiTheme="minorHAnsi" w:hAnsiTheme="minorHAnsi" w:cstheme="minorHAnsi"/>
+                <w:sz w:val="22"/>
+                <w:lang w:val="en-US"/>
+              </w:rPr>
+              <w:t>&lt;-</w:t>
+            </w:r>
           </w:p>
         </w:tc>
         <w:tc>
@@ -7357,6 +9061,135 @@
                 <w:lang w:val="en-US"/>
               </w:rPr>
             </w:pPr>
+            <w:r>
+              <w:rPr>
+                <w:rFonts w:asciiTheme="minorHAnsi" w:hAnsiTheme="minorHAnsi" w:cstheme="minorHAnsi"/>
+                <w:sz w:val="22"/>
+                <w:lang w:val="en-US"/>
+              </w:rPr>
+              <w:t>Pass</w:t>
+            </w:r>
+          </w:p>
+        </w:tc>
+      </w:tr>
+      <w:tr>
+        <w:tc>
+          <w:tcPr>
+            <w:tcW w:w="593" w:type="dxa"/>
+            <w:vAlign w:val="center"/>
+          </w:tcPr>
+          <w:p>
+            <w:pPr>
+              <w:pStyle w:val="NoSpacing"/>
+              <w:rPr>
+                <w:rFonts w:asciiTheme="minorHAnsi" w:hAnsiTheme="minorHAnsi" w:cstheme="minorHAnsi"/>
+                <w:sz w:val="22"/>
+                <w:lang w:val="en-US"/>
+              </w:rPr>
+            </w:pPr>
+            <w:r>
+              <w:rPr>
+                <w:rFonts w:asciiTheme="minorHAnsi" w:hAnsiTheme="minorHAnsi" w:cstheme="minorHAnsi"/>
+                <w:sz w:val="22"/>
+                <w:lang w:val="en-US"/>
+              </w:rPr>
+              <w:t>5</w:t>
+            </w:r>
+          </w:p>
+        </w:tc>
+        <w:tc>
+          <w:tcPr>
+            <w:tcW w:w="3693" w:type="dxa"/>
+            <w:vAlign w:val="center"/>
+          </w:tcPr>
+          <w:p>
+            <w:pPr>
+              <w:pStyle w:val="NoSpacing"/>
+              <w:rPr>
+                <w:rFonts w:asciiTheme="minorHAnsi" w:hAnsiTheme="minorHAnsi" w:cstheme="minorHAnsi"/>
+                <w:sz w:val="22"/>
+                <w:lang w:val="en-US"/>
+              </w:rPr>
+            </w:pPr>
+            <w:r>
+              <w:rPr>
+                <w:rFonts w:asciiTheme="minorHAnsi" w:hAnsiTheme="minorHAnsi" w:cstheme="minorHAnsi"/>
+                <w:sz w:val="22"/>
+                <w:lang w:val="en-US"/>
+              </w:rPr>
+              <w:t>Clicking on any email address</w:t>
+            </w:r>
+          </w:p>
+        </w:tc>
+        <w:tc>
+          <w:tcPr>
+            <w:tcW w:w="2189" w:type="dxa"/>
+            <w:vAlign w:val="center"/>
+          </w:tcPr>
+          <w:p>
+            <w:pPr>
+              <w:pStyle w:val="NoSpacing"/>
+              <w:rPr>
+                <w:rFonts w:asciiTheme="minorHAnsi" w:hAnsiTheme="minorHAnsi" w:cstheme="minorHAnsi"/>
+                <w:sz w:val="22"/>
+                <w:lang w:val="en-US"/>
+              </w:rPr>
+            </w:pPr>
+            <w:r>
+              <w:rPr>
+                <w:rFonts w:asciiTheme="minorHAnsi" w:hAnsiTheme="minorHAnsi" w:cstheme="minorHAnsi"/>
+                <w:sz w:val="22"/>
+                <w:lang w:val="en-US"/>
+              </w:rPr>
+              <w:t>Should open email to that person in preferred email app</w:t>
+            </w:r>
+          </w:p>
+        </w:tc>
+        <w:tc>
+          <w:tcPr>
+            <w:tcW w:w="2128" w:type="dxa"/>
+            <w:vAlign w:val="center"/>
+          </w:tcPr>
+          <w:p>
+            <w:pPr>
+              <w:pStyle w:val="NoSpacing"/>
+              <w:rPr>
+                <w:rFonts w:asciiTheme="minorHAnsi" w:hAnsiTheme="minorHAnsi" w:cstheme="minorHAnsi"/>
+                <w:sz w:val="22"/>
+                <w:lang w:val="en-US"/>
+              </w:rPr>
+            </w:pPr>
+            <w:r>
+              <w:rPr>
+                <w:rFonts w:asciiTheme="minorHAnsi" w:hAnsiTheme="minorHAnsi" w:cstheme="minorHAnsi"/>
+                <w:sz w:val="22"/>
+                <w:lang w:val="en-US"/>
+              </w:rPr>
+              <w:t>&lt;-</w:t>
+            </w:r>
+          </w:p>
+        </w:tc>
+        <w:tc>
+          <w:tcPr>
+            <w:tcW w:w="1251" w:type="dxa"/>
+          </w:tcPr>
+          <w:p>
+            <w:pPr>
+              <w:pStyle w:val="NoSpacing"/>
+              <w:rPr>
+                <w:rFonts w:asciiTheme="minorHAnsi" w:hAnsiTheme="minorHAnsi" w:cstheme="minorHAnsi"/>
+                <w:sz w:val="22"/>
+                <w:lang w:val="en-US"/>
+              </w:rPr>
+            </w:pPr>
+            <w:r>
+              <w:rPr>
+                <w:rFonts w:asciiTheme="minorHAnsi" w:hAnsiTheme="minorHAnsi" w:cstheme="minorHAnsi"/>
+                <w:sz w:val="22"/>
+                <w:lang w:val="en-US"/>
+              </w:rPr>
+              <w:t>Pass</w:t>
+            </w:r>
           </w:p>
         </w:tc>
       </w:tr>
@@ -7384,7 +9217,7 @@
                 <w:sz w:val="22"/>
                 <w:lang w:val="en-US"/>
               </w:rPr>
-              <w:t>5</w:t>
+              <w:t>6</w:t>
             </w:r>
           </w:p>
         </w:tc>
@@ -7402,6 +9235,14 @@
                 <w:lang w:val="en-US"/>
               </w:rPr>
             </w:pPr>
+            <w:r>
+              <w:rPr>
+                <w:rFonts w:asciiTheme="minorHAnsi" w:hAnsiTheme="minorHAnsi" w:cstheme="minorHAnsi"/>
+                <w:sz w:val="22"/>
+                <w:lang w:val="en-US"/>
+              </w:rPr>
+              <w:t>Scrolling down</w:t>
+            </w:r>
           </w:p>
         </w:tc>
         <w:tc>
@@ -7418,6 +9259,14 @@
                 <w:lang w:val="en-US"/>
               </w:rPr>
             </w:pPr>
+            <w:r>
+              <w:rPr>
+                <w:rFonts w:asciiTheme="minorHAnsi" w:hAnsiTheme="minorHAnsi" w:cstheme="minorHAnsi"/>
+                <w:sz w:val="22"/>
+                <w:lang w:val="en-US"/>
+              </w:rPr>
+              <w:t>Navbar should stick to top of window</w:t>
+            </w:r>
           </w:p>
         </w:tc>
         <w:tc>
@@ -7434,6 +9283,14 @@
                 <w:lang w:val="en-US"/>
               </w:rPr>
             </w:pPr>
+            <w:r>
+              <w:rPr>
+                <w:rFonts w:asciiTheme="minorHAnsi" w:hAnsiTheme="minorHAnsi" w:cstheme="minorHAnsi"/>
+                <w:sz w:val="22"/>
+                <w:lang w:val="en-US"/>
+              </w:rPr>
+              <w:t>&lt;-</w:t>
+            </w:r>
           </w:p>
         </w:tc>
         <w:tc>
@@ -7449,6 +9306,14 @@
                 <w:lang w:val="en-US"/>
               </w:rPr>
             </w:pPr>
+            <w:r>
+              <w:rPr>
+                <w:rFonts w:asciiTheme="minorHAnsi" w:hAnsiTheme="minorHAnsi" w:cstheme="minorHAnsi"/>
+                <w:sz w:val="22"/>
+                <w:lang w:val="en-US"/>
+              </w:rPr>
+              <w:t>Pass</w:t>
+            </w:r>
           </w:p>
         </w:tc>
       </w:tr>
@@ -7473,7 +9338,7 @@
                 <w:sz w:val="22"/>
                 <w:lang w:val="en-US"/>
               </w:rPr>
-              <w:t>6</w:t>
+              <w:t>7</w:t>
             </w:r>
           </w:p>
         </w:tc>
@@ -7491,6 +9356,14 @@
                 <w:lang w:val="en-US"/>
               </w:rPr>
             </w:pPr>
+            <w:r>
+              <w:rPr>
+                <w:rFonts w:asciiTheme="minorHAnsi" w:hAnsiTheme="minorHAnsi" w:cstheme="minorHAnsi"/>
+                <w:sz w:val="22"/>
+                <w:lang w:val="en-US"/>
+              </w:rPr>
+              <w:t>Clicking anchor link to scroll</w:t>
+            </w:r>
           </w:p>
         </w:tc>
         <w:tc>
@@ -7507,6 +9380,22 @@
                 <w:lang w:val="en-US"/>
               </w:rPr>
             </w:pPr>
+            <w:r>
+              <w:rPr>
+                <w:rFonts w:asciiTheme="minorHAnsi" w:hAnsiTheme="minorHAnsi" w:cstheme="minorHAnsi"/>
+                <w:sz w:val="22"/>
+                <w:lang w:val="en-US"/>
+              </w:rPr>
+              <w:t>Page should scroll so that the section header appears just below the navbar</w:t>
+            </w:r>
+            <w:r>
+              <w:rPr>
+                <w:rFonts w:asciiTheme="minorHAnsi" w:hAnsiTheme="minorHAnsi" w:cstheme="minorHAnsi"/>
+                <w:sz w:val="22"/>
+                <w:lang w:val="en-US"/>
+              </w:rPr>
+              <w:t xml:space="preserve"> (unless there is no further room to scroll)</w:t>
+            </w:r>
           </w:p>
         </w:tc>
         <w:tc>
@@ -7523,6 +9412,14 @@
                 <w:lang w:val="en-US"/>
               </w:rPr>
             </w:pPr>
+            <w:r>
+              <w:rPr>
+                <w:rFonts w:asciiTheme="minorHAnsi" w:hAnsiTheme="minorHAnsi" w:cstheme="minorHAnsi"/>
+                <w:sz w:val="22"/>
+                <w:lang w:val="en-US"/>
+              </w:rPr>
+              <w:t>&lt;-</w:t>
+            </w:r>
           </w:p>
         </w:tc>
         <w:tc>
@@ -7538,6 +9435,14 @@
                 <w:lang w:val="en-US"/>
               </w:rPr>
             </w:pPr>
+            <w:r>
+              <w:rPr>
+                <w:rFonts w:asciiTheme="minorHAnsi" w:hAnsiTheme="minorHAnsi" w:cstheme="minorHAnsi"/>
+                <w:sz w:val="22"/>
+                <w:lang w:val="en-US"/>
+              </w:rPr>
+              <w:t>Pass</w:t>
+            </w:r>
           </w:p>
         </w:tc>
       </w:tr>
@@ -7562,7 +9467,7 @@
                 <w:sz w:val="22"/>
                 <w:lang w:val="en-US"/>
               </w:rPr>
-              <w:t>7</w:t>
+              <w:t>8</w:t>
             </w:r>
           </w:p>
         </w:tc>
@@ -7580,6 +9485,14 @@
                 <w:lang w:val="en-US"/>
               </w:rPr>
             </w:pPr>
+            <w:r>
+              <w:rPr>
+                <w:rFonts w:asciiTheme="minorHAnsi" w:hAnsiTheme="minorHAnsi" w:cstheme="minorHAnsi"/>
+                <w:sz w:val="22"/>
+                <w:lang w:val="en-US"/>
+              </w:rPr>
+              <w:t>Lists</w:t>
+            </w:r>
           </w:p>
         </w:tc>
         <w:tc>
@@ -7596,6 +9509,22 @@
                 <w:lang w:val="en-US"/>
               </w:rPr>
             </w:pPr>
+            <w:r>
+              <w:rPr>
+                <w:rFonts w:asciiTheme="minorHAnsi" w:hAnsiTheme="minorHAnsi" w:cstheme="minorHAnsi"/>
+                <w:sz w:val="22"/>
+                <w:lang w:val="en-US"/>
+              </w:rPr>
+              <w:t xml:space="preserve">Should appear with a </w:t>
+            </w:r>
+            <w:r>
+              <w:rPr>
+                <w:rFonts w:asciiTheme="minorHAnsi" w:hAnsiTheme="minorHAnsi" w:cstheme="minorHAnsi"/>
+                <w:sz w:val="22"/>
+                <w:lang w:val="en-US"/>
+              </w:rPr>
+              <w:t>– (hyphen) as the icon in place of a dot</w:t>
+            </w:r>
           </w:p>
         </w:tc>
         <w:tc>
@@ -7612,6 +9541,14 @@
                 <w:lang w:val="en-US"/>
               </w:rPr>
             </w:pPr>
+            <w:r>
+              <w:rPr>
+                <w:rFonts w:asciiTheme="minorHAnsi" w:hAnsiTheme="minorHAnsi" w:cstheme="minorHAnsi"/>
+                <w:sz w:val="22"/>
+                <w:lang w:val="en-US"/>
+              </w:rPr>
+              <w:t>&lt;-</w:t>
+            </w:r>
           </w:p>
         </w:tc>
         <w:tc>
@@ -7627,6 +9564,14 @@
                 <w:lang w:val="en-US"/>
               </w:rPr>
             </w:pPr>
+            <w:r>
+              <w:rPr>
+                <w:rFonts w:asciiTheme="minorHAnsi" w:hAnsiTheme="minorHAnsi" w:cstheme="minorHAnsi"/>
+                <w:sz w:val="22"/>
+                <w:lang w:val="en-US"/>
+              </w:rPr>
+              <w:t>Pass</w:t>
+            </w:r>
           </w:p>
         </w:tc>
       </w:tr>
@@ -7651,7 +9596,7 @@
                 <w:sz w:val="22"/>
                 <w:lang w:val="en-US"/>
               </w:rPr>
-              <w:t>8</w:t>
+              <w:t>9</w:t>
             </w:r>
           </w:p>
         </w:tc>
@@ -7669,6 +9614,32 @@
                 <w:lang w:val="en-US"/>
               </w:rPr>
             </w:pPr>
+            <w:r>
+              <w:rPr>
+                <w:rFonts w:asciiTheme="minorHAnsi" w:hAnsiTheme="minorHAnsi" w:cstheme="minorHAnsi"/>
+                <w:sz w:val="22"/>
+                <w:lang w:val="en-US"/>
+              </w:rPr>
+              <w:t>Tables &lt;</w:t>
+            </w:r>
+            <w:proofErr w:type="spellStart"/>
+            <w:r>
+              <w:rPr>
+                <w:rFonts w:asciiTheme="minorHAnsi" w:hAnsiTheme="minorHAnsi" w:cstheme="minorHAnsi"/>
+                <w:sz w:val="22"/>
+                <w:lang w:val="en-US"/>
+              </w:rPr>
+              <w:t>th</w:t>
+            </w:r>
+            <w:proofErr w:type="spellEnd"/>
+            <w:r>
+              <w:rPr>
+                <w:rFonts w:asciiTheme="minorHAnsi" w:hAnsiTheme="minorHAnsi" w:cstheme="minorHAnsi"/>
+                <w:sz w:val="22"/>
+                <w:lang w:val="en-US"/>
+              </w:rPr>
+              <w:t>&gt; cells</w:t>
+            </w:r>
           </w:p>
         </w:tc>
         <w:tc>
@@ -7685,6 +9656,22 @@
                 <w:lang w:val="en-US"/>
               </w:rPr>
             </w:pPr>
+            <w:r>
+              <w:rPr>
+                <w:rFonts w:asciiTheme="minorHAnsi" w:hAnsiTheme="minorHAnsi" w:cstheme="minorHAnsi"/>
+                <w:sz w:val="22"/>
+                <w:lang w:val="en-US"/>
+              </w:rPr>
+              <w:t xml:space="preserve">Should </w:t>
+            </w:r>
+            <w:r>
+              <w:rPr>
+                <w:rFonts w:asciiTheme="minorHAnsi" w:hAnsiTheme="minorHAnsi" w:cstheme="minorHAnsi"/>
+                <w:sz w:val="22"/>
+                <w:lang w:val="en-US"/>
+              </w:rPr>
+              <w:t>appear with a slightly lighter background color (+ standard user agent styles)</w:t>
+            </w:r>
           </w:p>
         </w:tc>
         <w:tc>
@@ -7701,6 +9688,14 @@
                 <w:lang w:val="en-US"/>
               </w:rPr>
             </w:pPr>
+            <w:r>
+              <w:rPr>
+                <w:rFonts w:asciiTheme="minorHAnsi" w:hAnsiTheme="minorHAnsi" w:cstheme="minorHAnsi"/>
+                <w:sz w:val="22"/>
+                <w:lang w:val="en-US"/>
+              </w:rPr>
+              <w:t>&lt;-</w:t>
+            </w:r>
           </w:p>
         </w:tc>
         <w:tc>
@@ -7716,6 +9711,14 @@
                 <w:lang w:val="en-US"/>
               </w:rPr>
             </w:pPr>
+            <w:r>
+              <w:rPr>
+                <w:rFonts w:asciiTheme="minorHAnsi" w:hAnsiTheme="minorHAnsi" w:cstheme="minorHAnsi"/>
+                <w:sz w:val="22"/>
+                <w:lang w:val="en-US"/>
+              </w:rPr>
+              <w:t>Pass</w:t>
+            </w:r>
           </w:p>
         </w:tc>
       </w:tr>
@@ -7740,7 +9743,7 @@
                 <w:sz w:val="22"/>
                 <w:lang w:val="en-US"/>
               </w:rPr>
-              <w:t>9</w:t>
+              <w:t>10</w:t>
             </w:r>
           </w:p>
         </w:tc>
@@ -7758,6 +9761,14 @@
                 <w:lang w:val="en-US"/>
               </w:rPr>
             </w:pPr>
+            <w:r>
+              <w:rPr>
+                <w:rFonts w:asciiTheme="minorHAnsi" w:hAnsiTheme="minorHAnsi" w:cstheme="minorHAnsi"/>
+                <w:sz w:val="22"/>
+                <w:lang w:val="en-US"/>
+              </w:rPr>
+              <w:t>Tabbing – Using the tab key to navigate the page</w:t>
+            </w:r>
           </w:p>
         </w:tc>
         <w:tc>
@@ -7774,6 +9785,14 @@
                 <w:lang w:val="en-US"/>
               </w:rPr>
             </w:pPr>
+            <w:r>
+              <w:rPr>
+                <w:rFonts w:asciiTheme="minorHAnsi" w:hAnsiTheme="minorHAnsi" w:cstheme="minorHAnsi"/>
+                <w:sz w:val="22"/>
+                <w:lang w:val="en-US"/>
+              </w:rPr>
+              <w:t>Elements should gain focus in a logical order</w:t>
+            </w:r>
           </w:p>
         </w:tc>
         <w:tc>
@@ -7790,6 +9809,14 @@
                 <w:lang w:val="en-US"/>
               </w:rPr>
             </w:pPr>
+            <w:r>
+              <w:rPr>
+                <w:rFonts w:asciiTheme="minorHAnsi" w:hAnsiTheme="minorHAnsi" w:cstheme="minorHAnsi"/>
+                <w:sz w:val="22"/>
+                <w:lang w:val="en-US"/>
+              </w:rPr>
+              <w:t>&lt;-</w:t>
+            </w:r>
           </w:p>
         </w:tc>
         <w:tc>
@@ -7805,6 +9832,14 @@
                 <w:lang w:val="en-US"/>
               </w:rPr>
             </w:pPr>
+            <w:r>
+              <w:rPr>
+                <w:rFonts w:asciiTheme="minorHAnsi" w:hAnsiTheme="minorHAnsi" w:cstheme="minorHAnsi"/>
+                <w:sz w:val="22"/>
+                <w:lang w:val="en-US"/>
+              </w:rPr>
+              <w:t>Pass</w:t>
+            </w:r>
           </w:p>
         </w:tc>
       </w:tr>
@@ -7829,7 +9864,7 @@
                 <w:sz w:val="22"/>
                 <w:lang w:val="en-US"/>
               </w:rPr>
-              <w:t>10</w:t>
+              <w:t>11</w:t>
             </w:r>
           </w:p>
         </w:tc>
@@ -7847,6 +9882,14 @@
                 <w:lang w:val="en-US"/>
               </w:rPr>
             </w:pPr>
+            <w:r>
+              <w:rPr>
+                <w:rFonts w:asciiTheme="minorHAnsi" w:hAnsiTheme="minorHAnsi" w:cstheme="minorHAnsi"/>
+                <w:sz w:val="22"/>
+                <w:lang w:val="en-US"/>
+              </w:rPr>
+              <w:t>Ctrl + A</w:t>
+            </w:r>
           </w:p>
         </w:tc>
         <w:tc>
@@ -7863,6 +9906,23 @@
                 <w:lang w:val="en-US"/>
               </w:rPr>
             </w:pPr>
+            <w:r>
+              <w:rPr>
+                <w:rFonts w:asciiTheme="minorHAnsi" w:hAnsiTheme="minorHAnsi" w:cstheme="minorHAnsi"/>
+                <w:sz w:val="22"/>
+                <w:lang w:val="en-US"/>
+              </w:rPr>
+              <w:t xml:space="preserve">Some elements (title, </w:t>
+            </w:r>
+            <w:r>
+              <w:rPr>
+                <w:rFonts w:asciiTheme="minorHAnsi" w:hAnsiTheme="minorHAnsi" w:cstheme="minorHAnsi"/>
+                <w:sz w:val="22"/>
+                <w:lang w:val="en-US"/>
+              </w:rPr>
+              <w:lastRenderedPageBreak/>
+              <w:t>navbar, section headers) should not be selected</w:t>
+            </w:r>
           </w:p>
         </w:tc>
         <w:tc>
@@ -7879,6 +9939,15 @@
                 <w:lang w:val="en-US"/>
               </w:rPr>
             </w:pPr>
+            <w:r>
+              <w:rPr>
+                <w:rFonts w:asciiTheme="minorHAnsi" w:hAnsiTheme="minorHAnsi" w:cstheme="minorHAnsi"/>
+                <w:sz w:val="22"/>
+                <w:lang w:val="en-US"/>
+              </w:rPr>
+              <w:lastRenderedPageBreak/>
+              <w:t>&lt;-</w:t>
+            </w:r>
           </w:p>
         </w:tc>
         <w:tc>
@@ -7894,6 +9963,14 @@
                 <w:lang w:val="en-US"/>
               </w:rPr>
             </w:pPr>
+            <w:r>
+              <w:rPr>
+                <w:rFonts w:asciiTheme="minorHAnsi" w:hAnsiTheme="minorHAnsi" w:cstheme="minorHAnsi"/>
+                <w:sz w:val="22"/>
+                <w:lang w:val="en-US"/>
+              </w:rPr>
+              <w:t>Pass</w:t>
+            </w:r>
           </w:p>
         </w:tc>
       </w:tr>
@@ -7918,7 +9995,7 @@
                 <w:sz w:val="22"/>
                 <w:lang w:val="en-US"/>
               </w:rPr>
-              <w:t>11</w:t>
+              <w:t>12</w:t>
             </w:r>
           </w:p>
         </w:tc>
@@ -7936,6 +10013,30 @@
                 <w:lang w:val="en-US"/>
               </w:rPr>
             </w:pPr>
+            <w:r>
+              <w:rPr>
+                <w:rFonts w:asciiTheme="minorHAnsi" w:hAnsiTheme="minorHAnsi" w:cstheme="minorHAnsi"/>
+                <w:sz w:val="22"/>
+                <w:lang w:val="en-US"/>
+              </w:rPr>
+              <w:t xml:space="preserve">Zooming (Ctrl + </w:t>
+            </w:r>
+            <w:r>
+              <w:rPr>
+                <w:rFonts w:asciiTheme="minorHAnsi" w:hAnsiTheme="minorHAnsi" w:cstheme="minorHAnsi"/>
+                <w:sz w:val="22"/>
+                <w:lang w:val="en-US"/>
+              </w:rPr>
+              <w:t>=</w:t>
+            </w:r>
+            <w:r>
+              <w:rPr>
+                <w:rFonts w:asciiTheme="minorHAnsi" w:hAnsiTheme="minorHAnsi" w:cstheme="minorHAnsi"/>
+                <w:sz w:val="22"/>
+                <w:lang w:val="en-US"/>
+              </w:rPr>
+              <w:t>/-)</w:t>
+            </w:r>
           </w:p>
         </w:tc>
         <w:tc>
@@ -7952,6 +10053,14 @@
                 <w:lang w:val="en-US"/>
               </w:rPr>
             </w:pPr>
+            <w:r>
+              <w:rPr>
+                <w:rFonts w:asciiTheme="minorHAnsi" w:hAnsiTheme="minorHAnsi" w:cstheme="minorHAnsi"/>
+                <w:sz w:val="22"/>
+                <w:lang w:val="en-US"/>
+              </w:rPr>
+              <w:t>Page should still be useable</w:t>
+            </w:r>
           </w:p>
         </w:tc>
         <w:tc>
@@ -7968,6 +10077,14 @@
                 <w:lang w:val="en-US"/>
               </w:rPr>
             </w:pPr>
+            <w:r>
+              <w:rPr>
+                <w:rFonts w:asciiTheme="minorHAnsi" w:hAnsiTheme="minorHAnsi" w:cstheme="minorHAnsi"/>
+                <w:sz w:val="22"/>
+                <w:lang w:val="en-US"/>
+              </w:rPr>
+              <w:t>&lt;-</w:t>
+            </w:r>
           </w:p>
         </w:tc>
         <w:tc>
@@ -7983,6 +10100,14 @@
                 <w:lang w:val="en-US"/>
               </w:rPr>
             </w:pPr>
+            <w:r>
+              <w:rPr>
+                <w:rFonts w:asciiTheme="minorHAnsi" w:hAnsiTheme="minorHAnsi" w:cstheme="minorHAnsi"/>
+                <w:sz w:val="22"/>
+                <w:lang w:val="en-US"/>
+              </w:rPr>
+              <w:t>Pass</w:t>
+            </w:r>
           </w:p>
         </w:tc>
       </w:tr>
@@ -8007,7 +10132,7 @@
                 <w:sz w:val="22"/>
                 <w:lang w:val="en-US"/>
               </w:rPr>
-              <w:t>12</w:t>
+              <w:t>13</w:t>
             </w:r>
           </w:p>
         </w:tc>
@@ -8025,6 +10150,14 @@
                 <w:lang w:val="en-US"/>
               </w:rPr>
             </w:pPr>
+            <w:r>
+              <w:rPr>
+                <w:rFonts w:asciiTheme="minorHAnsi" w:hAnsiTheme="minorHAnsi" w:cstheme="minorHAnsi"/>
+                <w:sz w:val="22"/>
+                <w:lang w:val="en-US"/>
+              </w:rPr>
+              <w:t>Font loading effect on navbar highlight</w:t>
+            </w:r>
           </w:p>
         </w:tc>
         <w:tc>
@@ -8041,6 +10174,30 @@
                 <w:lang w:val="en-US"/>
               </w:rPr>
             </w:pPr>
+            <w:r>
+              <w:rPr>
+                <w:rFonts w:asciiTheme="minorHAnsi" w:hAnsiTheme="minorHAnsi" w:cstheme="minorHAnsi"/>
+                <w:sz w:val="22"/>
+                <w:lang w:val="en-US"/>
+              </w:rPr>
+              <w:t>Highlight should automatically adjust size</w:t>
+            </w:r>
+            <w:r>
+              <w:rPr>
+                <w:rFonts w:asciiTheme="minorHAnsi" w:hAnsiTheme="minorHAnsi" w:cstheme="minorHAnsi"/>
+                <w:sz w:val="22"/>
+                <w:lang w:val="en-US"/>
+              </w:rPr>
+              <w:t>/position</w:t>
+            </w:r>
+            <w:r>
+              <w:rPr>
+                <w:rFonts w:asciiTheme="minorHAnsi" w:hAnsiTheme="minorHAnsi" w:cstheme="minorHAnsi"/>
+                <w:sz w:val="22"/>
+                <w:lang w:val="en-US"/>
+              </w:rPr>
+              <w:t xml:space="preserve"> when font loads</w:t>
+            </w:r>
           </w:p>
         </w:tc>
         <w:tc>
@@ -8057,6 +10214,14 @@
                 <w:lang w:val="en-US"/>
               </w:rPr>
             </w:pPr>
+            <w:r>
+              <w:rPr>
+                <w:rFonts w:asciiTheme="minorHAnsi" w:hAnsiTheme="minorHAnsi" w:cstheme="minorHAnsi"/>
+                <w:sz w:val="22"/>
+                <w:lang w:val="en-US"/>
+              </w:rPr>
+              <w:t>&lt;-</w:t>
+            </w:r>
           </w:p>
         </w:tc>
         <w:tc>
@@ -8072,6 +10237,14 @@
                 <w:lang w:val="en-US"/>
               </w:rPr>
             </w:pPr>
+            <w:r>
+              <w:rPr>
+                <w:rFonts w:asciiTheme="minorHAnsi" w:hAnsiTheme="minorHAnsi" w:cstheme="minorHAnsi"/>
+                <w:sz w:val="22"/>
+                <w:lang w:val="en-US"/>
+              </w:rPr>
+              <w:t>Pass</w:t>
+            </w:r>
           </w:p>
         </w:tc>
       </w:tr>
@@ -8096,7 +10269,7 @@
                 <w:sz w:val="22"/>
                 <w:lang w:val="en-US"/>
               </w:rPr>
-              <w:t>13</w:t>
+              <w:t>14</w:t>
             </w:r>
           </w:p>
         </w:tc>
@@ -8114,6 +10287,14 @@
                 <w:lang w:val="en-US"/>
               </w:rPr>
             </w:pPr>
+            <w:r>
+              <w:rPr>
+                <w:rFonts w:asciiTheme="minorHAnsi" w:hAnsiTheme="minorHAnsi" w:cstheme="minorHAnsi"/>
+                <w:sz w:val="22"/>
+                <w:lang w:val="en-US"/>
+              </w:rPr>
+              <w:t>Favicon</w:t>
+            </w:r>
           </w:p>
         </w:tc>
         <w:tc>
@@ -8130,6 +10311,14 @@
                 <w:lang w:val="en-US"/>
               </w:rPr>
             </w:pPr>
+            <w:r>
+              <w:rPr>
+                <w:rFonts w:asciiTheme="minorHAnsi" w:hAnsiTheme="minorHAnsi" w:cstheme="minorHAnsi"/>
+                <w:sz w:val="22"/>
+                <w:lang w:val="en-US"/>
+              </w:rPr>
+              <w:t>Should be school logo</w:t>
+            </w:r>
           </w:p>
         </w:tc>
         <w:tc>
@@ -8146,6 +10335,14 @@
                 <w:lang w:val="en-US"/>
               </w:rPr>
             </w:pPr>
+            <w:r>
+              <w:rPr>
+                <w:rFonts w:asciiTheme="minorHAnsi" w:hAnsiTheme="minorHAnsi" w:cstheme="minorHAnsi"/>
+                <w:sz w:val="22"/>
+                <w:lang w:val="en-US"/>
+              </w:rPr>
+              <w:t>&lt;-</w:t>
+            </w:r>
           </w:p>
         </w:tc>
         <w:tc>
@@ -8161,6 +10358,14 @@
                 <w:lang w:val="en-US"/>
               </w:rPr>
             </w:pPr>
+            <w:r>
+              <w:rPr>
+                <w:rFonts w:asciiTheme="minorHAnsi" w:hAnsiTheme="minorHAnsi" w:cstheme="minorHAnsi"/>
+                <w:sz w:val="22"/>
+                <w:lang w:val="en-US"/>
+              </w:rPr>
+              <w:t>Pass</w:t>
+            </w:r>
           </w:p>
         </w:tc>
       </w:tr>
@@ -8185,7 +10390,7 @@
                 <w:sz w:val="22"/>
                 <w:lang w:val="en-US"/>
               </w:rPr>
-              <w:t>14</w:t>
+              <w:t>15</w:t>
             </w:r>
           </w:p>
         </w:tc>
@@ -8203,6 +10408,14 @@
                 <w:lang w:val="en-US"/>
               </w:rPr>
             </w:pPr>
+            <w:r>
+              <w:rPr>
+                <w:rFonts w:asciiTheme="minorHAnsi" w:hAnsiTheme="minorHAnsi" w:cstheme="minorHAnsi"/>
+                <w:sz w:val="22"/>
+                <w:lang w:val="en-US"/>
+              </w:rPr>
+              <w:t>In-content links between pages (see table on home page)</w:t>
+            </w:r>
           </w:p>
         </w:tc>
         <w:tc>
@@ -8219,6 +10432,14 @@
                 <w:lang w:val="en-US"/>
               </w:rPr>
             </w:pPr>
+            <w:r>
+              <w:rPr>
+                <w:rFonts w:asciiTheme="minorHAnsi" w:hAnsiTheme="minorHAnsi" w:cstheme="minorHAnsi"/>
+                <w:sz w:val="22"/>
+                <w:lang w:val="en-US"/>
+              </w:rPr>
+              <w:t>Should link as expected</w:t>
+            </w:r>
           </w:p>
         </w:tc>
         <w:tc>
@@ -8235,6 +10456,14 @@
                 <w:lang w:val="en-US"/>
               </w:rPr>
             </w:pPr>
+            <w:r>
+              <w:rPr>
+                <w:rFonts w:asciiTheme="minorHAnsi" w:hAnsiTheme="minorHAnsi" w:cstheme="minorHAnsi"/>
+                <w:sz w:val="22"/>
+                <w:lang w:val="en-US"/>
+              </w:rPr>
+              <w:t>&lt;-</w:t>
+            </w:r>
           </w:p>
         </w:tc>
         <w:tc>
@@ -8250,184 +10479,14 @@
                 <w:lang w:val="en-US"/>
               </w:rPr>
             </w:pPr>
-          </w:p>
-        </w:tc>
-      </w:tr>
-      <w:tr>
-        <w:tc>
-          <w:tcPr>
-            <w:tcW w:w="593" w:type="dxa"/>
-            <w:vAlign w:val="center"/>
-          </w:tcPr>
-          <w:p>
-            <w:pPr>
-              <w:pStyle w:val="NoSpacing"/>
-              <w:rPr>
-                <w:rFonts w:asciiTheme="minorHAnsi" w:hAnsiTheme="minorHAnsi" w:cstheme="minorHAnsi"/>
-                <w:sz w:val="22"/>
-                <w:lang w:val="en-US"/>
-              </w:rPr>
-            </w:pPr>
-            <w:r>
-              <w:rPr>
-                <w:rFonts w:asciiTheme="minorHAnsi" w:hAnsiTheme="minorHAnsi" w:cstheme="minorHAnsi"/>
-                <w:sz w:val="22"/>
-                <w:lang w:val="en-US"/>
-              </w:rPr>
-              <w:t>15</w:t>
-            </w:r>
-          </w:p>
-        </w:tc>
-        <w:tc>
-          <w:tcPr>
-            <w:tcW w:w="3693" w:type="dxa"/>
-            <w:vAlign w:val="center"/>
-          </w:tcPr>
-          <w:p>
-            <w:pPr>
-              <w:pStyle w:val="NoSpacing"/>
-              <w:rPr>
-                <w:rFonts w:asciiTheme="minorHAnsi" w:hAnsiTheme="minorHAnsi" w:cstheme="minorHAnsi"/>
-                <w:sz w:val="22"/>
-                <w:lang w:val="en-US"/>
-              </w:rPr>
-            </w:pPr>
-          </w:p>
-        </w:tc>
-        <w:tc>
-          <w:tcPr>
-            <w:tcW w:w="2189" w:type="dxa"/>
-            <w:vAlign w:val="center"/>
-          </w:tcPr>
-          <w:p>
-            <w:pPr>
-              <w:pStyle w:val="NoSpacing"/>
-              <w:rPr>
-                <w:rFonts w:asciiTheme="minorHAnsi" w:hAnsiTheme="minorHAnsi" w:cstheme="minorHAnsi"/>
-                <w:sz w:val="22"/>
-                <w:lang w:val="en-US"/>
-              </w:rPr>
-            </w:pPr>
-          </w:p>
-        </w:tc>
-        <w:tc>
-          <w:tcPr>
-            <w:tcW w:w="2128" w:type="dxa"/>
-            <w:vAlign w:val="center"/>
-          </w:tcPr>
-          <w:p>
-            <w:pPr>
-              <w:pStyle w:val="NoSpacing"/>
-              <w:rPr>
-                <w:rFonts w:asciiTheme="minorHAnsi" w:hAnsiTheme="minorHAnsi" w:cstheme="minorHAnsi"/>
-                <w:sz w:val="22"/>
-                <w:lang w:val="en-US"/>
-              </w:rPr>
-            </w:pPr>
-          </w:p>
-        </w:tc>
-        <w:tc>
-          <w:tcPr>
-            <w:tcW w:w="1251" w:type="dxa"/>
-          </w:tcPr>
-          <w:p>
-            <w:pPr>
-              <w:pStyle w:val="NoSpacing"/>
-              <w:rPr>
-                <w:rFonts w:asciiTheme="minorHAnsi" w:hAnsiTheme="minorHAnsi" w:cstheme="minorHAnsi"/>
-                <w:sz w:val="22"/>
-                <w:lang w:val="en-US"/>
-              </w:rPr>
-            </w:pPr>
-          </w:p>
-        </w:tc>
-      </w:tr>
-      <w:tr>
-        <w:tc>
-          <w:tcPr>
-            <w:tcW w:w="593" w:type="dxa"/>
-            <w:vAlign w:val="center"/>
-          </w:tcPr>
-          <w:p>
-            <w:pPr>
-              <w:pStyle w:val="NoSpacing"/>
-              <w:rPr>
-                <w:rFonts w:asciiTheme="minorHAnsi" w:hAnsiTheme="minorHAnsi" w:cstheme="minorHAnsi"/>
-                <w:sz w:val="22"/>
-                <w:lang w:val="en-US"/>
-              </w:rPr>
-            </w:pPr>
-            <w:r>
-              <w:rPr>
-                <w:rFonts w:asciiTheme="minorHAnsi" w:hAnsiTheme="minorHAnsi" w:cstheme="minorHAnsi"/>
-                <w:sz w:val="22"/>
-                <w:lang w:val="en-US"/>
-              </w:rPr>
-              <w:t>Etc.</w:t>
-            </w:r>
-          </w:p>
-        </w:tc>
-        <w:tc>
-          <w:tcPr>
-            <w:tcW w:w="3693" w:type="dxa"/>
-            <w:vAlign w:val="center"/>
-          </w:tcPr>
-          <w:p>
-            <w:pPr>
-              <w:pStyle w:val="NoSpacing"/>
-              <w:rPr>
-                <w:rFonts w:asciiTheme="minorHAnsi" w:hAnsiTheme="minorHAnsi" w:cstheme="minorHAnsi"/>
-                <w:sz w:val="22"/>
-                <w:lang w:val="en-US"/>
-              </w:rPr>
-            </w:pPr>
-          </w:p>
-        </w:tc>
-        <w:tc>
-          <w:tcPr>
-            <w:tcW w:w="2189" w:type="dxa"/>
-            <w:vAlign w:val="center"/>
-          </w:tcPr>
-          <w:p>
-            <w:pPr>
-              <w:pStyle w:val="NoSpacing"/>
-              <w:rPr>
-                <w:rFonts w:asciiTheme="minorHAnsi" w:hAnsiTheme="minorHAnsi" w:cstheme="minorHAnsi"/>
-                <w:sz w:val="22"/>
-                <w:lang w:val="en-US"/>
-              </w:rPr>
-            </w:pPr>
-          </w:p>
-        </w:tc>
-        <w:tc>
-          <w:tcPr>
-            <w:tcW w:w="2128" w:type="dxa"/>
-            <w:vAlign w:val="center"/>
-          </w:tcPr>
-          <w:p>
-            <w:pPr>
-              <w:pStyle w:val="NoSpacing"/>
-              <w:rPr>
-                <w:rFonts w:asciiTheme="minorHAnsi" w:hAnsiTheme="minorHAnsi" w:cstheme="minorHAnsi"/>
-                <w:sz w:val="22"/>
-                <w:lang w:val="en-US"/>
-              </w:rPr>
-            </w:pPr>
-          </w:p>
-        </w:tc>
-        <w:tc>
-          <w:tcPr>
-            <w:tcW w:w="1251" w:type="dxa"/>
-          </w:tcPr>
-          <w:p>
-            <w:pPr>
-              <w:pStyle w:val="NoSpacing"/>
-              <w:rPr>
-                <w:rFonts w:asciiTheme="minorHAnsi" w:hAnsiTheme="minorHAnsi" w:cstheme="minorHAnsi"/>
-                <w:sz w:val="22"/>
-                <w:lang w:val="en-US"/>
-              </w:rPr>
-            </w:pPr>
+            <w:r>
+              <w:rPr>
+                <w:rFonts w:asciiTheme="minorHAnsi" w:hAnsiTheme="minorHAnsi" w:cstheme="minorHAnsi"/>
+                <w:sz w:val="22"/>
+                <w:lang w:val="en-US"/>
+              </w:rPr>
+              <w:t>Pass</w:t>
+            </w:r>
           </w:p>
         </w:tc>
       </w:tr>
@@ -8596,7 +10655,15 @@
           <w:rFonts w:asciiTheme="minorHAnsi" w:hAnsiTheme="minorHAnsi" w:cstheme="minorHAnsi"/>
           <w:sz w:val="22"/>
         </w:rPr>
-        <w:t xml:space="preserve"> as before</w:t>
+        <w:t xml:space="preserve"> as </w:t>
+      </w:r>
+      <w:proofErr w:type="gramStart"/>
+      <w:r>
+        <w:rPr>
+          <w:rFonts w:asciiTheme="minorHAnsi" w:hAnsiTheme="minorHAnsi" w:cstheme="minorHAnsi"/>
+          <w:sz w:val="22"/>
+        </w:rPr>
+        <w:t>before</w:t>
       </w:r>
       <w:r>
         <w:rPr>
@@ -8610,7 +10677,15 @@
           <w:rFonts w:asciiTheme="minorHAnsi" w:hAnsiTheme="minorHAnsi" w:cstheme="minorHAnsi"/>
           <w:sz w:val="22"/>
         </w:rPr>
-        <w:t xml:space="preserve"> but be sure to spend time demonstrating the changes you made.</w:t>
+        <w:t xml:space="preserve"> but</w:t>
+      </w:r>
+      <w:proofErr w:type="gramEnd"/>
+      <w:r>
+        <w:rPr>
+          <w:rFonts w:asciiTheme="minorHAnsi" w:hAnsiTheme="minorHAnsi" w:cstheme="minorHAnsi"/>
+          <w:sz w:val="22"/>
+        </w:rPr>
+        <w:t xml:space="preserve"> be sure to spend time demonstrating the changes you made.</w:t>
       </w:r>
     </w:p>
     <w:p>
@@ -8636,7 +10711,23 @@
           <w:rFonts w:asciiTheme="minorHAnsi" w:hAnsiTheme="minorHAnsi" w:cstheme="minorHAnsi"/>
           <w:sz w:val="22"/>
         </w:rPr>
-        <w:t xml:space="preserve">Again, if your chosen technology has any form of validation service available (e.g. html validation) demonstrate this in use as well to both show how effective your use has been and to highlight anything you may need to develop further. </w:t>
+        <w:t>Again, if your chosen technology has any form of validation service available (</w:t>
+      </w:r>
+      <w:proofErr w:type="gramStart"/>
+      <w:r>
+        <w:rPr>
+          <w:rFonts w:asciiTheme="minorHAnsi" w:hAnsiTheme="minorHAnsi" w:cstheme="minorHAnsi"/>
+          <w:sz w:val="22"/>
+        </w:rPr>
+        <w:t>e.g.</w:t>
+      </w:r>
+      <w:proofErr w:type="gramEnd"/>
+      <w:r>
+        <w:rPr>
+          <w:rFonts w:asciiTheme="minorHAnsi" w:hAnsiTheme="minorHAnsi" w:cstheme="minorHAnsi"/>
+          <w:sz w:val="22"/>
+        </w:rPr>
+        <w:t xml:space="preserve"> html validation) demonstrate this in use as well to both show how effective your use has been and to highlight anything you may need to develop further. </w:t>
       </w:r>
     </w:p>
     <w:bookmarkEnd w:id="1"/>
@@ -8662,7 +10753,70 @@
           <w:rFonts w:asciiTheme="minorHAnsi" w:hAnsiTheme="minorHAnsi" w:cstheme="minorHAnsi"/>
           <w:sz w:val="22"/>
         </w:rPr>
-        <w:t>Take your time and give the viewer of this video and opportunity to fully see your database in action. Save your video recording in a suitable file format (e.g. wmv or mp4 – NOT an ispring file)</w:t>
+        <w:t xml:space="preserve">Take your time and give the viewer of this video and opportunity to fully see your </w:t>
+      </w:r>
+      <w:r>
+        <w:rPr>
+          <w:rFonts w:asciiTheme="minorHAnsi" w:hAnsiTheme="minorHAnsi" w:cstheme="minorHAnsi"/>
+          <w:sz w:val="22"/>
+          <w:highlight w:val="yellow"/>
+        </w:rPr>
+        <w:t>database</w:t>
+      </w:r>
+      <w:r>
+        <w:rPr>
+          <w:rFonts w:asciiTheme="minorHAnsi" w:hAnsiTheme="minorHAnsi" w:cstheme="minorHAnsi"/>
+          <w:sz w:val="22"/>
+        </w:rPr>
+        <w:t xml:space="preserve"> in action. Save your video recording in a suitable file format (</w:t>
+      </w:r>
+      <w:proofErr w:type="gramStart"/>
+      <w:r>
+        <w:rPr>
+          <w:rFonts w:asciiTheme="minorHAnsi" w:hAnsiTheme="minorHAnsi" w:cstheme="minorHAnsi"/>
+          <w:sz w:val="22"/>
+        </w:rPr>
+        <w:t>e.g.</w:t>
+      </w:r>
+      <w:proofErr w:type="gramEnd"/>
+      <w:r>
+        <w:rPr>
+          <w:rFonts w:asciiTheme="minorHAnsi" w:hAnsiTheme="minorHAnsi" w:cstheme="minorHAnsi"/>
+          <w:sz w:val="22"/>
+        </w:rPr>
+        <w:t xml:space="preserve"> </w:t>
+      </w:r>
+      <w:proofErr w:type="spellStart"/>
+      <w:r>
+        <w:rPr>
+          <w:rFonts w:asciiTheme="minorHAnsi" w:hAnsiTheme="minorHAnsi" w:cstheme="minorHAnsi"/>
+          <w:sz w:val="22"/>
+        </w:rPr>
+        <w:t>wmv</w:t>
+      </w:r>
+      <w:proofErr w:type="spellEnd"/>
+      <w:r>
+        <w:rPr>
+          <w:rFonts w:asciiTheme="minorHAnsi" w:hAnsiTheme="minorHAnsi" w:cstheme="minorHAnsi"/>
+          <w:sz w:val="22"/>
+        </w:rPr>
+        <w:t xml:space="preserve"> or mp4 – NOT an </w:t>
+      </w:r>
+      <w:proofErr w:type="spellStart"/>
+      <w:r>
+        <w:rPr>
+          <w:rFonts w:asciiTheme="minorHAnsi" w:hAnsiTheme="minorHAnsi" w:cstheme="minorHAnsi"/>
+          <w:sz w:val="22"/>
+        </w:rPr>
+        <w:t>ispring</w:t>
+      </w:r>
+      <w:proofErr w:type="spellEnd"/>
+      <w:r>
+        <w:rPr>
+          <w:rFonts w:asciiTheme="minorHAnsi" w:hAnsiTheme="minorHAnsi" w:cstheme="minorHAnsi"/>
+          <w:sz w:val="22"/>
+        </w:rPr>
+        <w:t xml:space="preserve"> file)</w:t>
       </w:r>
     </w:p>
     <w:p/>
@@ -8706,7 +10860,66 @@
           <w:tcPr>
             <w:tcW w:w="9628" w:type="dxa"/>
           </w:tcPr>
+          <w:p>
+            <w:hyperlink r:id="rId22" w:history="1">
+              <w:r>
+                <w:rPr>
+                  <w:rStyle w:val="Hyperlink"/>
+                </w:rPr>
+                <w:t>https://github.com/wntiv-main/assessment/blob/version-</w:t>
+              </w:r>
+              <w:r>
+                <w:rPr>
+                  <w:rStyle w:val="Hyperlink"/>
+                </w:rPr>
+                <w:t>3</w:t>
+              </w:r>
+              <w:r>
+                <w:rPr>
+                  <w:rStyle w:val="Hyperlink"/>
+                </w:rPr>
+                <w:t>/Showcase</w:t>
+              </w:r>
+              <w:r>
+                <w:rPr>
+                  <w:rStyle w:val="Hyperlink"/>
+                </w:rPr>
+                <w:t>3</w:t>
+              </w:r>
+              <w:r>
+                <w:rPr>
+                  <w:rStyle w:val="Hyperlink"/>
+                </w:rPr>
+                <w:t>.</w:t>
+              </w:r>
+              <w:r>
+                <w:rPr>
+                  <w:rStyle w:val="Hyperlink"/>
+                </w:rPr>
+                <w:t>mp4</w:t>
+              </w:r>
+            </w:hyperlink>
+          </w:p>
           <w:p/>
+          <w:p>
+            <w:r>
+              <w:t>checked HTML validation, only problem was that &lt;article&gt; elements had no &lt;</w:t>
+            </w:r>
+            <w:r>
+              <w:t xml:space="preserve">h(n)&gt;s directly inside them, however there were some in the &lt;section&gt; elements within and </w:t>
+            </w:r>
+            <w:r>
+              <w:t xml:space="preserve">the main title was outside of the &lt;article&gt; by design so it wasn’t </w:t>
+            </w:r>
+            <w:proofErr w:type="gramStart"/>
+            <w:r>
+              <w:t>really possible</w:t>
+            </w:r>
+            <w:proofErr w:type="gramEnd"/>
+            <w:r>
+              <w:t xml:space="preserve"> to do so.</w:t>
+            </w:r>
+          </w:p>
         </w:tc>
       </w:tr>
     </w:tbl>
@@ -8721,7 +10934,7 @@
       </w:pPr>
     </w:p>
     <w:sectPr>
-      <w:headerReference w:type="default" r:id="rId9"/>
+      <w:headerReference w:type="default" r:id="rId23"/>
       <w:pgSz w:w="11906" w:h="16838"/>
       <w:pgMar w:top="1134" w:right="1134" w:bottom="1134" w:left="1134" w:header="709" w:footer="709" w:gutter="0"/>
       <w:cols w:space="708"/>
@@ -12183,7 +14396,6 @@
   <w:style w:type="character" w:default="1" w:styleId="DefaultParagraphFont">
     <w:name w:val="Default Paragraph Font"/>
     <w:uiPriority w:val="1"/>
-    <w:semiHidden/>
     <w:unhideWhenUsed/>
   </w:style>
   <w:style w:type="table" w:default="1" w:styleId="TableNormal">

</xml_diff>